<commit_message>
Inserido capítulo Resumo, Abstract e Conclusão. Inserção do Diagrama de classes em MVC.
</commit_message>
<xml_diff>
--- a/Documentos/SAST_Revisado_Sem_Android.docx
+++ b/Documentos/SAST_Revisado_Sem_Android.docx
@@ -1,6 +1,6 @@
 
 <file path=word/document.xml><?xml version="1.0" encoding="utf-8"?>
-<w:document xmlns:wpc="http://schemas.microsoft.com/office/word/2010/wordprocessingCanvas" xmlns:cx="http://schemas.microsoft.com/office/drawing/2014/chartex" xmlns:mc="http://schemas.openxmlformats.org/markup-compatibility/2006" xmlns:o="urn:schemas-microsoft-com:office:office" xmlns:r="http://schemas.openxmlformats.org/officeDocument/2006/relationships" xmlns:m="http://schemas.openxmlformats.org/officeDocument/2006/math" xmlns:v="urn:schemas-microsoft-com:vml" xmlns:wp14="http://schemas.microsoft.com/office/word/2010/wordprocessingDrawing" xmlns:wp="http://schemas.openxmlformats.org/drawingml/2006/wordprocessingDrawing" xmlns:w10="urn:schemas-microsoft-com:office:word" xmlns:w="http://schemas.openxmlformats.org/wordprocessingml/2006/main" xmlns:w14="http://schemas.microsoft.com/office/word/2010/wordml" xmlns:w15="http://schemas.microsoft.com/office/word/2012/wordml" xmlns:w16se="http://schemas.microsoft.com/office/word/2015/wordml/symex" xmlns:wpg="http://schemas.microsoft.com/office/word/2010/wordprocessingGroup" xmlns:wpi="http://schemas.microsoft.com/office/word/2010/wordprocessingInk" xmlns:wne="http://schemas.microsoft.com/office/word/2006/wordml" xmlns:wps="http://schemas.microsoft.com/office/word/2010/wordprocessingShape" mc:Ignorable="w14 w15 w16se wp14">
+<w:document xmlns:wpc="http://schemas.microsoft.com/office/word/2010/wordprocessingCanvas" xmlns:cx="http://schemas.microsoft.com/office/drawing/2014/chartex" xmlns:cx1="http://schemas.microsoft.com/office/drawing/2015/9/8/chartex" xmlns:cx2="http://schemas.microsoft.com/office/drawing/2015/10/21/chartex" xmlns:cx3="http://schemas.microsoft.com/office/drawing/2016/5/9/chartex" xmlns:cx4="http://schemas.microsoft.com/office/drawing/2016/5/10/chartex" xmlns:cx5="http://schemas.microsoft.com/office/drawing/2016/5/11/chartex" xmlns:mc="http://schemas.openxmlformats.org/markup-compatibility/2006" xmlns:o="urn:schemas-microsoft-com:office:office" xmlns:r="http://schemas.openxmlformats.org/officeDocument/2006/relationships" xmlns:m="http://schemas.openxmlformats.org/officeDocument/2006/math" xmlns:v="urn:schemas-microsoft-com:vml" xmlns:wp14="http://schemas.microsoft.com/office/word/2010/wordprocessingDrawing" xmlns:wp="http://schemas.openxmlformats.org/drawingml/2006/wordprocessingDrawing" xmlns:w10="urn:schemas-microsoft-com:office:word" xmlns:w="http://schemas.openxmlformats.org/wordprocessingml/2006/main" xmlns:w14="http://schemas.microsoft.com/office/word/2010/wordml" xmlns:w15="http://schemas.microsoft.com/office/word/2012/wordml" xmlns:w16se="http://schemas.microsoft.com/office/word/2015/wordml/symex" xmlns:wpg="http://schemas.microsoft.com/office/word/2010/wordprocessingGroup" xmlns:wpi="http://schemas.microsoft.com/office/word/2010/wordprocessingInk" xmlns:wne="http://schemas.microsoft.com/office/word/2006/wordml" xmlns:wps="http://schemas.microsoft.com/office/word/2010/wordprocessingShape" mc:Ignorable="w14 w15 w16se wp14">
   <w:body>
     <w:p>
       <w:pPr>
@@ -638,9 +638,240 @@
         </w:rPr>
         <w:t>2016</w:t>
       </w:r>
-      <w:r>
+    </w:p>
+    <w:p>
+      <w:pPr>
+        <w:suppressAutoHyphens w:val="0"/>
+        <w:spacing w:after="0"/>
+        <w:rPr>
+          <w:rFonts w:cs="Times New Roman"/>
+          <w:b/>
+          <w:sz w:val="28"/>
+          <w:szCs w:val="28"/>
+        </w:rPr>
+      </w:pPr>
+      <w:r>
+        <w:rPr>
+          <w:rFonts w:cs="Times New Roman"/>
+          <w:b/>
+          <w:sz w:val="28"/>
+          <w:szCs w:val="28"/>
+        </w:rPr>
+        <w:lastRenderedPageBreak/>
+        <w:t>Resumo</w:t>
+      </w:r>
+    </w:p>
+    <w:p>
+      <w:pPr>
+        <w:suppressAutoHyphens w:val="0"/>
+        <w:spacing w:after="0"/>
+        <w:rPr>
+          <w:rFonts w:cs="Times New Roman"/>
+          <w:b/>
+          <w:sz w:val="28"/>
+          <w:szCs w:val="28"/>
+        </w:rPr>
+      </w:pPr>
+    </w:p>
+    <w:p>
+      <w:pPr>
+        <w:suppressAutoHyphens w:val="0"/>
+        <w:spacing w:after="0" w:line="360" w:lineRule="auto"/>
+        <w:jc w:val="both"/>
+      </w:pPr>
+      <w:r>
+        <w:t>Este</w:t>
+      </w:r>
+      <w:r>
+        <w:t xml:space="preserve"> trabalho tem como objetivo desenvolver um sistema para gerenciamento de suporte técnico, melhorando o atendimento ao cliente e a organização interna deste setor em uma empresa. O software foi desenvolvido utilizando a linguagem Java e alguns </w:t>
+      </w:r>
+      <w:r>
+        <w:rPr>
+          <w:i/>
+        </w:rPr>
+        <w:t>frameworks</w:t>
+      </w:r>
+      <w:r>
+        <w:t xml:space="preserve"> como </w:t>
+      </w:r>
+      <w:r>
+        <w:rPr>
+          <w:i/>
+        </w:rPr>
+        <w:t>Hibernate</w:t>
+      </w:r>
+      <w:r>
+        <w:t xml:space="preserve">, </w:t>
+      </w:r>
+      <w:r>
+        <w:rPr>
+          <w:i/>
+        </w:rPr>
+        <w:t>Prime Faces</w:t>
+      </w:r>
+      <w:r>
+        <w:t xml:space="preserve"> e JSF (</w:t>
+      </w:r>
+      <w:r>
+        <w:rPr>
+          <w:i/>
+        </w:rPr>
+        <w:t>Java Server Faces</w:t>
+      </w:r>
+      <w:r>
+        <w:t>)</w:t>
+      </w:r>
+      <w:r>
+        <w:t xml:space="preserve">, sempre </w:t>
+      </w:r>
+      <w:r>
+        <w:t xml:space="preserve">seguindo </w:t>
+      </w:r>
+      <w:r>
+        <w:t>o conceito de prototipagem durante</w:t>
+      </w:r>
+      <w:r>
+        <w:t xml:space="preserve"> as etapas</w:t>
+      </w:r>
+      <w:r>
+        <w:t xml:space="preserve"> </w:t>
+      </w:r>
+      <w:r>
+        <w:t>d</w:t>
+      </w:r>
+      <w:r>
+        <w:t xml:space="preserve">o projeto. Para sua modelagem foram utilizados </w:t>
+      </w:r>
+      <w:r>
+        <w:t>alguns diagramas, como o</w:t>
+      </w:r>
+      <w:r>
+        <w:t xml:space="preserve"> dia</w:t>
+      </w:r>
+      <w:r>
+        <w:t>grama</w:t>
+      </w:r>
+      <w:r>
+        <w:t xml:space="preserve"> de classe,</w:t>
+      </w:r>
+      <w:r>
+        <w:t xml:space="preserve"> diagrama de</w:t>
+      </w:r>
+      <w:r>
+        <w:t xml:space="preserve"> caso de uso e </w:t>
+      </w:r>
+      <w:r>
+        <w:t xml:space="preserve">diagrama </w:t>
+      </w:r>
+      <w:r>
+        <w:t>atividades</w:t>
+      </w:r>
+      <w:r>
+        <w:t>. Após o término e implementação do projeto em ambiente pré-definido, os objetivos foram alcançados, ou seja, a manipulação e organização dos dados de clientes torna-se eficaz e consequentemente obtém-se uma melhoria no atendimento ao mesmo.</w:t>
+      </w:r>
+    </w:p>
+    <w:p>
+      <w:pPr>
+        <w:suppressAutoHyphens w:val="0"/>
+        <w:spacing w:after="0" w:line="360" w:lineRule="auto"/>
+        <w:jc w:val="both"/>
+      </w:pPr>
+    </w:p>
+    <w:p>
+      <w:pPr>
+        <w:suppressAutoHyphens w:val="0"/>
+        <w:spacing w:after="0" w:line="360" w:lineRule="auto"/>
+        <w:jc w:val="both"/>
+      </w:pPr>
+      <w:r>
+        <w:t>Palavras-Chave</w:t>
+      </w:r>
+      <w:r>
+        <w:t xml:space="preserve">: </w:t>
+      </w:r>
+      <w:r>
+        <w:rPr>
+          <w:u w:val="single"/>
+        </w:rPr>
+        <w:t>Suporte</w:t>
+      </w:r>
+      <w:r>
+        <w:t xml:space="preserve">, </w:t>
+      </w:r>
+      <w:r>
+        <w:rPr>
+          <w:u w:val="single"/>
+        </w:rPr>
+        <w:t>Técnico</w:t>
+      </w:r>
+      <w:r>
+        <w:t>,</w:t>
+      </w:r>
+      <w:bookmarkStart w:id="0" w:name="_GoBack"/>
+      <w:bookmarkEnd w:id="0"/>
+      <w:r>
+        <w:t xml:space="preserve"> </w:t>
+      </w:r>
+      <w:r>
+        <w:rPr>
+          <w:u w:val="single"/>
+        </w:rPr>
+        <w:t>Gere</w:t>
+      </w:r>
+      <w:r>
+        <w:rPr>
+          <w:u w:val="single"/>
+        </w:rPr>
+        <w:t>nciamento</w:t>
+      </w:r>
+      <w:r>
+        <w:rPr>
+          <w:rFonts w:cs="Times New Roman"/>
+          <w:b/>
+          <w:sz w:val="28"/>
+          <w:szCs w:val="28"/>
+        </w:rPr>
         <w:br w:type="page"/>
       </w:r>
+    </w:p>
+    <w:p>
+      <w:pPr>
+        <w:suppressAutoHyphens w:val="0"/>
+        <w:spacing w:after="0"/>
+        <w:rPr>
+          <w:rFonts w:cs="Times New Roman"/>
+          <w:sz w:val="28"/>
+          <w:szCs w:val="28"/>
+        </w:rPr>
+      </w:pPr>
+      <w:r>
+        <w:rPr>
+          <w:rFonts w:cs="Times New Roman"/>
+          <w:b/>
+          <w:sz w:val="28"/>
+          <w:szCs w:val="28"/>
+        </w:rPr>
+        <w:lastRenderedPageBreak/>
+        <w:t>Abstract</w:t>
+      </w:r>
+      <w:r>
+        <w:rPr>
+          <w:rFonts w:cs="Times New Roman"/>
+          <w:sz w:val="28"/>
+          <w:szCs w:val="28"/>
+        </w:rPr>
+        <w:br w:type="page"/>
+      </w:r>
+    </w:p>
+    <w:p>
+      <w:pPr>
+        <w:jc w:val="center"/>
+        <w:rPr>
+          <w:rFonts w:cs="Times New Roman"/>
+          <w:sz w:val="28"/>
+          <w:szCs w:val="28"/>
+        </w:rPr>
+      </w:pPr>
     </w:p>
     <w:p>
       <w:pPr>
@@ -654,11 +885,8 @@
           <w:sz w:val="28"/>
           <w:szCs w:val="28"/>
         </w:rPr>
-        <w:lastRenderedPageBreak/>
         <w:t>SUMÁRIO</w:t>
       </w:r>
-      <w:bookmarkStart w:id="0" w:name="_GoBack"/>
-      <w:bookmarkEnd w:id="0"/>
     </w:p>
     <w:p>
       <w:pPr>
@@ -683,7 +911,7 @@
       <w:r>
         <w:fldChar w:fldCharType="separate"/>
       </w:r>
-      <w:hyperlink w:anchor="_Toc464919836" w:history="1">
+      <w:hyperlink w:anchor="_Toc465284129" w:history="1">
         <w:r>
           <w:rPr>
             <w:rStyle w:val="Hyperlink"/>
@@ -711,7 +939,7 @@
             <w:noProof/>
             <w:webHidden/>
           </w:rPr>
-          <w:instrText xml:space="preserve"> PAGEREF _Toc464919836 \h </w:instrText>
+          <w:instrText xml:space="preserve"> PAGEREF _Toc465284129 \h </w:instrText>
         </w:r>
         <w:r>
           <w:rPr>
@@ -756,7 +984,7 @@
           <w:lang w:eastAsia="pt-BR"/>
         </w:rPr>
       </w:pPr>
-      <w:hyperlink w:anchor="_Toc464919837" w:history="1">
+      <w:hyperlink w:anchor="_Toc465284130" w:history="1">
         <w:r>
           <w:rPr>
             <w:rStyle w:val="Hyperlink"/>
@@ -784,7 +1012,7 @@
             <w:noProof/>
             <w:webHidden/>
           </w:rPr>
-          <w:instrText xml:space="preserve"> PAGEREF _Toc464919837 \h </w:instrText>
+          <w:instrText xml:space="preserve"> PAGEREF _Toc465284130 \h </w:instrText>
         </w:r>
         <w:r>
           <w:rPr>
@@ -829,7 +1057,7 @@
           <w:lang w:eastAsia="pt-BR"/>
         </w:rPr>
       </w:pPr>
-      <w:hyperlink w:anchor="_Toc464919838" w:history="1">
+      <w:hyperlink w:anchor="_Toc465284131" w:history="1">
         <w:r>
           <w:rPr>
             <w:rStyle w:val="Hyperlink"/>
@@ -856,7 +1084,7 @@
             <w:noProof/>
             <w:webHidden/>
           </w:rPr>
-          <w:instrText xml:space="preserve"> PAGEREF _Toc464919838 \h </w:instrText>
+          <w:instrText xml:space="preserve"> PAGEREF _Toc465284131 \h </w:instrText>
         </w:r>
         <w:r>
           <w:rPr>
@@ -901,7 +1129,7 @@
           <w:lang w:eastAsia="pt-BR"/>
         </w:rPr>
       </w:pPr>
-      <w:hyperlink w:anchor="_Toc464919839" w:history="1">
+      <w:hyperlink w:anchor="_Toc465284132" w:history="1">
         <w:r>
           <w:rPr>
             <w:rStyle w:val="Hyperlink"/>
@@ -929,7 +1157,7 @@
             <w:noProof/>
             <w:webHidden/>
           </w:rPr>
-          <w:instrText xml:space="preserve"> PAGEREF _Toc464919839 \h </w:instrText>
+          <w:instrText xml:space="preserve"> PAGEREF _Toc465284132 \h </w:instrText>
         </w:r>
         <w:r>
           <w:rPr>
@@ -974,31 +1202,14 @@
           <w:lang w:eastAsia="pt-BR"/>
         </w:rPr>
       </w:pPr>
-      <w:hyperlink w:anchor="_Toc464919840" w:history="1">
+      <w:hyperlink w:anchor="_Toc465284133" w:history="1">
         <w:r>
           <w:rPr>
             <w:rStyle w:val="Hyperlink"/>
             <w:rFonts w:eastAsia="Times New Roman"/>
             <w:noProof/>
           </w:rPr>
-          <w:t xml:space="preserve">2.3 </w:t>
-        </w:r>
-        <w:r>
-          <w:rPr>
-            <w:rStyle w:val="Hyperlink"/>
-            <w:rFonts w:eastAsia="Times New Roman"/>
-            <w:i/>
-            <w:noProof/>
-          </w:rPr>
-          <w:t>Software</w:t>
-        </w:r>
-        <w:r>
-          <w:rPr>
-            <w:rStyle w:val="Hyperlink"/>
-            <w:rFonts w:eastAsia="Times New Roman"/>
-            <w:noProof/>
-          </w:rPr>
-          <w:t xml:space="preserve"> administrativo</w:t>
+          <w:t>2.3 Software administrativo</w:t>
         </w:r>
         <w:r>
           <w:rPr>
@@ -1019,7 +1230,7 @@
             <w:noProof/>
             <w:webHidden/>
           </w:rPr>
-          <w:instrText xml:space="preserve"> PAGEREF _Toc464919840 \h </w:instrText>
+          <w:instrText xml:space="preserve"> PAGEREF _Toc465284133 \h </w:instrText>
         </w:r>
         <w:r>
           <w:rPr>
@@ -1064,7 +1275,7 @@
           <w:lang w:eastAsia="pt-BR"/>
         </w:rPr>
       </w:pPr>
-      <w:hyperlink w:anchor="_Toc464919841" w:history="1">
+      <w:hyperlink w:anchor="_Toc465284134" w:history="1">
         <w:r>
           <w:rPr>
             <w:rStyle w:val="Hyperlink"/>
@@ -1091,7 +1302,7 @@
             <w:noProof/>
             <w:webHidden/>
           </w:rPr>
-          <w:instrText xml:space="preserve"> PAGEREF _Toc464919841 \h </w:instrText>
+          <w:instrText xml:space="preserve"> PAGEREF _Toc465284134 \h </w:instrText>
         </w:r>
         <w:r>
           <w:rPr>
@@ -1136,7 +1347,7 @@
           <w:lang w:eastAsia="pt-BR"/>
         </w:rPr>
       </w:pPr>
-      <w:hyperlink w:anchor="_Toc464919842" w:history="1">
+      <w:hyperlink w:anchor="_Toc465284135" w:history="1">
         <w:r>
           <w:rPr>
             <w:rStyle w:val="Hyperlink"/>
@@ -1164,7 +1375,7 @@
             <w:noProof/>
             <w:webHidden/>
           </w:rPr>
-          <w:instrText xml:space="preserve"> PAGEREF _Toc464919842 \h </w:instrText>
+          <w:instrText xml:space="preserve"> PAGEREF _Toc465284135 \h </w:instrText>
         </w:r>
         <w:r>
           <w:rPr>
@@ -1209,31 +1420,14 @@
           <w:lang w:eastAsia="pt-BR"/>
         </w:rPr>
       </w:pPr>
-      <w:hyperlink w:anchor="_Toc464919843" w:history="1">
+      <w:hyperlink w:anchor="_Toc465284136" w:history="1">
         <w:r>
           <w:rPr>
             <w:rStyle w:val="Hyperlink"/>
             <w:rFonts w:eastAsia="Times New Roman"/>
             <w:noProof/>
           </w:rPr>
-          <w:t xml:space="preserve">2.6 </w:t>
-        </w:r>
-        <w:r>
-          <w:rPr>
-            <w:rStyle w:val="Hyperlink"/>
-            <w:rFonts w:eastAsia="Times New Roman"/>
-            <w:i/>
-            <w:noProof/>
-          </w:rPr>
-          <w:t>Software</w:t>
-        </w:r>
-        <w:r>
-          <w:rPr>
-            <w:rStyle w:val="Hyperlink"/>
-            <w:rFonts w:eastAsia="Times New Roman"/>
-            <w:noProof/>
-          </w:rPr>
-          <w:t xml:space="preserve"> de suporte técnico</w:t>
+          <w:t>2.6 Software de suporte técnico</w:t>
         </w:r>
         <w:r>
           <w:rPr>
@@ -1254,7 +1448,7 @@
             <w:noProof/>
             <w:webHidden/>
           </w:rPr>
-          <w:instrText xml:space="preserve"> PAGEREF _Toc464919843 \h </w:instrText>
+          <w:instrText xml:space="preserve"> PAGEREF _Toc465284136 \h </w:instrText>
         </w:r>
         <w:r>
           <w:rPr>
@@ -1299,7 +1493,7 @@
           <w:lang w:eastAsia="pt-BR"/>
         </w:rPr>
       </w:pPr>
-      <w:hyperlink w:anchor="_Toc464919844" w:history="1">
+      <w:hyperlink w:anchor="_Toc465284137" w:history="1">
         <w:r>
           <w:rPr>
             <w:rStyle w:val="Hyperlink"/>
@@ -1327,7 +1521,7 @@
             <w:noProof/>
             <w:webHidden/>
           </w:rPr>
-          <w:instrText xml:space="preserve"> PAGEREF _Toc464919844 \h </w:instrText>
+          <w:instrText xml:space="preserve"> PAGEREF _Toc465284137 \h </w:instrText>
         </w:r>
         <w:r>
           <w:rPr>
@@ -1372,28 +1566,13 @@
           <w:lang w:eastAsia="pt-BR"/>
         </w:rPr>
       </w:pPr>
-      <w:hyperlink w:anchor="_Toc464919845" w:history="1">
+      <w:hyperlink w:anchor="_Toc465284138" w:history="1">
         <w:r>
           <w:rPr>
             <w:rStyle w:val="Hyperlink"/>
             <w:noProof/>
           </w:rPr>
-          <w:t xml:space="preserve">2.7.1 Modelagem e Desenvolvimento de um Sistema </w:t>
-        </w:r>
-        <w:r>
-          <w:rPr>
-            <w:rStyle w:val="Hyperlink"/>
-            <w:i/>
-            <w:noProof/>
-          </w:rPr>
-          <w:t>Help-Desk</w:t>
-        </w:r>
-        <w:r>
-          <w:rPr>
-            <w:rStyle w:val="Hyperlink"/>
-            <w:noProof/>
-          </w:rPr>
-          <w:t xml:space="preserve"> para a Prefeitura Municipal de Lavras - MG</w:t>
+          <w:t>2.7.1 Modelagem e Desenvolvimento de um Sistema Help-Desk para a Prefeitura Municipal de Lavras - MG</w:t>
         </w:r>
         <w:r>
           <w:rPr>
@@ -1414,7 +1593,7 @@
             <w:noProof/>
             <w:webHidden/>
           </w:rPr>
-          <w:instrText xml:space="preserve"> PAGEREF _Toc464919845 \h </w:instrText>
+          <w:instrText xml:space="preserve"> PAGEREF _Toc465284138 \h </w:instrText>
         </w:r>
         <w:r>
           <w:rPr>
@@ -1459,43 +1638,13 @@
           <w:lang w:eastAsia="pt-BR"/>
         </w:rPr>
       </w:pPr>
-      <w:hyperlink w:anchor="_Toc464919846" w:history="1">
+      <w:hyperlink w:anchor="_Toc465284139" w:history="1">
         <w:r>
           <w:rPr>
             <w:rStyle w:val="Hyperlink"/>
             <w:noProof/>
           </w:rPr>
-          <w:t xml:space="preserve">2.7.2 Sistema de </w:t>
-        </w:r>
-        <w:r>
-          <w:rPr>
-            <w:rStyle w:val="Hyperlink"/>
-            <w:i/>
-            <w:noProof/>
-          </w:rPr>
-          <w:t>Help Desk</w:t>
-        </w:r>
-        <w:r>
-          <w:rPr>
-            <w:rStyle w:val="Hyperlink"/>
-            <w:noProof/>
-          </w:rPr>
-          <w:t xml:space="preserve"> Utilizando RBC – Um Estudo de Caso Sobre o </w:t>
-        </w:r>
-        <w:r>
-          <w:rPr>
-            <w:rStyle w:val="Hyperlink"/>
-            <w:i/>
-            <w:noProof/>
-          </w:rPr>
-          <w:t>Software</w:t>
-        </w:r>
-        <w:r>
-          <w:rPr>
-            <w:rStyle w:val="Hyperlink"/>
-            <w:noProof/>
-          </w:rPr>
-          <w:t xml:space="preserve"> Legal</w:t>
+          <w:t>2.7.2 Sistema de Help Desk Utilizando RBC – Um Estudo de Caso Sobre o Software Legal</w:t>
         </w:r>
         <w:r>
           <w:rPr>
@@ -1516,7 +1665,7 @@
             <w:noProof/>
             <w:webHidden/>
           </w:rPr>
-          <w:instrText xml:space="preserve"> PAGEREF _Toc464919846 \h </w:instrText>
+          <w:instrText xml:space="preserve"> PAGEREF _Toc465284139 \h </w:instrText>
         </w:r>
         <w:r>
           <w:rPr>
@@ -1561,7 +1710,7 @@
           <w:lang w:eastAsia="pt-BR"/>
         </w:rPr>
       </w:pPr>
-      <w:hyperlink w:anchor="_Toc464919847" w:history="1">
+      <w:hyperlink w:anchor="_Toc465284140" w:history="1">
         <w:r>
           <w:rPr>
             <w:rStyle w:val="Hyperlink"/>
@@ -1588,7 +1737,7 @@
             <w:noProof/>
             <w:webHidden/>
           </w:rPr>
-          <w:instrText xml:space="preserve"> PAGEREF _Toc464919847 \h </w:instrText>
+          <w:instrText xml:space="preserve"> PAGEREF _Toc465284140 \h </w:instrText>
         </w:r>
         <w:r>
           <w:rPr>
@@ -1633,7 +1782,7 @@
           <w:lang w:eastAsia="pt-BR"/>
         </w:rPr>
       </w:pPr>
-      <w:hyperlink w:anchor="_Toc464919848" w:history="1">
+      <w:hyperlink w:anchor="_Toc465284141" w:history="1">
         <w:r>
           <w:rPr>
             <w:rStyle w:val="Hyperlink"/>
@@ -1661,7 +1810,7 @@
             <w:noProof/>
             <w:webHidden/>
           </w:rPr>
-          <w:instrText xml:space="preserve"> PAGEREF _Toc464919848 \h </w:instrText>
+          <w:instrText xml:space="preserve"> PAGEREF _Toc465284141 \h </w:instrText>
         </w:r>
         <w:r>
           <w:rPr>
@@ -1706,7 +1855,7 @@
           <w:lang w:eastAsia="pt-BR"/>
         </w:rPr>
       </w:pPr>
-      <w:hyperlink w:anchor="_Toc464919849" w:history="1">
+      <w:hyperlink w:anchor="_Toc465284142" w:history="1">
         <w:r>
           <w:rPr>
             <w:rStyle w:val="Hyperlink"/>
@@ -1734,7 +1883,7 @@
             <w:noProof/>
             <w:webHidden/>
           </w:rPr>
-          <w:instrText xml:space="preserve"> PAGEREF _Toc464919849 \h </w:instrText>
+          <w:instrText xml:space="preserve"> PAGEREF _Toc465284142 \h </w:instrText>
         </w:r>
         <w:r>
           <w:rPr>
@@ -1779,7 +1928,7 @@
           <w:lang w:eastAsia="pt-BR"/>
         </w:rPr>
       </w:pPr>
-      <w:hyperlink w:anchor="_Toc464919850" w:history="1">
+      <w:hyperlink w:anchor="_Toc465284143" w:history="1">
         <w:r>
           <w:rPr>
             <w:rStyle w:val="Hyperlink"/>
@@ -1807,7 +1956,7 @@
             <w:noProof/>
             <w:webHidden/>
           </w:rPr>
-          <w:instrText xml:space="preserve"> PAGEREF _Toc464919850 \h </w:instrText>
+          <w:instrText xml:space="preserve"> PAGEREF _Toc465284143 \h </w:instrText>
         </w:r>
         <w:r>
           <w:rPr>
@@ -1852,7 +2001,7 @@
           <w:lang w:eastAsia="pt-BR"/>
         </w:rPr>
       </w:pPr>
-      <w:hyperlink w:anchor="_Toc464919851" w:history="1">
+      <w:hyperlink w:anchor="_Toc465284144" w:history="1">
         <w:r>
           <w:rPr>
             <w:rStyle w:val="Hyperlink"/>
@@ -1879,7 +2028,7 @@
             <w:noProof/>
             <w:webHidden/>
           </w:rPr>
-          <w:instrText xml:space="preserve"> PAGEREF _Toc464919851 \h </w:instrText>
+          <w:instrText xml:space="preserve"> PAGEREF _Toc465284144 \h </w:instrText>
         </w:r>
         <w:r>
           <w:rPr>
@@ -1924,7 +2073,7 @@
           <w:lang w:eastAsia="pt-BR"/>
         </w:rPr>
       </w:pPr>
-      <w:hyperlink w:anchor="_Toc464919852" w:history="1">
+      <w:hyperlink w:anchor="_Toc465284145" w:history="1">
         <w:r>
           <w:rPr>
             <w:rStyle w:val="Hyperlink"/>
@@ -1952,7 +2101,7 @@
             <w:noProof/>
             <w:webHidden/>
           </w:rPr>
-          <w:instrText xml:space="preserve"> PAGEREF _Toc464919852 \h </w:instrText>
+          <w:instrText xml:space="preserve"> PAGEREF _Toc465284145 \h </w:instrText>
         </w:r>
         <w:r>
           <w:rPr>
@@ -1997,7 +2146,7 @@
           <w:lang w:eastAsia="pt-BR"/>
         </w:rPr>
       </w:pPr>
-      <w:hyperlink w:anchor="_Toc464919853" w:history="1">
+      <w:hyperlink w:anchor="_Toc465284146" w:history="1">
         <w:r>
           <w:rPr>
             <w:rStyle w:val="Hyperlink"/>
@@ -2024,7 +2173,7 @@
             <w:noProof/>
             <w:webHidden/>
           </w:rPr>
-          <w:instrText xml:space="preserve"> PAGEREF _Toc464919853 \h </w:instrText>
+          <w:instrText xml:space="preserve"> PAGEREF _Toc465284146 \h </w:instrText>
         </w:r>
         <w:r>
           <w:rPr>
@@ -2069,15 +2218,13 @@
           <w:lang w:eastAsia="pt-BR"/>
         </w:rPr>
       </w:pPr>
-      <w:hyperlink w:anchor="_Toc464919854" w:history="1">
+      <w:hyperlink w:anchor="_Toc465284147" w:history="1">
         <w:r>
           <w:rPr>
             <w:rStyle w:val="Hyperlink"/>
-            <w:rFonts w:eastAsia="Times New Roman"/>
-            <w:noProof/>
-            <w:lang w:eastAsia="pt-BR"/>
-          </w:rPr>
-          <w:t>Apêndice 1</w:t>
+            <w:noProof/>
+          </w:rPr>
+          <w:t>5 Conclusão</w:t>
         </w:r>
         <w:r>
           <w:rPr>
@@ -2098,7 +2245,7 @@
             <w:noProof/>
             <w:webHidden/>
           </w:rPr>
-          <w:instrText xml:space="preserve"> PAGEREF _Toc464919854 \h </w:instrText>
+          <w:instrText xml:space="preserve"> PAGEREF _Toc465284147 \h </w:instrText>
         </w:r>
         <w:r>
           <w:rPr>
@@ -2131,7 +2278,7 @@
     </w:p>
     <w:p>
       <w:pPr>
-        <w:pStyle w:val="Sumrio2"/>
+        <w:pStyle w:val="Sumrio1"/>
         <w:tabs>
           <w:tab w:val="right" w:leader="dot" w:pos="9061"/>
         </w:tabs>
@@ -2143,13 +2290,15 @@
           <w:lang w:eastAsia="pt-BR"/>
         </w:rPr>
       </w:pPr>
-      <w:hyperlink w:anchor="_Toc464919855" w:history="1">
+      <w:hyperlink w:anchor="_Toc465284148" w:history="1">
         <w:r>
           <w:rPr>
             <w:rStyle w:val="Hyperlink"/>
-            <w:noProof/>
-          </w:rPr>
-          <w:t>Requisitos Funcionais</w:t>
+            <w:rFonts w:eastAsia="Times New Roman"/>
+            <w:noProof/>
+            <w:lang w:eastAsia="pt-BR"/>
+          </w:rPr>
+          <w:t>Apêndice 1</w:t>
         </w:r>
         <w:r>
           <w:rPr>
@@ -2170,7 +2319,7 @@
             <w:noProof/>
             <w:webHidden/>
           </w:rPr>
-          <w:instrText xml:space="preserve"> PAGEREF _Toc464919855 \h </w:instrText>
+          <w:instrText xml:space="preserve"> PAGEREF _Toc465284148 \h </w:instrText>
         </w:r>
         <w:r>
           <w:rPr>
@@ -2190,7 +2339,7 @@
             <w:noProof/>
             <w:webHidden/>
           </w:rPr>
-          <w:t>17</w:t>
+          <w:t>18</w:t>
         </w:r>
         <w:r>
           <w:rPr>
@@ -2215,13 +2364,13 @@
           <w:lang w:eastAsia="pt-BR"/>
         </w:rPr>
       </w:pPr>
-      <w:hyperlink w:anchor="_Toc464919856" w:history="1">
+      <w:hyperlink w:anchor="_Toc465284149" w:history="1">
         <w:r>
           <w:rPr>
             <w:rStyle w:val="Hyperlink"/>
             <w:noProof/>
           </w:rPr>
-          <w:t>Requisitos Não-Funcionais</w:t>
+          <w:t>Requisitos Funcionais</w:t>
         </w:r>
         <w:r>
           <w:rPr>
@@ -2242,7 +2391,7 @@
             <w:noProof/>
             <w:webHidden/>
           </w:rPr>
-          <w:instrText xml:space="preserve"> PAGEREF _Toc464919856 \h </w:instrText>
+          <w:instrText xml:space="preserve"> PAGEREF _Toc465284149 \h </w:instrText>
         </w:r>
         <w:r>
           <w:rPr>
@@ -2262,7 +2411,7 @@
             <w:noProof/>
             <w:webHidden/>
           </w:rPr>
-          <w:t>19</w:t>
+          <w:t>18</w:t>
         </w:r>
         <w:r>
           <w:rPr>
@@ -2275,7 +2424,7 @@
     </w:p>
     <w:p>
       <w:pPr>
-        <w:pStyle w:val="Sumrio1"/>
+        <w:pStyle w:val="Sumrio2"/>
         <w:tabs>
           <w:tab w:val="right" w:leader="dot" w:pos="9061"/>
         </w:tabs>
@@ -2287,15 +2436,13 @@
           <w:lang w:eastAsia="pt-BR"/>
         </w:rPr>
       </w:pPr>
-      <w:hyperlink w:anchor="_Toc464919857" w:history="1">
+      <w:hyperlink w:anchor="_Toc465284150" w:history="1">
         <w:r>
           <w:rPr>
             <w:rStyle w:val="Hyperlink"/>
-            <w:rFonts w:eastAsia="Times New Roman"/>
-            <w:noProof/>
-            <w:lang w:eastAsia="pt-BR"/>
-          </w:rPr>
-          <w:t>Apêndice 2</w:t>
+            <w:noProof/>
+          </w:rPr>
+          <w:t>Requisitos Não-Funcionais</w:t>
         </w:r>
         <w:r>
           <w:rPr>
@@ -2316,7 +2463,7 @@
             <w:noProof/>
             <w:webHidden/>
           </w:rPr>
-          <w:instrText xml:space="preserve"> PAGEREF _Toc464919857 \h </w:instrText>
+          <w:instrText xml:space="preserve"> PAGEREF _Toc465284150 \h </w:instrText>
         </w:r>
         <w:r>
           <w:rPr>
@@ -2349,7 +2496,7 @@
     </w:p>
     <w:p>
       <w:pPr>
-        <w:pStyle w:val="Sumrio2"/>
+        <w:pStyle w:val="Sumrio1"/>
         <w:tabs>
           <w:tab w:val="right" w:leader="dot" w:pos="9061"/>
         </w:tabs>
@@ -2361,13 +2508,15 @@
           <w:lang w:eastAsia="pt-BR"/>
         </w:rPr>
       </w:pPr>
-      <w:hyperlink w:anchor="_Toc464919858" w:history="1">
+      <w:hyperlink w:anchor="_Toc465284151" w:history="1">
         <w:r>
           <w:rPr>
             <w:rStyle w:val="Hyperlink"/>
-            <w:noProof/>
-          </w:rPr>
-          <w:t>Diagramas de Caso de Uso</w:t>
+            <w:rFonts w:eastAsia="Times New Roman"/>
+            <w:noProof/>
+            <w:lang w:eastAsia="pt-BR"/>
+          </w:rPr>
+          <w:t>Apêndice 2</w:t>
         </w:r>
         <w:r>
           <w:rPr>
@@ -2388,7 +2537,7 @@
             <w:noProof/>
             <w:webHidden/>
           </w:rPr>
-          <w:instrText xml:space="preserve"> PAGEREF _Toc464919858 \h </w:instrText>
+          <w:instrText xml:space="preserve"> PAGEREF _Toc465284151 \h </w:instrText>
         </w:r>
         <w:r>
           <w:rPr>
@@ -2408,7 +2557,7 @@
             <w:noProof/>
             <w:webHidden/>
           </w:rPr>
-          <w:t>20</w:t>
+          <w:t>21</w:t>
         </w:r>
         <w:r>
           <w:rPr>
@@ -2421,7 +2570,7 @@
     </w:p>
     <w:p>
       <w:pPr>
-        <w:pStyle w:val="Sumrio1"/>
+        <w:pStyle w:val="Sumrio2"/>
         <w:tabs>
           <w:tab w:val="right" w:leader="dot" w:pos="9061"/>
         </w:tabs>
@@ -2433,15 +2582,13 @@
           <w:lang w:eastAsia="pt-BR"/>
         </w:rPr>
       </w:pPr>
-      <w:hyperlink w:anchor="_Toc464919859" w:history="1">
+      <w:hyperlink w:anchor="_Toc465284152" w:history="1">
         <w:r>
           <w:rPr>
             <w:rStyle w:val="Hyperlink"/>
-            <w:rFonts w:eastAsia="Times New Roman"/>
-            <w:noProof/>
-            <w:lang w:eastAsia="pt-BR"/>
-          </w:rPr>
-          <w:t>Apêndice 3</w:t>
+            <w:noProof/>
+          </w:rPr>
+          <w:t>Diagramas de Caso de Uso</w:t>
         </w:r>
         <w:r>
           <w:rPr>
@@ -2462,7 +2609,7 @@
             <w:noProof/>
             <w:webHidden/>
           </w:rPr>
-          <w:instrText xml:space="preserve"> PAGEREF _Toc464919859 \h </w:instrText>
+          <w:instrText xml:space="preserve"> PAGEREF _Toc465284152 \h </w:instrText>
         </w:r>
         <w:r>
           <w:rPr>
@@ -2482,7 +2629,7 @@
             <w:noProof/>
             <w:webHidden/>
           </w:rPr>
-          <w:t>38</w:t>
+          <w:t>21</w:t>
         </w:r>
         <w:r>
           <w:rPr>
@@ -2495,7 +2642,7 @@
     </w:p>
     <w:p>
       <w:pPr>
-        <w:pStyle w:val="Sumrio2"/>
+        <w:pStyle w:val="Sumrio1"/>
         <w:tabs>
           <w:tab w:val="right" w:leader="dot" w:pos="9061"/>
         </w:tabs>
@@ -2507,13 +2654,15 @@
           <w:lang w:eastAsia="pt-BR"/>
         </w:rPr>
       </w:pPr>
-      <w:hyperlink w:anchor="_Toc464919860" w:history="1">
+      <w:hyperlink w:anchor="_Toc465284153" w:history="1">
         <w:r>
           <w:rPr>
             <w:rStyle w:val="Hyperlink"/>
-            <w:noProof/>
-          </w:rPr>
-          <w:t>Diagrama de Classes</w:t>
+            <w:rFonts w:eastAsia="Times New Roman"/>
+            <w:noProof/>
+            <w:lang w:eastAsia="pt-BR"/>
+          </w:rPr>
+          <w:t>Apêndice 3</w:t>
         </w:r>
         <w:r>
           <w:rPr>
@@ -2534,7 +2683,7 @@
             <w:noProof/>
             <w:webHidden/>
           </w:rPr>
-          <w:instrText xml:space="preserve"> PAGEREF _Toc464919860 \h </w:instrText>
+          <w:instrText xml:space="preserve"> PAGEREF _Toc465284153 \h </w:instrText>
         </w:r>
         <w:r>
           <w:rPr>
@@ -2554,7 +2703,7 @@
             <w:noProof/>
             <w:webHidden/>
           </w:rPr>
-          <w:t>38</w:t>
+          <w:t>39</w:t>
         </w:r>
         <w:r>
           <w:rPr>
@@ -2567,7 +2716,7 @@
     </w:p>
     <w:p>
       <w:pPr>
-        <w:pStyle w:val="Sumrio1"/>
+        <w:pStyle w:val="Sumrio2"/>
         <w:tabs>
           <w:tab w:val="right" w:leader="dot" w:pos="9061"/>
         </w:tabs>
@@ -2579,15 +2728,13 @@
           <w:lang w:eastAsia="pt-BR"/>
         </w:rPr>
       </w:pPr>
-      <w:hyperlink w:anchor="_Toc464919861" w:history="1">
+      <w:hyperlink w:anchor="_Toc465284154" w:history="1">
         <w:r>
           <w:rPr>
             <w:rStyle w:val="Hyperlink"/>
-            <w:rFonts w:eastAsia="Times New Roman"/>
-            <w:noProof/>
-            <w:lang w:eastAsia="pt-BR"/>
-          </w:rPr>
-          <w:t>Apêndice 4</w:t>
+            <w:noProof/>
+          </w:rPr>
+          <w:t>Diagrama de Classes</w:t>
         </w:r>
         <w:r>
           <w:rPr>
@@ -2608,7 +2755,7 @@
             <w:noProof/>
             <w:webHidden/>
           </w:rPr>
-          <w:instrText xml:space="preserve"> PAGEREF _Toc464919861 \h </w:instrText>
+          <w:instrText xml:space="preserve"> PAGEREF _Toc465284154 \h </w:instrText>
         </w:r>
         <w:r>
           <w:rPr>
@@ -2641,7 +2788,7 @@
     </w:p>
     <w:p>
       <w:pPr>
-        <w:pStyle w:val="Sumrio2"/>
+        <w:pStyle w:val="Sumrio1"/>
         <w:tabs>
           <w:tab w:val="right" w:leader="dot" w:pos="9061"/>
         </w:tabs>
@@ -2653,13 +2800,15 @@
           <w:lang w:eastAsia="pt-BR"/>
         </w:rPr>
       </w:pPr>
-      <w:hyperlink w:anchor="_Toc464919862" w:history="1">
+      <w:hyperlink w:anchor="_Toc465284155" w:history="1">
         <w:r>
           <w:rPr>
             <w:rStyle w:val="Hyperlink"/>
-            <w:noProof/>
-          </w:rPr>
-          <w:t>Modelo Relacional</w:t>
+            <w:rFonts w:eastAsia="Times New Roman"/>
+            <w:noProof/>
+            <w:lang w:eastAsia="pt-BR"/>
+          </w:rPr>
+          <w:t>Apêndice 4</w:t>
         </w:r>
         <w:r>
           <w:rPr>
@@ -2680,7 +2829,7 @@
             <w:noProof/>
             <w:webHidden/>
           </w:rPr>
-          <w:instrText xml:space="preserve"> PAGEREF _Toc464919862 \h </w:instrText>
+          <w:instrText xml:space="preserve"> PAGEREF _Toc465284155 \h </w:instrText>
         </w:r>
         <w:r>
           <w:rPr>
@@ -2700,7 +2849,7 @@
             <w:noProof/>
             <w:webHidden/>
           </w:rPr>
-          <w:t>39</w:t>
+          <w:t>40</w:t>
         </w:r>
         <w:r>
           <w:rPr>
@@ -2713,7 +2862,7 @@
     </w:p>
     <w:p>
       <w:pPr>
-        <w:pStyle w:val="Sumrio1"/>
+        <w:pStyle w:val="Sumrio2"/>
         <w:tabs>
           <w:tab w:val="right" w:leader="dot" w:pos="9061"/>
         </w:tabs>
@@ -2725,15 +2874,13 @@
           <w:lang w:eastAsia="pt-BR"/>
         </w:rPr>
       </w:pPr>
-      <w:hyperlink w:anchor="_Toc464919863" w:history="1">
+      <w:hyperlink w:anchor="_Toc465284156" w:history="1">
         <w:r>
           <w:rPr>
             <w:rStyle w:val="Hyperlink"/>
-            <w:rFonts w:eastAsia="Times New Roman"/>
-            <w:noProof/>
-            <w:lang w:eastAsia="pt-BR"/>
-          </w:rPr>
-          <w:t>Apêndice 5</w:t>
+            <w:noProof/>
+          </w:rPr>
+          <w:t>Modelo Relacional</w:t>
         </w:r>
         <w:r>
           <w:rPr>
@@ -2754,7 +2901,7 @@
             <w:noProof/>
             <w:webHidden/>
           </w:rPr>
-          <w:instrText xml:space="preserve"> PAGEREF _Toc464919863 \h </w:instrText>
+          <w:instrText xml:space="preserve"> PAGEREF _Toc465284156 \h </w:instrText>
         </w:r>
         <w:r>
           <w:rPr>
@@ -2787,7 +2934,7 @@
     </w:p>
     <w:p>
       <w:pPr>
-        <w:pStyle w:val="Sumrio2"/>
+        <w:pStyle w:val="Sumrio1"/>
         <w:tabs>
           <w:tab w:val="right" w:leader="dot" w:pos="9061"/>
         </w:tabs>
@@ -2799,13 +2946,15 @@
           <w:lang w:eastAsia="pt-BR"/>
         </w:rPr>
       </w:pPr>
-      <w:hyperlink w:anchor="_Toc464919864" w:history="1">
+      <w:hyperlink w:anchor="_Toc465284157" w:history="1">
         <w:r>
           <w:rPr>
             <w:rStyle w:val="Hyperlink"/>
-            <w:noProof/>
-          </w:rPr>
-          <w:t>Diagrama de Atividades</w:t>
+            <w:rFonts w:eastAsia="Times New Roman"/>
+            <w:noProof/>
+            <w:lang w:eastAsia="pt-BR"/>
+          </w:rPr>
+          <w:t>Apêndice 5</w:t>
         </w:r>
         <w:r>
           <w:rPr>
@@ -2826,7 +2975,7 @@
             <w:noProof/>
             <w:webHidden/>
           </w:rPr>
-          <w:instrText xml:space="preserve"> PAGEREF _Toc464919864 \h </w:instrText>
+          <w:instrText xml:space="preserve"> PAGEREF _Toc465284157 \h </w:instrText>
         </w:r>
         <w:r>
           <w:rPr>
@@ -2846,7 +2995,7 @@
             <w:noProof/>
             <w:webHidden/>
           </w:rPr>
-          <w:t>40</w:t>
+          <w:t>41</w:t>
         </w:r>
         <w:r>
           <w:rPr>
@@ -2859,7 +3008,7 @@
     </w:p>
     <w:p>
       <w:pPr>
-        <w:pStyle w:val="Sumrio1"/>
+        <w:pStyle w:val="Sumrio2"/>
         <w:tabs>
           <w:tab w:val="right" w:leader="dot" w:pos="9061"/>
         </w:tabs>
@@ -2871,15 +3020,13 @@
           <w:lang w:eastAsia="pt-BR"/>
         </w:rPr>
       </w:pPr>
-      <w:hyperlink w:anchor="_Toc464919865" w:history="1">
+      <w:hyperlink w:anchor="_Toc465284158" w:history="1">
         <w:r>
           <w:rPr>
             <w:rStyle w:val="Hyperlink"/>
-            <w:rFonts w:eastAsia="Times New Roman"/>
-            <w:noProof/>
-            <w:lang w:eastAsia="pt-BR"/>
-          </w:rPr>
-          <w:t>Apêndice 6</w:t>
+            <w:noProof/>
+          </w:rPr>
+          <w:t>Diagrama de Atividades</w:t>
         </w:r>
         <w:r>
           <w:rPr>
@@ -2900,7 +3047,7 @@
             <w:noProof/>
             <w:webHidden/>
           </w:rPr>
-          <w:instrText xml:space="preserve"> PAGEREF _Toc464919865 \h </w:instrText>
+          <w:instrText xml:space="preserve"> PAGEREF _Toc465284158 \h </w:instrText>
         </w:r>
         <w:r>
           <w:rPr>
@@ -2920,7 +3067,7 @@
             <w:noProof/>
             <w:webHidden/>
           </w:rPr>
-          <w:t>44</w:t>
+          <w:t>41</w:t>
         </w:r>
         <w:r>
           <w:rPr>
@@ -2933,7 +3080,7 @@
     </w:p>
     <w:p>
       <w:pPr>
-        <w:pStyle w:val="Sumrio2"/>
+        <w:pStyle w:val="Sumrio1"/>
         <w:tabs>
           <w:tab w:val="right" w:leader="dot" w:pos="9061"/>
         </w:tabs>
@@ -2945,13 +3092,15 @@
           <w:lang w:eastAsia="pt-BR"/>
         </w:rPr>
       </w:pPr>
-      <w:hyperlink w:anchor="_Toc464919866" w:history="1">
+      <w:hyperlink w:anchor="_Toc465284159" w:history="1">
         <w:r>
           <w:rPr>
             <w:rStyle w:val="Hyperlink"/>
-            <w:noProof/>
-          </w:rPr>
-          <w:t>Protótipos de Tela</w:t>
+            <w:rFonts w:eastAsia="Times New Roman"/>
+            <w:noProof/>
+            <w:lang w:eastAsia="pt-BR"/>
+          </w:rPr>
+          <w:t>Apêndice 6</w:t>
         </w:r>
         <w:r>
           <w:rPr>
@@ -2972,7 +3121,7 @@
             <w:noProof/>
             <w:webHidden/>
           </w:rPr>
-          <w:instrText xml:space="preserve"> PAGEREF _Toc464919866 \h </w:instrText>
+          <w:instrText xml:space="preserve"> PAGEREF _Toc465284159 \h </w:instrText>
         </w:r>
         <w:r>
           <w:rPr>
@@ -2992,7 +3141,7 @@
             <w:noProof/>
             <w:webHidden/>
           </w:rPr>
-          <w:t>44</w:t>
+          <w:t>45</w:t>
         </w:r>
         <w:r>
           <w:rPr>
@@ -3005,7 +3154,7 @@
     </w:p>
     <w:p>
       <w:pPr>
-        <w:pStyle w:val="Sumrio1"/>
+        <w:pStyle w:val="Sumrio2"/>
         <w:tabs>
           <w:tab w:val="right" w:leader="dot" w:pos="9061"/>
         </w:tabs>
@@ -3017,7 +3166,79 @@
           <w:lang w:eastAsia="pt-BR"/>
         </w:rPr>
       </w:pPr>
-      <w:hyperlink w:anchor="_Toc464919867" w:history="1">
+      <w:hyperlink w:anchor="_Toc465284160" w:history="1">
+        <w:r>
+          <w:rPr>
+            <w:rStyle w:val="Hyperlink"/>
+            <w:noProof/>
+          </w:rPr>
+          <w:t>Protótipos de Tela</w:t>
+        </w:r>
+        <w:r>
+          <w:rPr>
+            <w:noProof/>
+            <w:webHidden/>
+          </w:rPr>
+          <w:tab/>
+        </w:r>
+        <w:r>
+          <w:rPr>
+            <w:noProof/>
+            <w:webHidden/>
+          </w:rPr>
+          <w:fldChar w:fldCharType="begin"/>
+        </w:r>
+        <w:r>
+          <w:rPr>
+            <w:noProof/>
+            <w:webHidden/>
+          </w:rPr>
+          <w:instrText xml:space="preserve"> PAGEREF _Toc465284160 \h </w:instrText>
+        </w:r>
+        <w:r>
+          <w:rPr>
+            <w:noProof/>
+            <w:webHidden/>
+          </w:rPr>
+        </w:r>
+        <w:r>
+          <w:rPr>
+            <w:noProof/>
+            <w:webHidden/>
+          </w:rPr>
+          <w:fldChar w:fldCharType="separate"/>
+        </w:r>
+        <w:r>
+          <w:rPr>
+            <w:noProof/>
+            <w:webHidden/>
+          </w:rPr>
+          <w:t>45</w:t>
+        </w:r>
+        <w:r>
+          <w:rPr>
+            <w:noProof/>
+            <w:webHidden/>
+          </w:rPr>
+          <w:fldChar w:fldCharType="end"/>
+        </w:r>
+      </w:hyperlink>
+    </w:p>
+    <w:p>
+      <w:pPr>
+        <w:pStyle w:val="Sumrio1"/>
+        <w:tabs>
+          <w:tab w:val="right" w:leader="dot" w:pos="9061"/>
+        </w:tabs>
+        <w:rPr>
+          <w:rFonts w:asciiTheme="minorHAnsi" w:eastAsiaTheme="minorEastAsia" w:hAnsiTheme="minorHAnsi"/>
+          <w:noProof/>
+          <w:color w:val="auto"/>
+          <w:sz w:val="22"/>
+          <w:lang w:eastAsia="pt-BR"/>
+        </w:rPr>
+      </w:pPr>
+      <w:hyperlink w:anchor="_Toc465284161" w:history="1">
         <w:r>
           <w:rPr>
             <w:rStyle w:val="Hyperlink"/>
@@ -3045,7 +3266,7 @@
             <w:noProof/>
             <w:webHidden/>
           </w:rPr>
-          <w:instrText xml:space="preserve"> PAGEREF _Toc464919867 \h </w:instrText>
+          <w:instrText xml:space="preserve"> PAGEREF _Toc465284161 \h </w:instrText>
         </w:r>
         <w:r>
           <w:rPr>
@@ -3065,7 +3286,7 @@
             <w:noProof/>
             <w:webHidden/>
           </w:rPr>
-          <w:t>45</w:t>
+          <w:t>46</w:t>
         </w:r>
         <w:r>
           <w:rPr>
@@ -3107,7 +3328,7 @@
           <w:rFonts w:cs="Times New Roman"/>
         </w:rPr>
       </w:pPr>
-      <w:bookmarkStart w:id="2" w:name="_Toc464919836"/>
+      <w:bookmarkStart w:id="2" w:name="_Toc465284129"/>
       <w:r>
         <w:rPr>
           <w:rFonts w:cs="Times New Roman"/>
@@ -3942,7 +4163,7 @@
         </w:rPr>
       </w:pPr>
       <w:bookmarkStart w:id="3" w:name="_Toc447650602"/>
-      <w:bookmarkStart w:id="4" w:name="_Toc464919837"/>
+      <w:bookmarkStart w:id="4" w:name="_Toc465284130"/>
       <w:bookmarkEnd w:id="3"/>
       <w:r>
         <w:rPr>
@@ -3992,7 +4213,7 @@
         </w:rPr>
       </w:pPr>
       <w:bookmarkStart w:id="5" w:name="_Toc447650603"/>
-      <w:bookmarkStart w:id="6" w:name="_Toc464919838"/>
+      <w:bookmarkStart w:id="6" w:name="_Toc465284131"/>
       <w:bookmarkEnd w:id="5"/>
       <w:r>
         <w:rPr>
@@ -4142,7 +4363,7 @@
         </w:rPr>
       </w:pPr>
       <w:bookmarkStart w:id="7" w:name="_Toc447650604"/>
-      <w:bookmarkStart w:id="8" w:name="_Toc464919839"/>
+      <w:bookmarkStart w:id="8" w:name="_Toc465284132"/>
       <w:bookmarkEnd w:id="7"/>
       <w:r>
         <w:rPr>
@@ -4291,7 +4512,7 @@
         </w:rPr>
       </w:pPr>
       <w:bookmarkStart w:id="9" w:name="_Toc447650605"/>
-      <w:bookmarkStart w:id="10" w:name="_Toc464919840"/>
+      <w:bookmarkStart w:id="10" w:name="_Toc465284133"/>
       <w:r>
         <w:rPr>
           <w:rFonts w:eastAsia="Times New Roman"/>
@@ -4353,7 +4574,7 @@
         <w:pStyle w:val="Ttulo2"/>
       </w:pPr>
       <w:bookmarkStart w:id="11" w:name="_Toc447650606"/>
-      <w:bookmarkStart w:id="12" w:name="_Toc464919841"/>
+      <w:bookmarkStart w:id="12" w:name="_Toc465284134"/>
       <w:bookmarkEnd w:id="11"/>
       <w:r>
         <w:t>2.4 Gestão</w:t>
@@ -4495,7 +4716,7 @@
           <w:rFonts w:eastAsia="Times New Roman"/>
         </w:rPr>
       </w:pPr>
-      <w:bookmarkStart w:id="13" w:name="_Toc464919842"/>
+      <w:bookmarkStart w:id="13" w:name="_Toc465284135"/>
       <w:r>
         <w:rPr>
           <w:rFonts w:eastAsia="Times New Roman"/>
@@ -4741,7 +4962,7 @@
           <w:rFonts w:eastAsia="Times New Roman"/>
         </w:rPr>
       </w:pPr>
-      <w:bookmarkStart w:id="15" w:name="_Toc464919843"/>
+      <w:bookmarkStart w:id="15" w:name="_Toc465284136"/>
       <w:r>
         <w:rPr>
           <w:rFonts w:eastAsia="Times New Roman"/>
@@ -4830,7 +5051,7 @@
         </w:rPr>
       </w:pPr>
       <w:bookmarkStart w:id="16" w:name="_Toc447650608"/>
-      <w:bookmarkStart w:id="17" w:name="_Toc464919844"/>
+      <w:bookmarkStart w:id="17" w:name="_Toc465284137"/>
       <w:bookmarkEnd w:id="16"/>
       <w:r>
         <w:rPr>
@@ -4847,7 +5068,7 @@
         <w:spacing w:after="240"/>
       </w:pPr>
       <w:bookmarkStart w:id="18" w:name="_Toc447650609"/>
-      <w:bookmarkStart w:id="19" w:name="_Toc464919845"/>
+      <w:bookmarkStart w:id="19" w:name="_Toc465284138"/>
       <w:bookmarkEnd w:id="18"/>
       <w:r>
         <w:t xml:space="preserve">2.7.1 Modelagem e Desenvolvimento de um Sistema </w:t>
@@ -4975,7 +5196,7 @@
         <w:spacing w:after="240"/>
       </w:pPr>
       <w:bookmarkStart w:id="20" w:name="_Toc447650610"/>
-      <w:bookmarkStart w:id="21" w:name="_Toc464919846"/>
+      <w:bookmarkStart w:id="21" w:name="_Toc465284139"/>
       <w:r>
         <w:lastRenderedPageBreak/>
         <w:t xml:space="preserve">2.7.2 Sistema de </w:t>
@@ -5118,7 +5339,7 @@
         <w:spacing w:after="240"/>
       </w:pPr>
       <w:bookmarkStart w:id="22" w:name="_Toc447650611"/>
-      <w:bookmarkStart w:id="23" w:name="_Toc464919847"/>
+      <w:bookmarkStart w:id="23" w:name="_Toc465284140"/>
       <w:bookmarkEnd w:id="22"/>
       <w:r>
         <w:t>2.7.3 Informatização de tarefa administrativo-burocrática em enfermagem: proposta de construção de protótipo de sistema de elaboração de escala mensal de pessoal.</w:t>
@@ -5258,7 +5479,7 @@
         </w:rPr>
       </w:pPr>
       <w:bookmarkStart w:id="24" w:name="_Toc447650613"/>
-      <w:bookmarkStart w:id="25" w:name="_Toc464919848"/>
+      <w:bookmarkStart w:id="25" w:name="_Toc465284141"/>
       <w:bookmarkEnd w:id="24"/>
       <w:r>
         <w:rPr>
@@ -5343,7 +5564,7 @@
         </w:rPr>
       </w:pPr>
       <w:bookmarkStart w:id="26" w:name="_Toc447650614"/>
-      <w:bookmarkStart w:id="27" w:name="_Toc464919849"/>
+      <w:bookmarkStart w:id="27" w:name="_Toc465284142"/>
       <w:bookmarkEnd w:id="26"/>
       <w:r>
         <w:rPr>
@@ -5463,7 +5684,7 @@
         </w:rPr>
       </w:pPr>
       <w:bookmarkStart w:id="28" w:name="_Toc447650615"/>
-      <w:bookmarkStart w:id="29" w:name="_Toc464919850"/>
+      <w:bookmarkStart w:id="29" w:name="_Toc465284143"/>
       <w:bookmarkEnd w:id="28"/>
       <w:r>
         <w:rPr>
@@ -5510,7 +5731,7 @@
         <w:jc w:val="both"/>
       </w:pPr>
       <w:bookmarkStart w:id="30" w:name="_Toc447650616"/>
-      <w:bookmarkStart w:id="31" w:name="_Toc464919851"/>
+      <w:bookmarkStart w:id="31" w:name="_Toc465284144"/>
       <w:bookmarkEnd w:id="30"/>
       <w:r>
         <w:rPr>
@@ -5957,14 +6178,12 @@
       <w:r>
         <w:t xml:space="preserve"> </w:t>
       </w:r>
-      <w:proofErr w:type="spellStart"/>
       <w:r>
         <w:rPr>
           <w:i/>
         </w:rPr>
         <w:t>Hibernate</w:t>
       </w:r>
-      <w:proofErr w:type="spellEnd"/>
       <w:r>
         <w:t xml:space="preserve">, </w:t>
       </w:r>
@@ -6084,7 +6303,7 @@
         </w:rPr>
       </w:pPr>
       <w:bookmarkStart w:id="32" w:name="_Toc447650617"/>
-      <w:bookmarkStart w:id="33" w:name="_Toc464919852"/>
+      <w:bookmarkStart w:id="33" w:name="_Toc465284145"/>
       <w:bookmarkEnd w:id="32"/>
       <w:r>
         <w:rPr>
@@ -6417,11 +6636,8 @@
     <w:p>
       <w:pPr>
         <w:pStyle w:val="Ttulo1"/>
-        <w:rPr>
-          <w:u w:val="single"/>
-        </w:rPr>
-      </w:pPr>
-      <w:bookmarkStart w:id="35" w:name="_Toc464919853"/>
+      </w:pPr>
+      <w:bookmarkStart w:id="35" w:name="_Toc465284146"/>
       <w:r>
         <w:rPr>
           <w:rStyle w:val="Ttulo1Char"/>
@@ -6437,6 +6653,54 @@
         <w:t>Resultados e Discussões</w:t>
       </w:r>
       <w:bookmarkEnd w:id="35"/>
+    </w:p>
+    <w:p>
+      <w:pPr>
+        <w:suppressAutoHyphens w:val="0"/>
+        <w:spacing w:after="0"/>
+        <w:rPr>
+          <w:rFonts w:eastAsiaTheme="majorEastAsia" w:cstheme="majorBidi"/>
+          <w:b/>
+          <w:bCs/>
+          <w:sz w:val="28"/>
+          <w:szCs w:val="28"/>
+        </w:rPr>
+      </w:pPr>
+      <w:r>
+        <w:br w:type="page"/>
+      </w:r>
+    </w:p>
+    <w:p>
+      <w:pPr>
+        <w:pStyle w:val="Ttulo1"/>
+        <w:rPr>
+          <w:u w:val="single"/>
+        </w:rPr>
+      </w:pPr>
+      <w:bookmarkStart w:id="36" w:name="_Toc465284147"/>
+      <w:r>
+        <w:rPr>
+          <w:rStyle w:val="Ttulo1Char"/>
+          <w:b/>
+        </w:rPr>
+        <w:lastRenderedPageBreak/>
+        <w:t>5</w:t>
+      </w:r>
+      <w:r>
+        <w:t xml:space="preserve"> </w:t>
+      </w:r>
+      <w:r>
+        <w:t>Conclusão</w:t>
+      </w:r>
+      <w:bookmarkEnd w:id="36"/>
+    </w:p>
+    <w:p>
+      <w:pPr>
+        <w:pStyle w:val="Ttulo1"/>
+        <w:rPr>
+          <w:u w:val="single"/>
+        </w:rPr>
+      </w:pPr>
     </w:p>
     <w:p>
       <w:pPr>
@@ -6484,7 +6748,7 @@
           <w:lang w:eastAsia="pt-BR"/>
         </w:rPr>
       </w:pPr>
-      <w:bookmarkStart w:id="36" w:name="_Toc464919854"/>
+      <w:bookmarkStart w:id="37" w:name="_Toc465284148"/>
       <w:r>
         <w:rPr>
           <w:rFonts w:eastAsia="Times New Roman"/>
@@ -6500,7 +6764,7 @@
         </w:rPr>
         <w:t>1</w:t>
       </w:r>
-      <w:bookmarkEnd w:id="36"/>
+      <w:bookmarkEnd w:id="37"/>
     </w:p>
     <w:p>
       <w:pPr>
@@ -6557,13 +6821,13 @@
           <w:szCs w:val="24"/>
         </w:rPr>
       </w:pPr>
-      <w:bookmarkStart w:id="37" w:name="_Toc422919110"/>
-      <w:bookmarkStart w:id="38" w:name="_Toc464919855"/>
-      <w:bookmarkEnd w:id="37"/>
+      <w:bookmarkStart w:id="38" w:name="_Toc422919110"/>
+      <w:bookmarkStart w:id="39" w:name="_Toc465284149"/>
+      <w:bookmarkEnd w:id="38"/>
       <w:r>
         <w:t>Requisitos Funcionais</w:t>
       </w:r>
-      <w:bookmarkEnd w:id="38"/>
+      <w:bookmarkEnd w:id="39"/>
     </w:p>
     <w:p>
       <w:pPr>
@@ -7922,8 +8186,8 @@
           <w:lang w:val="en-US"/>
         </w:rPr>
       </w:pPr>
-      <w:bookmarkStart w:id="39" w:name="_Toc422919111"/>
-      <w:bookmarkEnd w:id="39"/>
+      <w:bookmarkStart w:id="40" w:name="_Toc422919111"/>
+      <w:bookmarkEnd w:id="40"/>
       <w:r>
         <w:rPr>
           <w:rFonts w:cs="Times New Roman"/>
@@ -8098,11 +8362,11 @@
           <w:color w:val="000000"/>
         </w:rPr>
       </w:pPr>
-      <w:bookmarkStart w:id="40" w:name="_Toc464919856"/>
+      <w:bookmarkStart w:id="41" w:name="_Toc465284150"/>
       <w:r>
         <w:t>Requisitos Não-Funcionais</w:t>
       </w:r>
-      <w:bookmarkEnd w:id="40"/>
+      <w:bookmarkEnd w:id="41"/>
     </w:p>
     <w:p>
       <w:pPr>
@@ -8286,7 +8550,7 @@
           <w:lang w:eastAsia="pt-BR"/>
         </w:rPr>
       </w:pPr>
-      <w:bookmarkStart w:id="41" w:name="_Toc464919857"/>
+      <w:bookmarkStart w:id="42" w:name="_Toc465284151"/>
       <w:r>
         <w:rPr>
           <w:rFonts w:eastAsia="Times New Roman"/>
@@ -8295,7 +8559,7 @@
         <w:lastRenderedPageBreak/>
         <w:t>Apêndice 2</w:t>
       </w:r>
-      <w:bookmarkEnd w:id="41"/>
+      <w:bookmarkEnd w:id="42"/>
     </w:p>
     <w:p>
       <w:pPr>
@@ -8311,11 +8575,11 @@
           <w:color w:val="000000"/>
         </w:rPr>
       </w:pPr>
-      <w:bookmarkStart w:id="42" w:name="_Toc464919858"/>
+      <w:bookmarkStart w:id="43" w:name="_Toc465284152"/>
       <w:r>
         <w:t>Diagramas de Caso de Uso</w:t>
       </w:r>
-      <w:bookmarkEnd w:id="42"/>
+      <w:bookmarkEnd w:id="43"/>
     </w:p>
     <w:p>
       <w:pPr>
@@ -8723,15 +8987,7 @@
           <w:b/>
           <w:szCs w:val="24"/>
         </w:rPr>
-        <w:t xml:space="preserve">de </w:t>
-      </w:r>
-      <w:r>
-        <w:rPr>
-          <w:rFonts w:cs="Times New Roman"/>
-          <w:b/>
-          <w:szCs w:val="24"/>
-        </w:rPr>
-        <w:t>Funcionários</w:t>
+        <w:t>de Funcionários</w:t>
       </w:r>
     </w:p>
     <w:p>
@@ -9764,15 +10020,7 @@
           <w:b/>
           <w:szCs w:val="24"/>
         </w:rPr>
-        <w:t xml:space="preserve"> </w:t>
-      </w:r>
-      <w:r>
-        <w:rPr>
-          <w:rFonts w:cs="Times New Roman"/>
-          <w:b/>
-          <w:szCs w:val="24"/>
-        </w:rPr>
-        <w:t xml:space="preserve">09 </w:t>
+        <w:t xml:space="preserve"> 09 </w:t>
       </w:r>
       <w:r>
         <w:rPr>
@@ -9967,7 +10215,7 @@
           <w:lang w:eastAsia="pt-BR"/>
         </w:rPr>
       </w:pPr>
-      <w:bookmarkStart w:id="43" w:name="_Toc464919859"/>
+      <w:bookmarkStart w:id="44" w:name="_Toc465284153"/>
       <w:r>
         <w:rPr>
           <w:rFonts w:eastAsia="Times New Roman"/>
@@ -9976,7 +10224,7 @@
         <w:lastRenderedPageBreak/>
         <w:t>Apêndice 3</w:t>
       </w:r>
-      <w:bookmarkEnd w:id="43"/>
+      <w:bookmarkEnd w:id="44"/>
     </w:p>
     <w:p>
       <w:pPr>
@@ -9988,11 +10236,11 @@
       <w:pPr>
         <w:pStyle w:val="Ttulo2"/>
       </w:pPr>
-      <w:bookmarkStart w:id="44" w:name="_Toc464919860"/>
+      <w:bookmarkStart w:id="45" w:name="_Toc465284154"/>
       <w:r>
         <w:t>Diagrama de Classes</w:t>
       </w:r>
-      <w:bookmarkEnd w:id="44"/>
+      <w:bookmarkEnd w:id="45"/>
     </w:p>
     <w:p/>
     <w:p>
@@ -10002,10 +10250,10 @@
           <w:lang w:eastAsia="pt-BR"/>
         </w:rPr>
         <w:drawing>
-          <wp:inline distT="0" distB="0" distL="0" distR="0" wp14:anchorId="17D67761" wp14:editId="19AE7A30">
-            <wp:extent cx="5760085" cy="6415405"/>
-            <wp:effectExtent l="0" t="0" r="0" b="0"/>
-            <wp:docPr id="24" name="Imagem 24"/>
+          <wp:inline distT="0" distB="0" distL="0" distR="0">
+            <wp:extent cx="4682859" cy="7665181"/>
+            <wp:effectExtent l="0" t="0" r="3810" b="0"/>
+            <wp:docPr id="28" name="Imagem 28"/>
             <wp:cNvGraphicFramePr>
               <a:graphicFrameLocks xmlns:a="http://schemas.openxmlformats.org/drawingml/2006/main" noChangeAspect="1"/>
             </wp:cNvGraphicFramePr>
@@ -10013,11 +10261,11 @@
               <a:graphicData uri="http://schemas.openxmlformats.org/drawingml/2006/picture">
                 <pic:pic xmlns:pic="http://schemas.openxmlformats.org/drawingml/2006/picture">
                   <pic:nvPicPr>
-                    <pic:cNvPr id="0" name="SAST.jpg"/>
+                    <pic:cNvPr id="28" name="SAST.jpg"/>
                     <pic:cNvPicPr/>
                   </pic:nvPicPr>
                   <pic:blipFill>
-                    <a:blip r:embed="rId27">
+                    <a:blip r:embed="rId27" cstate="print">
                       <a:extLst>
                         <a:ext uri="{28A0092B-C50C-407E-A947-70E740481C1C}">
                           <a14:useLocalDpi xmlns:a14="http://schemas.microsoft.com/office/drawing/2010/main" val="0"/>
@@ -10031,7 +10279,7 @@
                   <pic:spPr>
                     <a:xfrm>
                       <a:off x="0" y="0"/>
-                      <a:ext cx="5760085" cy="6415405"/>
+                      <a:ext cx="4685993" cy="7670311"/>
                     </a:xfrm>
                     <a:prstGeom prst="rect">
                       <a:avLst/>
@@ -10046,22 +10294,13 @@
     </w:p>
     <w:p>
       <w:pPr>
-        <w:suppressAutoHyphens w:val="0"/>
-        <w:spacing w:after="0"/>
-      </w:pPr>
-      <w:r>
-        <w:br w:type="page"/>
-      </w:r>
-    </w:p>
-    <w:p>
-      <w:pPr>
         <w:pStyle w:val="Ttulo1"/>
         <w:rPr>
           <w:rFonts w:eastAsia="Times New Roman"/>
           <w:lang w:eastAsia="pt-BR"/>
         </w:rPr>
       </w:pPr>
-      <w:bookmarkStart w:id="45" w:name="_Toc464919861"/>
+      <w:bookmarkStart w:id="46" w:name="_Toc465284155"/>
       <w:r>
         <w:rPr>
           <w:rFonts w:eastAsia="Times New Roman"/>
@@ -10070,18 +10309,18 @@
         <w:lastRenderedPageBreak/>
         <w:t>Apêndice 4</w:t>
       </w:r>
-      <w:bookmarkEnd w:id="45"/>
+      <w:bookmarkEnd w:id="46"/>
     </w:p>
     <w:p/>
     <w:p>
       <w:pPr>
         <w:pStyle w:val="Ttulo2"/>
       </w:pPr>
-      <w:bookmarkStart w:id="46" w:name="_Toc464919862"/>
+      <w:bookmarkStart w:id="47" w:name="_Toc465284156"/>
       <w:r>
         <w:t>Modelo Relacional</w:t>
       </w:r>
-      <w:bookmarkEnd w:id="46"/>
+      <w:bookmarkEnd w:id="47"/>
     </w:p>
     <w:p>
       <w:pPr>
@@ -10159,7 +10398,7 @@
           <w:lang w:eastAsia="pt-BR"/>
         </w:rPr>
       </w:pPr>
-      <w:bookmarkStart w:id="47" w:name="_Toc464919863"/>
+      <w:bookmarkStart w:id="48" w:name="_Toc465284157"/>
       <w:r>
         <w:rPr>
           <w:rFonts w:eastAsia="Times New Roman"/>
@@ -10168,7 +10407,7 @@
         <w:lastRenderedPageBreak/>
         <w:t>Apêndice 5</w:t>
       </w:r>
-      <w:bookmarkEnd w:id="47"/>
+      <w:bookmarkEnd w:id="48"/>
     </w:p>
     <w:p>
       <w:pPr>
@@ -10180,11 +10419,11 @@
       <w:pPr>
         <w:pStyle w:val="Ttulo2"/>
       </w:pPr>
-      <w:bookmarkStart w:id="48" w:name="_Toc464919864"/>
+      <w:bookmarkStart w:id="49" w:name="_Toc465284158"/>
       <w:r>
         <w:t>Diagrama de Atividades</w:t>
       </w:r>
-      <w:bookmarkEnd w:id="48"/>
+      <w:bookmarkEnd w:id="49"/>
     </w:p>
     <w:p/>
     <w:p>
@@ -10917,7 +11156,7 @@
       <w:r>
         <w:br w:type="page"/>
       </w:r>
-      <w:bookmarkStart w:id="49" w:name="_Toc464919865"/>
+      <w:bookmarkStart w:id="50" w:name="_Toc465284159"/>
       <w:r>
         <w:rPr>
           <w:rFonts w:eastAsia="Times New Roman"/>
@@ -10926,7 +11165,7 @@
         <w:lastRenderedPageBreak/>
         <w:t>Apêndice 6</w:t>
       </w:r>
-      <w:bookmarkEnd w:id="49"/>
+      <w:bookmarkEnd w:id="50"/>
     </w:p>
     <w:p>
       <w:pPr>
@@ -10938,11 +11177,11 @@
       <w:pPr>
         <w:pStyle w:val="Ttulo2"/>
       </w:pPr>
-      <w:bookmarkStart w:id="50" w:name="_Toc464919866"/>
+      <w:bookmarkStart w:id="51" w:name="_Toc465284160"/>
       <w:r>
         <w:t>Protótipos de Tela</w:t>
       </w:r>
-      <w:bookmarkEnd w:id="50"/>
+      <w:bookmarkEnd w:id="51"/>
     </w:p>
     <w:p>
       <w:pPr>
@@ -10967,9 +11206,9 @@
           <w:rFonts w:eastAsia="Times New Roman"/>
         </w:rPr>
       </w:pPr>
-      <w:bookmarkStart w:id="51" w:name="_Toc447650619"/>
-      <w:bookmarkStart w:id="52" w:name="_Toc464919867"/>
-      <w:bookmarkEnd w:id="51"/>
+      <w:bookmarkStart w:id="52" w:name="_Toc447650619"/>
+      <w:bookmarkStart w:id="53" w:name="_Toc465284161"/>
+      <w:bookmarkEnd w:id="52"/>
       <w:r>
         <w:rPr>
           <w:rFonts w:eastAsia="Times New Roman"/>
@@ -10977,7 +11216,7 @@
         <w:lastRenderedPageBreak/>
         <w:t>Referências</w:t>
       </w:r>
-      <w:bookmarkEnd w:id="52"/>
+      <w:bookmarkEnd w:id="53"/>
     </w:p>
     <w:p/>
     <w:p>
@@ -11939,7 +12178,7 @@
 </file>
 
 <file path=word/endnotes.xml><?xml version="1.0" encoding="utf-8"?>
-<w:endnotes xmlns:wpc="http://schemas.microsoft.com/office/word/2010/wordprocessingCanvas" xmlns:cx="http://schemas.microsoft.com/office/drawing/2014/chartex" xmlns:mc="http://schemas.openxmlformats.org/markup-compatibility/2006" xmlns:o="urn:schemas-microsoft-com:office:office" xmlns:r="http://schemas.openxmlformats.org/officeDocument/2006/relationships" xmlns:m="http://schemas.openxmlformats.org/officeDocument/2006/math" xmlns:v="urn:schemas-microsoft-com:vml" xmlns:wp14="http://schemas.microsoft.com/office/word/2010/wordprocessingDrawing" xmlns:wp="http://schemas.openxmlformats.org/drawingml/2006/wordprocessingDrawing" xmlns:w10="urn:schemas-microsoft-com:office:word" xmlns:w="http://schemas.openxmlformats.org/wordprocessingml/2006/main" xmlns:w14="http://schemas.microsoft.com/office/word/2010/wordml" xmlns:w15="http://schemas.microsoft.com/office/word/2012/wordml" xmlns:w16se="http://schemas.microsoft.com/office/word/2015/wordml/symex" xmlns:wpg="http://schemas.microsoft.com/office/word/2010/wordprocessingGroup" xmlns:wpi="http://schemas.microsoft.com/office/word/2010/wordprocessingInk" xmlns:wne="http://schemas.microsoft.com/office/word/2006/wordml" xmlns:wps="http://schemas.microsoft.com/office/word/2010/wordprocessingShape" mc:Ignorable="w14 w15 w16se wp14">
+<w:endnotes xmlns:wpc="http://schemas.microsoft.com/office/word/2010/wordprocessingCanvas" xmlns:cx="http://schemas.microsoft.com/office/drawing/2014/chartex" xmlns:cx1="http://schemas.microsoft.com/office/drawing/2015/9/8/chartex" xmlns:cx2="http://schemas.microsoft.com/office/drawing/2015/10/21/chartex" xmlns:cx3="http://schemas.microsoft.com/office/drawing/2016/5/9/chartex" xmlns:cx4="http://schemas.microsoft.com/office/drawing/2016/5/10/chartex" xmlns:cx5="http://schemas.microsoft.com/office/drawing/2016/5/11/chartex" xmlns:mc="http://schemas.openxmlformats.org/markup-compatibility/2006" xmlns:o="urn:schemas-microsoft-com:office:office" xmlns:r="http://schemas.openxmlformats.org/officeDocument/2006/relationships" xmlns:m="http://schemas.openxmlformats.org/officeDocument/2006/math" xmlns:v="urn:schemas-microsoft-com:vml" xmlns:wp14="http://schemas.microsoft.com/office/word/2010/wordprocessingDrawing" xmlns:wp="http://schemas.openxmlformats.org/drawingml/2006/wordprocessingDrawing" xmlns:w10="urn:schemas-microsoft-com:office:word" xmlns:w="http://schemas.openxmlformats.org/wordprocessingml/2006/main" xmlns:w14="http://schemas.microsoft.com/office/word/2010/wordml" xmlns:w15="http://schemas.microsoft.com/office/word/2012/wordml" xmlns:w16se="http://schemas.microsoft.com/office/word/2015/wordml/symex" xmlns:wpg="http://schemas.microsoft.com/office/word/2010/wordprocessingGroup" xmlns:wpi="http://schemas.microsoft.com/office/word/2010/wordprocessingInk" xmlns:wne="http://schemas.microsoft.com/office/word/2006/wordml" xmlns:wps="http://schemas.microsoft.com/office/word/2010/wordprocessingShape" mc:Ignorable="w14 w15 w16se wp14">
   <w:endnote w:type="separator" w:id="-1">
     <w:p>
       <w:pPr>
@@ -11964,7 +12203,7 @@
 </file>
 
 <file path=word/footnotes.xml><?xml version="1.0" encoding="utf-8"?>
-<w:footnotes xmlns:wpc="http://schemas.microsoft.com/office/word/2010/wordprocessingCanvas" xmlns:cx="http://schemas.microsoft.com/office/drawing/2014/chartex" xmlns:mc="http://schemas.openxmlformats.org/markup-compatibility/2006" xmlns:o="urn:schemas-microsoft-com:office:office" xmlns:r="http://schemas.openxmlformats.org/officeDocument/2006/relationships" xmlns:m="http://schemas.openxmlformats.org/officeDocument/2006/math" xmlns:v="urn:schemas-microsoft-com:vml" xmlns:wp14="http://schemas.microsoft.com/office/word/2010/wordprocessingDrawing" xmlns:wp="http://schemas.openxmlformats.org/drawingml/2006/wordprocessingDrawing" xmlns:w10="urn:schemas-microsoft-com:office:word" xmlns:w="http://schemas.openxmlformats.org/wordprocessingml/2006/main" xmlns:w14="http://schemas.microsoft.com/office/word/2010/wordml" xmlns:w15="http://schemas.microsoft.com/office/word/2012/wordml" xmlns:w16se="http://schemas.microsoft.com/office/word/2015/wordml/symex" xmlns:wpg="http://schemas.microsoft.com/office/word/2010/wordprocessingGroup" xmlns:wpi="http://schemas.microsoft.com/office/word/2010/wordprocessingInk" xmlns:wne="http://schemas.microsoft.com/office/word/2006/wordml" xmlns:wps="http://schemas.microsoft.com/office/word/2010/wordprocessingShape" mc:Ignorable="w14 w15 w16se wp14">
+<w:footnotes xmlns:wpc="http://schemas.microsoft.com/office/word/2010/wordprocessingCanvas" xmlns:cx="http://schemas.microsoft.com/office/drawing/2014/chartex" xmlns:cx1="http://schemas.microsoft.com/office/drawing/2015/9/8/chartex" xmlns:cx2="http://schemas.microsoft.com/office/drawing/2015/10/21/chartex" xmlns:cx3="http://schemas.microsoft.com/office/drawing/2016/5/9/chartex" xmlns:cx4="http://schemas.microsoft.com/office/drawing/2016/5/10/chartex" xmlns:cx5="http://schemas.microsoft.com/office/drawing/2016/5/11/chartex" xmlns:mc="http://schemas.openxmlformats.org/markup-compatibility/2006" xmlns:o="urn:schemas-microsoft-com:office:office" xmlns:r="http://schemas.openxmlformats.org/officeDocument/2006/relationships" xmlns:m="http://schemas.openxmlformats.org/officeDocument/2006/math" xmlns:v="urn:schemas-microsoft-com:vml" xmlns:wp14="http://schemas.microsoft.com/office/word/2010/wordprocessingDrawing" xmlns:wp="http://schemas.openxmlformats.org/drawingml/2006/wordprocessingDrawing" xmlns:w10="urn:schemas-microsoft-com:office:word" xmlns:w="http://schemas.openxmlformats.org/wordprocessingml/2006/main" xmlns:w14="http://schemas.microsoft.com/office/word/2010/wordml" xmlns:w15="http://schemas.microsoft.com/office/word/2012/wordml" xmlns:w16se="http://schemas.microsoft.com/office/word/2015/wordml/symex" xmlns:wpg="http://schemas.microsoft.com/office/word/2010/wordprocessingGroup" xmlns:wpi="http://schemas.microsoft.com/office/word/2010/wordprocessingInk" xmlns:wne="http://schemas.microsoft.com/office/word/2006/wordml" xmlns:wps="http://schemas.microsoft.com/office/word/2010/wordprocessingShape" mc:Ignorable="w14 w15 w16se wp14">
   <w:footnote w:type="separator" w:id="-1">
     <w:p>
       <w:pPr>
@@ -11989,7 +12228,7 @@
 </file>
 
 <file path=word/header1.xml><?xml version="1.0" encoding="utf-8"?>
-<w:hdr xmlns:wpc="http://schemas.microsoft.com/office/word/2010/wordprocessingCanvas" xmlns:cx="http://schemas.microsoft.com/office/drawing/2014/chartex" xmlns:mc="http://schemas.openxmlformats.org/markup-compatibility/2006" xmlns:o="urn:schemas-microsoft-com:office:office" xmlns:r="http://schemas.openxmlformats.org/officeDocument/2006/relationships" xmlns:m="http://schemas.openxmlformats.org/officeDocument/2006/math" xmlns:v="urn:schemas-microsoft-com:vml" xmlns:wp14="http://schemas.microsoft.com/office/word/2010/wordprocessingDrawing" xmlns:wp="http://schemas.openxmlformats.org/drawingml/2006/wordprocessingDrawing" xmlns:w10="urn:schemas-microsoft-com:office:word" xmlns:w="http://schemas.openxmlformats.org/wordprocessingml/2006/main" xmlns:w14="http://schemas.microsoft.com/office/word/2010/wordml" xmlns:w15="http://schemas.microsoft.com/office/word/2012/wordml" xmlns:w16se="http://schemas.microsoft.com/office/word/2015/wordml/symex" xmlns:wpg="http://schemas.microsoft.com/office/word/2010/wordprocessingGroup" xmlns:wpi="http://schemas.microsoft.com/office/word/2010/wordprocessingInk" xmlns:wne="http://schemas.microsoft.com/office/word/2006/wordml" xmlns:wps="http://schemas.microsoft.com/office/word/2010/wordprocessingShape" mc:Ignorable="w14 w15 w16se wp14">
+<w:hdr xmlns:wpc="http://schemas.microsoft.com/office/word/2010/wordprocessingCanvas" xmlns:cx="http://schemas.microsoft.com/office/drawing/2014/chartex" xmlns:cx1="http://schemas.microsoft.com/office/drawing/2015/9/8/chartex" xmlns:cx2="http://schemas.microsoft.com/office/drawing/2015/10/21/chartex" xmlns:cx3="http://schemas.microsoft.com/office/drawing/2016/5/9/chartex" xmlns:cx4="http://schemas.microsoft.com/office/drawing/2016/5/10/chartex" xmlns:cx5="http://schemas.microsoft.com/office/drawing/2016/5/11/chartex" xmlns:mc="http://schemas.openxmlformats.org/markup-compatibility/2006" xmlns:o="urn:schemas-microsoft-com:office:office" xmlns:r="http://schemas.openxmlformats.org/officeDocument/2006/relationships" xmlns:m="http://schemas.openxmlformats.org/officeDocument/2006/math" xmlns:v="urn:schemas-microsoft-com:vml" xmlns:wp14="http://schemas.microsoft.com/office/word/2010/wordprocessingDrawing" xmlns:wp="http://schemas.openxmlformats.org/drawingml/2006/wordprocessingDrawing" xmlns:w10="urn:schemas-microsoft-com:office:word" xmlns:w="http://schemas.openxmlformats.org/wordprocessingml/2006/main" xmlns:w14="http://schemas.microsoft.com/office/word/2010/wordml" xmlns:w15="http://schemas.microsoft.com/office/word/2012/wordml" xmlns:w16se="http://schemas.microsoft.com/office/word/2015/wordml/symex" xmlns:wpg="http://schemas.microsoft.com/office/word/2010/wordprocessingGroup" xmlns:wpi="http://schemas.microsoft.com/office/word/2010/wordprocessingInk" xmlns:wne="http://schemas.microsoft.com/office/word/2006/wordml" xmlns:wps="http://schemas.microsoft.com/office/word/2010/wordprocessingShape" mc:Ignorable="w14 w15 w16se wp14">
   <w:p>
     <w:pPr>
       <w:pStyle w:val="Cabealho"/>
@@ -12005,7 +12244,7 @@
 </file>
 
 <file path=word/header2.xml><?xml version="1.0" encoding="utf-8"?>
-<w:hdr xmlns:wpc="http://schemas.microsoft.com/office/word/2010/wordprocessingCanvas" xmlns:cx="http://schemas.microsoft.com/office/drawing/2014/chartex" xmlns:mc="http://schemas.openxmlformats.org/markup-compatibility/2006" xmlns:o="urn:schemas-microsoft-com:office:office" xmlns:r="http://schemas.openxmlformats.org/officeDocument/2006/relationships" xmlns:m="http://schemas.openxmlformats.org/officeDocument/2006/math" xmlns:v="urn:schemas-microsoft-com:vml" xmlns:wp14="http://schemas.microsoft.com/office/word/2010/wordprocessingDrawing" xmlns:wp="http://schemas.openxmlformats.org/drawingml/2006/wordprocessingDrawing" xmlns:w10="urn:schemas-microsoft-com:office:word" xmlns:w="http://schemas.openxmlformats.org/wordprocessingml/2006/main" xmlns:w14="http://schemas.microsoft.com/office/word/2010/wordml" xmlns:w15="http://schemas.microsoft.com/office/word/2012/wordml" xmlns:w16se="http://schemas.microsoft.com/office/word/2015/wordml/symex" xmlns:wpg="http://schemas.microsoft.com/office/word/2010/wordprocessingGroup" xmlns:wpi="http://schemas.microsoft.com/office/word/2010/wordprocessingInk" xmlns:wne="http://schemas.microsoft.com/office/word/2006/wordml" xmlns:wps="http://schemas.microsoft.com/office/word/2010/wordprocessingShape" mc:Ignorable="w14 w15 w16se wp14">
+<w:hdr xmlns:wpc="http://schemas.microsoft.com/office/word/2010/wordprocessingCanvas" xmlns:cx="http://schemas.microsoft.com/office/drawing/2014/chartex" xmlns:cx1="http://schemas.microsoft.com/office/drawing/2015/9/8/chartex" xmlns:cx2="http://schemas.microsoft.com/office/drawing/2015/10/21/chartex" xmlns:cx3="http://schemas.microsoft.com/office/drawing/2016/5/9/chartex" xmlns:cx4="http://schemas.microsoft.com/office/drawing/2016/5/10/chartex" xmlns:cx5="http://schemas.microsoft.com/office/drawing/2016/5/11/chartex" xmlns:mc="http://schemas.openxmlformats.org/markup-compatibility/2006" xmlns:o="urn:schemas-microsoft-com:office:office" xmlns:r="http://schemas.openxmlformats.org/officeDocument/2006/relationships" xmlns:m="http://schemas.openxmlformats.org/officeDocument/2006/math" xmlns:v="urn:schemas-microsoft-com:vml" xmlns:wp14="http://schemas.microsoft.com/office/word/2010/wordprocessingDrawing" xmlns:wp="http://schemas.openxmlformats.org/drawingml/2006/wordprocessingDrawing" xmlns:w10="urn:schemas-microsoft-com:office:word" xmlns:w="http://schemas.openxmlformats.org/wordprocessingml/2006/main" xmlns:w14="http://schemas.microsoft.com/office/word/2010/wordml" xmlns:w15="http://schemas.microsoft.com/office/word/2012/wordml" xmlns:w16se="http://schemas.microsoft.com/office/word/2015/wordml/symex" xmlns:wpg="http://schemas.microsoft.com/office/word/2010/wordprocessingGroup" xmlns:wpi="http://schemas.microsoft.com/office/word/2010/wordprocessingInk" xmlns:wne="http://schemas.microsoft.com/office/word/2006/wordml" xmlns:wps="http://schemas.microsoft.com/office/word/2010/wordprocessingShape" mc:Ignorable="w14 w15 w16se wp14">
   <w:sdt>
     <w:sdtPr>
       <w:id w:val="-2074111608"/>
@@ -12014,6 +12253,7 @@
         <w:docPartUnique/>
       </w:docPartObj>
     </w:sdtPr>
+    <w:sdtEndPr/>
     <w:sdtContent>
       <w:p>
         <w:pPr>
@@ -12033,7 +12273,7 @@
           <w:rPr>
             <w:noProof/>
           </w:rPr>
-          <w:t>20</w:t>
+          <w:t>19</w:t>
         </w:r>
         <w:r>
           <w:fldChar w:fldCharType="end"/>
@@ -12050,7 +12290,7 @@
 </file>
 
 <file path=word/numbering.xml><?xml version="1.0" encoding="utf-8"?>
-<w:numbering xmlns:wpc="http://schemas.microsoft.com/office/word/2010/wordprocessingCanvas" xmlns:cx="http://schemas.microsoft.com/office/drawing/2014/chartex" xmlns:mc="http://schemas.openxmlformats.org/markup-compatibility/2006" xmlns:o="urn:schemas-microsoft-com:office:office" xmlns:r="http://schemas.openxmlformats.org/officeDocument/2006/relationships" xmlns:m="http://schemas.openxmlformats.org/officeDocument/2006/math" xmlns:v="urn:schemas-microsoft-com:vml" xmlns:wp14="http://schemas.microsoft.com/office/word/2010/wordprocessingDrawing" xmlns:wp="http://schemas.openxmlformats.org/drawingml/2006/wordprocessingDrawing" xmlns:w10="urn:schemas-microsoft-com:office:word" xmlns:w="http://schemas.openxmlformats.org/wordprocessingml/2006/main" xmlns:w14="http://schemas.microsoft.com/office/word/2010/wordml" xmlns:w15="http://schemas.microsoft.com/office/word/2012/wordml" xmlns:w16se="http://schemas.microsoft.com/office/word/2015/wordml/symex" xmlns:wpg="http://schemas.microsoft.com/office/word/2010/wordprocessingGroup" xmlns:wpi="http://schemas.microsoft.com/office/word/2010/wordprocessingInk" xmlns:wne="http://schemas.microsoft.com/office/word/2006/wordml" xmlns:wps="http://schemas.microsoft.com/office/word/2010/wordprocessingShape" mc:Ignorable="w14 w15 w16se wp14">
+<w:numbering xmlns:wpc="http://schemas.microsoft.com/office/word/2010/wordprocessingCanvas" xmlns:cx="http://schemas.microsoft.com/office/drawing/2014/chartex" xmlns:cx1="http://schemas.microsoft.com/office/drawing/2015/9/8/chartex" xmlns:cx2="http://schemas.microsoft.com/office/drawing/2015/10/21/chartex" xmlns:cx3="http://schemas.microsoft.com/office/drawing/2016/5/9/chartex" xmlns:cx4="http://schemas.microsoft.com/office/drawing/2016/5/10/chartex" xmlns:cx5="http://schemas.microsoft.com/office/drawing/2016/5/11/chartex" xmlns:mc="http://schemas.openxmlformats.org/markup-compatibility/2006" xmlns:o="urn:schemas-microsoft-com:office:office" xmlns:r="http://schemas.openxmlformats.org/officeDocument/2006/relationships" xmlns:m="http://schemas.openxmlformats.org/officeDocument/2006/math" xmlns:v="urn:schemas-microsoft-com:vml" xmlns:wp14="http://schemas.microsoft.com/office/word/2010/wordprocessingDrawing" xmlns:wp="http://schemas.openxmlformats.org/drawingml/2006/wordprocessingDrawing" xmlns:w10="urn:schemas-microsoft-com:office:word" xmlns:w="http://schemas.openxmlformats.org/wordprocessingml/2006/main" xmlns:w14="http://schemas.microsoft.com/office/word/2010/wordml" xmlns:w15="http://schemas.microsoft.com/office/word/2012/wordml" xmlns:w16se="http://schemas.microsoft.com/office/word/2015/wordml/symex" xmlns:wpg="http://schemas.microsoft.com/office/word/2010/wordprocessingGroup" xmlns:wpi="http://schemas.microsoft.com/office/word/2010/wordprocessingInk" xmlns:wne="http://schemas.microsoft.com/office/word/2006/wordml" xmlns:wps="http://schemas.microsoft.com/office/word/2010/wordprocessingShape" mc:Ignorable="w14 w15 w16se wp14">
   <w:abstractNum w:abstractNumId="0" w15:restartNumberingAfterBreak="0">
     <w:nsid w:val="0FD177C2"/>
     <w:multiLevelType w:val="multilevel"/>
@@ -13835,7 +14075,7 @@
       </w:pPr>
     </w:pPrDefault>
   </w:docDefaults>
-  <w:latentStyles w:defLockedState="0" w:defUIPriority="99" w:defSemiHidden="0" w:defUnhideWhenUsed="0" w:defQFormat="0" w:count="371">
+  <w:latentStyles w:defLockedState="0" w:defUIPriority="99" w:defSemiHidden="0" w:defUnhideWhenUsed="0" w:defQFormat="0" w:count="374">
     <w:lsdException w:name="Normal" w:uiPriority="0" w:qFormat="1"/>
     <w:lsdException w:name="heading 1" w:uiPriority="9" w:qFormat="1"/>
     <w:lsdException w:name="heading 2" w:semiHidden="1" w:uiPriority="9" w:unhideWhenUsed="1" w:qFormat="1"/>
@@ -13941,7 +14181,6 @@
     <w:lsdException w:name="HTML Sample" w:semiHidden="1" w:unhideWhenUsed="1"/>
     <w:lsdException w:name="HTML Typewriter" w:semiHidden="1" w:unhideWhenUsed="1"/>
     <w:lsdException w:name="HTML Variable" w:semiHidden="1" w:unhideWhenUsed="1"/>
-    <w:lsdException w:name="Normal Table" w:semiHidden="1" w:unhideWhenUsed="1"/>
     <w:lsdException w:name="annotation subject" w:semiHidden="1" w:unhideWhenUsed="1"/>
     <w:lsdException w:name="No List" w:semiHidden="1" w:unhideWhenUsed="1"/>
     <w:lsdException w:name="Outline List 1" w:semiHidden="1" w:unhideWhenUsed="1"/>
@@ -13986,7 +14225,6 @@
     <w:lsdException w:name="Table Professional" w:semiHidden="1" w:unhideWhenUsed="1"/>
     <w:lsdException w:name="Table Subtle 1" w:semiHidden="1" w:unhideWhenUsed="1"/>
     <w:lsdException w:name="Table Subtle 2" w:semiHidden="1" w:unhideWhenUsed="1"/>
-    <w:lsdException w:name="Table Web 1" w:semiHidden="1" w:unhideWhenUsed="1"/>
     <w:lsdException w:name="Table Web 2" w:semiHidden="1" w:unhideWhenUsed="1"/>
     <w:lsdException w:name="Table Web 3" w:semiHidden="1" w:unhideWhenUsed="1"/>
     <w:lsdException w:name="Balloon Text" w:semiHidden="1" w:unhideWhenUsed="1"/>
@@ -14207,6 +14445,9 @@
     <w:lsdException w:name="List Table 5 Dark Accent 6" w:uiPriority="50"/>
     <w:lsdException w:name="List Table 6 Colorful Accent 6" w:uiPriority="51"/>
     <w:lsdException w:name="List Table 7 Colorful Accent 6" w:uiPriority="52"/>
+    <w:lsdException w:name="Mention" w:semiHidden="1" w:unhideWhenUsed="1"/>
+    <w:lsdException w:name="Smart Hyperlink" w:semiHidden="1" w:unhideWhenUsed="1"/>
+    <w:lsdException w:name="Hashtag" w:semiHidden="1" w:unhideWhenUsed="1"/>
   </w:latentStyles>
   <w:style w:type="paragraph" w:default="1" w:styleId="Normal">
     <w:name w:val="Normal"/>
@@ -14974,7 +15215,7 @@
 </file>
 
 <file path=customXml/itemProps1.xml><?xml version="1.0" encoding="utf-8"?>
-<ds:datastoreItem xmlns:ds="http://schemas.openxmlformats.org/officeDocument/2006/customXml" ds:itemID="{5947BB5C-0D78-4AFF-96AA-DD4DCFAD7B79}">
+<ds:datastoreItem xmlns:ds="http://schemas.openxmlformats.org/officeDocument/2006/customXml" ds:itemID="{C0F244CA-10F2-42AC-88C1-22A3D975244C}">
   <ds:schemaRefs>
     <ds:schemaRef ds:uri="http://schemas.openxmlformats.org/officeDocument/2006/bibliography"/>
   </ds:schemaRefs>

</xml_diff>

<commit_message>
Correção do requisito não funcional de BACKUP
</commit_message>
<xml_diff>
--- a/Documentos/SAST_Revisado_Sem_Android.docx
+++ b/Documentos/SAST_Revisado_Sem_Android.docx
@@ -1,6 +1,6 @@
 
 <file path=word/document.xml><?xml version="1.0" encoding="utf-8"?>
-<w:document xmlns:wpc="http://schemas.microsoft.com/office/word/2010/wordprocessingCanvas" xmlns:cx="http://schemas.microsoft.com/office/drawing/2014/chartex" xmlns:mc="http://schemas.openxmlformats.org/markup-compatibility/2006" xmlns:o="urn:schemas-microsoft-com:office:office" xmlns:r="http://schemas.openxmlformats.org/officeDocument/2006/relationships" xmlns:m="http://schemas.openxmlformats.org/officeDocument/2006/math" xmlns:v="urn:schemas-microsoft-com:vml" xmlns:wp14="http://schemas.microsoft.com/office/word/2010/wordprocessingDrawing" xmlns:wp="http://schemas.openxmlformats.org/drawingml/2006/wordprocessingDrawing" xmlns:w10="urn:schemas-microsoft-com:office:word" xmlns:w="http://schemas.openxmlformats.org/wordprocessingml/2006/main" xmlns:w14="http://schemas.microsoft.com/office/word/2010/wordml" xmlns:w15="http://schemas.microsoft.com/office/word/2012/wordml" xmlns:w16se="http://schemas.microsoft.com/office/word/2015/wordml/symex" xmlns:wpg="http://schemas.microsoft.com/office/word/2010/wordprocessingGroup" xmlns:wpi="http://schemas.microsoft.com/office/word/2010/wordprocessingInk" xmlns:wne="http://schemas.microsoft.com/office/word/2006/wordml" xmlns:wps="http://schemas.microsoft.com/office/word/2010/wordprocessingShape" mc:Ignorable="w14 w15 w16se wp14">
+<w:document xmlns:wpc="http://schemas.microsoft.com/office/word/2010/wordprocessingCanvas" xmlns:mc="http://schemas.openxmlformats.org/markup-compatibility/2006" xmlns:o="urn:schemas-microsoft-com:office:office" xmlns:r="http://schemas.openxmlformats.org/officeDocument/2006/relationships" xmlns:m="http://schemas.openxmlformats.org/officeDocument/2006/math" xmlns:v="urn:schemas-microsoft-com:vml" xmlns:wp14="http://schemas.microsoft.com/office/word/2010/wordprocessingDrawing" xmlns:wp="http://schemas.openxmlformats.org/drawingml/2006/wordprocessingDrawing" xmlns:w10="urn:schemas-microsoft-com:office:word" xmlns:w="http://schemas.openxmlformats.org/wordprocessingml/2006/main" xmlns:w14="http://schemas.microsoft.com/office/word/2010/wordml" xmlns:wpg="http://schemas.microsoft.com/office/word/2010/wordprocessingGroup" xmlns:wpi="http://schemas.microsoft.com/office/word/2010/wordprocessingInk" xmlns:wne="http://schemas.microsoft.com/office/word/2006/wordml" xmlns:wps="http://schemas.microsoft.com/office/word/2010/wordprocessingShape" mc:Ignorable="w14 wp14">
   <w:body>
     <w:p>
       <w:pPr>
@@ -3582,7 +3582,7 @@
           <w:szCs w:val="28"/>
         </w:rPr>
         <w:sectPr>
-          <w:headerReference w:type="default" r:id="rId8"/>
+          <w:headerReference w:type="default" r:id="rId9"/>
           <w:pgSz w:w="11906" w:h="16838"/>
           <w:pgMar w:top="1701" w:right="1134" w:bottom="1134" w:left="1701" w:header="709" w:footer="0" w:gutter="0"/>
           <w:pgNumType w:start="1"/>
@@ -3595,9 +3595,7 @@
         <w:fldChar w:fldCharType="end"/>
       </w:r>
       <w:bookmarkStart w:id="0" w:name="_Toc447650601"/>
-      <w:bookmarkStart w:id="1" w:name="_GoBack"/>
       <w:bookmarkEnd w:id="0"/>
-      <w:bookmarkEnd w:id="1"/>
     </w:p>
     <w:p>
       <w:pPr>
@@ -3606,7 +3604,7 @@
           <w:rFonts w:cs="Times New Roman"/>
         </w:rPr>
       </w:pPr>
-      <w:bookmarkStart w:id="2" w:name="_Toc465683345"/>
+      <w:bookmarkStart w:id="1" w:name="_Toc465683345"/>
       <w:r>
         <w:rPr>
           <w:rFonts w:cs="Times New Roman"/>
@@ -3614,7 +3612,7 @@
         <w:lastRenderedPageBreak/>
         <w:t>1 Introdução</w:t>
       </w:r>
-      <w:bookmarkEnd w:id="2"/>
+      <w:bookmarkEnd w:id="1"/>
     </w:p>
     <w:p>
       <w:pPr>
@@ -4440,9 +4438,9 @@
           <w:rFonts w:eastAsia="Times New Roman"/>
         </w:rPr>
       </w:pPr>
-      <w:bookmarkStart w:id="3" w:name="_Toc447650602"/>
-      <w:bookmarkStart w:id="4" w:name="_Toc465683346"/>
-      <w:bookmarkEnd w:id="3"/>
+      <w:bookmarkStart w:id="2" w:name="_Toc447650602"/>
+      <w:bookmarkStart w:id="3" w:name="_Toc465683346"/>
+      <w:bookmarkEnd w:id="2"/>
       <w:r>
         <w:rPr>
           <w:rFonts w:eastAsia="Times New Roman"/>
@@ -4450,7 +4448,7 @@
         <w:lastRenderedPageBreak/>
         <w:t>2 Revisão Bibliográfica</w:t>
       </w:r>
-      <w:bookmarkEnd w:id="4"/>
+      <w:bookmarkEnd w:id="3"/>
     </w:p>
     <w:p>
       <w:pPr>
@@ -4490,16 +4488,16 @@
           <w:szCs w:val="28"/>
         </w:rPr>
       </w:pPr>
-      <w:bookmarkStart w:id="5" w:name="_Toc447650603"/>
-      <w:bookmarkStart w:id="6" w:name="_Toc465683347"/>
+      <w:bookmarkStart w:id="4" w:name="_Toc447650603"/>
+      <w:bookmarkStart w:id="5" w:name="_Toc465683347"/>
+      <w:bookmarkEnd w:id="4"/>
+      <w:r>
+        <w:rPr>
+          <w:rStyle w:val="Ttulo2Char"/>
+        </w:rPr>
+        <w:t>2.1 Suporte e suporte técnico</w:t>
+      </w:r>
       <w:bookmarkEnd w:id="5"/>
-      <w:r>
-        <w:rPr>
-          <w:rStyle w:val="Ttulo2Char"/>
-        </w:rPr>
-        <w:t>2.1 Suporte e suporte técnico</w:t>
-      </w:r>
-      <w:bookmarkEnd w:id="6"/>
     </w:p>
     <w:p>
       <w:pPr>
@@ -4640,16 +4638,16 @@
           <w:rFonts w:eastAsia="Times New Roman"/>
         </w:rPr>
       </w:pPr>
-      <w:bookmarkStart w:id="7" w:name="_Toc447650604"/>
-      <w:bookmarkStart w:id="8" w:name="_Toc465683348"/>
+      <w:bookmarkStart w:id="6" w:name="_Toc447650604"/>
+      <w:bookmarkStart w:id="7" w:name="_Toc465683348"/>
+      <w:bookmarkEnd w:id="6"/>
+      <w:r>
+        <w:rPr>
+          <w:rFonts w:eastAsia="Times New Roman"/>
+        </w:rPr>
+        <w:t>2.2 Administração</w:t>
+      </w:r>
       <w:bookmarkEnd w:id="7"/>
-      <w:r>
-        <w:rPr>
-          <w:rFonts w:eastAsia="Times New Roman"/>
-        </w:rPr>
-        <w:t>2.2 Administração</w:t>
-      </w:r>
-      <w:bookmarkEnd w:id="8"/>
     </w:p>
     <w:p/>
     <w:p>
@@ -4789,8 +4787,8 @@
           <w:rFonts w:eastAsia="Times New Roman"/>
         </w:rPr>
       </w:pPr>
-      <w:bookmarkStart w:id="9" w:name="_Toc447650605"/>
-      <w:bookmarkStart w:id="10" w:name="_Toc465683349"/>
+      <w:bookmarkStart w:id="8" w:name="_Toc447650605"/>
+      <w:bookmarkStart w:id="9" w:name="_Toc465683349"/>
       <w:r>
         <w:rPr>
           <w:rFonts w:eastAsia="Times New Roman"/>
@@ -4805,14 +4803,14 @@
         </w:rPr>
         <w:t>Software</w:t>
       </w:r>
+      <w:bookmarkEnd w:id="8"/>
+      <w:r>
+        <w:rPr>
+          <w:rFonts w:eastAsia="Times New Roman"/>
+        </w:rPr>
+        <w:t xml:space="preserve"> administrativo</w:t>
+      </w:r>
       <w:bookmarkEnd w:id="9"/>
-      <w:r>
-        <w:rPr>
-          <w:rFonts w:eastAsia="Times New Roman"/>
-        </w:rPr>
-        <w:t xml:space="preserve"> administrativo</w:t>
-      </w:r>
-      <w:bookmarkEnd w:id="10"/>
     </w:p>
     <w:p>
       <w:pPr>
@@ -4851,13 +4849,13 @@
       <w:pPr>
         <w:pStyle w:val="Ttulo2"/>
       </w:pPr>
-      <w:bookmarkStart w:id="11" w:name="_Toc447650606"/>
-      <w:bookmarkStart w:id="12" w:name="_Toc465683350"/>
+      <w:bookmarkStart w:id="10" w:name="_Toc447650606"/>
+      <w:bookmarkStart w:id="11" w:name="_Toc465683350"/>
+      <w:bookmarkEnd w:id="10"/>
+      <w:r>
+        <w:t>2.4 Gestão</w:t>
+      </w:r>
       <w:bookmarkEnd w:id="11"/>
-      <w:r>
-        <w:t>2.4 Gestão</w:t>
-      </w:r>
-      <w:bookmarkEnd w:id="12"/>
     </w:p>
     <w:p>
       <w:pPr>
@@ -4994,14 +4992,14 @@
           <w:rFonts w:eastAsia="Times New Roman"/>
         </w:rPr>
       </w:pPr>
-      <w:bookmarkStart w:id="13" w:name="_Toc465683351"/>
+      <w:bookmarkStart w:id="12" w:name="_Toc465683351"/>
       <w:r>
         <w:rPr>
           <w:rFonts w:eastAsia="Times New Roman"/>
         </w:rPr>
         <w:t>2.5 Sistemas de Informação - SI</w:t>
       </w:r>
-      <w:bookmarkEnd w:id="13"/>
+      <w:bookmarkEnd w:id="12"/>
     </w:p>
     <w:p/>
     <w:p>
@@ -5224,7 +5222,7 @@
           <w:szCs w:val="26"/>
         </w:rPr>
       </w:pPr>
-      <w:bookmarkStart w:id="14" w:name="_Toc447650607"/>
+      <w:bookmarkStart w:id="13" w:name="_Toc447650607"/>
       <w:r>
         <w:rPr>
           <w:rFonts w:eastAsia="Times New Roman"/>
@@ -5240,7 +5238,7 @@
           <w:rFonts w:eastAsia="Times New Roman"/>
         </w:rPr>
       </w:pPr>
-      <w:bookmarkStart w:id="15" w:name="_Toc465683352"/>
+      <w:bookmarkStart w:id="14" w:name="_Toc465683352"/>
       <w:r>
         <w:rPr>
           <w:rFonts w:eastAsia="Times New Roman"/>
@@ -5255,14 +5253,14 @@
         </w:rPr>
         <w:t>Software</w:t>
       </w:r>
+      <w:bookmarkEnd w:id="13"/>
+      <w:r>
+        <w:rPr>
+          <w:rFonts w:eastAsia="Times New Roman"/>
+        </w:rPr>
+        <w:t xml:space="preserve"> de suporte técnico</w:t>
+      </w:r>
       <w:bookmarkEnd w:id="14"/>
-      <w:r>
-        <w:rPr>
-          <w:rFonts w:eastAsia="Times New Roman"/>
-        </w:rPr>
-        <w:t xml:space="preserve"> de suporte técnico</w:t>
-      </w:r>
-      <w:bookmarkEnd w:id="15"/>
     </w:p>
     <w:p>
       <w:pPr>
@@ -5328,16 +5326,16 @@
           <w:rFonts w:eastAsia="Times New Roman"/>
         </w:rPr>
       </w:pPr>
-      <w:bookmarkStart w:id="16" w:name="_Toc447650608"/>
-      <w:bookmarkStart w:id="17" w:name="_Toc465683353"/>
+      <w:bookmarkStart w:id="15" w:name="_Toc447650608"/>
+      <w:bookmarkStart w:id="16" w:name="_Toc465683353"/>
+      <w:bookmarkEnd w:id="15"/>
+      <w:r>
+        <w:rPr>
+          <w:rFonts w:eastAsia="Times New Roman"/>
+        </w:rPr>
+        <w:t>2.7 Trabalhos correlatos</w:t>
+      </w:r>
       <w:bookmarkEnd w:id="16"/>
-      <w:r>
-        <w:rPr>
-          <w:rFonts w:eastAsia="Times New Roman"/>
-        </w:rPr>
-        <w:t>2.7 Trabalhos correlatos</w:t>
-      </w:r>
-      <w:bookmarkEnd w:id="17"/>
     </w:p>
     <w:p/>
     <w:p>
@@ -5345,22 +5343,22 @@
         <w:pStyle w:val="Ttulo3"/>
         <w:spacing w:after="240"/>
       </w:pPr>
-      <w:bookmarkStart w:id="18" w:name="_Toc447650609"/>
-      <w:bookmarkStart w:id="19" w:name="_Toc465683354"/>
+      <w:bookmarkStart w:id="17" w:name="_Toc447650609"/>
+      <w:bookmarkStart w:id="18" w:name="_Toc465683354"/>
+      <w:bookmarkEnd w:id="17"/>
+      <w:r>
+        <w:t xml:space="preserve">2.7.1 Modelagem e Desenvolvimento de um Sistema </w:t>
+      </w:r>
+      <w:r>
+        <w:rPr>
+          <w:i/>
+        </w:rPr>
+        <w:t>Help-Desk</w:t>
+      </w:r>
+      <w:r>
+        <w:t xml:space="preserve"> para a Prefeitura Municipal de Lavras - MG</w:t>
+      </w:r>
       <w:bookmarkEnd w:id="18"/>
-      <w:r>
-        <w:t xml:space="preserve">2.7.1 Modelagem e Desenvolvimento de um Sistema </w:t>
-      </w:r>
-      <w:r>
-        <w:rPr>
-          <w:i/>
-        </w:rPr>
-        <w:t>Help-Desk</w:t>
-      </w:r>
-      <w:r>
-        <w:t xml:space="preserve"> para a Prefeitura Municipal de Lavras - MG</w:t>
-      </w:r>
-      <w:bookmarkEnd w:id="19"/>
     </w:p>
     <w:p>
       <w:pPr>
@@ -5473,8 +5471,8 @@
         <w:pStyle w:val="Ttulo3"/>
         <w:spacing w:after="240"/>
       </w:pPr>
-      <w:bookmarkStart w:id="20" w:name="_Toc447650610"/>
-      <w:bookmarkStart w:id="21" w:name="_Toc465683355"/>
+      <w:bookmarkStart w:id="19" w:name="_Toc447650610"/>
+      <w:bookmarkStart w:id="20" w:name="_Toc465683355"/>
       <w:r>
         <w:lastRenderedPageBreak/>
         <w:t xml:space="preserve">2.7.2 Sistema de </w:t>
@@ -5494,11 +5492,11 @@
         </w:rPr>
         <w:t>Software</w:t>
       </w:r>
+      <w:bookmarkEnd w:id="19"/>
+      <w:r>
+        <w:t xml:space="preserve"> Legal</w:t>
+      </w:r>
       <w:bookmarkEnd w:id="20"/>
-      <w:r>
-        <w:t xml:space="preserve"> Legal</w:t>
-      </w:r>
-      <w:bookmarkEnd w:id="21"/>
     </w:p>
     <w:p>
       <w:pPr>
@@ -5616,13 +5614,13 @@
         <w:pStyle w:val="Ttulo3"/>
         <w:spacing w:after="240"/>
       </w:pPr>
-      <w:bookmarkStart w:id="22" w:name="_Toc447650611"/>
-      <w:bookmarkStart w:id="23" w:name="_Toc465683356"/>
+      <w:bookmarkStart w:id="21" w:name="_Toc447650611"/>
+      <w:bookmarkStart w:id="22" w:name="_Toc465683356"/>
+      <w:bookmarkEnd w:id="21"/>
+      <w:r>
+        <w:t>2.7.3 Informatização de tarefa administrativo-burocrática em enfermagem: proposta de construção de protótipo de sistema de elaboração de escala mensal de pessoal.</w:t>
+      </w:r>
       <w:bookmarkEnd w:id="22"/>
-      <w:r>
-        <w:t>2.7.3 Informatização de tarefa administrativo-burocrática em enfermagem: proposta de construção de protótipo de sistema de elaboração de escala mensal de pessoal.</w:t>
-      </w:r>
-      <w:bookmarkEnd w:id="23"/>
     </w:p>
     <w:p>
       <w:pPr>
@@ -5756,9 +5754,9 @@
           <w:rFonts w:eastAsia="Times New Roman"/>
         </w:rPr>
       </w:pPr>
-      <w:bookmarkStart w:id="24" w:name="_Toc447650613"/>
-      <w:bookmarkStart w:id="25" w:name="_Toc465683357"/>
-      <w:bookmarkEnd w:id="24"/>
+      <w:bookmarkStart w:id="23" w:name="_Toc447650613"/>
+      <w:bookmarkStart w:id="24" w:name="_Toc465683357"/>
+      <w:bookmarkEnd w:id="23"/>
       <w:r>
         <w:rPr>
           <w:rFonts w:eastAsia="Times New Roman"/>
@@ -5766,7 +5764,7 @@
         <w:lastRenderedPageBreak/>
         <w:t>3 Método</w:t>
       </w:r>
-      <w:bookmarkEnd w:id="25"/>
+      <w:bookmarkEnd w:id="24"/>
     </w:p>
     <w:p>
       <w:pPr>
@@ -5841,16 +5839,16 @@
           <w:rFonts w:eastAsia="Times New Roman"/>
         </w:rPr>
       </w:pPr>
-      <w:bookmarkStart w:id="26" w:name="_Toc447650614"/>
-      <w:bookmarkStart w:id="27" w:name="_Toc465683358"/>
+      <w:bookmarkStart w:id="25" w:name="_Toc447650614"/>
+      <w:bookmarkStart w:id="26" w:name="_Toc465683358"/>
+      <w:bookmarkEnd w:id="25"/>
+      <w:r>
+        <w:rPr>
+          <w:rFonts w:eastAsia="Times New Roman"/>
+        </w:rPr>
+        <w:t>3.1 Ambiente</w:t>
+      </w:r>
       <w:bookmarkEnd w:id="26"/>
-      <w:r>
-        <w:rPr>
-          <w:rFonts w:eastAsia="Times New Roman"/>
-        </w:rPr>
-        <w:t>3.1 Ambiente</w:t>
-      </w:r>
-      <w:bookmarkEnd w:id="27"/>
     </w:p>
     <w:p>
       <w:pPr>
@@ -5961,16 +5959,16 @@
           <w:rFonts w:eastAsia="Times New Roman"/>
         </w:rPr>
       </w:pPr>
-      <w:bookmarkStart w:id="28" w:name="_Toc447650615"/>
-      <w:bookmarkStart w:id="29" w:name="_Toc465683359"/>
+      <w:bookmarkStart w:id="27" w:name="_Toc447650615"/>
+      <w:bookmarkStart w:id="28" w:name="_Toc465683359"/>
+      <w:bookmarkEnd w:id="27"/>
+      <w:r>
+        <w:rPr>
+          <w:rFonts w:eastAsia="Times New Roman"/>
+        </w:rPr>
+        <w:t>3.2 Participantes</w:t>
+      </w:r>
       <w:bookmarkEnd w:id="28"/>
-      <w:r>
-        <w:rPr>
-          <w:rFonts w:eastAsia="Times New Roman"/>
-        </w:rPr>
-        <w:t>3.2 Participantes</w:t>
-      </w:r>
-      <w:bookmarkEnd w:id="29"/>
     </w:p>
     <w:p>
       <w:pPr>
@@ -6008,9 +6006,9 @@
         <w:pStyle w:val="Ttulo2"/>
         <w:jc w:val="both"/>
       </w:pPr>
-      <w:bookmarkStart w:id="30" w:name="_Toc447650616"/>
-      <w:bookmarkStart w:id="31" w:name="_Toc465683360"/>
-      <w:bookmarkEnd w:id="30"/>
+      <w:bookmarkStart w:id="29" w:name="_Toc447650616"/>
+      <w:bookmarkStart w:id="30" w:name="_Toc465683360"/>
+      <w:bookmarkEnd w:id="29"/>
       <w:r>
         <w:rPr>
           <w:rStyle w:val="Ttulo1Char"/>
@@ -6020,7 +6018,7 @@
         </w:rPr>
         <w:t>3.3 Materiais e instrumentos</w:t>
       </w:r>
-      <w:bookmarkEnd w:id="31"/>
+      <w:bookmarkEnd w:id="30"/>
     </w:p>
     <w:p>
       <w:pPr>
@@ -6355,20 +6353,20 @@
       </w:r>
       <w:proofErr w:type="spellEnd"/>
       <w:r>
-        <w:t xml:space="preserve"> que</w:t>
-      </w:r>
-      <w:r>
         <w:t xml:space="preserve"> </w:t>
       </w:r>
       <w:r>
+        <w:lastRenderedPageBreak/>
+        <w:t>que</w:t>
+      </w:r>
+      <w:r>
+        <w:t xml:space="preserve"> </w:t>
+      </w:r>
+      <w:r>
         <w:t>foi</w:t>
       </w:r>
       <w:r>
-        <w:t xml:space="preserve"> </w:t>
-      </w:r>
-      <w:r>
-        <w:lastRenderedPageBreak/>
-        <w:t>utilizado</w:t>
+        <w:t xml:space="preserve"> utilizado</w:t>
       </w:r>
       <w:r>
         <w:t xml:space="preserve"> no desenvolvimento </w:t>
@@ -6580,16 +6578,16 @@
           <w:rFonts w:eastAsia="Times New Roman"/>
         </w:rPr>
       </w:pPr>
-      <w:bookmarkStart w:id="32" w:name="_Toc447650617"/>
-      <w:bookmarkStart w:id="33" w:name="_Toc465683361"/>
+      <w:bookmarkStart w:id="31" w:name="_Toc447650617"/>
+      <w:bookmarkStart w:id="32" w:name="_Toc465683361"/>
+      <w:bookmarkEnd w:id="31"/>
+      <w:r>
+        <w:rPr>
+          <w:rFonts w:eastAsia="Times New Roman"/>
+        </w:rPr>
+        <w:t>3.4 Procedimentos</w:t>
+      </w:r>
       <w:bookmarkEnd w:id="32"/>
-      <w:r>
-        <w:rPr>
-          <w:rFonts w:eastAsia="Times New Roman"/>
-        </w:rPr>
-        <w:t>3.4 Procedimentos</w:t>
-      </w:r>
-      <w:bookmarkEnd w:id="33"/>
     </w:p>
     <w:p>
       <w:pPr>
@@ -6846,8 +6844,8 @@
         <w:ind w:firstLine="709"/>
         <w:jc w:val="both"/>
       </w:pPr>
-      <w:bookmarkStart w:id="34" w:name="_Toc447650618"/>
-      <w:bookmarkEnd w:id="34"/>
+      <w:bookmarkStart w:id="33" w:name="_Toc447650618"/>
+      <w:bookmarkEnd w:id="33"/>
       <w:r>
         <w:t xml:space="preserve">O documento de requisitos de </w:t>
       </w:r>
@@ -6915,7 +6913,7 @@
       <w:pPr>
         <w:pStyle w:val="Ttulo1"/>
       </w:pPr>
-      <w:bookmarkStart w:id="35" w:name="_Toc465683362"/>
+      <w:bookmarkStart w:id="34" w:name="_Toc465683362"/>
       <w:r>
         <w:rPr>
           <w:rStyle w:val="Ttulo1Char"/>
@@ -6930,18 +6928,18 @@
       <w:r>
         <w:t>Resultados e Discussões</w:t>
       </w:r>
+      <w:bookmarkEnd w:id="34"/>
+    </w:p>
+    <w:p/>
+    <w:p>
+      <w:pPr>
+        <w:pStyle w:val="Ttulo2"/>
+      </w:pPr>
+      <w:bookmarkStart w:id="35" w:name="_Toc465683363"/>
+      <w:r>
+        <w:t>Telas do Projeto</w:t>
+      </w:r>
       <w:bookmarkEnd w:id="35"/>
-    </w:p>
-    <w:p/>
-    <w:p>
-      <w:pPr>
-        <w:pStyle w:val="Ttulo2"/>
-      </w:pPr>
-      <w:bookmarkStart w:id="36" w:name="_Toc465683363"/>
-      <w:r>
-        <w:t>Telas do Projeto</w:t>
-      </w:r>
-      <w:bookmarkEnd w:id="36"/>
     </w:p>
     <w:p>
       <w:pPr>
@@ -7010,128 +7008,6 @@
             <wp:extent cx="5760085" cy="2793365"/>
             <wp:effectExtent l="0" t="0" r="0" b="6985"/>
             <wp:docPr id="24" name="Imagem 24"/>
-            <wp:cNvGraphicFramePr>
-              <a:graphicFrameLocks xmlns:a="http://schemas.openxmlformats.org/drawingml/2006/main" noChangeAspect="1"/>
-            </wp:cNvGraphicFramePr>
-            <a:graphic xmlns:a="http://schemas.openxmlformats.org/drawingml/2006/main">
-              <a:graphicData uri="http://schemas.openxmlformats.org/drawingml/2006/picture">
-                <pic:pic xmlns:pic="http://schemas.openxmlformats.org/drawingml/2006/picture">
-                  <pic:nvPicPr>
-                    <pic:cNvPr id="24" name="1.0---Login.png"/>
-                    <pic:cNvPicPr/>
-                  </pic:nvPicPr>
-                  <pic:blipFill>
-                    <a:blip r:embed="rId9">
-                      <a:extLst>
-                        <a:ext uri="{28A0092B-C50C-407E-A947-70E740481C1C}">
-                          <a14:useLocalDpi xmlns:a14="http://schemas.microsoft.com/office/drawing/2010/main" val="0"/>
-                        </a:ext>
-                      </a:extLst>
-                    </a:blip>
-                    <a:stretch>
-                      <a:fillRect/>
-                    </a:stretch>
-                  </pic:blipFill>
-                  <pic:spPr>
-                    <a:xfrm>
-                      <a:off x="0" y="0"/>
-                      <a:ext cx="5760085" cy="2793365"/>
-                    </a:xfrm>
-                    <a:prstGeom prst="rect">
-                      <a:avLst/>
-                    </a:prstGeom>
-                  </pic:spPr>
-                </pic:pic>
-              </a:graphicData>
-            </a:graphic>
-          </wp:inline>
-        </w:drawing>
-      </w:r>
-    </w:p>
-    <w:p>
-      <w:pPr>
-        <w:suppressAutoHyphens w:val="0"/>
-        <w:spacing w:after="0"/>
-        <w:rPr>
-          <w:b/>
-        </w:rPr>
-      </w:pPr>
-    </w:p>
-    <w:p>
-      <w:pPr>
-        <w:suppressAutoHyphens w:val="0"/>
-        <w:spacing w:after="0"/>
-        <w:rPr>
-          <w:b/>
-        </w:rPr>
-      </w:pPr>
-      <w:r>
-        <w:rPr>
-          <w:b/>
-        </w:rPr>
-        <w:br w:type="page"/>
-      </w:r>
-    </w:p>
-    <w:p>
-      <w:pPr>
-        <w:suppressAutoHyphens w:val="0"/>
-        <w:spacing w:after="0"/>
-        <w:rPr>
-          <w:b/>
-        </w:rPr>
-      </w:pPr>
-      <w:r>
-        <w:rPr>
-          <w:b/>
-        </w:rPr>
-        <w:lastRenderedPageBreak/>
-        <w:t>2</w:t>
-      </w:r>
-      <w:r>
-        <w:rPr>
-          <w:b/>
-        </w:rPr>
-        <w:t xml:space="preserve"> </w:t>
-      </w:r>
-      <w:r>
-        <w:rPr>
-          <w:b/>
-        </w:rPr>
-        <w:t>Principal</w:t>
-      </w:r>
-    </w:p>
-    <w:p>
-      <w:pPr>
-        <w:suppressAutoHyphens w:val="0"/>
-        <w:spacing w:after="0"/>
-        <w:rPr>
-          <w:b/>
-        </w:rPr>
-      </w:pPr>
-    </w:p>
-    <w:p>
-      <w:pPr>
-        <w:suppressAutoHyphens w:val="0"/>
-        <w:spacing w:after="0"/>
-        <w:rPr>
-          <w:rFonts w:eastAsiaTheme="majorEastAsia" w:cstheme="majorBidi"/>
-          <w:b/>
-          <w:bCs/>
-          <w:sz w:val="28"/>
-          <w:szCs w:val="28"/>
-        </w:rPr>
-      </w:pPr>
-      <w:r>
-        <w:rPr>
-          <w:b/>
-          <w:noProof/>
-          <w:lang w:eastAsia="pt-BR"/>
-        </w:rPr>
-        <w:drawing>
-          <wp:inline distT="0" distB="0" distL="0" distR="0" wp14:anchorId="6DD7293B" wp14:editId="7255AD7F">
-            <wp:extent cx="5760085" cy="2768216"/>
-            <wp:effectExtent l="0" t="0" r="0" b="0"/>
-            <wp:docPr id="29" name="Imagem 29"/>
             <wp:cNvGraphicFramePr>
               <a:graphicFrameLocks xmlns:a="http://schemas.openxmlformats.org/drawingml/2006/main" noChangeAspect="1"/>
             </wp:cNvGraphicFramePr>
@@ -7157,6 +7033,122 @@
                   <pic:spPr>
                     <a:xfrm>
                       <a:off x="0" y="0"/>
+                      <a:ext cx="5760085" cy="2793365"/>
+                    </a:xfrm>
+                    <a:prstGeom prst="rect">
+                      <a:avLst/>
+                    </a:prstGeom>
+                  </pic:spPr>
+                </pic:pic>
+              </a:graphicData>
+            </a:graphic>
+          </wp:inline>
+        </w:drawing>
+      </w:r>
+    </w:p>
+    <w:p>
+      <w:pPr>
+        <w:suppressAutoHyphens w:val="0"/>
+        <w:spacing w:after="0"/>
+        <w:rPr>
+          <w:b/>
+        </w:rPr>
+      </w:pPr>
+    </w:p>
+    <w:p>
+      <w:pPr>
+        <w:suppressAutoHyphens w:val="0"/>
+        <w:spacing w:after="0"/>
+        <w:rPr>
+          <w:b/>
+        </w:rPr>
+      </w:pPr>
+      <w:r>
+        <w:rPr>
+          <w:b/>
+        </w:rPr>
+        <w:br w:type="page"/>
+      </w:r>
+    </w:p>
+    <w:p>
+      <w:pPr>
+        <w:suppressAutoHyphens w:val="0"/>
+        <w:spacing w:after="0"/>
+        <w:rPr>
+          <w:b/>
+        </w:rPr>
+      </w:pPr>
+      <w:r>
+        <w:rPr>
+          <w:b/>
+        </w:rPr>
+        <w:lastRenderedPageBreak/>
+        <w:t>2</w:t>
+      </w:r>
+      <w:r>
+        <w:rPr>
+          <w:b/>
+        </w:rPr>
+        <w:t xml:space="preserve"> Principal</w:t>
+      </w:r>
+    </w:p>
+    <w:p>
+      <w:pPr>
+        <w:suppressAutoHyphens w:val="0"/>
+        <w:spacing w:after="0"/>
+        <w:rPr>
+          <w:b/>
+        </w:rPr>
+      </w:pPr>
+    </w:p>
+    <w:p>
+      <w:pPr>
+        <w:suppressAutoHyphens w:val="0"/>
+        <w:spacing w:after="0"/>
+        <w:rPr>
+          <w:rFonts w:eastAsiaTheme="majorEastAsia" w:cstheme="majorBidi"/>
+          <w:b/>
+          <w:bCs/>
+          <w:sz w:val="28"/>
+          <w:szCs w:val="28"/>
+        </w:rPr>
+      </w:pPr>
+      <w:r>
+        <w:rPr>
+          <w:b/>
+          <w:noProof/>
+          <w:lang w:eastAsia="pt-BR"/>
+        </w:rPr>
+        <w:drawing>
+          <wp:inline distT="0" distB="0" distL="0" distR="0" wp14:anchorId="6DD7293B" wp14:editId="7255AD7F">
+            <wp:extent cx="5760085" cy="2768216"/>
+            <wp:effectExtent l="0" t="0" r="0" b="0"/>
+            <wp:docPr id="29" name="Imagem 29"/>
+            <wp:cNvGraphicFramePr>
+              <a:graphicFrameLocks xmlns:a="http://schemas.openxmlformats.org/drawingml/2006/main" noChangeAspect="1"/>
+            </wp:cNvGraphicFramePr>
+            <a:graphic xmlns:a="http://schemas.openxmlformats.org/drawingml/2006/main">
+              <a:graphicData uri="http://schemas.openxmlformats.org/drawingml/2006/picture">
+                <pic:pic xmlns:pic="http://schemas.openxmlformats.org/drawingml/2006/picture">
+                  <pic:nvPicPr>
+                    <pic:cNvPr id="24" name="1.0---Login.png"/>
+                    <pic:cNvPicPr/>
+                  </pic:nvPicPr>
+                  <pic:blipFill>
+                    <a:blip r:embed="rId11">
+                      <a:extLst>
+                        <a:ext uri="{28A0092B-C50C-407E-A947-70E740481C1C}">
+                          <a14:useLocalDpi xmlns:a14="http://schemas.microsoft.com/office/drawing/2010/main" val="0"/>
+                        </a:ext>
+                      </a:extLst>
+                    </a:blip>
+                    <a:stretch>
+                      <a:fillRect/>
+                    </a:stretch>
+                  </pic:blipFill>
+                  <pic:spPr>
+                    <a:xfrm>
+                      <a:off x="0" y="0"/>
                       <a:ext cx="5760085" cy="2768216"/>
                     </a:xfrm>
                     <a:prstGeom prst="rect">
@@ -7195,19 +7187,7 @@
         <w:rPr>
           <w:b/>
         </w:rPr>
-        <w:t>3</w:t>
-      </w:r>
-      <w:r>
-        <w:rPr>
-          <w:b/>
-        </w:rPr>
-        <w:t xml:space="preserve"> </w:t>
-      </w:r>
-      <w:r>
-        <w:rPr>
-          <w:b/>
-        </w:rPr>
-        <w:t>Consultar Manutenções</w:t>
+        <w:t>3 Consultar Manutenções</w:t>
       </w:r>
     </w:p>
     <w:p>
@@ -7261,7 +7241,7 @@
                     <pic:cNvPicPr/>
                   </pic:nvPicPr>
                   <pic:blipFill>
-                    <a:blip r:embed="rId11">
+                    <a:blip r:embed="rId12">
                       <a:extLst>
                         <a:ext uri="{28A0092B-C50C-407E-A947-70E740481C1C}">
                           <a14:useLocalDpi xmlns:a14="http://schemas.microsoft.com/office/drawing/2010/main" val="0"/>
@@ -7324,13 +7304,7 @@
           <w:b/>
         </w:rPr>
         <w:lastRenderedPageBreak/>
-        <w:t>3.1 Cadastrar</w:t>
-      </w:r>
-      <w:r>
-        <w:rPr>
-          <w:b/>
-        </w:rPr>
-        <w:t xml:space="preserve"> Manutenções</w:t>
+        <w:t>3.1 Cadastrar Manutenções</w:t>
       </w:r>
     </w:p>
     <w:p>
@@ -7372,7 +7346,7 @@
                     <pic:cNvPicPr/>
                   </pic:nvPicPr>
                   <pic:blipFill>
-                    <a:blip r:embed="rId12">
+                    <a:blip r:embed="rId13">
                       <a:extLst>
                         <a:ext uri="{28A0092B-C50C-407E-A947-70E740481C1C}">
                           <a14:useLocalDpi xmlns:a14="http://schemas.microsoft.com/office/drawing/2010/main" val="0"/>
@@ -7420,19 +7394,7 @@
         <w:rPr>
           <w:b/>
         </w:rPr>
-        <w:t xml:space="preserve">3.1.1 </w:t>
-      </w:r>
-      <w:r>
-        <w:rPr>
-          <w:b/>
-        </w:rPr>
-        <w:t>Cadastrar Manutenções</w:t>
-      </w:r>
-      <w:r>
-        <w:rPr>
-          <w:b/>
-        </w:rPr>
-        <w:t xml:space="preserve"> (continuação)</w:t>
+        <w:t>3.1.1 Cadastrar Manutenções (continuação)</w:t>
       </w:r>
     </w:p>
     <w:p>
@@ -7474,7 +7436,7 @@
                     <pic:cNvPicPr/>
                   </pic:nvPicPr>
                   <pic:blipFill>
-                    <a:blip r:embed="rId13">
+                    <a:blip r:embed="rId14">
                       <a:extLst>
                         <a:ext uri="{28A0092B-C50C-407E-A947-70E740481C1C}">
                           <a14:useLocalDpi xmlns:a14="http://schemas.microsoft.com/office/drawing/2010/main" val="0"/>
@@ -7547,31 +7509,7 @@
           <w:b/>
         </w:rPr>
         <w:lastRenderedPageBreak/>
-        <w:t>3</w:t>
-      </w:r>
-      <w:r>
-        <w:rPr>
-          <w:b/>
-        </w:rPr>
-        <w:t>.2</w:t>
-      </w:r>
-      <w:r>
-        <w:rPr>
-          <w:b/>
-        </w:rPr>
-        <w:t xml:space="preserve"> </w:t>
-      </w:r>
-      <w:r>
-        <w:rPr>
-          <w:b/>
-        </w:rPr>
-        <w:t>Visualizar</w:t>
-      </w:r>
-      <w:r>
-        <w:rPr>
-          <w:b/>
-        </w:rPr>
-        <w:t xml:space="preserve"> Manutenções</w:t>
+        <w:t>3.2 Visualizar Manutenções</w:t>
       </w:r>
     </w:p>
     <w:p>
@@ -7613,7 +7551,7 @@
                     <pic:cNvPicPr/>
                   </pic:nvPicPr>
                   <pic:blipFill>
-                    <a:blip r:embed="rId14">
+                    <a:blip r:embed="rId15">
                       <a:extLst>
                         <a:ext uri="{28A0092B-C50C-407E-A947-70E740481C1C}">
                           <a14:useLocalDpi xmlns:a14="http://schemas.microsoft.com/office/drawing/2010/main" val="0"/>
@@ -7706,7 +7644,7 @@
           <w:u w:val="single"/>
         </w:rPr>
       </w:pPr>
-      <w:bookmarkStart w:id="37" w:name="_Toc465683364"/>
+      <w:bookmarkStart w:id="36" w:name="_Toc465683364"/>
       <w:r>
         <w:rPr>
           <w:rStyle w:val="Ttulo1Char"/>
@@ -7721,7 +7659,7 @@
       <w:r>
         <w:t>Conclusão</w:t>
       </w:r>
-      <w:bookmarkEnd w:id="37"/>
+      <w:bookmarkEnd w:id="36"/>
     </w:p>
     <w:p/>
     <w:p>
@@ -7817,7 +7755,7 @@
           <w:lang w:eastAsia="pt-BR"/>
         </w:rPr>
       </w:pPr>
-      <w:bookmarkStart w:id="38" w:name="_Toc465683365"/>
+      <w:bookmarkStart w:id="37" w:name="_Toc465683365"/>
       <w:r>
         <w:rPr>
           <w:rFonts w:eastAsia="Times New Roman"/>
@@ -7833,7 +7771,7 @@
         </w:rPr>
         <w:t>1</w:t>
       </w:r>
-      <w:bookmarkEnd w:id="38"/>
+      <w:bookmarkEnd w:id="37"/>
     </w:p>
     <w:p>
       <w:pPr>
@@ -7890,13 +7828,13 @@
           <w:szCs w:val="24"/>
         </w:rPr>
       </w:pPr>
-      <w:bookmarkStart w:id="39" w:name="_Toc422919110"/>
-      <w:bookmarkStart w:id="40" w:name="_Toc465683366"/>
+      <w:bookmarkStart w:id="38" w:name="_Toc422919110"/>
+      <w:bookmarkStart w:id="39" w:name="_Toc465683366"/>
+      <w:bookmarkEnd w:id="38"/>
+      <w:r>
+        <w:t>Requisitos Funcionais</w:t>
+      </w:r>
       <w:bookmarkEnd w:id="39"/>
-      <w:r>
-        <w:t>Requisitos Funcionais</w:t>
-      </w:r>
-      <w:bookmarkEnd w:id="40"/>
     </w:p>
     <w:p>
       <w:pPr>
@@ -9255,8 +9193,8 @@
           <w:lang w:val="en-US"/>
         </w:rPr>
       </w:pPr>
-      <w:bookmarkStart w:id="41" w:name="_Toc422919111"/>
-      <w:bookmarkEnd w:id="41"/>
+      <w:bookmarkStart w:id="40" w:name="_Toc422919111"/>
+      <w:bookmarkEnd w:id="40"/>
       <w:r>
         <w:rPr>
           <w:rFonts w:cs="Times New Roman"/>
@@ -9429,11 +9367,11 @@
           <w:color w:val="000000"/>
         </w:rPr>
       </w:pPr>
-      <w:bookmarkStart w:id="42" w:name="_Toc465683367"/>
+      <w:bookmarkStart w:id="41" w:name="_Toc465683367"/>
       <w:r>
         <w:t>Requisitos Não-Funcionais</w:t>
       </w:r>
-      <w:bookmarkEnd w:id="42"/>
+      <w:bookmarkEnd w:id="41"/>
     </w:p>
     <w:p>
       <w:pPr>
@@ -9517,23 +9455,13 @@
           <w:szCs w:val="24"/>
         </w:rPr>
       </w:pPr>
-      <w:proofErr w:type="gramStart"/>
       <w:r>
         <w:rPr>
           <w:rFonts w:cs="Times New Roman"/>
           <w:color w:val="000000"/>
           <w:szCs w:val="24"/>
         </w:rPr>
-        <w:t>2.1 As</w:t>
-      </w:r>
-      <w:proofErr w:type="gramEnd"/>
-      <w:r>
-        <w:rPr>
-          <w:rFonts w:cs="Times New Roman"/>
-          <w:color w:val="000000"/>
-          <w:szCs w:val="24"/>
-        </w:rPr>
-        <w:t xml:space="preserve"> mensagens de erro deverão ser claras e objetivas, orientando os usuários a solucionar o problema sem dificuldades.</w:t>
+        <w:t>2.1 As mensagens de erro deverão ser claras e objetivas, orientando os usuários a solucionar o problema sem dificuldades.</w:t>
       </w:r>
     </w:p>
     <w:p>
@@ -9575,21 +9503,26 @@
           <w:szCs w:val="24"/>
         </w:rPr>
       </w:pPr>
-      <w:proofErr w:type="gramStart"/>
-      <w:r>
-        <w:rPr>
-          <w:rFonts w:cs="Times New Roman"/>
-          <w:szCs w:val="24"/>
-        </w:rPr>
-        <w:t>3.1 Deve</w:t>
-      </w:r>
-      <w:proofErr w:type="gramEnd"/>
-      <w:r>
-        <w:rPr>
-          <w:rFonts w:cs="Times New Roman"/>
-          <w:szCs w:val="24"/>
-        </w:rPr>
-        <w:t xml:space="preserve"> ser feito um cronograma para </w:t>
+      <w:r>
+        <w:rPr>
+          <w:rFonts w:cs="Times New Roman"/>
+          <w:szCs w:val="24"/>
+        </w:rPr>
+        <w:t xml:space="preserve">3.1 Deve </w:t>
+      </w:r>
+      <w:r>
+        <w:rPr>
+          <w:rFonts w:cs="Times New Roman"/>
+          <w:szCs w:val="24"/>
+        </w:rPr>
+        <w:t>permitida a realização de um</w:t>
+      </w:r>
+      <w:r>
+        <w:rPr>
+          <w:rFonts w:cs="Times New Roman"/>
+          <w:szCs w:val="24"/>
+        </w:rPr>
+        <w:t xml:space="preserve"> </w:t>
       </w:r>
       <w:r>
         <w:rPr>
@@ -9604,7 +9537,30 @@
           <w:rFonts w:cs="Times New Roman"/>
           <w:szCs w:val="24"/>
         </w:rPr>
-        <w:t xml:space="preserve"> diário, garantindo assim maior integridade dos dados já armazenados.</w:t>
+        <w:t xml:space="preserve"> </w:t>
+      </w:r>
+      <w:r>
+        <w:rPr>
+          <w:rFonts w:cs="Times New Roman"/>
+          <w:szCs w:val="24"/>
+        </w:rPr>
+        <w:t>do banco de dados, através de uma tela específica</w:t>
+      </w:r>
+      <w:r>
+        <w:rPr>
+          <w:rFonts w:cs="Times New Roman"/>
+          <w:szCs w:val="24"/>
+        </w:rPr>
+        <w:t xml:space="preserve">, garantindo assim maior </w:t>
+      </w:r>
+      <w:bookmarkStart w:id="42" w:name="_GoBack"/>
+      <w:bookmarkEnd w:id="42"/>
+      <w:r>
+        <w:rPr>
+          <w:rFonts w:cs="Times New Roman"/>
+          <w:szCs w:val="24"/>
+        </w:rPr>
+        <w:t>integridade dos dados já armazenados.</w:t>
       </w:r>
     </w:p>
     <w:p>
@@ -9734,7 +9690,7 @@
                     <pic:cNvPicPr/>
                   </pic:nvPicPr>
                   <pic:blipFill>
-                    <a:blip r:embed="rId15">
+                    <a:blip r:embed="rId16">
                       <a:extLst>
                         <a:ext uri="{28A0092B-C50C-407E-A947-70E740481C1C}">
                           <a14:useLocalDpi xmlns:a14="http://schemas.microsoft.com/office/drawing/2010/main" val="0"/>
@@ -9794,7 +9750,7 @@
                     <pic:cNvPicPr/>
                   </pic:nvPicPr>
                   <pic:blipFill>
-                    <a:blip r:embed="rId16">
+                    <a:blip r:embed="rId17">
                       <a:extLst>
                         <a:ext uri="{28A0092B-C50C-407E-A947-70E740481C1C}">
                           <a14:useLocalDpi xmlns:a14="http://schemas.microsoft.com/office/drawing/2010/main" val="0"/>
@@ -9931,7 +9887,7 @@
                     <pic:cNvPicPr/>
                   </pic:nvPicPr>
                   <pic:blipFill>
-                    <a:blip r:embed="rId17">
+                    <a:blip r:embed="rId18">
                       <a:extLst>
                         <a:ext uri="{28A0092B-C50C-407E-A947-70E740481C1C}">
                           <a14:useLocalDpi xmlns:a14="http://schemas.microsoft.com/office/drawing/2010/main" val="0"/>
@@ -9992,7 +9948,7 @@
                     <pic:cNvPicPr/>
                   </pic:nvPicPr>
                   <pic:blipFill>
-                    <a:blip r:embed="rId18">
+                    <a:blip r:embed="rId19">
                       <a:extLst>
                         <a:ext uri="{28A0092B-C50C-407E-A947-70E740481C1C}">
                           <a14:useLocalDpi xmlns:a14="http://schemas.microsoft.com/office/drawing/2010/main" val="0"/>
@@ -10109,7 +10065,7 @@
                     <pic:cNvPicPr/>
                   </pic:nvPicPr>
                   <pic:blipFill>
-                    <a:blip r:embed="rId19">
+                    <a:blip r:embed="rId20">
                       <a:extLst>
                         <a:ext uri="{28A0092B-C50C-407E-A947-70E740481C1C}">
                           <a14:useLocalDpi xmlns:a14="http://schemas.microsoft.com/office/drawing/2010/main" val="0"/>
@@ -10170,7 +10126,7 @@
                     <pic:cNvPicPr/>
                   </pic:nvPicPr>
                   <pic:blipFill>
-                    <a:blip r:embed="rId20">
+                    <a:blip r:embed="rId21">
                       <a:extLst>
                         <a:ext uri="{28A0092B-C50C-407E-A947-70E740481C1C}">
                           <a14:useLocalDpi xmlns:a14="http://schemas.microsoft.com/office/drawing/2010/main" val="0"/>
@@ -10302,7 +10258,7 @@
                     <pic:cNvPicPr/>
                   </pic:nvPicPr>
                   <pic:blipFill>
-                    <a:blip r:embed="rId21">
+                    <a:blip r:embed="rId22">
                       <a:extLst>
                         <a:ext uri="{28A0092B-C50C-407E-A947-70E740481C1C}">
                           <a14:useLocalDpi xmlns:a14="http://schemas.microsoft.com/office/drawing/2010/main" val="0"/>
@@ -10373,7 +10329,7 @@
                     <pic:cNvPicPr/>
                   </pic:nvPicPr>
                   <pic:blipFill>
-                    <a:blip r:embed="rId22">
+                    <a:blip r:embed="rId23">
                       <a:extLst>
                         <a:ext uri="{28A0092B-C50C-407E-A947-70E740481C1C}">
                           <a14:useLocalDpi xmlns:a14="http://schemas.microsoft.com/office/drawing/2010/main" val="0"/>
@@ -10495,7 +10451,7 @@
                     <pic:cNvPicPr/>
                   </pic:nvPicPr>
                   <pic:blipFill>
-                    <a:blip r:embed="rId23">
+                    <a:blip r:embed="rId24">
                       <a:extLst>
                         <a:ext uri="{28A0092B-C50C-407E-A947-70E740481C1C}">
                           <a14:useLocalDpi xmlns:a14="http://schemas.microsoft.com/office/drawing/2010/main" val="0"/>
@@ -10549,7 +10505,7 @@
                     <pic:cNvPicPr/>
                   </pic:nvPicPr>
                   <pic:blipFill>
-                    <a:blip r:embed="rId24">
+                    <a:blip r:embed="rId25">
                       <a:extLst>
                         <a:ext uri="{28A0092B-C50C-407E-A947-70E740481C1C}">
                           <a14:useLocalDpi xmlns:a14="http://schemas.microsoft.com/office/drawing/2010/main" val="0"/>
@@ -10661,7 +10617,7 @@
                     <pic:cNvPicPr/>
                   </pic:nvPicPr>
                   <pic:blipFill>
-                    <a:blip r:embed="rId25">
+                    <a:blip r:embed="rId26">
                       <a:extLst>
                         <a:ext uri="{28A0092B-C50C-407E-A947-70E740481C1C}">
                           <a14:useLocalDpi xmlns:a14="http://schemas.microsoft.com/office/drawing/2010/main" val="0"/>
@@ -10715,7 +10671,7 @@
                     <pic:cNvPicPr/>
                   </pic:nvPicPr>
                   <pic:blipFill>
-                    <a:blip r:embed="rId26">
+                    <a:blip r:embed="rId27">
                       <a:extLst>
                         <a:ext uri="{28A0092B-C50C-407E-A947-70E740481C1C}">
                           <a14:useLocalDpi xmlns:a14="http://schemas.microsoft.com/office/drawing/2010/main" val="0"/>
@@ -10827,7 +10783,7 @@
                     <pic:cNvPicPr/>
                   </pic:nvPicPr>
                   <pic:blipFill>
-                    <a:blip r:embed="rId27">
+                    <a:blip r:embed="rId28">
                       <a:extLst>
                         <a:ext uri="{28A0092B-C50C-407E-A947-70E740481C1C}">
                           <a14:useLocalDpi xmlns:a14="http://schemas.microsoft.com/office/drawing/2010/main" val="0"/>
@@ -10881,7 +10837,7 @@
                     <pic:cNvPicPr/>
                   </pic:nvPicPr>
                   <pic:blipFill>
-                    <a:blip r:embed="rId28">
+                    <a:blip r:embed="rId29">
                       <a:extLst>
                         <a:ext uri="{28A0092B-C50C-407E-A947-70E740481C1C}">
                           <a14:useLocalDpi xmlns:a14="http://schemas.microsoft.com/office/drawing/2010/main" val="0"/>
@@ -10993,7 +10949,7 @@
                     <pic:cNvPicPr/>
                   </pic:nvPicPr>
                   <pic:blipFill>
-                    <a:blip r:embed="rId29">
+                    <a:blip r:embed="rId30">
                       <a:extLst>
                         <a:ext uri="{28A0092B-C50C-407E-A947-70E740481C1C}">
                           <a14:useLocalDpi xmlns:a14="http://schemas.microsoft.com/office/drawing/2010/main" val="0"/>
@@ -11047,7 +11003,7 @@
                     <pic:cNvPicPr/>
                   </pic:nvPicPr>
                   <pic:blipFill>
-                    <a:blip r:embed="rId30">
+                    <a:blip r:embed="rId31">
                       <a:extLst>
                         <a:ext uri="{28A0092B-C50C-407E-A947-70E740481C1C}">
                           <a14:useLocalDpi xmlns:a14="http://schemas.microsoft.com/office/drawing/2010/main" val="0"/>
@@ -11174,7 +11130,7 @@
                     <pic:cNvPicPr/>
                   </pic:nvPicPr>
                   <pic:blipFill>
-                    <a:blip r:embed="rId31">
+                    <a:blip r:embed="rId32">
                       <a:extLst>
                         <a:ext uri="{28A0092B-C50C-407E-A947-70E740481C1C}">
                           <a14:useLocalDpi xmlns:a14="http://schemas.microsoft.com/office/drawing/2010/main" val="0"/>
@@ -11235,7 +11191,7 @@
                     <pic:cNvPicPr/>
                   </pic:nvPicPr>
                   <pic:blipFill>
-                    <a:blip r:embed="rId32">
+                    <a:blip r:embed="rId33">
                       <a:extLst>
                         <a:ext uri="{28A0092B-C50C-407E-A947-70E740481C1C}">
                           <a14:useLocalDpi xmlns:a14="http://schemas.microsoft.com/office/drawing/2010/main" val="0"/>
@@ -11351,7 +11307,7 @@
                     <pic:cNvPicPr/>
                   </pic:nvPicPr>
                   <pic:blipFill>
-                    <a:blip r:embed="rId33" cstate="print">
+                    <a:blip r:embed="rId34" cstate="print">
                       <a:extLst>
                         <a:ext uri="{28A0092B-C50C-407E-A947-70E740481C1C}">
                           <a14:useLocalDpi xmlns:a14="http://schemas.microsoft.com/office/drawing/2010/main" val="0"/>
@@ -11440,7 +11396,7 @@
                     <pic:cNvPicPr/>
                   </pic:nvPicPr>
                   <pic:blipFill>
-                    <a:blip r:embed="rId34">
+                    <a:blip r:embed="rId35">
                       <a:extLst>
                         <a:ext uri="{28A0092B-C50C-407E-A947-70E740481C1C}">
                           <a14:useLocalDpi xmlns:a14="http://schemas.microsoft.com/office/drawing/2010/main" val="0"/>
@@ -11591,7 +11547,7 @@
                     <pic:cNvPicPr/>
                   </pic:nvPicPr>
                   <pic:blipFill>
-                    <a:blip r:embed="rId35">
+                    <a:blip r:embed="rId36">
                       <a:extLst>
                         <a:ext uri="{28A0092B-C50C-407E-A947-70E740481C1C}">
                           <a14:useLocalDpi xmlns:a14="http://schemas.microsoft.com/office/drawing/2010/main" val="0"/>
@@ -11684,7 +11640,7 @@
                     <pic:cNvPicPr/>
                   </pic:nvPicPr>
                   <pic:blipFill>
-                    <a:blip r:embed="rId36">
+                    <a:blip r:embed="rId37">
                       <a:extLst>
                         <a:ext uri="{28A0092B-C50C-407E-A947-70E740481C1C}">
                           <a14:useLocalDpi xmlns:a14="http://schemas.microsoft.com/office/drawing/2010/main" val="0"/>
@@ -11772,7 +11728,7 @@
                     <pic:cNvPicPr/>
                   </pic:nvPicPr>
                   <pic:blipFill>
-                    <a:blip r:embed="rId37">
+                    <a:blip r:embed="rId38">
                       <a:extLst>
                         <a:ext uri="{28A0092B-C50C-407E-A947-70E740481C1C}">
                           <a14:useLocalDpi xmlns:a14="http://schemas.microsoft.com/office/drawing/2010/main" val="0"/>
@@ -11883,7 +11839,7 @@
                     <pic:cNvPicPr/>
                   </pic:nvPicPr>
                   <pic:blipFill>
-                    <a:blip r:embed="rId38">
+                    <a:blip r:embed="rId39">
                       <a:extLst>
                         <a:ext uri="{28A0092B-C50C-407E-A947-70E740481C1C}">
                           <a14:useLocalDpi xmlns:a14="http://schemas.microsoft.com/office/drawing/2010/main" val="0"/>
@@ -11979,7 +11935,7 @@
                     <pic:cNvPicPr/>
                   </pic:nvPicPr>
                   <pic:blipFill>
-                    <a:blip r:embed="rId39">
+                    <a:blip r:embed="rId40">
                       <a:extLst>
                         <a:ext uri="{28A0092B-C50C-407E-A947-70E740481C1C}">
                           <a14:useLocalDpi xmlns:a14="http://schemas.microsoft.com/office/drawing/2010/main" val="0"/>
@@ -12083,7 +12039,7 @@
                     <pic:cNvPicPr/>
                   </pic:nvPicPr>
                   <pic:blipFill>
-                    <a:blip r:embed="rId40">
+                    <a:blip r:embed="rId41">
                       <a:extLst>
                         <a:ext uri="{28A0092B-C50C-407E-A947-70E740481C1C}">
                           <a14:useLocalDpi xmlns:a14="http://schemas.microsoft.com/office/drawing/2010/main" val="0"/>
@@ -12204,7 +12160,7 @@
                     <pic:cNvPicPr/>
                   </pic:nvPicPr>
                   <pic:blipFill>
-                    <a:blip r:embed="rId41">
+                    <a:blip r:embed="rId42">
                       <a:extLst>
                         <a:ext uri="{28A0092B-C50C-407E-A947-70E740481C1C}">
                           <a14:useLocalDpi xmlns:a14="http://schemas.microsoft.com/office/drawing/2010/main" val="0"/>
@@ -12352,15 +12308,7 @@
         <w:t>online</w:t>
       </w:r>
       <w:r>
-        <w:t xml:space="preserve">/?IsisScript=iah/iah.xis&amp;src=google&amp;base=BDENF&amp;lang=p&amp;nextAction=lnk&amp;exprSearch=17563&amp;indexSearch=ID. Acesso em: 27 </w:t>
-      </w:r>
-      <w:proofErr w:type="gramStart"/>
-      <w:r>
-        <w:t>Out.</w:t>
-      </w:r>
-      <w:proofErr w:type="gramEnd"/>
-      <w:r>
-        <w:t xml:space="preserve"> 2015.</w:t>
+        <w:t>/?IsisScript=iah/iah.xis&amp;src=google&amp;base=BDENF&amp;lang=p&amp;nextAction=lnk&amp;exprSearch=17563&amp;indexSearch=ID. Acesso em: 27 Out. 2015.</w:t>
       </w:r>
     </w:p>
     <w:p>
@@ -12598,15 +12546,7 @@
         <w:t>ADMINISTRAÇÃO – origem e conceitos</w:t>
       </w:r>
       <w:r>
-        <w:t xml:space="preserve">, 2008. Disponível em: http://www.ufjf.br/admenf/files/2013/05/Aula-Disciplina-Administra%C3%A7%C3%A3o-em-Enfermagem-I-ADMINISTRA%C3%87%C3%83O-%E2%80%93-origem-e-conceitos.pdf. Acesso em: 04 </w:t>
-      </w:r>
-      <w:proofErr w:type="gramStart"/>
-      <w:r>
-        <w:t>Abr.</w:t>
-      </w:r>
-      <w:proofErr w:type="gramEnd"/>
-      <w:r>
-        <w:t xml:space="preserve"> 2016.</w:t>
+        <w:t>, 2008. Disponível em: http://www.ufjf.br/admenf/files/2013/05/Aula-Disciplina-Administra%C3%A7%C3%A3o-em-Enfermagem-I-ADMINISTRA%C3%87%C3%83O-%E2%80%93-origem-e-conceitos.pdf. Acesso em: 04 Abr. 2016.</w:t>
       </w:r>
     </w:p>
     <w:p>
@@ -12631,15 +12571,7 @@
         <w:t>. Inf.</w:t>
       </w:r>
       <w:r>
-        <w:t xml:space="preserve">, Brasília, 33, jan. 2004. Disponível em: http://www.scielo.br/pdf/ci/v33n1/v33n1a09. Acesso em: 27 </w:t>
-      </w:r>
-      <w:proofErr w:type="gramStart"/>
-      <w:r>
-        <w:t>Out.</w:t>
-      </w:r>
-      <w:proofErr w:type="gramEnd"/>
-      <w:r>
-        <w:t xml:space="preserve"> 2015.</w:t>
+        <w:t>, Brasília, 33, jan. 2004. Disponível em: http://www.scielo.br/pdf/ci/v33n1/v33n1a09. Acesso em: 27 Out. 2015.</w:t>
       </w:r>
     </w:p>
     <w:p>
@@ -12656,15 +12588,7 @@
         <w:t>Avaliação da capacidade de gestão de organizações sociais:</w:t>
       </w:r>
       <w:r>
-        <w:t xml:space="preserve"> uma proposta metodológica em desenvolvimento. Rio de Janeiro, dez. 2004. Disponível em: www.scielo.br/scielo.php?pid=S0102-311X2004000600023&amp;script=sci_arttext. Acesso em: 17 </w:t>
-      </w:r>
-      <w:proofErr w:type="gramStart"/>
-      <w:r>
-        <w:t>Nov.</w:t>
-      </w:r>
-      <w:proofErr w:type="gramEnd"/>
-      <w:r>
-        <w:t xml:space="preserve"> 2015.</w:t>
+        <w:t xml:space="preserve"> uma proposta metodológica em desenvolvimento. Rio de Janeiro, dez. 2004. Disponível em: www.scielo.br/scielo.php?pid=S0102-311X2004000600023&amp;script=sci_arttext. Acesso em: 17 Nov. 2015.</w:t>
       </w:r>
     </w:p>
     <w:p>
@@ -12862,15 +12786,7 @@
         <w:t>Anais SULCOMP</w:t>
       </w:r>
       <w:r>
-        <w:t xml:space="preserve">, América do Norte, 2, fev. 2013. Disponível em: http://periodicos.unesc.net/index.php/sulcomp/article/view/1000. Acesso em: 27 </w:t>
-      </w:r>
-      <w:proofErr w:type="gramStart"/>
-      <w:r>
-        <w:t>Out.</w:t>
-      </w:r>
-      <w:proofErr w:type="gramEnd"/>
-      <w:r>
-        <w:t xml:space="preserve"> 2015.</w:t>
+        <w:t>, América do Norte, 2, fev. 2013. Disponível em: http://periodicos.unesc.net/index.php/sulcomp/article/view/1000. Acesso em: 27 Out. 2015.</w:t>
       </w:r>
     </w:p>
     <w:p>
@@ -13020,23 +12936,15 @@
       </w:r>
       <w:proofErr w:type="spellEnd"/>
       <w:r>
-        <w:t xml:space="preserve">. 2010. Disponível em: </w:t>
+        <w:t>. 2010. Disponível em: http://www.uefs.br/portal/colegiados/administracao/menus/monografias/2010/monografia%20marcos%20final-</w:t>
       </w:r>
       <w:proofErr w:type="gramStart"/>
       <w:r>
-        <w:t>http://www.uefs.br/portal/colegiados/administracao/menus/monografias/2010/monografia%20marcos%20final-1.pdf .</w:t>
+        <w:t>1.</w:t>
       </w:r>
       <w:proofErr w:type="gramEnd"/>
       <w:r>
-        <w:t xml:space="preserve"> Acesso em: 18 </w:t>
-      </w:r>
-      <w:proofErr w:type="gramStart"/>
-      <w:r>
-        <w:t>Nov.</w:t>
-      </w:r>
-      <w:proofErr w:type="gramEnd"/>
-      <w:r>
-        <w:t xml:space="preserve"> 2015.</w:t>
+        <w:t>pdf . Acesso em: 18 Nov. 2015.</w:t>
       </w:r>
     </w:p>
     <w:p>
@@ -13186,7 +13094,23 @@
           <w:b/>
           <w:lang w:val="en-US"/>
         </w:rPr>
-        <w:t xml:space="preserve"> para </w:t>
+        <w:t xml:space="preserve"> </w:t>
+      </w:r>
+      <w:proofErr w:type="spellStart"/>
+      <w:r>
+        <w:rPr>
+          <w:b/>
+          <w:lang w:val="en-US"/>
+        </w:rPr>
+        <w:t>para</w:t>
+      </w:r>
+      <w:proofErr w:type="spellEnd"/>
+      <w:r>
+        <w:rPr>
+          <w:b/>
+          <w:lang w:val="en-US"/>
+        </w:rPr>
+        <w:t xml:space="preserve"> </w:t>
       </w:r>
       <w:proofErr w:type="spellStart"/>
       <w:r>
@@ -13251,7 +13175,7 @@
       </w:pPr>
     </w:p>
     <w:sectPr>
-      <w:headerReference w:type="default" r:id="rId42"/>
+      <w:headerReference w:type="default" r:id="rId43"/>
       <w:pgSz w:w="11906" w:h="16838"/>
       <w:pgMar w:top="1701" w:right="1134" w:bottom="1134" w:left="1701" w:header="709" w:footer="0" w:gutter="0"/>
       <w:pgNumType w:start="7"/>
@@ -13264,7 +13188,7 @@
 </file>
 
 <file path=word/endnotes.xml><?xml version="1.0" encoding="utf-8"?>
-<w:endnotes xmlns:wpc="http://schemas.microsoft.com/office/word/2010/wordprocessingCanvas" xmlns:cx="http://schemas.microsoft.com/office/drawing/2014/chartex" xmlns:mc="http://schemas.openxmlformats.org/markup-compatibility/2006" xmlns:o="urn:schemas-microsoft-com:office:office" xmlns:r="http://schemas.openxmlformats.org/officeDocument/2006/relationships" xmlns:m="http://schemas.openxmlformats.org/officeDocument/2006/math" xmlns:v="urn:schemas-microsoft-com:vml" xmlns:wp14="http://schemas.microsoft.com/office/word/2010/wordprocessingDrawing" xmlns:wp="http://schemas.openxmlformats.org/drawingml/2006/wordprocessingDrawing" xmlns:w10="urn:schemas-microsoft-com:office:word" xmlns:w="http://schemas.openxmlformats.org/wordprocessingml/2006/main" xmlns:w14="http://schemas.microsoft.com/office/word/2010/wordml" xmlns:w15="http://schemas.microsoft.com/office/word/2012/wordml" xmlns:w16se="http://schemas.microsoft.com/office/word/2015/wordml/symex" xmlns:wpg="http://schemas.microsoft.com/office/word/2010/wordprocessingGroup" xmlns:wpi="http://schemas.microsoft.com/office/word/2010/wordprocessingInk" xmlns:wne="http://schemas.microsoft.com/office/word/2006/wordml" xmlns:wps="http://schemas.microsoft.com/office/word/2010/wordprocessingShape" mc:Ignorable="w14 w15 w16se wp14">
+<w:endnotes xmlns:wpc="http://schemas.microsoft.com/office/word/2010/wordprocessingCanvas" xmlns:mc="http://schemas.openxmlformats.org/markup-compatibility/2006" xmlns:o="urn:schemas-microsoft-com:office:office" xmlns:r="http://schemas.openxmlformats.org/officeDocument/2006/relationships" xmlns:m="http://schemas.openxmlformats.org/officeDocument/2006/math" xmlns:v="urn:schemas-microsoft-com:vml" xmlns:wp14="http://schemas.microsoft.com/office/word/2010/wordprocessingDrawing" xmlns:wp="http://schemas.openxmlformats.org/drawingml/2006/wordprocessingDrawing" xmlns:w10="urn:schemas-microsoft-com:office:word" xmlns:w="http://schemas.openxmlformats.org/wordprocessingml/2006/main" xmlns:w14="http://schemas.microsoft.com/office/word/2010/wordml" xmlns:wpg="http://schemas.microsoft.com/office/word/2010/wordprocessingGroup" xmlns:wpi="http://schemas.microsoft.com/office/word/2010/wordprocessingInk" xmlns:wne="http://schemas.microsoft.com/office/word/2006/wordml" xmlns:wps="http://schemas.microsoft.com/office/word/2010/wordprocessingShape" mc:Ignorable="w14 wp14">
   <w:endnote w:type="separator" w:id="-1">
     <w:p>
       <w:pPr>
@@ -13289,7 +13213,7 @@
 </file>
 
 <file path=word/footnotes.xml><?xml version="1.0" encoding="utf-8"?>
-<w:footnotes xmlns:wpc="http://schemas.microsoft.com/office/word/2010/wordprocessingCanvas" xmlns:cx="http://schemas.microsoft.com/office/drawing/2014/chartex" xmlns:mc="http://schemas.openxmlformats.org/markup-compatibility/2006" xmlns:o="urn:schemas-microsoft-com:office:office" xmlns:r="http://schemas.openxmlformats.org/officeDocument/2006/relationships" xmlns:m="http://schemas.openxmlformats.org/officeDocument/2006/math" xmlns:v="urn:schemas-microsoft-com:vml" xmlns:wp14="http://schemas.microsoft.com/office/word/2010/wordprocessingDrawing" xmlns:wp="http://schemas.openxmlformats.org/drawingml/2006/wordprocessingDrawing" xmlns:w10="urn:schemas-microsoft-com:office:word" xmlns:w="http://schemas.openxmlformats.org/wordprocessingml/2006/main" xmlns:w14="http://schemas.microsoft.com/office/word/2010/wordml" xmlns:w15="http://schemas.microsoft.com/office/word/2012/wordml" xmlns:w16se="http://schemas.microsoft.com/office/word/2015/wordml/symex" xmlns:wpg="http://schemas.microsoft.com/office/word/2010/wordprocessingGroup" xmlns:wpi="http://schemas.microsoft.com/office/word/2010/wordprocessingInk" xmlns:wne="http://schemas.microsoft.com/office/word/2006/wordml" xmlns:wps="http://schemas.microsoft.com/office/word/2010/wordprocessingShape" mc:Ignorable="w14 w15 w16se wp14">
+<w:footnotes xmlns:wpc="http://schemas.microsoft.com/office/word/2010/wordprocessingCanvas" xmlns:mc="http://schemas.openxmlformats.org/markup-compatibility/2006" xmlns:o="urn:schemas-microsoft-com:office:office" xmlns:r="http://schemas.openxmlformats.org/officeDocument/2006/relationships" xmlns:m="http://schemas.openxmlformats.org/officeDocument/2006/math" xmlns:v="urn:schemas-microsoft-com:vml" xmlns:wp14="http://schemas.microsoft.com/office/word/2010/wordprocessingDrawing" xmlns:wp="http://schemas.openxmlformats.org/drawingml/2006/wordprocessingDrawing" xmlns:w10="urn:schemas-microsoft-com:office:word" xmlns:w="http://schemas.openxmlformats.org/wordprocessingml/2006/main" xmlns:w14="http://schemas.microsoft.com/office/word/2010/wordml" xmlns:wpg="http://schemas.microsoft.com/office/word/2010/wordprocessingGroup" xmlns:wpi="http://schemas.microsoft.com/office/word/2010/wordprocessingInk" xmlns:wne="http://schemas.microsoft.com/office/word/2006/wordml" xmlns:wps="http://schemas.microsoft.com/office/word/2010/wordprocessingShape" mc:Ignorable="w14 wp14">
   <w:footnote w:type="separator" w:id="-1">
     <w:p>
       <w:pPr>
@@ -13314,7 +13238,7 @@
 </file>
 
 <file path=word/header1.xml><?xml version="1.0" encoding="utf-8"?>
-<w:hdr xmlns:wpc="http://schemas.microsoft.com/office/word/2010/wordprocessingCanvas" xmlns:cx="http://schemas.microsoft.com/office/drawing/2014/chartex" xmlns:mc="http://schemas.openxmlformats.org/markup-compatibility/2006" xmlns:o="urn:schemas-microsoft-com:office:office" xmlns:r="http://schemas.openxmlformats.org/officeDocument/2006/relationships" xmlns:m="http://schemas.openxmlformats.org/officeDocument/2006/math" xmlns:v="urn:schemas-microsoft-com:vml" xmlns:wp14="http://schemas.microsoft.com/office/word/2010/wordprocessingDrawing" xmlns:wp="http://schemas.openxmlformats.org/drawingml/2006/wordprocessingDrawing" xmlns:w10="urn:schemas-microsoft-com:office:word" xmlns:w="http://schemas.openxmlformats.org/wordprocessingml/2006/main" xmlns:w14="http://schemas.microsoft.com/office/word/2010/wordml" xmlns:w15="http://schemas.microsoft.com/office/word/2012/wordml" xmlns:w16se="http://schemas.microsoft.com/office/word/2015/wordml/symex" xmlns:wpg="http://schemas.microsoft.com/office/word/2010/wordprocessingGroup" xmlns:wpi="http://schemas.microsoft.com/office/word/2010/wordprocessingInk" xmlns:wne="http://schemas.microsoft.com/office/word/2006/wordml" xmlns:wps="http://schemas.microsoft.com/office/word/2010/wordprocessingShape" mc:Ignorable="w14 w15 w16se wp14">
+<w:hdr xmlns:wpc="http://schemas.microsoft.com/office/word/2010/wordprocessingCanvas" xmlns:mc="http://schemas.openxmlformats.org/markup-compatibility/2006" xmlns:o="urn:schemas-microsoft-com:office:office" xmlns:r="http://schemas.openxmlformats.org/officeDocument/2006/relationships" xmlns:m="http://schemas.openxmlformats.org/officeDocument/2006/math" xmlns:v="urn:schemas-microsoft-com:vml" xmlns:wp14="http://schemas.microsoft.com/office/word/2010/wordprocessingDrawing" xmlns:wp="http://schemas.openxmlformats.org/drawingml/2006/wordprocessingDrawing" xmlns:w10="urn:schemas-microsoft-com:office:word" xmlns:w="http://schemas.openxmlformats.org/wordprocessingml/2006/main" xmlns:w14="http://schemas.microsoft.com/office/word/2010/wordml" xmlns:wpg="http://schemas.microsoft.com/office/word/2010/wordprocessingGroup" xmlns:wpi="http://schemas.microsoft.com/office/word/2010/wordprocessingInk" xmlns:wne="http://schemas.microsoft.com/office/word/2006/wordml" xmlns:wps="http://schemas.microsoft.com/office/word/2010/wordprocessingShape" mc:Ignorable="w14 wp14">
   <w:p>
     <w:pPr>
       <w:pStyle w:val="Cabealho"/>
@@ -13330,7 +13254,7 @@
 </file>
 
 <file path=word/header2.xml><?xml version="1.0" encoding="utf-8"?>
-<w:hdr xmlns:wpc="http://schemas.microsoft.com/office/word/2010/wordprocessingCanvas" xmlns:cx="http://schemas.microsoft.com/office/drawing/2014/chartex" xmlns:mc="http://schemas.openxmlformats.org/markup-compatibility/2006" xmlns:o="urn:schemas-microsoft-com:office:office" xmlns:r="http://schemas.openxmlformats.org/officeDocument/2006/relationships" xmlns:m="http://schemas.openxmlformats.org/officeDocument/2006/math" xmlns:v="urn:schemas-microsoft-com:vml" xmlns:wp14="http://schemas.microsoft.com/office/word/2010/wordprocessingDrawing" xmlns:wp="http://schemas.openxmlformats.org/drawingml/2006/wordprocessingDrawing" xmlns:w10="urn:schemas-microsoft-com:office:word" xmlns:w="http://schemas.openxmlformats.org/wordprocessingml/2006/main" xmlns:w14="http://schemas.microsoft.com/office/word/2010/wordml" xmlns:w15="http://schemas.microsoft.com/office/word/2012/wordml" xmlns:w16se="http://schemas.microsoft.com/office/word/2015/wordml/symex" xmlns:wpg="http://schemas.microsoft.com/office/word/2010/wordprocessingGroup" xmlns:wpi="http://schemas.microsoft.com/office/word/2010/wordprocessingInk" xmlns:wne="http://schemas.microsoft.com/office/word/2006/wordml" xmlns:wps="http://schemas.microsoft.com/office/word/2010/wordprocessingShape" mc:Ignorable="w14 w15 w16se wp14">
+<w:hdr xmlns:wpc="http://schemas.microsoft.com/office/word/2010/wordprocessingCanvas" xmlns:mc="http://schemas.openxmlformats.org/markup-compatibility/2006" xmlns:o="urn:schemas-microsoft-com:office:office" xmlns:r="http://schemas.openxmlformats.org/officeDocument/2006/relationships" xmlns:m="http://schemas.openxmlformats.org/officeDocument/2006/math" xmlns:v="urn:schemas-microsoft-com:vml" xmlns:wp14="http://schemas.microsoft.com/office/word/2010/wordprocessingDrawing" xmlns:wp="http://schemas.openxmlformats.org/drawingml/2006/wordprocessingDrawing" xmlns:w10="urn:schemas-microsoft-com:office:word" xmlns:w="http://schemas.openxmlformats.org/wordprocessingml/2006/main" xmlns:w14="http://schemas.microsoft.com/office/word/2010/wordml" xmlns:wpg="http://schemas.microsoft.com/office/word/2010/wordprocessingGroup" xmlns:wpi="http://schemas.microsoft.com/office/word/2010/wordprocessingInk" xmlns:wne="http://schemas.microsoft.com/office/word/2006/wordml" xmlns:wps="http://schemas.microsoft.com/office/word/2010/wordprocessingShape" mc:Ignorable="w14 wp14">
   <w:sdt>
     <w:sdtPr>
       <w:id w:val="-2074111608"/>
@@ -13359,7 +13283,7 @@
           <w:rPr>
             <w:noProof/>
           </w:rPr>
-          <w:t>21</w:t>
+          <w:t>25</w:t>
         </w:r>
         <w:r>
           <w:fldChar w:fldCharType="end"/>
@@ -13376,8 +13300,8 @@
 </file>
 
 <file path=word/numbering.xml><?xml version="1.0" encoding="utf-8"?>
-<w:numbering xmlns:wpc="http://schemas.microsoft.com/office/word/2010/wordprocessingCanvas" xmlns:cx="http://schemas.microsoft.com/office/drawing/2014/chartex" xmlns:mc="http://schemas.openxmlformats.org/markup-compatibility/2006" xmlns:o="urn:schemas-microsoft-com:office:office" xmlns:r="http://schemas.openxmlformats.org/officeDocument/2006/relationships" xmlns:m="http://schemas.openxmlformats.org/officeDocument/2006/math" xmlns:v="urn:schemas-microsoft-com:vml" xmlns:wp14="http://schemas.microsoft.com/office/word/2010/wordprocessingDrawing" xmlns:wp="http://schemas.openxmlformats.org/drawingml/2006/wordprocessingDrawing" xmlns:w10="urn:schemas-microsoft-com:office:word" xmlns:w="http://schemas.openxmlformats.org/wordprocessingml/2006/main" xmlns:w14="http://schemas.microsoft.com/office/word/2010/wordml" xmlns:w15="http://schemas.microsoft.com/office/word/2012/wordml" xmlns:w16se="http://schemas.microsoft.com/office/word/2015/wordml/symex" xmlns:wpg="http://schemas.microsoft.com/office/word/2010/wordprocessingGroup" xmlns:wpi="http://schemas.microsoft.com/office/word/2010/wordprocessingInk" xmlns:wne="http://schemas.microsoft.com/office/word/2006/wordml" xmlns:wps="http://schemas.microsoft.com/office/word/2010/wordprocessingShape" mc:Ignorable="w14 w15 w16se wp14">
-  <w:abstractNum w:abstractNumId="0" w15:restartNumberingAfterBreak="0">
+<w:numbering xmlns:wpc="http://schemas.microsoft.com/office/word/2010/wordprocessingCanvas" xmlns:mc="http://schemas.openxmlformats.org/markup-compatibility/2006" xmlns:o="urn:schemas-microsoft-com:office:office" xmlns:r="http://schemas.openxmlformats.org/officeDocument/2006/relationships" xmlns:m="http://schemas.openxmlformats.org/officeDocument/2006/math" xmlns:v="urn:schemas-microsoft-com:vml" xmlns:wp14="http://schemas.microsoft.com/office/word/2010/wordprocessingDrawing" xmlns:wp="http://schemas.openxmlformats.org/drawingml/2006/wordprocessingDrawing" xmlns:w10="urn:schemas-microsoft-com:office:word" xmlns:w="http://schemas.openxmlformats.org/wordprocessingml/2006/main" xmlns:w14="http://schemas.microsoft.com/office/word/2010/wordml" xmlns:wpg="http://schemas.microsoft.com/office/word/2010/wordprocessingGroup" xmlns:wpi="http://schemas.microsoft.com/office/word/2010/wordprocessingInk" xmlns:wne="http://schemas.microsoft.com/office/word/2006/wordml" xmlns:wps="http://schemas.microsoft.com/office/word/2010/wordprocessingShape" mc:Ignorable="w14 wp14">
+  <w:abstractNum w:abstractNumId="0">
     <w:nsid w:val="0FD177C2"/>
     <w:multiLevelType w:val="multilevel"/>
     <w:tmpl w:val="208ACE48"/>
@@ -13463,7 +13387,7 @@
       </w:pPr>
     </w:lvl>
   </w:abstractNum>
-  <w:abstractNum w:abstractNumId="1" w15:restartNumberingAfterBreak="0">
+  <w:abstractNum w:abstractNumId="1">
     <w:nsid w:val="106C4194"/>
     <w:multiLevelType w:val="multilevel"/>
     <w:tmpl w:val="0C58F1A6"/>
@@ -13576,7 +13500,7 @@
       </w:rPr>
     </w:lvl>
   </w:abstractNum>
-  <w:abstractNum w:abstractNumId="2" w15:restartNumberingAfterBreak="0">
+  <w:abstractNum w:abstractNumId="2">
     <w:nsid w:val="1CDA1477"/>
     <w:multiLevelType w:val="multilevel"/>
     <w:tmpl w:val="B592446C"/>
@@ -13662,7 +13586,7 @@
       </w:pPr>
     </w:lvl>
   </w:abstractNum>
-  <w:abstractNum w:abstractNumId="3" w15:restartNumberingAfterBreak="0">
+  <w:abstractNum w:abstractNumId="3">
     <w:nsid w:val="1E623B51"/>
     <w:multiLevelType w:val="multilevel"/>
     <w:tmpl w:val="BB86A134"/>
@@ -13784,7 +13708,7 @@
       </w:pPr>
     </w:lvl>
   </w:abstractNum>
-  <w:abstractNum w:abstractNumId="4" w15:restartNumberingAfterBreak="0">
+  <w:abstractNum w:abstractNumId="4">
     <w:nsid w:val="26430961"/>
     <w:multiLevelType w:val="multilevel"/>
     <w:tmpl w:val="1AC2DFE4"/>
@@ -13897,7 +13821,7 @@
       </w:rPr>
     </w:lvl>
   </w:abstractNum>
-  <w:abstractNum w:abstractNumId="5" w15:restartNumberingAfterBreak="0">
+  <w:abstractNum w:abstractNumId="5">
     <w:nsid w:val="2C1F5EB2"/>
     <w:multiLevelType w:val="hybridMultilevel"/>
     <w:tmpl w:val="3C0026E6"/>
@@ -14010,7 +13934,7 @@
       </w:rPr>
     </w:lvl>
   </w:abstractNum>
-  <w:abstractNum w:abstractNumId="6" w15:restartNumberingAfterBreak="0">
+  <w:abstractNum w:abstractNumId="6">
     <w:nsid w:val="2C951814"/>
     <w:multiLevelType w:val="multilevel"/>
     <w:tmpl w:val="F57EA528"/>
@@ -14096,7 +14020,7 @@
       </w:pPr>
     </w:lvl>
   </w:abstractNum>
-  <w:abstractNum w:abstractNumId="7" w15:restartNumberingAfterBreak="0">
+  <w:abstractNum w:abstractNumId="7">
     <w:nsid w:val="2FCF4F82"/>
     <w:multiLevelType w:val="multilevel"/>
     <w:tmpl w:val="D8908A5C"/>
@@ -14182,7 +14106,7 @@
       </w:pPr>
     </w:lvl>
   </w:abstractNum>
-  <w:abstractNum w:abstractNumId="8" w15:restartNumberingAfterBreak="0">
+  <w:abstractNum w:abstractNumId="8">
     <w:nsid w:val="3D286AD9"/>
     <w:multiLevelType w:val="multilevel"/>
     <w:tmpl w:val="89E0D758"/>
@@ -14268,7 +14192,7 @@
       </w:pPr>
     </w:lvl>
   </w:abstractNum>
-  <w:abstractNum w:abstractNumId="9" w15:restartNumberingAfterBreak="0">
+  <w:abstractNum w:abstractNumId="9">
     <w:nsid w:val="3F240A52"/>
     <w:multiLevelType w:val="multilevel"/>
     <w:tmpl w:val="328EF430"/>
@@ -14354,7 +14278,7 @@
       </w:pPr>
     </w:lvl>
   </w:abstractNum>
-  <w:abstractNum w:abstractNumId="10" w15:restartNumberingAfterBreak="0">
+  <w:abstractNum w:abstractNumId="10">
     <w:nsid w:val="49131C56"/>
     <w:multiLevelType w:val="multilevel"/>
     <w:tmpl w:val="7A189052"/>
@@ -14467,7 +14391,7 @@
       </w:rPr>
     </w:lvl>
   </w:abstractNum>
-  <w:abstractNum w:abstractNumId="11" w15:restartNumberingAfterBreak="0">
+  <w:abstractNum w:abstractNumId="11">
     <w:nsid w:val="55FA1D1E"/>
     <w:multiLevelType w:val="multilevel"/>
     <w:tmpl w:val="7A189052"/>
@@ -14580,7 +14504,7 @@
       </w:rPr>
     </w:lvl>
   </w:abstractNum>
-  <w:abstractNum w:abstractNumId="12" w15:restartNumberingAfterBreak="0">
+  <w:abstractNum w:abstractNumId="12">
     <w:nsid w:val="62E531D8"/>
     <w:multiLevelType w:val="multilevel"/>
     <w:tmpl w:val="E28841B8"/>
@@ -14693,7 +14617,7 @@
       </w:rPr>
     </w:lvl>
   </w:abstractNum>
-  <w:abstractNum w:abstractNumId="13" w15:restartNumberingAfterBreak="0">
+  <w:abstractNum w:abstractNumId="13">
     <w:nsid w:val="65D32CC1"/>
     <w:multiLevelType w:val="multilevel"/>
     <w:tmpl w:val="4C8E4DB8"/>
@@ -14779,7 +14703,7 @@
       </w:pPr>
     </w:lvl>
   </w:abstractNum>
-  <w:abstractNum w:abstractNumId="14" w15:restartNumberingAfterBreak="0">
+  <w:abstractNum w:abstractNumId="14">
     <w:nsid w:val="69E71DBE"/>
     <w:multiLevelType w:val="multilevel"/>
     <w:tmpl w:val="633A0B60"/>
@@ -14892,7 +14816,7 @@
       </w:rPr>
     </w:lvl>
   </w:abstractNum>
-  <w:abstractNum w:abstractNumId="15" w15:restartNumberingAfterBreak="0">
+  <w:abstractNum w:abstractNumId="15">
     <w:nsid w:val="77CF1CB6"/>
     <w:multiLevelType w:val="multilevel"/>
     <w:tmpl w:val="37089CA0"/>
@@ -14978,7 +14902,7 @@
       </w:pPr>
     </w:lvl>
   </w:abstractNum>
-  <w:abstractNum w:abstractNumId="16" w15:restartNumberingAfterBreak="0">
+  <w:abstractNum w:abstractNumId="16">
     <w:nsid w:val="7B5A7E83"/>
     <w:multiLevelType w:val="multilevel"/>
     <w:tmpl w:val="7626ED68"/>
@@ -15146,7 +15070,7 @@
 </file>
 
 <file path=word/styles.xml><?xml version="1.0" encoding="utf-8"?>
-<w:styles xmlns:mc="http://schemas.openxmlformats.org/markup-compatibility/2006" xmlns:r="http://schemas.openxmlformats.org/officeDocument/2006/relationships" xmlns:w="http://schemas.openxmlformats.org/wordprocessingml/2006/main" xmlns:w14="http://schemas.microsoft.com/office/word/2010/wordml" xmlns:w15="http://schemas.microsoft.com/office/word/2012/wordml" xmlns:w16se="http://schemas.microsoft.com/office/word/2015/wordml/symex" mc:Ignorable="w14 w15 w16se">
+<w:styles xmlns:mc="http://schemas.openxmlformats.org/markup-compatibility/2006" xmlns:r="http://schemas.openxmlformats.org/officeDocument/2006/relationships" xmlns:w="http://schemas.openxmlformats.org/wordprocessingml/2006/main" xmlns:w14="http://schemas.microsoft.com/office/word/2010/wordml" mc:Ignorable="w14">
   <w:docDefaults>
     <w:rPrDefault>
       <w:rPr>
@@ -15161,378 +15085,144 @@
       </w:pPr>
     </w:pPrDefault>
   </w:docDefaults>
-  <w:latentStyles w:defLockedState="0" w:defUIPriority="99" w:defSemiHidden="0" w:defUnhideWhenUsed="0" w:defQFormat="0" w:count="371">
-    <w:lsdException w:name="Normal" w:uiPriority="0" w:qFormat="1"/>
-    <w:lsdException w:name="heading 1" w:uiPriority="9" w:qFormat="1"/>
-    <w:lsdException w:name="heading 2" w:semiHidden="1" w:uiPriority="9" w:unhideWhenUsed="1" w:qFormat="1"/>
-    <w:lsdException w:name="heading 3" w:semiHidden="1" w:uiPriority="9" w:unhideWhenUsed="1" w:qFormat="1"/>
-    <w:lsdException w:name="heading 4" w:semiHidden="1" w:uiPriority="9" w:unhideWhenUsed="1" w:qFormat="1"/>
-    <w:lsdException w:name="heading 5" w:semiHidden="1" w:uiPriority="9" w:unhideWhenUsed="1" w:qFormat="1"/>
-    <w:lsdException w:name="heading 6" w:semiHidden="1" w:uiPriority="9" w:unhideWhenUsed="1" w:qFormat="1"/>
-    <w:lsdException w:name="heading 7" w:semiHidden="1" w:uiPriority="9" w:unhideWhenUsed="1" w:qFormat="1"/>
-    <w:lsdException w:name="heading 8" w:semiHidden="1" w:uiPriority="9" w:unhideWhenUsed="1" w:qFormat="1"/>
-    <w:lsdException w:name="heading 9" w:semiHidden="1" w:uiPriority="9" w:unhideWhenUsed="1" w:qFormat="1"/>
-    <w:lsdException w:name="index 1" w:semiHidden="1" w:unhideWhenUsed="1"/>
-    <w:lsdException w:name="index 2" w:semiHidden="1" w:unhideWhenUsed="1"/>
-    <w:lsdException w:name="index 3" w:semiHidden="1" w:unhideWhenUsed="1"/>
-    <w:lsdException w:name="index 4" w:semiHidden="1" w:unhideWhenUsed="1"/>
-    <w:lsdException w:name="index 5" w:semiHidden="1" w:unhideWhenUsed="1"/>
-    <w:lsdException w:name="index 6" w:semiHidden="1" w:unhideWhenUsed="1"/>
-    <w:lsdException w:name="index 7" w:semiHidden="1" w:unhideWhenUsed="1"/>
-    <w:lsdException w:name="index 8" w:semiHidden="1" w:unhideWhenUsed="1"/>
-    <w:lsdException w:name="index 9" w:semiHidden="1" w:unhideWhenUsed="1"/>
-    <w:lsdException w:name="toc 1" w:semiHidden="1" w:uiPriority="39" w:unhideWhenUsed="1"/>
-    <w:lsdException w:name="toc 2" w:semiHidden="1" w:uiPriority="39" w:unhideWhenUsed="1"/>
-    <w:lsdException w:name="toc 3" w:semiHidden="1" w:uiPriority="39" w:unhideWhenUsed="1"/>
-    <w:lsdException w:name="toc 4" w:semiHidden="1" w:uiPriority="39" w:unhideWhenUsed="1"/>
-    <w:lsdException w:name="toc 5" w:semiHidden="1" w:uiPriority="39" w:unhideWhenUsed="1"/>
-    <w:lsdException w:name="toc 6" w:semiHidden="1" w:uiPriority="39" w:unhideWhenUsed="1"/>
-    <w:lsdException w:name="toc 7" w:semiHidden="1" w:uiPriority="39" w:unhideWhenUsed="1"/>
-    <w:lsdException w:name="toc 8" w:semiHidden="1" w:uiPriority="39" w:unhideWhenUsed="1"/>
-    <w:lsdException w:name="toc 9" w:semiHidden="1" w:uiPriority="39" w:unhideWhenUsed="1"/>
-    <w:lsdException w:name="Normal Indent" w:semiHidden="1" w:unhideWhenUsed="1"/>
-    <w:lsdException w:name="footnote text" w:semiHidden="1" w:unhideWhenUsed="1"/>
-    <w:lsdException w:name="annotation text" w:semiHidden="1" w:unhideWhenUsed="1"/>
-    <w:lsdException w:name="header" w:semiHidden="1" w:unhideWhenUsed="1"/>
-    <w:lsdException w:name="footer" w:semiHidden="1" w:unhideWhenUsed="1"/>
-    <w:lsdException w:name="index heading" w:semiHidden="1" w:unhideWhenUsed="1"/>
-    <w:lsdException w:name="caption" w:semiHidden="1" w:uiPriority="35" w:unhideWhenUsed="1" w:qFormat="1"/>
-    <w:lsdException w:name="table of figures" w:semiHidden="1" w:unhideWhenUsed="1"/>
-    <w:lsdException w:name="envelope address" w:semiHidden="1" w:unhideWhenUsed="1"/>
-    <w:lsdException w:name="envelope return" w:semiHidden="1" w:unhideWhenUsed="1"/>
-    <w:lsdException w:name="footnote reference" w:semiHidden="1" w:unhideWhenUsed="1"/>
-    <w:lsdException w:name="annotation reference" w:semiHidden="1" w:unhideWhenUsed="1"/>
-    <w:lsdException w:name="line number" w:semiHidden="1" w:unhideWhenUsed="1"/>
-    <w:lsdException w:name="page number" w:semiHidden="1" w:unhideWhenUsed="1"/>
-    <w:lsdException w:name="endnote reference" w:semiHidden="1" w:unhideWhenUsed="1"/>
-    <w:lsdException w:name="endnote text" w:semiHidden="1" w:unhideWhenUsed="1"/>
-    <w:lsdException w:name="table of authorities" w:semiHidden="1" w:unhideWhenUsed="1"/>
-    <w:lsdException w:name="macro" w:semiHidden="1" w:unhideWhenUsed="1"/>
-    <w:lsdException w:name="toa heading" w:semiHidden="1" w:unhideWhenUsed="1"/>
-    <w:lsdException w:name="List" w:semiHidden="1" w:unhideWhenUsed="1"/>
-    <w:lsdException w:name="List Bullet" w:semiHidden="1" w:unhideWhenUsed="1"/>
-    <w:lsdException w:name="List Number" w:semiHidden="1" w:unhideWhenUsed="1"/>
-    <w:lsdException w:name="List 2" w:semiHidden="1" w:unhideWhenUsed="1"/>
-    <w:lsdException w:name="List 3" w:semiHidden="1" w:unhideWhenUsed="1"/>
-    <w:lsdException w:name="List 4" w:semiHidden="1" w:unhideWhenUsed="1"/>
-    <w:lsdException w:name="List 5" w:semiHidden="1" w:unhideWhenUsed="1"/>
-    <w:lsdException w:name="List Bullet 2" w:semiHidden="1" w:unhideWhenUsed="1"/>
-    <w:lsdException w:name="List Bullet 3" w:semiHidden="1" w:unhideWhenUsed="1"/>
-    <w:lsdException w:name="List Bullet 4" w:semiHidden="1" w:unhideWhenUsed="1"/>
-    <w:lsdException w:name="List Bullet 5" w:semiHidden="1" w:unhideWhenUsed="1"/>
-    <w:lsdException w:name="List Number 2" w:semiHidden="1" w:unhideWhenUsed="1"/>
-    <w:lsdException w:name="List Number 3" w:semiHidden="1" w:unhideWhenUsed="1"/>
-    <w:lsdException w:name="List Number 4" w:semiHidden="1" w:unhideWhenUsed="1"/>
-    <w:lsdException w:name="List Number 5" w:semiHidden="1" w:unhideWhenUsed="1"/>
-    <w:lsdException w:name="Title" w:uiPriority="10" w:qFormat="1"/>
-    <w:lsdException w:name="Closing" w:semiHidden="1" w:unhideWhenUsed="1"/>
-    <w:lsdException w:name="Signature" w:semiHidden="1" w:unhideWhenUsed="1"/>
-    <w:lsdException w:name="Default Paragraph Font" w:semiHidden="1" w:uiPriority="1" w:unhideWhenUsed="1"/>
-    <w:lsdException w:name="Body Text" w:semiHidden="1" w:unhideWhenUsed="1"/>
-    <w:lsdException w:name="Body Text Indent" w:semiHidden="1" w:unhideWhenUsed="1"/>
-    <w:lsdException w:name="List Continue" w:semiHidden="1" w:unhideWhenUsed="1"/>
-    <w:lsdException w:name="List Continue 2" w:semiHidden="1" w:unhideWhenUsed="1"/>
-    <w:lsdException w:name="List Continue 3" w:semiHidden="1" w:unhideWhenUsed="1"/>
-    <w:lsdException w:name="List Continue 4" w:semiHidden="1" w:unhideWhenUsed="1"/>
-    <w:lsdException w:name="List Continue 5" w:semiHidden="1" w:unhideWhenUsed="1"/>
-    <w:lsdException w:name="Message Header" w:semiHidden="1" w:unhideWhenUsed="1"/>
-    <w:lsdException w:name="Subtitle" w:uiPriority="11" w:qFormat="1"/>
-    <w:lsdException w:name="Salutation" w:semiHidden="1" w:unhideWhenUsed="1"/>
-    <w:lsdException w:name="Date" w:semiHidden="1" w:unhideWhenUsed="1"/>
-    <w:lsdException w:name="Body Text First Indent" w:semiHidden="1" w:unhideWhenUsed="1"/>
-    <w:lsdException w:name="Body Text First Indent 2" w:semiHidden="1" w:unhideWhenUsed="1"/>
-    <w:lsdException w:name="Note Heading" w:semiHidden="1" w:unhideWhenUsed="1"/>
-    <w:lsdException w:name="Body Text 2" w:semiHidden="1" w:unhideWhenUsed="1"/>
-    <w:lsdException w:name="Body Text 3" w:semiHidden="1" w:unhideWhenUsed="1"/>
-    <w:lsdException w:name="Body Text Indent 2" w:semiHidden="1" w:unhideWhenUsed="1"/>
-    <w:lsdException w:name="Body Text Indent 3" w:semiHidden="1" w:unhideWhenUsed="1"/>
-    <w:lsdException w:name="Block Text" w:semiHidden="1" w:unhideWhenUsed="1"/>
-    <w:lsdException w:name="Hyperlink" w:semiHidden="1" w:unhideWhenUsed="1"/>
-    <w:lsdException w:name="FollowedHyperlink" w:semiHidden="1" w:unhideWhenUsed="1"/>
-    <w:lsdException w:name="Strong" w:uiPriority="22" w:qFormat="1"/>
-    <w:lsdException w:name="Emphasis" w:uiPriority="20" w:qFormat="1"/>
-    <w:lsdException w:name="Document Map" w:semiHidden="1" w:unhideWhenUsed="1"/>
-    <w:lsdException w:name="Plain Text" w:semiHidden="1" w:unhideWhenUsed="1"/>
-    <w:lsdException w:name="E-mail Signature" w:semiHidden="1" w:unhideWhenUsed="1"/>
-    <w:lsdException w:name="HTML Top of Form" w:semiHidden="1" w:unhideWhenUsed="1"/>
-    <w:lsdException w:name="HTML Bottom of Form" w:semiHidden="1" w:unhideWhenUsed="1"/>
-    <w:lsdException w:name="Normal (Web)" w:semiHidden="1" w:unhideWhenUsed="1"/>
-    <w:lsdException w:name="HTML Acronym" w:semiHidden="1" w:unhideWhenUsed="1"/>
-    <w:lsdException w:name="HTML Address" w:semiHidden="1" w:unhideWhenUsed="1"/>
-    <w:lsdException w:name="HTML Cite" w:semiHidden="1" w:unhideWhenUsed="1"/>
-    <w:lsdException w:name="HTML Code" w:semiHidden="1" w:unhideWhenUsed="1"/>
-    <w:lsdException w:name="HTML Definition" w:semiHidden="1" w:unhideWhenUsed="1"/>
-    <w:lsdException w:name="HTML Keyboard" w:semiHidden="1" w:unhideWhenUsed="1"/>
-    <w:lsdException w:name="HTML Preformatted" w:semiHidden="1" w:unhideWhenUsed="1"/>
-    <w:lsdException w:name="HTML Sample" w:semiHidden="1" w:unhideWhenUsed="1"/>
-    <w:lsdException w:name="HTML Typewriter" w:semiHidden="1" w:unhideWhenUsed="1"/>
-    <w:lsdException w:name="HTML Variable" w:semiHidden="1" w:unhideWhenUsed="1"/>
-    <w:lsdException w:name="Normal Table" w:semiHidden="1" w:unhideWhenUsed="1"/>
-    <w:lsdException w:name="annotation subject" w:semiHidden="1" w:unhideWhenUsed="1"/>
-    <w:lsdException w:name="No List" w:semiHidden="1" w:unhideWhenUsed="1"/>
-    <w:lsdException w:name="Outline List 1" w:semiHidden="1" w:unhideWhenUsed="1"/>
-    <w:lsdException w:name="Outline List 2" w:semiHidden="1" w:unhideWhenUsed="1"/>
-    <w:lsdException w:name="Outline List 3" w:semiHidden="1" w:unhideWhenUsed="1"/>
-    <w:lsdException w:name="Table Simple 1" w:semiHidden="1" w:unhideWhenUsed="1"/>
-    <w:lsdException w:name="Table Simple 2" w:semiHidden="1" w:unhideWhenUsed="1"/>
-    <w:lsdException w:name="Table Simple 3" w:semiHidden="1" w:unhideWhenUsed="1"/>
-    <w:lsdException w:name="Table Classic 1" w:semiHidden="1" w:unhideWhenUsed="1"/>
-    <w:lsdException w:name="Table Classic 2" w:semiHidden="1" w:unhideWhenUsed="1"/>
-    <w:lsdException w:name="Table Classic 3" w:semiHidden="1" w:unhideWhenUsed="1"/>
-    <w:lsdException w:name="Table Classic 4" w:semiHidden="1" w:unhideWhenUsed="1"/>
-    <w:lsdException w:name="Table Colorful 1" w:semiHidden="1" w:unhideWhenUsed="1"/>
-    <w:lsdException w:name="Table Colorful 2" w:semiHidden="1" w:unhideWhenUsed="1"/>
-    <w:lsdException w:name="Table Colorful 3" w:semiHidden="1" w:unhideWhenUsed="1"/>
-    <w:lsdException w:name="Table Columns 1" w:semiHidden="1" w:unhideWhenUsed="1"/>
-    <w:lsdException w:name="Table Columns 2" w:semiHidden="1" w:unhideWhenUsed="1"/>
-    <w:lsdException w:name="Table Columns 3" w:semiHidden="1" w:unhideWhenUsed="1"/>
-    <w:lsdException w:name="Table Columns 4" w:semiHidden="1" w:unhideWhenUsed="1"/>
-    <w:lsdException w:name="Table Columns 5" w:semiHidden="1" w:unhideWhenUsed="1"/>
-    <w:lsdException w:name="Table Grid 1" w:semiHidden="1" w:unhideWhenUsed="1"/>
-    <w:lsdException w:name="Table Grid 2" w:semiHidden="1" w:unhideWhenUsed="1"/>
-    <w:lsdException w:name="Table Grid 3" w:semiHidden="1" w:unhideWhenUsed="1"/>
-    <w:lsdException w:name="Table Grid 4" w:semiHidden="1" w:unhideWhenUsed="1"/>
-    <w:lsdException w:name="Table Grid 5" w:semiHidden="1" w:unhideWhenUsed="1"/>
-    <w:lsdException w:name="Table Grid 6" w:semiHidden="1" w:unhideWhenUsed="1"/>
-    <w:lsdException w:name="Table Grid 7" w:semiHidden="1" w:unhideWhenUsed="1"/>
-    <w:lsdException w:name="Table Grid 8" w:semiHidden="1" w:unhideWhenUsed="1"/>
-    <w:lsdException w:name="Table List 1" w:semiHidden="1" w:unhideWhenUsed="1"/>
-    <w:lsdException w:name="Table List 2" w:semiHidden="1" w:unhideWhenUsed="1"/>
-    <w:lsdException w:name="Table List 3" w:semiHidden="1" w:unhideWhenUsed="1"/>
-    <w:lsdException w:name="Table List 4" w:semiHidden="1" w:unhideWhenUsed="1"/>
-    <w:lsdException w:name="Table List 5" w:semiHidden="1" w:unhideWhenUsed="1"/>
-    <w:lsdException w:name="Table List 6" w:semiHidden="1" w:unhideWhenUsed="1"/>
-    <w:lsdException w:name="Table List 7" w:semiHidden="1" w:unhideWhenUsed="1"/>
-    <w:lsdException w:name="Table List 8" w:semiHidden="1" w:unhideWhenUsed="1"/>
-    <w:lsdException w:name="Table 3D effects 1" w:semiHidden="1" w:unhideWhenUsed="1"/>
-    <w:lsdException w:name="Table 3D effects 2" w:semiHidden="1" w:unhideWhenUsed="1"/>
-    <w:lsdException w:name="Table 3D effects 3" w:semiHidden="1" w:unhideWhenUsed="1"/>
-    <w:lsdException w:name="Table Contemporary" w:semiHidden="1" w:unhideWhenUsed="1"/>
-    <w:lsdException w:name="Table Elegant" w:semiHidden="1" w:unhideWhenUsed="1"/>
-    <w:lsdException w:name="Table Professional" w:semiHidden="1" w:unhideWhenUsed="1"/>
-    <w:lsdException w:name="Table Subtle 1" w:semiHidden="1" w:unhideWhenUsed="1"/>
-    <w:lsdException w:name="Table Subtle 2" w:semiHidden="1" w:unhideWhenUsed="1"/>
-    <w:lsdException w:name="Table Web 1" w:semiHidden="1" w:unhideWhenUsed="1"/>
-    <w:lsdException w:name="Table Web 2" w:semiHidden="1" w:unhideWhenUsed="1"/>
-    <w:lsdException w:name="Table Web 3" w:semiHidden="1" w:unhideWhenUsed="1"/>
-    <w:lsdException w:name="Balloon Text" w:semiHidden="1" w:unhideWhenUsed="1"/>
-    <w:lsdException w:name="Table Grid" w:uiPriority="59"/>
-    <w:lsdException w:name="Table Theme" w:semiHidden="1" w:unhideWhenUsed="1"/>
-    <w:lsdException w:name="Placeholder Text" w:semiHidden="1"/>
-    <w:lsdException w:name="No Spacing" w:uiPriority="1" w:qFormat="1"/>
-    <w:lsdException w:name="Light Shading" w:uiPriority="60"/>
-    <w:lsdException w:name="Light List" w:uiPriority="61"/>
-    <w:lsdException w:name="Light Grid" w:uiPriority="62"/>
-    <w:lsdException w:name="Medium Shading 1" w:uiPriority="63"/>
-    <w:lsdException w:name="Medium Shading 2" w:uiPriority="64"/>
-    <w:lsdException w:name="Medium List 1" w:uiPriority="65"/>
-    <w:lsdException w:name="Medium List 2" w:uiPriority="66"/>
-    <w:lsdException w:name="Medium Grid 1" w:uiPriority="67"/>
-    <w:lsdException w:name="Medium Grid 2" w:uiPriority="68"/>
-    <w:lsdException w:name="Medium Grid 3" w:uiPriority="69"/>
-    <w:lsdException w:name="Dark List" w:uiPriority="70"/>
-    <w:lsdException w:name="Colorful Shading" w:uiPriority="71"/>
-    <w:lsdException w:name="Colorful List" w:uiPriority="72"/>
-    <w:lsdException w:name="Colorful Grid" w:uiPriority="73"/>
-    <w:lsdException w:name="Light Shading Accent 1" w:uiPriority="60"/>
-    <w:lsdException w:name="Light List Accent 1" w:uiPriority="61"/>
-    <w:lsdException w:name="Light Grid Accent 1" w:uiPriority="62"/>
-    <w:lsdException w:name="Medium Shading 1 Accent 1" w:uiPriority="63"/>
-    <w:lsdException w:name="Medium Shading 2 Accent 1" w:uiPriority="64"/>
-    <w:lsdException w:name="Medium List 1 Accent 1" w:uiPriority="65"/>
-    <w:lsdException w:name="Revision" w:semiHidden="1"/>
-    <w:lsdException w:name="List Paragraph" w:uiPriority="34" w:qFormat="1"/>
-    <w:lsdException w:name="Quote" w:uiPriority="29" w:qFormat="1"/>
-    <w:lsdException w:name="Intense Quote" w:uiPriority="30" w:qFormat="1"/>
-    <w:lsdException w:name="Medium List 2 Accent 1" w:uiPriority="66"/>
-    <w:lsdException w:name="Medium Grid 1 Accent 1" w:uiPriority="67"/>
-    <w:lsdException w:name="Medium Grid 2 Accent 1" w:uiPriority="68"/>
-    <w:lsdException w:name="Medium Grid 3 Accent 1" w:uiPriority="69"/>
-    <w:lsdException w:name="Dark List Accent 1" w:uiPriority="70"/>
-    <w:lsdException w:name="Colorful Shading Accent 1" w:uiPriority="71"/>
-    <w:lsdException w:name="Colorful List Accent 1" w:uiPriority="72"/>
-    <w:lsdException w:name="Colorful Grid Accent 1" w:uiPriority="73"/>
-    <w:lsdException w:name="Light Shading Accent 2" w:uiPriority="60"/>
-    <w:lsdException w:name="Light List Accent 2" w:uiPriority="61"/>
-    <w:lsdException w:name="Light Grid Accent 2" w:uiPriority="62"/>
-    <w:lsdException w:name="Medium Shading 1 Accent 2" w:uiPriority="63"/>
-    <w:lsdException w:name="Medium Shading 2 Accent 2" w:uiPriority="64"/>
-    <w:lsdException w:name="Medium List 1 Accent 2" w:uiPriority="65"/>
-    <w:lsdException w:name="Medium List 2 Accent 2" w:uiPriority="66"/>
-    <w:lsdException w:name="Medium Grid 1 Accent 2" w:uiPriority="67"/>
-    <w:lsdException w:name="Medium Grid 2 Accent 2" w:uiPriority="68"/>
-    <w:lsdException w:name="Medium Grid 3 Accent 2" w:uiPriority="69"/>
-    <w:lsdException w:name="Dark List Accent 2" w:uiPriority="70"/>
-    <w:lsdException w:name="Colorful Shading Accent 2" w:uiPriority="71"/>
-    <w:lsdException w:name="Colorful List Accent 2" w:uiPriority="72"/>
-    <w:lsdException w:name="Colorful Grid Accent 2" w:uiPriority="73"/>
-    <w:lsdException w:name="Light Shading Accent 3" w:uiPriority="60"/>
-    <w:lsdException w:name="Light List Accent 3" w:uiPriority="61"/>
-    <w:lsdException w:name="Light Grid Accent 3" w:uiPriority="62"/>
-    <w:lsdException w:name="Medium Shading 1 Accent 3" w:uiPriority="63"/>
-    <w:lsdException w:name="Medium Shading 2 Accent 3" w:uiPriority="64"/>
-    <w:lsdException w:name="Medium List 1 Accent 3" w:uiPriority="65"/>
-    <w:lsdException w:name="Medium List 2 Accent 3" w:uiPriority="66"/>
-    <w:lsdException w:name="Medium Grid 1 Accent 3" w:uiPriority="67"/>
-    <w:lsdException w:name="Medium Grid 2 Accent 3" w:uiPriority="68"/>
-    <w:lsdException w:name="Medium Grid 3 Accent 3" w:uiPriority="69"/>
-    <w:lsdException w:name="Dark List Accent 3" w:uiPriority="70"/>
-    <w:lsdException w:name="Colorful Shading Accent 3" w:uiPriority="71"/>
-    <w:lsdException w:name="Colorful List Accent 3" w:uiPriority="72"/>
-    <w:lsdException w:name="Colorful Grid Accent 3" w:uiPriority="73"/>
-    <w:lsdException w:name="Light Shading Accent 4" w:uiPriority="60"/>
-    <w:lsdException w:name="Light List Accent 4" w:uiPriority="61"/>
-    <w:lsdException w:name="Light Grid Accent 4" w:uiPriority="62"/>
-    <w:lsdException w:name="Medium Shading 1 Accent 4" w:uiPriority="63"/>
-    <w:lsdException w:name="Medium Shading 2 Accent 4" w:uiPriority="64"/>
-    <w:lsdException w:name="Medium List 1 Accent 4" w:uiPriority="65"/>
-    <w:lsdException w:name="Medium List 2 Accent 4" w:uiPriority="66"/>
-    <w:lsdException w:name="Medium Grid 1 Accent 4" w:uiPriority="67"/>
-    <w:lsdException w:name="Medium Grid 2 Accent 4" w:uiPriority="68"/>
-    <w:lsdException w:name="Medium Grid 3 Accent 4" w:uiPriority="69"/>
-    <w:lsdException w:name="Dark List Accent 4" w:uiPriority="70"/>
-    <w:lsdException w:name="Colorful Shading Accent 4" w:uiPriority="71"/>
-    <w:lsdException w:name="Colorful List Accent 4" w:uiPriority="72"/>
-    <w:lsdException w:name="Colorful Grid Accent 4" w:uiPriority="73"/>
-    <w:lsdException w:name="Light Shading Accent 5" w:uiPriority="60"/>
-    <w:lsdException w:name="Light List Accent 5" w:uiPriority="61"/>
-    <w:lsdException w:name="Light Grid Accent 5" w:uiPriority="62"/>
-    <w:lsdException w:name="Medium Shading 1 Accent 5" w:uiPriority="63"/>
-    <w:lsdException w:name="Medium Shading 2 Accent 5" w:uiPriority="64"/>
-    <w:lsdException w:name="Medium List 1 Accent 5" w:uiPriority="65"/>
-    <w:lsdException w:name="Medium List 2 Accent 5" w:uiPriority="66"/>
-    <w:lsdException w:name="Medium Grid 1 Accent 5" w:uiPriority="67"/>
-    <w:lsdException w:name="Medium Grid 2 Accent 5" w:uiPriority="68"/>
-    <w:lsdException w:name="Medium Grid 3 Accent 5" w:uiPriority="69"/>
-    <w:lsdException w:name="Dark List Accent 5" w:uiPriority="70"/>
-    <w:lsdException w:name="Colorful Shading Accent 5" w:uiPriority="71"/>
-    <w:lsdException w:name="Colorful List Accent 5" w:uiPriority="72"/>
-    <w:lsdException w:name="Colorful Grid Accent 5" w:uiPriority="73"/>
-    <w:lsdException w:name="Light Shading Accent 6" w:uiPriority="60"/>
-    <w:lsdException w:name="Light List Accent 6" w:uiPriority="61"/>
-    <w:lsdException w:name="Light Grid Accent 6" w:uiPriority="62"/>
-    <w:lsdException w:name="Medium Shading 1 Accent 6" w:uiPriority="63"/>
-    <w:lsdException w:name="Medium Shading 2 Accent 6" w:uiPriority="64"/>
-    <w:lsdException w:name="Medium List 1 Accent 6" w:uiPriority="65"/>
-    <w:lsdException w:name="Medium List 2 Accent 6" w:uiPriority="66"/>
-    <w:lsdException w:name="Medium Grid 1 Accent 6" w:uiPriority="67"/>
-    <w:lsdException w:name="Medium Grid 2 Accent 6" w:uiPriority="68"/>
-    <w:lsdException w:name="Medium Grid 3 Accent 6" w:uiPriority="69"/>
-    <w:lsdException w:name="Dark List Accent 6" w:uiPriority="70"/>
-    <w:lsdException w:name="Colorful Shading Accent 6" w:uiPriority="71"/>
-    <w:lsdException w:name="Colorful List Accent 6" w:uiPriority="72"/>
-    <w:lsdException w:name="Colorful Grid Accent 6" w:uiPriority="73"/>
-    <w:lsdException w:name="Subtle Emphasis" w:uiPriority="19" w:qFormat="1"/>
-    <w:lsdException w:name="Intense Emphasis" w:uiPriority="21" w:qFormat="1"/>
-    <w:lsdException w:name="Subtle Reference" w:uiPriority="31" w:qFormat="1"/>
-    <w:lsdException w:name="Intense Reference" w:uiPriority="32" w:qFormat="1"/>
-    <w:lsdException w:name="Book Title" w:uiPriority="33" w:qFormat="1"/>
-    <w:lsdException w:name="Bibliography" w:semiHidden="1" w:uiPriority="37" w:unhideWhenUsed="1"/>
-    <w:lsdException w:name="TOC Heading" w:semiHidden="1" w:uiPriority="39" w:unhideWhenUsed="1" w:qFormat="1"/>
-    <w:lsdException w:name="Plain Table 1" w:uiPriority="41"/>
-    <w:lsdException w:name="Plain Table 2" w:uiPriority="42"/>
-    <w:lsdException w:name="Plain Table 3" w:uiPriority="43"/>
-    <w:lsdException w:name="Plain Table 4" w:uiPriority="44"/>
-    <w:lsdException w:name="Plain Table 5" w:uiPriority="45"/>
-    <w:lsdException w:name="Grid Table Light" w:uiPriority="40"/>
-    <w:lsdException w:name="Grid Table 1 Light" w:uiPriority="46"/>
-    <w:lsdException w:name="Grid Table 2" w:uiPriority="47"/>
-    <w:lsdException w:name="Grid Table 3" w:uiPriority="48"/>
-    <w:lsdException w:name="Grid Table 4" w:uiPriority="49"/>
-    <w:lsdException w:name="Grid Table 5 Dark" w:uiPriority="50"/>
-    <w:lsdException w:name="Grid Table 6 Colorful" w:uiPriority="51"/>
-    <w:lsdException w:name="Grid Table 7 Colorful" w:uiPriority="52"/>
-    <w:lsdException w:name="Grid Table 1 Light Accent 1" w:uiPriority="46"/>
-    <w:lsdException w:name="Grid Table 2 Accent 1" w:uiPriority="47"/>
-    <w:lsdException w:name="Grid Table 3 Accent 1" w:uiPriority="48"/>
-    <w:lsdException w:name="Grid Table 4 Accent 1" w:uiPriority="49"/>
-    <w:lsdException w:name="Grid Table 5 Dark Accent 1" w:uiPriority="50"/>
-    <w:lsdException w:name="Grid Table 6 Colorful Accent 1" w:uiPriority="51"/>
-    <w:lsdException w:name="Grid Table 7 Colorful Accent 1" w:uiPriority="52"/>
-    <w:lsdException w:name="Grid Table 1 Light Accent 2" w:uiPriority="46"/>
-    <w:lsdException w:name="Grid Table 2 Accent 2" w:uiPriority="47"/>
-    <w:lsdException w:name="Grid Table 3 Accent 2" w:uiPriority="48"/>
-    <w:lsdException w:name="Grid Table 4 Accent 2" w:uiPriority="49"/>
-    <w:lsdException w:name="Grid Table 5 Dark Accent 2" w:uiPriority="50"/>
-    <w:lsdException w:name="Grid Table 6 Colorful Accent 2" w:uiPriority="51"/>
-    <w:lsdException w:name="Grid Table 7 Colorful Accent 2" w:uiPriority="52"/>
-    <w:lsdException w:name="Grid Table 1 Light Accent 3" w:uiPriority="46"/>
-    <w:lsdException w:name="Grid Table 2 Accent 3" w:uiPriority="47"/>
-    <w:lsdException w:name="Grid Table 3 Accent 3" w:uiPriority="48"/>
-    <w:lsdException w:name="Grid Table 4 Accent 3" w:uiPriority="49"/>
-    <w:lsdException w:name="Grid Table 5 Dark Accent 3" w:uiPriority="50"/>
-    <w:lsdException w:name="Grid Table 6 Colorful Accent 3" w:uiPriority="51"/>
-    <w:lsdException w:name="Grid Table 7 Colorful Accent 3" w:uiPriority="52"/>
-    <w:lsdException w:name="Grid Table 1 Light Accent 4" w:uiPriority="46"/>
-    <w:lsdException w:name="Grid Table 2 Accent 4" w:uiPriority="47"/>
-    <w:lsdException w:name="Grid Table 3 Accent 4" w:uiPriority="48"/>
-    <w:lsdException w:name="Grid Table 4 Accent 4" w:uiPriority="49"/>
-    <w:lsdException w:name="Grid Table 5 Dark Accent 4" w:uiPriority="50"/>
-    <w:lsdException w:name="Grid Table 6 Colorful Accent 4" w:uiPriority="51"/>
-    <w:lsdException w:name="Grid Table 7 Colorful Accent 4" w:uiPriority="52"/>
-    <w:lsdException w:name="Grid Table 1 Light Accent 5" w:uiPriority="46"/>
-    <w:lsdException w:name="Grid Table 2 Accent 5" w:uiPriority="47"/>
-    <w:lsdException w:name="Grid Table 3 Accent 5" w:uiPriority="48"/>
-    <w:lsdException w:name="Grid Table 4 Accent 5" w:uiPriority="49"/>
-    <w:lsdException w:name="Grid Table 5 Dark Accent 5" w:uiPriority="50"/>
-    <w:lsdException w:name="Grid Table 6 Colorful Accent 5" w:uiPriority="51"/>
-    <w:lsdException w:name="Grid Table 7 Colorful Accent 5" w:uiPriority="52"/>
-    <w:lsdException w:name="Grid Table 1 Light Accent 6" w:uiPriority="46"/>
-    <w:lsdException w:name="Grid Table 2 Accent 6" w:uiPriority="47"/>
-    <w:lsdException w:name="Grid Table 3 Accent 6" w:uiPriority="48"/>
-    <w:lsdException w:name="Grid Table 4 Accent 6" w:uiPriority="49"/>
-    <w:lsdException w:name="Grid Table 5 Dark Accent 6" w:uiPriority="50"/>
-    <w:lsdException w:name="Grid Table 6 Colorful Accent 6" w:uiPriority="51"/>
-    <w:lsdException w:name="Grid Table 7 Colorful Accent 6" w:uiPriority="52"/>
-    <w:lsdException w:name="List Table 1 Light" w:uiPriority="46"/>
-    <w:lsdException w:name="List Table 2" w:uiPriority="47"/>
-    <w:lsdException w:name="List Table 3" w:uiPriority="48"/>
-    <w:lsdException w:name="List Table 4" w:uiPriority="49"/>
-    <w:lsdException w:name="List Table 5 Dark" w:uiPriority="50"/>
-    <w:lsdException w:name="List Table 6 Colorful" w:uiPriority="51"/>
-    <w:lsdException w:name="List Table 7 Colorful" w:uiPriority="52"/>
-    <w:lsdException w:name="List Table 1 Light Accent 1" w:uiPriority="46"/>
-    <w:lsdException w:name="List Table 2 Accent 1" w:uiPriority="47"/>
-    <w:lsdException w:name="List Table 3 Accent 1" w:uiPriority="48"/>
-    <w:lsdException w:name="List Table 4 Accent 1" w:uiPriority="49"/>
-    <w:lsdException w:name="List Table 5 Dark Accent 1" w:uiPriority="50"/>
-    <w:lsdException w:name="List Table 6 Colorful Accent 1" w:uiPriority="51"/>
-    <w:lsdException w:name="List Table 7 Colorful Accent 1" w:uiPriority="52"/>
-    <w:lsdException w:name="List Table 1 Light Accent 2" w:uiPriority="46"/>
-    <w:lsdException w:name="List Table 2 Accent 2" w:uiPriority="47"/>
-    <w:lsdException w:name="List Table 3 Accent 2" w:uiPriority="48"/>
-    <w:lsdException w:name="List Table 4 Accent 2" w:uiPriority="49"/>
-    <w:lsdException w:name="List Table 5 Dark Accent 2" w:uiPriority="50"/>
-    <w:lsdException w:name="List Table 6 Colorful Accent 2" w:uiPriority="51"/>
-    <w:lsdException w:name="List Table 7 Colorful Accent 2" w:uiPriority="52"/>
-    <w:lsdException w:name="List Table 1 Light Accent 3" w:uiPriority="46"/>
-    <w:lsdException w:name="List Table 2 Accent 3" w:uiPriority="47"/>
-    <w:lsdException w:name="List Table 3 Accent 3" w:uiPriority="48"/>
-    <w:lsdException w:name="List Table 4 Accent 3" w:uiPriority="49"/>
-    <w:lsdException w:name="List Table 5 Dark Accent 3" w:uiPriority="50"/>
-    <w:lsdException w:name="List Table 6 Colorful Accent 3" w:uiPriority="51"/>
-    <w:lsdException w:name="List Table 7 Colorful Accent 3" w:uiPriority="52"/>
-    <w:lsdException w:name="List Table 1 Light Accent 4" w:uiPriority="46"/>
-    <w:lsdException w:name="List Table 2 Accent 4" w:uiPriority="47"/>
-    <w:lsdException w:name="List Table 3 Accent 4" w:uiPriority="48"/>
-    <w:lsdException w:name="List Table 4 Accent 4" w:uiPriority="49"/>
-    <w:lsdException w:name="List Table 5 Dark Accent 4" w:uiPriority="50"/>
-    <w:lsdException w:name="List Table 6 Colorful Accent 4" w:uiPriority="51"/>
-    <w:lsdException w:name="List Table 7 Colorful Accent 4" w:uiPriority="52"/>
-    <w:lsdException w:name="List Table 1 Light Accent 5" w:uiPriority="46"/>
-    <w:lsdException w:name="List Table 2 Accent 5" w:uiPriority="47"/>
-    <w:lsdException w:name="List Table 3 Accent 5" w:uiPriority="48"/>
-    <w:lsdException w:name="List Table 4 Accent 5" w:uiPriority="49"/>
-    <w:lsdException w:name="List Table 5 Dark Accent 5" w:uiPriority="50"/>
-    <w:lsdException w:name="List Table 6 Colorful Accent 5" w:uiPriority="51"/>
-    <w:lsdException w:name="List Table 7 Colorful Accent 5" w:uiPriority="52"/>
-    <w:lsdException w:name="List Table 1 Light Accent 6" w:uiPriority="46"/>
-    <w:lsdException w:name="List Table 2 Accent 6" w:uiPriority="47"/>
-    <w:lsdException w:name="List Table 3 Accent 6" w:uiPriority="48"/>
-    <w:lsdException w:name="List Table 4 Accent 6" w:uiPriority="49"/>
-    <w:lsdException w:name="List Table 5 Dark Accent 6" w:uiPriority="50"/>
-    <w:lsdException w:name="List Table 6 Colorful Accent 6" w:uiPriority="51"/>
-    <w:lsdException w:name="List Table 7 Colorful Accent 6" w:uiPriority="52"/>
+  <w:latentStyles w:defLockedState="0" w:defUIPriority="99" w:defSemiHidden="1" w:defUnhideWhenUsed="1" w:defQFormat="0" w:count="267">
+    <w:lsdException w:name="Normal" w:semiHidden="0" w:uiPriority="0" w:unhideWhenUsed="0" w:qFormat="1"/>
+    <w:lsdException w:name="heading 1" w:semiHidden="0" w:uiPriority="9" w:unhideWhenUsed="0" w:qFormat="1"/>
+    <w:lsdException w:name="heading 2" w:uiPriority="9" w:qFormat="1"/>
+    <w:lsdException w:name="heading 3" w:uiPriority="9" w:qFormat="1"/>
+    <w:lsdException w:name="heading 4" w:uiPriority="9" w:qFormat="1"/>
+    <w:lsdException w:name="heading 5" w:uiPriority="9" w:qFormat="1"/>
+    <w:lsdException w:name="heading 6" w:uiPriority="9" w:qFormat="1"/>
+    <w:lsdException w:name="heading 7" w:uiPriority="9" w:qFormat="1"/>
+    <w:lsdException w:name="heading 8" w:uiPriority="9" w:qFormat="1"/>
+    <w:lsdException w:name="heading 9" w:uiPriority="9" w:qFormat="1"/>
+    <w:lsdException w:name="toc 1" w:uiPriority="39"/>
+    <w:lsdException w:name="toc 2" w:uiPriority="39"/>
+    <w:lsdException w:name="toc 3" w:uiPriority="39"/>
+    <w:lsdException w:name="toc 4" w:uiPriority="39"/>
+    <w:lsdException w:name="toc 5" w:uiPriority="39"/>
+    <w:lsdException w:name="toc 6" w:uiPriority="39"/>
+    <w:lsdException w:name="toc 7" w:uiPriority="39"/>
+    <w:lsdException w:name="toc 8" w:uiPriority="39"/>
+    <w:lsdException w:name="toc 9" w:uiPriority="39"/>
+    <w:lsdException w:name="caption" w:uiPriority="35" w:qFormat="1"/>
+    <w:lsdException w:name="Title" w:semiHidden="0" w:uiPriority="10" w:unhideWhenUsed="0" w:qFormat="1"/>
+    <w:lsdException w:name="Default Paragraph Font" w:uiPriority="1"/>
+    <w:lsdException w:name="Subtitle" w:semiHidden="0" w:uiPriority="11" w:unhideWhenUsed="0" w:qFormat="1"/>
+    <w:lsdException w:name="Strong" w:semiHidden="0" w:uiPriority="22" w:unhideWhenUsed="0" w:qFormat="1"/>
+    <w:lsdException w:name="Emphasis" w:semiHidden="0" w:uiPriority="20" w:unhideWhenUsed="0" w:qFormat="1"/>
+    <w:lsdException w:name="Table Grid" w:semiHidden="0" w:uiPriority="59" w:unhideWhenUsed="0"/>
+    <w:lsdException w:name="Placeholder Text" w:unhideWhenUsed="0"/>
+    <w:lsdException w:name="No Spacing" w:semiHidden="0" w:uiPriority="1" w:unhideWhenUsed="0" w:qFormat="1"/>
+    <w:lsdException w:name="Light Shading" w:semiHidden="0" w:uiPriority="60" w:unhideWhenUsed="0"/>
+    <w:lsdException w:name="Light List" w:semiHidden="0" w:uiPriority="61" w:unhideWhenUsed="0"/>
+    <w:lsdException w:name="Light Grid" w:semiHidden="0" w:uiPriority="62" w:unhideWhenUsed="0"/>
+    <w:lsdException w:name="Medium Shading 1" w:semiHidden="0" w:uiPriority="63" w:unhideWhenUsed="0"/>
+    <w:lsdException w:name="Medium Shading 2" w:semiHidden="0" w:uiPriority="64" w:unhideWhenUsed="0"/>
+    <w:lsdException w:name="Medium List 1" w:semiHidden="0" w:uiPriority="65" w:unhideWhenUsed="0"/>
+    <w:lsdException w:name="Medium List 2" w:semiHidden="0" w:uiPriority="66" w:unhideWhenUsed="0"/>
+    <w:lsdException w:name="Medium Grid 1" w:semiHidden="0" w:uiPriority="67" w:unhideWhenUsed="0"/>
+    <w:lsdException w:name="Medium Grid 2" w:semiHidden="0" w:uiPriority="68" w:unhideWhenUsed="0"/>
+    <w:lsdException w:name="Medium Grid 3" w:semiHidden="0" w:uiPriority="69" w:unhideWhenUsed="0"/>
+    <w:lsdException w:name="Dark List" w:semiHidden="0" w:uiPriority="70" w:unhideWhenUsed="0"/>
+    <w:lsdException w:name="Colorful Shading" w:semiHidden="0" w:uiPriority="71" w:unhideWhenUsed="0"/>
+    <w:lsdException w:name="Colorful List" w:semiHidden="0" w:uiPriority="72" w:unhideWhenUsed="0"/>
+    <w:lsdException w:name="Colorful Grid" w:semiHidden="0" w:uiPriority="73" w:unhideWhenUsed="0"/>
+    <w:lsdException w:name="Light Shading Accent 1" w:semiHidden="0" w:uiPriority="60" w:unhideWhenUsed="0"/>
+    <w:lsdException w:name="Light List Accent 1" w:semiHidden="0" w:uiPriority="61" w:unhideWhenUsed="0"/>
+    <w:lsdException w:name="Light Grid Accent 1" w:semiHidden="0" w:uiPriority="62" w:unhideWhenUsed="0"/>
+    <w:lsdException w:name="Medium Shading 1 Accent 1" w:semiHidden="0" w:uiPriority="63" w:unhideWhenUsed="0"/>
+    <w:lsdException w:name="Medium Shading 2 Accent 1" w:semiHidden="0" w:uiPriority="64" w:unhideWhenUsed="0"/>
+    <w:lsdException w:name="Medium List 1 Accent 1" w:semiHidden="0" w:uiPriority="65" w:unhideWhenUsed="0"/>
+    <w:lsdException w:name="Revision" w:unhideWhenUsed="0"/>
+    <w:lsdException w:name="List Paragraph" w:semiHidden="0" w:uiPriority="34" w:unhideWhenUsed="0" w:qFormat="1"/>
+    <w:lsdException w:name="Quote" w:semiHidden="0" w:uiPriority="29" w:unhideWhenUsed="0" w:qFormat="1"/>
+    <w:lsdException w:name="Intense Quote" w:semiHidden="0" w:uiPriority="30" w:unhideWhenUsed="0" w:qFormat="1"/>
+    <w:lsdException w:name="Medium List 2 Accent 1" w:semiHidden="0" w:uiPriority="66" w:unhideWhenUsed="0"/>
+    <w:lsdException w:name="Medium Grid 1 Accent 1" w:semiHidden="0" w:uiPriority="67" w:unhideWhenUsed="0"/>
+    <w:lsdException w:name="Medium Grid 2 Accent 1" w:semiHidden="0" w:uiPriority="68" w:unhideWhenUsed="0"/>
+    <w:lsdException w:name="Medium Grid 3 Accent 1" w:semiHidden="0" w:uiPriority="69" w:unhideWhenUsed="0"/>
+    <w:lsdException w:name="Dark List Accent 1" w:semiHidden="0" w:uiPriority="70" w:unhideWhenUsed="0"/>
+    <w:lsdException w:name="Colorful Shading Accent 1" w:semiHidden="0" w:uiPriority="71" w:unhideWhenUsed="0"/>
+    <w:lsdException w:name="Colorful List Accent 1" w:semiHidden="0" w:uiPriority="72" w:unhideWhenUsed="0"/>
+    <w:lsdException w:name="Colorful Grid Accent 1" w:semiHidden="0" w:uiPriority="73" w:unhideWhenUsed="0"/>
+    <w:lsdException w:name="Light Shading Accent 2" w:semiHidden="0" w:uiPriority="60" w:unhideWhenUsed="0"/>
+    <w:lsdException w:name="Light List Accent 2" w:semiHidden="0" w:uiPriority="61" w:unhideWhenUsed="0"/>
+    <w:lsdException w:name="Light Grid Accent 2" w:semiHidden="0" w:uiPriority="62" w:unhideWhenUsed="0"/>
+    <w:lsdException w:name="Medium Shading 1 Accent 2" w:semiHidden="0" w:uiPriority="63" w:unhideWhenUsed="0"/>
+    <w:lsdException w:name="Medium Shading 2 Accent 2" w:semiHidden="0" w:uiPriority="64" w:unhideWhenUsed="0"/>
+    <w:lsdException w:name="Medium List 1 Accent 2" w:semiHidden="0" w:uiPriority="65" w:unhideWhenUsed="0"/>
+    <w:lsdException w:name="Medium List 2 Accent 2" w:semiHidden="0" w:uiPriority="66" w:unhideWhenUsed="0"/>
+    <w:lsdException w:name="Medium Grid 1 Accent 2" w:semiHidden="0" w:uiPriority="67" w:unhideWhenUsed="0"/>
+    <w:lsdException w:name="Medium Grid 2 Accent 2" w:semiHidden="0" w:uiPriority="68" w:unhideWhenUsed="0"/>
+    <w:lsdException w:name="Medium Grid 3 Accent 2" w:semiHidden="0" w:uiPriority="69" w:unhideWhenUsed="0"/>
+    <w:lsdException w:name="Dark List Accent 2" w:semiHidden="0" w:uiPriority="70" w:unhideWhenUsed="0"/>
+    <w:lsdException w:name="Colorful Shading Accent 2" w:semiHidden="0" w:uiPriority="71" w:unhideWhenUsed="0"/>
+    <w:lsdException w:name="Colorful List Accent 2" w:semiHidden="0" w:uiPriority="72" w:unhideWhenUsed="0"/>
+    <w:lsdException w:name="Colorful Grid Accent 2" w:semiHidden="0" w:uiPriority="73" w:unhideWhenUsed="0"/>
+    <w:lsdException w:name="Light Shading Accent 3" w:semiHidden="0" w:uiPriority="60" w:unhideWhenUsed="0"/>
+    <w:lsdException w:name="Light List Accent 3" w:semiHidden="0" w:uiPriority="61" w:unhideWhenUsed="0"/>
+    <w:lsdException w:name="Light Grid Accent 3" w:semiHidden="0" w:uiPriority="62" w:unhideWhenUsed="0"/>
+    <w:lsdException w:name="Medium Shading 1 Accent 3" w:semiHidden="0" w:uiPriority="63" w:unhideWhenUsed="0"/>
+    <w:lsdException w:name="Medium Shading 2 Accent 3" w:semiHidden="0" w:uiPriority="64" w:unhideWhenUsed="0"/>
+    <w:lsdException w:name="Medium List 1 Accent 3" w:semiHidden="0" w:uiPriority="65" w:unhideWhenUsed="0"/>
+    <w:lsdException w:name="Medium List 2 Accent 3" w:semiHidden="0" w:uiPriority="66" w:unhideWhenUsed="0"/>
+    <w:lsdException w:name="Medium Grid 1 Accent 3" w:semiHidden="0" w:uiPriority="67" w:unhideWhenUsed="0"/>
+    <w:lsdException w:name="Medium Grid 2 Accent 3" w:semiHidden="0" w:uiPriority="68" w:unhideWhenUsed="0"/>
+    <w:lsdException w:name="Medium Grid 3 Accent 3" w:semiHidden="0" w:uiPriority="69" w:unhideWhenUsed="0"/>
+    <w:lsdException w:name="Dark List Accent 3" w:semiHidden="0" w:uiPriority="70" w:unhideWhenUsed="0"/>
+    <w:lsdException w:name="Colorful Shading Accent 3" w:semiHidden="0" w:uiPriority="71" w:unhideWhenUsed="0"/>
+    <w:lsdException w:name="Colorful List Accent 3" w:semiHidden="0" w:uiPriority="72" w:unhideWhenUsed="0"/>
+    <w:lsdException w:name="Colorful Grid Accent 3" w:semiHidden="0" w:uiPriority="73" w:unhideWhenUsed="0"/>
+    <w:lsdException w:name="Light Shading Accent 4" w:semiHidden="0" w:uiPriority="60" w:unhideWhenUsed="0"/>
+    <w:lsdException w:name="Light List Accent 4" w:semiHidden="0" w:uiPriority="61" w:unhideWhenUsed="0"/>
+    <w:lsdException w:name="Light Grid Accent 4" w:semiHidden="0" w:uiPriority="62" w:unhideWhenUsed="0"/>
+    <w:lsdException w:name="Medium Shading 1 Accent 4" w:semiHidden="0" w:uiPriority="63" w:unhideWhenUsed="0"/>
+    <w:lsdException w:name="Medium Shading 2 Accent 4" w:semiHidden="0" w:uiPriority="64" w:unhideWhenUsed="0"/>
+    <w:lsdException w:name="Medium List 1 Accent 4" w:semiHidden="0" w:uiPriority="65" w:unhideWhenUsed="0"/>
+    <w:lsdException w:name="Medium List 2 Accent 4" w:semiHidden="0" w:uiPriority="66" w:unhideWhenUsed="0"/>
+    <w:lsdException w:name="Medium Grid 1 Accent 4" w:semiHidden="0" w:uiPriority="67" w:unhideWhenUsed="0"/>
+    <w:lsdException w:name="Medium Grid 2 Accent 4" w:semiHidden="0" w:uiPriority="68" w:unhideWhenUsed="0"/>
+    <w:lsdException w:name="Medium Grid 3 Accent 4" w:semiHidden="0" w:uiPriority="69" w:unhideWhenUsed="0"/>
+    <w:lsdException w:name="Dark List Accent 4" w:semiHidden="0" w:uiPriority="70" w:unhideWhenUsed="0"/>
+    <w:lsdException w:name="Colorful Shading Accent 4" w:semiHidden="0" w:uiPriority="71" w:unhideWhenUsed="0"/>
+    <w:lsdException w:name="Colorful List Accent 4" w:semiHidden="0" w:uiPriority="72" w:unhideWhenUsed="0"/>
+    <w:lsdException w:name="Colorful Grid Accent 4" w:semiHidden="0" w:uiPriority="73" w:unhideWhenUsed="0"/>
+    <w:lsdException w:name="Light Shading Accent 5" w:semiHidden="0" w:uiPriority="60" w:unhideWhenUsed="0"/>
+    <w:lsdException w:name="Light List Accent 5" w:semiHidden="0" w:uiPriority="61" w:unhideWhenUsed="0"/>
+    <w:lsdException w:name="Light Grid Accent 5" w:semiHidden="0" w:uiPriority="62" w:unhideWhenUsed="0"/>
+    <w:lsdException w:name="Medium Shading 1 Accent 5" w:semiHidden="0" w:uiPriority="63" w:unhideWhenUsed="0"/>
+    <w:lsdException w:name="Medium Shading 2 Accent 5" w:semiHidden="0" w:uiPriority="64" w:unhideWhenUsed="0"/>
+    <w:lsdException w:name="Medium List 1 Accent 5" w:semiHidden="0" w:uiPriority="65" w:unhideWhenUsed="0"/>
+    <w:lsdException w:name="Medium List 2 Accent 5" w:semiHidden="0" w:uiPriority="66" w:unhideWhenUsed="0"/>
+    <w:lsdException w:name="Medium Grid 1 Accent 5" w:semiHidden="0" w:uiPriority="67" w:unhideWhenUsed="0"/>
+    <w:lsdException w:name="Medium Grid 2 Accent 5" w:semiHidden="0" w:uiPriority="68" w:unhideWhenUsed="0"/>
+    <w:lsdException w:name="Medium Grid 3 Accent 5" w:semiHidden="0" w:uiPriority="69" w:unhideWhenUsed="0"/>
+    <w:lsdException w:name="Dark List Accent 5" w:semiHidden="0" w:uiPriority="70" w:unhideWhenUsed="0"/>
+    <w:lsdException w:name="Colorful Shading Accent 5" w:semiHidden="0" w:uiPriority="71" w:unhideWhenUsed="0"/>
+    <w:lsdException w:name="Colorful List Accent 5" w:semiHidden="0" w:uiPriority="72" w:unhideWhenUsed="0"/>
+    <w:lsdException w:name="Colorful Grid Accent 5" w:semiHidden="0" w:uiPriority="73" w:unhideWhenUsed="0"/>
+    <w:lsdException w:name="Light Shading Accent 6" w:semiHidden="0" w:uiPriority="60" w:unhideWhenUsed="0"/>
+    <w:lsdException w:name="Light List Accent 6" w:semiHidden="0" w:uiPriority="61" w:unhideWhenUsed="0"/>
+    <w:lsdException w:name="Light Grid Accent 6" w:semiHidden="0" w:uiPriority="62" w:unhideWhenUsed="0"/>
+    <w:lsdException w:name="Medium Shading 1 Accent 6" w:semiHidden="0" w:uiPriority="63" w:unhideWhenUsed="0"/>
+    <w:lsdException w:name="Medium Shading 2 Accent 6" w:semiHidden="0" w:uiPriority="64" w:unhideWhenUsed="0"/>
+    <w:lsdException w:name="Medium List 1 Accent 6" w:semiHidden="0" w:uiPriority="65" w:unhideWhenUsed="0"/>
+    <w:lsdException w:name="Medium List 2 Accent 6" w:semiHidden="0" w:uiPriority="66" w:unhideWhenUsed="0"/>
+    <w:lsdException w:name="Medium Grid 1 Accent 6" w:semiHidden="0" w:uiPriority="67" w:unhideWhenUsed="0"/>
+    <w:lsdException w:name="Medium Grid 2 Accent 6" w:semiHidden="0" w:uiPriority="68" w:unhideWhenUsed="0"/>
+    <w:lsdException w:name="Medium Grid 3 Accent 6" w:semiHidden="0" w:uiPriority="69" w:unhideWhenUsed="0"/>
+    <w:lsdException w:name="Dark List Accent 6" w:semiHidden="0" w:uiPriority="70" w:unhideWhenUsed="0"/>
+    <w:lsdException w:name="Colorful Shading Accent 6" w:semiHidden="0" w:uiPriority="71" w:unhideWhenUsed="0"/>
+    <w:lsdException w:name="Colorful List Accent 6" w:semiHidden="0" w:uiPriority="72" w:unhideWhenUsed="0"/>
+    <w:lsdException w:name="Colorful Grid Accent 6" w:semiHidden="0" w:uiPriority="73" w:unhideWhenUsed="0"/>
+    <w:lsdException w:name="Subtle Emphasis" w:semiHidden="0" w:uiPriority="19" w:unhideWhenUsed="0" w:qFormat="1"/>
+    <w:lsdException w:name="Intense Emphasis" w:semiHidden="0" w:uiPriority="21" w:unhideWhenUsed="0" w:qFormat="1"/>
+    <w:lsdException w:name="Subtle Reference" w:semiHidden="0" w:uiPriority="31" w:unhideWhenUsed="0" w:qFormat="1"/>
+    <w:lsdException w:name="Intense Reference" w:semiHidden="0" w:uiPriority="32" w:unhideWhenUsed="0" w:qFormat="1"/>
+    <w:lsdException w:name="Book Title" w:semiHidden="0" w:uiPriority="33" w:unhideWhenUsed="0" w:qFormat="1"/>
+    <w:lsdException w:name="Bibliography" w:uiPriority="37"/>
+    <w:lsdException w:name="TOC Heading" w:uiPriority="39" w:qFormat="1"/>
   </w:latentStyles>
   <w:style w:type="paragraph" w:default="1" w:styleId="Normal">
     <w:name w:val="Normal"/>
@@ -15942,6 +15632,7 @@
       <w:spacing w:line="240" w:lineRule="auto"/>
     </w:pPr>
     <w:tblPr>
+      <w:tblInd w:w="0" w:type="dxa"/>
       <w:tblBorders>
         <w:top w:val="single" w:sz="4" w:space="0" w:color="000000" w:themeColor="text1"/>
         <w:left w:val="single" w:sz="4" w:space="0" w:color="000000" w:themeColor="text1"/>
@@ -15950,6 +15641,652 @@
         <w:insideH w:val="single" w:sz="4" w:space="0" w:color="000000" w:themeColor="text1"/>
         <w:insideV w:val="single" w:sz="4" w:space="0" w:color="000000" w:themeColor="text1"/>
       </w:tblBorders>
+      <w:tblCellMar>
+        <w:top w:w="0" w:type="dxa"/>
+        <w:left w:w="108" w:type="dxa"/>
+        <w:bottom w:w="0" w:type="dxa"/>
+        <w:right w:w="108" w:type="dxa"/>
+      </w:tblCellMar>
+    </w:tblPr>
+  </w:style>
+  <w:style w:type="character" w:styleId="Hyperlink">
+    <w:name w:val="Hyperlink"/>
+    <w:basedOn w:val="Fontepargpadro"/>
+    <w:uiPriority w:val="99"/>
+    <w:unhideWhenUsed/>
+    <w:rsid w:val="00DA4491"/>
+    <w:rPr>
+      <w:color w:val="0000FF" w:themeColor="hyperlink"/>
+      <w:u w:val="single"/>
+    </w:rPr>
+  </w:style>
+  <w:style w:type="character" w:customStyle="1" w:styleId="fontstyle01">
+    <w:name w:val="fontstyle01"/>
+    <w:basedOn w:val="Fontepargpadro"/>
+    <w:rsid w:val="00722BA0"/>
+    <w:rPr>
+      <w:rFonts w:ascii="TimesNewRomanPSMT" w:hAnsi="TimesNewRomanPSMT" w:hint="default"/>
+      <w:b w:val="0"/>
+      <w:bCs w:val="0"/>
+      <w:i w:val="0"/>
+      <w:iCs w:val="0"/>
+      <w:color w:val="000000"/>
+      <w:sz w:val="24"/>
+      <w:szCs w:val="24"/>
+    </w:rPr>
+  </w:style>
+  <w:style w:type="paragraph" w:styleId="Textodebalo">
+    <w:name w:val="Balloon Text"/>
+    <w:basedOn w:val="Normal"/>
+    <w:link w:val="TextodebaloChar"/>
+    <w:uiPriority w:val="99"/>
+    <w:semiHidden/>
+    <w:unhideWhenUsed/>
+    <w:rsid w:val="008330D0"/>
+    <w:pPr>
+      <w:spacing w:after="0" w:line="240" w:lineRule="auto"/>
+    </w:pPr>
+    <w:rPr>
+      <w:rFonts w:ascii="Tahoma" w:hAnsi="Tahoma" w:cs="Tahoma"/>
+      <w:sz w:val="16"/>
+      <w:szCs w:val="16"/>
+    </w:rPr>
+  </w:style>
+  <w:style w:type="character" w:customStyle="1" w:styleId="TextodebaloChar">
+    <w:name w:val="Texto de balão Char"/>
+    <w:basedOn w:val="Fontepargpadro"/>
+    <w:link w:val="Textodebalo"/>
+    <w:uiPriority w:val="99"/>
+    <w:semiHidden/>
+    <w:rsid w:val="008330D0"/>
+    <w:rPr>
+      <w:rFonts w:ascii="Tahoma" w:eastAsia="Calibri" w:hAnsi="Tahoma" w:cs="Tahoma"/>
+      <w:color w:val="000000" w:themeColor="text1"/>
+      <w:sz w:val="16"/>
+      <w:szCs w:val="16"/>
+    </w:rPr>
+  </w:style>
+</w:styles>
+</file>
+
+<file path=word/stylesWithEffects.xml><?xml version="1.0" encoding="utf-8"?>
+<w:styles xmlns:wpc="http://schemas.microsoft.com/office/word/2010/wordprocessingCanvas" xmlns:mc="http://schemas.openxmlformats.org/markup-compatibility/2006" xmlns:o="urn:schemas-microsoft-com:office:office" xmlns:r="http://schemas.openxmlformats.org/officeDocument/2006/relationships" xmlns:m="http://schemas.openxmlformats.org/officeDocument/2006/math" xmlns:v="urn:schemas-microsoft-com:vml" xmlns:wp14="http://schemas.microsoft.com/office/word/2010/wordprocessingDrawing" xmlns:wp="http://schemas.openxmlformats.org/drawingml/2006/wordprocessingDrawing" xmlns:w10="urn:schemas-microsoft-com:office:word" xmlns:w="http://schemas.openxmlformats.org/wordprocessingml/2006/main" xmlns:w14="http://schemas.microsoft.com/office/word/2010/wordml" xmlns:wpg="http://schemas.microsoft.com/office/word/2010/wordprocessingGroup" xmlns:wpi="http://schemas.microsoft.com/office/word/2010/wordprocessingInk" xmlns:wne="http://schemas.microsoft.com/office/word/2006/wordml" xmlns:wps="http://schemas.microsoft.com/office/word/2010/wordprocessingShape" mc:Ignorable="w14 wp14">
+  <w:docDefaults>
+    <w:rPrDefault>
+      <w:rPr>
+        <w:rFonts w:asciiTheme="minorHAnsi" w:eastAsiaTheme="minorHAnsi" w:hAnsiTheme="minorHAnsi" w:cstheme="minorBidi"/>
+        <w:szCs w:val="22"/>
+        <w:lang w:val="pt-BR" w:eastAsia="en-US" w:bidi="ar-SA"/>
+      </w:rPr>
+    </w:rPrDefault>
+    <w:pPrDefault>
+      <w:pPr>
+        <w:spacing w:line="276" w:lineRule="auto"/>
+      </w:pPr>
+    </w:pPrDefault>
+  </w:docDefaults>
+  <w:latentStyles w:defLockedState="0" w:defUIPriority="99" w:defSemiHidden="1" w:defUnhideWhenUsed="1" w:defQFormat="0" w:count="267">
+    <w:lsdException w:name="Normal" w:semiHidden="0" w:uiPriority="0" w:unhideWhenUsed="0" w:qFormat="1"/>
+    <w:lsdException w:name="heading 1" w:semiHidden="0" w:uiPriority="9" w:unhideWhenUsed="0" w:qFormat="1"/>
+    <w:lsdException w:name="heading 2" w:uiPriority="9" w:qFormat="1"/>
+    <w:lsdException w:name="heading 3" w:uiPriority="9" w:qFormat="1"/>
+    <w:lsdException w:name="heading 4" w:uiPriority="9" w:qFormat="1"/>
+    <w:lsdException w:name="heading 5" w:uiPriority="9" w:qFormat="1"/>
+    <w:lsdException w:name="heading 6" w:uiPriority="9" w:qFormat="1"/>
+    <w:lsdException w:name="heading 7" w:uiPriority="9" w:qFormat="1"/>
+    <w:lsdException w:name="heading 8" w:uiPriority="9" w:qFormat="1"/>
+    <w:lsdException w:name="heading 9" w:uiPriority="9" w:qFormat="1"/>
+    <w:lsdException w:name="toc 1" w:uiPriority="39"/>
+    <w:lsdException w:name="toc 2" w:uiPriority="39"/>
+    <w:lsdException w:name="toc 3" w:uiPriority="39"/>
+    <w:lsdException w:name="toc 4" w:uiPriority="39"/>
+    <w:lsdException w:name="toc 5" w:uiPriority="39"/>
+    <w:lsdException w:name="toc 6" w:uiPriority="39"/>
+    <w:lsdException w:name="toc 7" w:uiPriority="39"/>
+    <w:lsdException w:name="toc 8" w:uiPriority="39"/>
+    <w:lsdException w:name="toc 9" w:uiPriority="39"/>
+    <w:lsdException w:name="caption" w:uiPriority="35" w:qFormat="1"/>
+    <w:lsdException w:name="Title" w:semiHidden="0" w:uiPriority="10" w:unhideWhenUsed="0" w:qFormat="1"/>
+    <w:lsdException w:name="Default Paragraph Font" w:uiPriority="1"/>
+    <w:lsdException w:name="Subtitle" w:semiHidden="0" w:uiPriority="11" w:unhideWhenUsed="0" w:qFormat="1"/>
+    <w:lsdException w:name="Strong" w:semiHidden="0" w:uiPriority="22" w:unhideWhenUsed="0" w:qFormat="1"/>
+    <w:lsdException w:name="Emphasis" w:semiHidden="0" w:uiPriority="20" w:unhideWhenUsed="0" w:qFormat="1"/>
+    <w:lsdException w:name="Table Grid" w:semiHidden="0" w:uiPriority="59" w:unhideWhenUsed="0"/>
+    <w:lsdException w:name="Placeholder Text" w:unhideWhenUsed="0"/>
+    <w:lsdException w:name="No Spacing" w:semiHidden="0" w:uiPriority="1" w:unhideWhenUsed="0" w:qFormat="1"/>
+    <w:lsdException w:name="Light Shading" w:semiHidden="0" w:uiPriority="60" w:unhideWhenUsed="0"/>
+    <w:lsdException w:name="Light List" w:semiHidden="0" w:uiPriority="61" w:unhideWhenUsed="0"/>
+    <w:lsdException w:name="Light Grid" w:semiHidden="0" w:uiPriority="62" w:unhideWhenUsed="0"/>
+    <w:lsdException w:name="Medium Shading 1" w:semiHidden="0" w:uiPriority="63" w:unhideWhenUsed="0"/>
+    <w:lsdException w:name="Medium Shading 2" w:semiHidden="0" w:uiPriority="64" w:unhideWhenUsed="0"/>
+    <w:lsdException w:name="Medium List 1" w:semiHidden="0" w:uiPriority="65" w:unhideWhenUsed="0"/>
+    <w:lsdException w:name="Medium List 2" w:semiHidden="0" w:uiPriority="66" w:unhideWhenUsed="0"/>
+    <w:lsdException w:name="Medium Grid 1" w:semiHidden="0" w:uiPriority="67" w:unhideWhenUsed="0"/>
+    <w:lsdException w:name="Medium Grid 2" w:semiHidden="0" w:uiPriority="68" w:unhideWhenUsed="0"/>
+    <w:lsdException w:name="Medium Grid 3" w:semiHidden="0" w:uiPriority="69" w:unhideWhenUsed="0"/>
+    <w:lsdException w:name="Dark List" w:semiHidden="0" w:uiPriority="70" w:unhideWhenUsed="0"/>
+    <w:lsdException w:name="Colorful Shading" w:semiHidden="0" w:uiPriority="71" w:unhideWhenUsed="0"/>
+    <w:lsdException w:name="Colorful List" w:semiHidden="0" w:uiPriority="72" w:unhideWhenUsed="0"/>
+    <w:lsdException w:name="Colorful Grid" w:semiHidden="0" w:uiPriority="73" w:unhideWhenUsed="0"/>
+    <w:lsdException w:name="Light Shading Accent 1" w:semiHidden="0" w:uiPriority="60" w:unhideWhenUsed="0"/>
+    <w:lsdException w:name="Light List Accent 1" w:semiHidden="0" w:uiPriority="61" w:unhideWhenUsed="0"/>
+    <w:lsdException w:name="Light Grid Accent 1" w:semiHidden="0" w:uiPriority="62" w:unhideWhenUsed="0"/>
+    <w:lsdException w:name="Medium Shading 1 Accent 1" w:semiHidden="0" w:uiPriority="63" w:unhideWhenUsed="0"/>
+    <w:lsdException w:name="Medium Shading 2 Accent 1" w:semiHidden="0" w:uiPriority="64" w:unhideWhenUsed="0"/>
+    <w:lsdException w:name="Medium List 1 Accent 1" w:semiHidden="0" w:uiPriority="65" w:unhideWhenUsed="0"/>
+    <w:lsdException w:name="Revision" w:unhideWhenUsed="0"/>
+    <w:lsdException w:name="List Paragraph" w:semiHidden="0" w:uiPriority="34" w:unhideWhenUsed="0" w:qFormat="1"/>
+    <w:lsdException w:name="Quote" w:semiHidden="0" w:uiPriority="29" w:unhideWhenUsed="0" w:qFormat="1"/>
+    <w:lsdException w:name="Intense Quote" w:semiHidden="0" w:uiPriority="30" w:unhideWhenUsed="0" w:qFormat="1"/>
+    <w:lsdException w:name="Medium List 2 Accent 1" w:semiHidden="0" w:uiPriority="66" w:unhideWhenUsed="0"/>
+    <w:lsdException w:name="Medium Grid 1 Accent 1" w:semiHidden="0" w:uiPriority="67" w:unhideWhenUsed="0"/>
+    <w:lsdException w:name="Medium Grid 2 Accent 1" w:semiHidden="0" w:uiPriority="68" w:unhideWhenUsed="0"/>
+    <w:lsdException w:name="Medium Grid 3 Accent 1" w:semiHidden="0" w:uiPriority="69" w:unhideWhenUsed="0"/>
+    <w:lsdException w:name="Dark List Accent 1" w:semiHidden="0" w:uiPriority="70" w:unhideWhenUsed="0"/>
+    <w:lsdException w:name="Colorful Shading Accent 1" w:semiHidden="0" w:uiPriority="71" w:unhideWhenUsed="0"/>
+    <w:lsdException w:name="Colorful List Accent 1" w:semiHidden="0" w:uiPriority="72" w:unhideWhenUsed="0"/>
+    <w:lsdException w:name="Colorful Grid Accent 1" w:semiHidden="0" w:uiPriority="73" w:unhideWhenUsed="0"/>
+    <w:lsdException w:name="Light Shading Accent 2" w:semiHidden="0" w:uiPriority="60" w:unhideWhenUsed="0"/>
+    <w:lsdException w:name="Light List Accent 2" w:semiHidden="0" w:uiPriority="61" w:unhideWhenUsed="0"/>
+    <w:lsdException w:name="Light Grid Accent 2" w:semiHidden="0" w:uiPriority="62" w:unhideWhenUsed="0"/>
+    <w:lsdException w:name="Medium Shading 1 Accent 2" w:semiHidden="0" w:uiPriority="63" w:unhideWhenUsed="0"/>
+    <w:lsdException w:name="Medium Shading 2 Accent 2" w:semiHidden="0" w:uiPriority="64" w:unhideWhenUsed="0"/>
+    <w:lsdException w:name="Medium List 1 Accent 2" w:semiHidden="0" w:uiPriority="65" w:unhideWhenUsed="0"/>
+    <w:lsdException w:name="Medium List 2 Accent 2" w:semiHidden="0" w:uiPriority="66" w:unhideWhenUsed="0"/>
+    <w:lsdException w:name="Medium Grid 1 Accent 2" w:semiHidden="0" w:uiPriority="67" w:unhideWhenUsed="0"/>
+    <w:lsdException w:name="Medium Grid 2 Accent 2" w:semiHidden="0" w:uiPriority="68" w:unhideWhenUsed="0"/>
+    <w:lsdException w:name="Medium Grid 3 Accent 2" w:semiHidden="0" w:uiPriority="69" w:unhideWhenUsed="0"/>
+    <w:lsdException w:name="Dark List Accent 2" w:semiHidden="0" w:uiPriority="70" w:unhideWhenUsed="0"/>
+    <w:lsdException w:name="Colorful Shading Accent 2" w:semiHidden="0" w:uiPriority="71" w:unhideWhenUsed="0"/>
+    <w:lsdException w:name="Colorful List Accent 2" w:semiHidden="0" w:uiPriority="72" w:unhideWhenUsed="0"/>
+    <w:lsdException w:name="Colorful Grid Accent 2" w:semiHidden="0" w:uiPriority="73" w:unhideWhenUsed="0"/>
+    <w:lsdException w:name="Light Shading Accent 3" w:semiHidden="0" w:uiPriority="60" w:unhideWhenUsed="0"/>
+    <w:lsdException w:name="Light List Accent 3" w:semiHidden="0" w:uiPriority="61" w:unhideWhenUsed="0"/>
+    <w:lsdException w:name="Light Grid Accent 3" w:semiHidden="0" w:uiPriority="62" w:unhideWhenUsed="0"/>
+    <w:lsdException w:name="Medium Shading 1 Accent 3" w:semiHidden="0" w:uiPriority="63" w:unhideWhenUsed="0"/>
+    <w:lsdException w:name="Medium Shading 2 Accent 3" w:semiHidden="0" w:uiPriority="64" w:unhideWhenUsed="0"/>
+    <w:lsdException w:name="Medium List 1 Accent 3" w:semiHidden="0" w:uiPriority="65" w:unhideWhenUsed="0"/>
+    <w:lsdException w:name="Medium List 2 Accent 3" w:semiHidden="0" w:uiPriority="66" w:unhideWhenUsed="0"/>
+    <w:lsdException w:name="Medium Grid 1 Accent 3" w:semiHidden="0" w:uiPriority="67" w:unhideWhenUsed="0"/>
+    <w:lsdException w:name="Medium Grid 2 Accent 3" w:semiHidden="0" w:uiPriority="68" w:unhideWhenUsed="0"/>
+    <w:lsdException w:name="Medium Grid 3 Accent 3" w:semiHidden="0" w:uiPriority="69" w:unhideWhenUsed="0"/>
+    <w:lsdException w:name="Dark List Accent 3" w:semiHidden="0" w:uiPriority="70" w:unhideWhenUsed="0"/>
+    <w:lsdException w:name="Colorful Shading Accent 3" w:semiHidden="0" w:uiPriority="71" w:unhideWhenUsed="0"/>
+    <w:lsdException w:name="Colorful List Accent 3" w:semiHidden="0" w:uiPriority="72" w:unhideWhenUsed="0"/>
+    <w:lsdException w:name="Colorful Grid Accent 3" w:semiHidden="0" w:uiPriority="73" w:unhideWhenUsed="0"/>
+    <w:lsdException w:name="Light Shading Accent 4" w:semiHidden="0" w:uiPriority="60" w:unhideWhenUsed="0"/>
+    <w:lsdException w:name="Light List Accent 4" w:semiHidden="0" w:uiPriority="61" w:unhideWhenUsed="0"/>
+    <w:lsdException w:name="Light Grid Accent 4" w:semiHidden="0" w:uiPriority="62" w:unhideWhenUsed="0"/>
+    <w:lsdException w:name="Medium Shading 1 Accent 4" w:semiHidden="0" w:uiPriority="63" w:unhideWhenUsed="0"/>
+    <w:lsdException w:name="Medium Shading 2 Accent 4" w:semiHidden="0" w:uiPriority="64" w:unhideWhenUsed="0"/>
+    <w:lsdException w:name="Medium List 1 Accent 4" w:semiHidden="0" w:uiPriority="65" w:unhideWhenUsed="0"/>
+    <w:lsdException w:name="Medium List 2 Accent 4" w:semiHidden="0" w:uiPriority="66" w:unhideWhenUsed="0"/>
+    <w:lsdException w:name="Medium Grid 1 Accent 4" w:semiHidden="0" w:uiPriority="67" w:unhideWhenUsed="0"/>
+    <w:lsdException w:name="Medium Grid 2 Accent 4" w:semiHidden="0" w:uiPriority="68" w:unhideWhenUsed="0"/>
+    <w:lsdException w:name="Medium Grid 3 Accent 4" w:semiHidden="0" w:uiPriority="69" w:unhideWhenUsed="0"/>
+    <w:lsdException w:name="Dark List Accent 4" w:semiHidden="0" w:uiPriority="70" w:unhideWhenUsed="0"/>
+    <w:lsdException w:name="Colorful Shading Accent 4" w:semiHidden="0" w:uiPriority="71" w:unhideWhenUsed="0"/>
+    <w:lsdException w:name="Colorful List Accent 4" w:semiHidden="0" w:uiPriority="72" w:unhideWhenUsed="0"/>
+    <w:lsdException w:name="Colorful Grid Accent 4" w:semiHidden="0" w:uiPriority="73" w:unhideWhenUsed="0"/>
+    <w:lsdException w:name="Light Shading Accent 5" w:semiHidden="0" w:uiPriority="60" w:unhideWhenUsed="0"/>
+    <w:lsdException w:name="Light List Accent 5" w:semiHidden="0" w:uiPriority="61" w:unhideWhenUsed="0"/>
+    <w:lsdException w:name="Light Grid Accent 5" w:semiHidden="0" w:uiPriority="62" w:unhideWhenUsed="0"/>
+    <w:lsdException w:name="Medium Shading 1 Accent 5" w:semiHidden="0" w:uiPriority="63" w:unhideWhenUsed="0"/>
+    <w:lsdException w:name="Medium Shading 2 Accent 5" w:semiHidden="0" w:uiPriority="64" w:unhideWhenUsed="0"/>
+    <w:lsdException w:name="Medium List 1 Accent 5" w:semiHidden="0" w:uiPriority="65" w:unhideWhenUsed="0"/>
+    <w:lsdException w:name="Medium List 2 Accent 5" w:semiHidden="0" w:uiPriority="66" w:unhideWhenUsed="0"/>
+    <w:lsdException w:name="Medium Grid 1 Accent 5" w:semiHidden="0" w:uiPriority="67" w:unhideWhenUsed="0"/>
+    <w:lsdException w:name="Medium Grid 2 Accent 5" w:semiHidden="0" w:uiPriority="68" w:unhideWhenUsed="0"/>
+    <w:lsdException w:name="Medium Grid 3 Accent 5" w:semiHidden="0" w:uiPriority="69" w:unhideWhenUsed="0"/>
+    <w:lsdException w:name="Dark List Accent 5" w:semiHidden="0" w:uiPriority="70" w:unhideWhenUsed="0"/>
+    <w:lsdException w:name="Colorful Shading Accent 5" w:semiHidden="0" w:uiPriority="71" w:unhideWhenUsed="0"/>
+    <w:lsdException w:name="Colorful List Accent 5" w:semiHidden="0" w:uiPriority="72" w:unhideWhenUsed="0"/>
+    <w:lsdException w:name="Colorful Grid Accent 5" w:semiHidden="0" w:uiPriority="73" w:unhideWhenUsed="0"/>
+    <w:lsdException w:name="Light Shading Accent 6" w:semiHidden="0" w:uiPriority="60" w:unhideWhenUsed="0"/>
+    <w:lsdException w:name="Light List Accent 6" w:semiHidden="0" w:uiPriority="61" w:unhideWhenUsed="0"/>
+    <w:lsdException w:name="Light Grid Accent 6" w:semiHidden="0" w:uiPriority="62" w:unhideWhenUsed="0"/>
+    <w:lsdException w:name="Medium Shading 1 Accent 6" w:semiHidden="0" w:uiPriority="63" w:unhideWhenUsed="0"/>
+    <w:lsdException w:name="Medium Shading 2 Accent 6" w:semiHidden="0" w:uiPriority="64" w:unhideWhenUsed="0"/>
+    <w:lsdException w:name="Medium List 1 Accent 6" w:semiHidden="0" w:uiPriority="65" w:unhideWhenUsed="0"/>
+    <w:lsdException w:name="Medium List 2 Accent 6" w:semiHidden="0" w:uiPriority="66" w:unhideWhenUsed="0"/>
+    <w:lsdException w:name="Medium Grid 1 Accent 6" w:semiHidden="0" w:uiPriority="67" w:unhideWhenUsed="0"/>
+    <w:lsdException w:name="Medium Grid 2 Accent 6" w:semiHidden="0" w:uiPriority="68" w:unhideWhenUsed="0"/>
+    <w:lsdException w:name="Medium Grid 3 Accent 6" w:semiHidden="0" w:uiPriority="69" w:unhideWhenUsed="0"/>
+    <w:lsdException w:name="Dark List Accent 6" w:semiHidden="0" w:uiPriority="70" w:unhideWhenUsed="0"/>
+    <w:lsdException w:name="Colorful Shading Accent 6" w:semiHidden="0" w:uiPriority="71" w:unhideWhenUsed="0"/>
+    <w:lsdException w:name="Colorful List Accent 6" w:semiHidden="0" w:uiPriority="72" w:unhideWhenUsed="0"/>
+    <w:lsdException w:name="Colorful Grid Accent 6" w:semiHidden="0" w:uiPriority="73" w:unhideWhenUsed="0"/>
+    <w:lsdException w:name="Subtle Emphasis" w:semiHidden="0" w:uiPriority="19" w:unhideWhenUsed="0" w:qFormat="1"/>
+    <w:lsdException w:name="Intense Emphasis" w:semiHidden="0" w:uiPriority="21" w:unhideWhenUsed="0" w:qFormat="1"/>
+    <w:lsdException w:name="Subtle Reference" w:semiHidden="0" w:uiPriority="31" w:unhideWhenUsed="0" w:qFormat="1"/>
+    <w:lsdException w:name="Intense Reference" w:semiHidden="0" w:uiPriority="32" w:unhideWhenUsed="0" w:qFormat="1"/>
+    <w:lsdException w:name="Book Title" w:semiHidden="0" w:uiPriority="33" w:unhideWhenUsed="0" w:qFormat="1"/>
+    <w:lsdException w:name="Bibliography" w:uiPriority="37"/>
+    <w:lsdException w:name="TOC Heading" w:uiPriority="39" w:qFormat="1"/>
+  </w:latentStyles>
+  <w:style w:type="paragraph" w:default="1" w:styleId="Normal">
+    <w:name w:val="Normal"/>
+    <w:qFormat/>
+    <w:rsid w:val="0004143D"/>
+    <w:pPr>
+      <w:suppressAutoHyphens/>
+      <w:spacing w:after="200"/>
+    </w:pPr>
+    <w:rPr>
+      <w:rFonts w:ascii="Times New Roman" w:eastAsia="Calibri" w:hAnsi="Times New Roman"/>
+      <w:color w:val="000000" w:themeColor="text1"/>
+      <w:sz w:val="24"/>
+    </w:rPr>
+  </w:style>
+  <w:style w:type="paragraph" w:styleId="Ttulo1">
+    <w:name w:val="heading 1"/>
+    <w:basedOn w:val="Normal"/>
+    <w:next w:val="Normal"/>
+    <w:link w:val="Ttulo1Char"/>
+    <w:uiPriority w:val="9"/>
+    <w:qFormat/>
+    <w:rsid w:val="00EA726E"/>
+    <w:pPr>
+      <w:keepNext/>
+      <w:keepLines/>
+      <w:spacing w:before="480" w:after="0"/>
+      <w:outlineLvl w:val="0"/>
+    </w:pPr>
+    <w:rPr>
+      <w:rFonts w:eastAsiaTheme="majorEastAsia" w:cstheme="majorBidi"/>
+      <w:b/>
+      <w:bCs/>
+      <w:sz w:val="28"/>
+      <w:szCs w:val="28"/>
+    </w:rPr>
+  </w:style>
+  <w:style w:type="paragraph" w:styleId="Ttulo2">
+    <w:name w:val="heading 2"/>
+    <w:basedOn w:val="Normal"/>
+    <w:next w:val="Normal"/>
+    <w:link w:val="Ttulo2Char"/>
+    <w:uiPriority w:val="9"/>
+    <w:unhideWhenUsed/>
+    <w:qFormat/>
+    <w:rsid w:val="006B04B8"/>
+    <w:pPr>
+      <w:keepNext/>
+      <w:keepLines/>
+      <w:spacing w:before="120" w:after="120"/>
+      <w:outlineLvl w:val="1"/>
+    </w:pPr>
+    <w:rPr>
+      <w:rFonts w:eastAsiaTheme="majorEastAsia" w:cstheme="majorBidi"/>
+      <w:b/>
+      <w:bCs/>
+      <w:sz w:val="28"/>
+      <w:szCs w:val="26"/>
+    </w:rPr>
+  </w:style>
+  <w:style w:type="paragraph" w:styleId="Ttulo3">
+    <w:name w:val="heading 3"/>
+    <w:basedOn w:val="Normal"/>
+    <w:next w:val="Normal"/>
+    <w:link w:val="Ttulo3Char"/>
+    <w:uiPriority w:val="9"/>
+    <w:unhideWhenUsed/>
+    <w:qFormat/>
+    <w:rsid w:val="007C14B6"/>
+    <w:pPr>
+      <w:keepNext/>
+      <w:keepLines/>
+      <w:spacing w:before="40" w:after="0"/>
+      <w:outlineLvl w:val="2"/>
+    </w:pPr>
+    <w:rPr>
+      <w:rFonts w:eastAsiaTheme="majorEastAsia" w:cstheme="majorBidi"/>
+      <w:b/>
+      <w:color w:val="00000A"/>
+      <w:sz w:val="28"/>
+      <w:szCs w:val="24"/>
+    </w:rPr>
+  </w:style>
+  <w:style w:type="character" w:default="1" w:styleId="Fontepargpadro">
+    <w:name w:val="Default Paragraph Font"/>
+    <w:uiPriority w:val="1"/>
+    <w:semiHidden/>
+    <w:unhideWhenUsed/>
+  </w:style>
+  <w:style w:type="table" w:default="1" w:styleId="Tabelanormal">
+    <w:name w:val="Normal Table"/>
+    <w:uiPriority w:val="99"/>
+    <w:semiHidden/>
+    <w:unhideWhenUsed/>
+    <w:tblPr>
+      <w:tblInd w:w="0" w:type="dxa"/>
+      <w:tblCellMar>
+        <w:top w:w="0" w:type="dxa"/>
+        <w:left w:w="108" w:type="dxa"/>
+        <w:bottom w:w="0" w:type="dxa"/>
+        <w:right w:w="108" w:type="dxa"/>
+      </w:tblCellMar>
+    </w:tblPr>
+  </w:style>
+  <w:style w:type="numbering" w:default="1" w:styleId="Semlista">
+    <w:name w:val="No List"/>
+    <w:uiPriority w:val="99"/>
+    <w:semiHidden/>
+    <w:unhideWhenUsed/>
+  </w:style>
+  <w:style w:type="character" w:customStyle="1" w:styleId="Ttulo1Char">
+    <w:name w:val="Título 1 Char"/>
+    <w:basedOn w:val="Fontepargpadro"/>
+    <w:link w:val="Ttulo1"/>
+    <w:uiPriority w:val="9"/>
+    <w:rsid w:val="00EA726E"/>
+    <w:rPr>
+      <w:rFonts w:ascii="Times New Roman" w:eastAsiaTheme="majorEastAsia" w:hAnsi="Times New Roman" w:cstheme="majorBidi"/>
+      <w:b/>
+      <w:bCs/>
+      <w:sz w:val="28"/>
+      <w:szCs w:val="28"/>
+    </w:rPr>
+  </w:style>
+  <w:style w:type="character" w:customStyle="1" w:styleId="LinkdaInternet">
+    <w:name w:val="Link da Internet"/>
+    <w:basedOn w:val="Fontepargpadro"/>
+    <w:uiPriority w:val="99"/>
+    <w:unhideWhenUsed/>
+    <w:rsid w:val="00C8065F"/>
+    <w:rPr>
+      <w:color w:val="0000FF" w:themeColor="hyperlink"/>
+      <w:u w:val="single"/>
+    </w:rPr>
+  </w:style>
+  <w:style w:type="character" w:customStyle="1" w:styleId="CabealhoChar">
+    <w:name w:val="Cabeçalho Char"/>
+    <w:basedOn w:val="Fontepargpadro"/>
+    <w:link w:val="Cabealho"/>
+    <w:uiPriority w:val="99"/>
+    <w:rsid w:val="00C8065F"/>
+  </w:style>
+  <w:style w:type="character" w:customStyle="1" w:styleId="RodapChar">
+    <w:name w:val="Rodapé Char"/>
+    <w:basedOn w:val="Fontepargpadro"/>
+    <w:link w:val="Rodap"/>
+    <w:uiPriority w:val="99"/>
+    <w:rsid w:val="00C8065F"/>
+  </w:style>
+  <w:style w:type="character" w:customStyle="1" w:styleId="Ttulo2Char">
+    <w:name w:val="Título 2 Char"/>
+    <w:basedOn w:val="Fontepargpadro"/>
+    <w:link w:val="Ttulo2"/>
+    <w:uiPriority w:val="9"/>
+    <w:rsid w:val="006B04B8"/>
+    <w:rPr>
+      <w:rFonts w:ascii="Times New Roman" w:eastAsiaTheme="majorEastAsia" w:hAnsi="Times New Roman" w:cstheme="majorBidi"/>
+      <w:b/>
+      <w:bCs/>
+      <w:color w:val="000000" w:themeColor="text1"/>
+      <w:sz w:val="28"/>
+      <w:szCs w:val="26"/>
+    </w:rPr>
+  </w:style>
+  <w:style w:type="character" w:styleId="HiperlinkVisitado">
+    <w:name w:val="FollowedHyperlink"/>
+    <w:basedOn w:val="Fontepargpadro"/>
+    <w:uiPriority w:val="99"/>
+    <w:semiHidden/>
+    <w:unhideWhenUsed/>
+    <w:rsid w:val="00C81A05"/>
+    <w:rPr>
+      <w:color w:val="800080" w:themeColor="followedHyperlink"/>
+      <w:u w:val="single"/>
+    </w:rPr>
+  </w:style>
+  <w:style w:type="character" w:styleId="Forte">
+    <w:name w:val="Strong"/>
+    <w:basedOn w:val="Fontepargpadro"/>
+    <w:uiPriority w:val="22"/>
+    <w:qFormat/>
+    <w:rsid w:val="003C0DB1"/>
+    <w:rPr>
+      <w:b/>
+      <w:bCs/>
+    </w:rPr>
+  </w:style>
+  <w:style w:type="character" w:customStyle="1" w:styleId="Ttulo3Char">
+    <w:name w:val="Título 3 Char"/>
+    <w:basedOn w:val="Fontepargpadro"/>
+    <w:link w:val="Ttulo3"/>
+    <w:uiPriority w:val="9"/>
+    <w:rsid w:val="007C14B6"/>
+    <w:rPr>
+      <w:rFonts w:ascii="Times New Roman" w:eastAsiaTheme="majorEastAsia" w:hAnsi="Times New Roman" w:cstheme="majorBidi"/>
+      <w:b/>
+      <w:sz w:val="28"/>
+      <w:szCs w:val="24"/>
+    </w:rPr>
+  </w:style>
+  <w:style w:type="character" w:customStyle="1" w:styleId="apple-converted-space">
+    <w:name w:val="apple-converted-space"/>
+    <w:basedOn w:val="Fontepargpadro"/>
+    <w:rsid w:val="00B25CA3"/>
+  </w:style>
+  <w:style w:type="character" w:styleId="nfase">
+    <w:name w:val="Emphasis"/>
+    <w:basedOn w:val="Fontepargpadro"/>
+    <w:uiPriority w:val="20"/>
+    <w:qFormat/>
+    <w:rsid w:val="00185478"/>
+    <w:rPr>
+      <w:i/>
+      <w:iCs/>
+    </w:rPr>
+  </w:style>
+  <w:style w:type="character" w:customStyle="1" w:styleId="ListLabel1">
+    <w:name w:val="ListLabel 1"/>
+    <w:rsid w:val="001F40DD"/>
+    <w:rPr>
+      <w:lang w:val="en-US"/>
+    </w:rPr>
+  </w:style>
+  <w:style w:type="character" w:customStyle="1" w:styleId="Vnculodendice">
+    <w:name w:val="Vínculo de índice"/>
+    <w:rsid w:val="001F40DD"/>
+  </w:style>
+  <w:style w:type="paragraph" w:styleId="Ttulo">
+    <w:name w:val="Title"/>
+    <w:basedOn w:val="Normal"/>
+    <w:next w:val="Corpodotexto"/>
+    <w:rsid w:val="001F40DD"/>
+    <w:pPr>
+      <w:keepNext/>
+      <w:spacing w:before="240" w:after="120"/>
+    </w:pPr>
+    <w:rPr>
+      <w:rFonts w:ascii="Liberation Sans" w:eastAsia="Microsoft YaHei" w:hAnsi="Liberation Sans" w:cs="Arial"/>
+      <w:sz w:val="28"/>
+      <w:szCs w:val="28"/>
+    </w:rPr>
+  </w:style>
+  <w:style w:type="paragraph" w:customStyle="1" w:styleId="Corpodotexto">
+    <w:name w:val="Corpo do texto"/>
+    <w:basedOn w:val="Normal"/>
+    <w:rsid w:val="001F40DD"/>
+    <w:pPr>
+      <w:spacing w:after="140" w:line="288" w:lineRule="auto"/>
+    </w:pPr>
+  </w:style>
+  <w:style w:type="paragraph" w:styleId="Lista">
+    <w:name w:val="List"/>
+    <w:basedOn w:val="Corpodotexto"/>
+    <w:rsid w:val="001F40DD"/>
+    <w:rPr>
+      <w:rFonts w:cs="Arial"/>
+    </w:rPr>
+  </w:style>
+  <w:style w:type="paragraph" w:styleId="Legenda">
+    <w:name w:val="caption"/>
+    <w:basedOn w:val="Normal"/>
+    <w:rsid w:val="001F40DD"/>
+    <w:pPr>
+      <w:suppressLineNumbers/>
+      <w:spacing w:before="120" w:after="120"/>
+    </w:pPr>
+    <w:rPr>
+      <w:rFonts w:cs="Arial"/>
+      <w:i/>
+      <w:iCs/>
+      <w:szCs w:val="24"/>
+    </w:rPr>
+  </w:style>
+  <w:style w:type="paragraph" w:customStyle="1" w:styleId="ndice">
+    <w:name w:val="Índice"/>
+    <w:basedOn w:val="Normal"/>
+    <w:rsid w:val="001F40DD"/>
+    <w:pPr>
+      <w:suppressLineNumbers/>
+    </w:pPr>
+    <w:rPr>
+      <w:rFonts w:cs="Arial"/>
+    </w:rPr>
+  </w:style>
+  <w:style w:type="paragraph" w:styleId="Sumrio1">
+    <w:name w:val="toc 1"/>
+    <w:basedOn w:val="Normal"/>
+    <w:next w:val="Normal"/>
+    <w:autoRedefine/>
+    <w:uiPriority w:val="39"/>
+    <w:unhideWhenUsed/>
+    <w:rsid w:val="00EA726E"/>
+    <w:pPr>
+      <w:spacing w:after="100"/>
+    </w:pPr>
+  </w:style>
+  <w:style w:type="paragraph" w:styleId="Cabealho">
+    <w:name w:val="header"/>
+    <w:basedOn w:val="Normal"/>
+    <w:link w:val="CabealhoChar"/>
+    <w:uiPriority w:val="99"/>
+    <w:unhideWhenUsed/>
+    <w:rsid w:val="00C8065F"/>
+    <w:pPr>
+      <w:tabs>
+        <w:tab w:val="center" w:pos="4252"/>
+        <w:tab w:val="right" w:pos="8504"/>
+      </w:tabs>
+      <w:spacing w:after="0" w:line="240" w:lineRule="auto"/>
+    </w:pPr>
+  </w:style>
+  <w:style w:type="paragraph" w:styleId="Rodap">
+    <w:name w:val="footer"/>
+    <w:basedOn w:val="Normal"/>
+    <w:link w:val="RodapChar"/>
+    <w:uiPriority w:val="99"/>
+    <w:unhideWhenUsed/>
+    <w:rsid w:val="00C8065F"/>
+    <w:pPr>
+      <w:tabs>
+        <w:tab w:val="center" w:pos="4252"/>
+        <w:tab w:val="right" w:pos="8504"/>
+      </w:tabs>
+      <w:spacing w:after="0" w:line="240" w:lineRule="auto"/>
+    </w:pPr>
+  </w:style>
+  <w:style w:type="paragraph" w:styleId="Sumrio2">
+    <w:name w:val="toc 2"/>
+    <w:basedOn w:val="Normal"/>
+    <w:next w:val="Normal"/>
+    <w:autoRedefine/>
+    <w:uiPriority w:val="39"/>
+    <w:unhideWhenUsed/>
+    <w:rsid w:val="006B04B8"/>
+    <w:pPr>
+      <w:spacing w:after="100"/>
+      <w:ind w:left="220"/>
+    </w:pPr>
+  </w:style>
+  <w:style w:type="paragraph" w:styleId="Sumrio3">
+    <w:name w:val="toc 3"/>
+    <w:basedOn w:val="Normal"/>
+    <w:next w:val="Normal"/>
+    <w:autoRedefine/>
+    <w:uiPriority w:val="39"/>
+    <w:unhideWhenUsed/>
+    <w:rsid w:val="007C14B6"/>
+    <w:pPr>
+      <w:spacing w:after="100"/>
+      <w:ind w:left="480"/>
+    </w:pPr>
+  </w:style>
+  <w:style w:type="paragraph" w:styleId="NormalWeb">
+    <w:name w:val="Normal (Web)"/>
+    <w:basedOn w:val="Normal"/>
+    <w:uiPriority w:val="99"/>
+    <w:semiHidden/>
+    <w:unhideWhenUsed/>
+    <w:rsid w:val="00582B88"/>
+    <w:pPr>
+      <w:spacing w:before="280" w:after="280" w:line="240" w:lineRule="auto"/>
+    </w:pPr>
+    <w:rPr>
+      <w:rFonts w:eastAsia="Times New Roman" w:cs="Times New Roman"/>
+      <w:color w:val="00000A"/>
+      <w:szCs w:val="24"/>
+      <w:lang w:eastAsia="pt-BR"/>
+    </w:rPr>
+  </w:style>
+  <w:style w:type="paragraph" w:customStyle="1" w:styleId="interttulo">
+    <w:name w:val="interttulo"/>
+    <w:basedOn w:val="Normal"/>
+    <w:rsid w:val="0076586C"/>
+    <w:pPr>
+      <w:spacing w:before="280" w:after="280" w:line="240" w:lineRule="auto"/>
+    </w:pPr>
+    <w:rPr>
+      <w:rFonts w:eastAsia="Times New Roman" w:cs="Times New Roman"/>
+      <w:color w:val="00000A"/>
+      <w:szCs w:val="24"/>
+      <w:lang w:eastAsia="pt-BR"/>
+    </w:rPr>
+  </w:style>
+  <w:style w:type="paragraph" w:styleId="PargrafodaLista">
+    <w:name w:val="List Paragraph"/>
+    <w:basedOn w:val="Normal"/>
+    <w:uiPriority w:val="34"/>
+    <w:qFormat/>
+    <w:rsid w:val="00A649F7"/>
+    <w:pPr>
+      <w:spacing w:after="160" w:line="256" w:lineRule="auto"/>
+      <w:ind w:left="720"/>
+      <w:contextualSpacing/>
+    </w:pPr>
+    <w:rPr>
+      <w:rFonts w:asciiTheme="minorHAnsi" w:eastAsiaTheme="minorEastAsia" w:hAnsiTheme="minorHAnsi"/>
+      <w:color w:val="00000A"/>
+      <w:sz w:val="22"/>
+    </w:rPr>
+  </w:style>
+  <w:style w:type="table" w:styleId="Tabelacomgrade">
+    <w:name w:val="Table Grid"/>
+    <w:basedOn w:val="Tabelanormal"/>
+    <w:uiPriority w:val="59"/>
+    <w:rsid w:val="00FB4225"/>
+    <w:pPr>
+      <w:spacing w:line="240" w:lineRule="auto"/>
+    </w:pPr>
+    <w:tblPr>
+      <w:tblInd w:w="0" w:type="dxa"/>
+      <w:tblBorders>
+        <w:top w:val="single" w:sz="4" w:space="0" w:color="000000" w:themeColor="text1"/>
+        <w:left w:val="single" w:sz="4" w:space="0" w:color="000000" w:themeColor="text1"/>
+        <w:bottom w:val="single" w:sz="4" w:space="0" w:color="000000" w:themeColor="text1"/>
+        <w:right w:val="single" w:sz="4" w:space="0" w:color="000000" w:themeColor="text1"/>
+        <w:insideH w:val="single" w:sz="4" w:space="0" w:color="000000" w:themeColor="text1"/>
+        <w:insideV w:val="single" w:sz="4" w:space="0" w:color="000000" w:themeColor="text1"/>
+      </w:tblBorders>
+      <w:tblCellMar>
+        <w:top w:w="0" w:type="dxa"/>
+        <w:left w:w="108" w:type="dxa"/>
+        <w:bottom w:w="0" w:type="dxa"/>
+        <w:right w:w="108" w:type="dxa"/>
+      </w:tblCellMar>
     </w:tblPr>
   </w:style>
   <w:style w:type="character" w:styleId="Hyperlink">
@@ -16300,7 +16637,7 @@
 </file>
 
 <file path=customXml/itemProps1.xml><?xml version="1.0" encoding="utf-8"?>
-<ds:datastoreItem xmlns:ds="http://schemas.openxmlformats.org/officeDocument/2006/customXml" ds:itemID="{08CF6594-B9F0-4AF3-9267-E37B7C2B40DB}">
+<ds:datastoreItem xmlns:ds="http://schemas.openxmlformats.org/officeDocument/2006/customXml" ds:itemID="{2C3A09C2-37A2-4A7A-A3EF-FDFF99E761F8}">
   <ds:schemaRefs>
     <ds:schemaRef ds:uri="http://schemas.openxmlformats.org/officeDocument/2006/bibliography"/>
   </ds:schemaRefs>

</xml_diff>

<commit_message>
Atualizado Diagrama de classes. Inserção das views de BACKUP e RELATORIOS
</commit_message>
<xml_diff>
--- a/Documentos/SAST_Revisado_Sem_Android.docx
+++ b/Documentos/SAST_Revisado_Sem_Android.docx
@@ -1,6 +1,6 @@
 
 <file path=word/document.xml><?xml version="1.0" encoding="utf-8"?>
-<w:document xmlns:wpc="http://schemas.microsoft.com/office/word/2010/wordprocessingCanvas" xmlns:cx="http://schemas.microsoft.com/office/drawing/2014/chartex" xmlns:mc="http://schemas.openxmlformats.org/markup-compatibility/2006" xmlns:o="urn:schemas-microsoft-com:office:office" xmlns:r="http://schemas.openxmlformats.org/officeDocument/2006/relationships" xmlns:m="http://schemas.openxmlformats.org/officeDocument/2006/math" xmlns:v="urn:schemas-microsoft-com:vml" xmlns:wp14="http://schemas.microsoft.com/office/word/2010/wordprocessingDrawing" xmlns:wp="http://schemas.openxmlformats.org/drawingml/2006/wordprocessingDrawing" xmlns:w10="urn:schemas-microsoft-com:office:word" xmlns:w="http://schemas.openxmlformats.org/wordprocessingml/2006/main" xmlns:w14="http://schemas.microsoft.com/office/word/2010/wordml" xmlns:w15="http://schemas.microsoft.com/office/word/2012/wordml" xmlns:w16se="http://schemas.microsoft.com/office/word/2015/wordml/symex" xmlns:wpg="http://schemas.microsoft.com/office/word/2010/wordprocessingGroup" xmlns:wpi="http://schemas.microsoft.com/office/word/2010/wordprocessingInk" xmlns:wne="http://schemas.microsoft.com/office/word/2006/wordml" xmlns:wps="http://schemas.microsoft.com/office/word/2010/wordprocessingShape" mc:Ignorable="w14 w15 w16se wp14">
+<w:document xmlns:wpc="http://schemas.microsoft.com/office/word/2010/wordprocessingCanvas" xmlns:cx="http://schemas.microsoft.com/office/drawing/2014/chartex" xmlns:cx1="http://schemas.microsoft.com/office/drawing/2015/9/8/chartex" xmlns:cx2="http://schemas.microsoft.com/office/drawing/2015/10/21/chartex" xmlns:cx3="http://schemas.microsoft.com/office/drawing/2016/5/9/chartex" xmlns:cx4="http://schemas.microsoft.com/office/drawing/2016/5/10/chartex" xmlns:cx5="http://schemas.microsoft.com/office/drawing/2016/5/11/chartex" xmlns:mc="http://schemas.openxmlformats.org/markup-compatibility/2006" xmlns:o="urn:schemas-microsoft-com:office:office" xmlns:r="http://schemas.openxmlformats.org/officeDocument/2006/relationships" xmlns:m="http://schemas.openxmlformats.org/officeDocument/2006/math" xmlns:v="urn:schemas-microsoft-com:vml" xmlns:wp14="http://schemas.microsoft.com/office/word/2010/wordprocessingDrawing" xmlns:wp="http://schemas.openxmlformats.org/drawingml/2006/wordprocessingDrawing" xmlns:w10="urn:schemas-microsoft-com:office:word" xmlns:w="http://schemas.openxmlformats.org/wordprocessingml/2006/main" xmlns:w14="http://schemas.microsoft.com/office/word/2010/wordml" xmlns:w15="http://schemas.microsoft.com/office/word/2012/wordml" xmlns:w16se="http://schemas.microsoft.com/office/word/2015/wordml/symex" xmlns:wpg="http://schemas.microsoft.com/office/word/2010/wordprocessingGroup" xmlns:wpi="http://schemas.microsoft.com/office/word/2010/wordprocessingInk" xmlns:wne="http://schemas.microsoft.com/office/word/2006/wordml" xmlns:wps="http://schemas.microsoft.com/office/word/2010/wordprocessingShape" mc:Ignorable="w14 w15 w16se wp14">
   <w:body>
     <w:p>
       <w:pPr>
@@ -11,6 +11,8 @@
           <w:szCs w:val="28"/>
         </w:rPr>
       </w:pPr>
+      <w:bookmarkStart w:id="0" w:name="_GoBack"/>
+      <w:bookmarkEnd w:id="0"/>
       <w:r>
         <w:rPr>
           <w:rFonts w:cs="Times New Roman"/>
@@ -530,18 +532,18 @@
           <w:sz w:val="28"/>
           <w:szCs w:val="28"/>
         </w:rPr>
-        <w:t xml:space="preserve"> Orlandi</w:t>
-      </w:r>
-    </w:p>
-    <w:p>
-      <w:pPr>
-        <w:jc w:val="right"/>
+        <w:t xml:space="preserve"> </w:t>
+      </w:r>
+      <w:proofErr w:type="spellStart"/>
+      <w:r>
         <w:rPr>
           <w:rFonts w:cs="Times New Roman"/>
           <w:sz w:val="28"/>
           <w:szCs w:val="28"/>
         </w:rPr>
-      </w:pPr>
+        <w:t>Orlandi</w:t>
+      </w:r>
+      <w:proofErr w:type="spellEnd"/>
     </w:p>
     <w:p>
       <w:pPr>
@@ -555,7 +557,7 @@
     </w:p>
     <w:p>
       <w:pPr>
-        <w:jc w:val="center"/>
+        <w:jc w:val="right"/>
         <w:rPr>
           <w:rFonts w:cs="Times New Roman"/>
           <w:sz w:val="28"/>
@@ -602,52 +604,62 @@
           <w:szCs w:val="28"/>
         </w:rPr>
       </w:pPr>
-      <w:r>
+    </w:p>
+    <w:p>
+      <w:pPr>
+        <w:jc w:val="center"/>
         <w:rPr>
           <w:rFonts w:cs="Times New Roman"/>
           <w:sz w:val="28"/>
           <w:szCs w:val="28"/>
         </w:rPr>
-        <w:t>OURINHOS (SP)</w:t>
-      </w:r>
-    </w:p>
-    <w:p>
-      <w:pPr>
-        <w:jc w:val="center"/>
+      </w:pPr>
+      <w:r>
         <w:rPr>
           <w:rFonts w:cs="Times New Roman"/>
           <w:sz w:val="28"/>
           <w:szCs w:val="28"/>
         </w:rPr>
-      </w:pPr>
-      <w:r>
+        <w:t>OURINHOS (SP)</w:t>
+      </w:r>
+    </w:p>
+    <w:p>
+      <w:pPr>
+        <w:jc w:val="center"/>
         <w:rPr>
           <w:rFonts w:cs="Times New Roman"/>
           <w:sz w:val="28"/>
           <w:szCs w:val="28"/>
         </w:rPr>
-        <w:t>2016</w:t>
-      </w:r>
-    </w:p>
-    <w:p>
-      <w:pPr>
-        <w:suppressAutoHyphens w:val="0"/>
-        <w:spacing w:after="0"/>
-        <w:jc w:val="center"/>
-        <w:rPr>
-          <w:rFonts w:cs="Times New Roman"/>
-          <w:b/>
+      </w:pPr>
+      <w:r>
+        <w:rPr>
+          <w:rFonts w:cs="Times New Roman"/>
           <w:sz w:val="28"/>
           <w:szCs w:val="28"/>
         </w:rPr>
-      </w:pPr>
-      <w:r>
+        <w:t>2016</w:t>
+      </w:r>
+    </w:p>
+    <w:p>
+      <w:pPr>
+        <w:suppressAutoHyphens w:val="0"/>
+        <w:spacing w:after="0"/>
+        <w:jc w:val="center"/>
         <w:rPr>
           <w:rFonts w:cs="Times New Roman"/>
           <w:b/>
           <w:sz w:val="28"/>
           <w:szCs w:val="28"/>
         </w:rPr>
+      </w:pPr>
+      <w:r>
+        <w:rPr>
+          <w:rFonts w:cs="Times New Roman"/>
+          <w:b/>
+          <w:sz w:val="28"/>
+          <w:szCs w:val="28"/>
+        </w:rPr>
         <w:lastRenderedPageBreak/>
         <w:t>Resumo</w:t>
       </w:r>
@@ -880,7 +892,25 @@
           <w:szCs w:val="24"/>
           <w:lang w:val="en-US"/>
         </w:rPr>
-        <w:t xml:space="preserve">the costumers </w:t>
+        <w:t xml:space="preserve">the </w:t>
+      </w:r>
+      <w:proofErr w:type="gramStart"/>
+      <w:r>
+        <w:rPr>
+          <w:rFonts w:cs="Times New Roman"/>
+          <w:szCs w:val="24"/>
+          <w:lang w:val="en-US"/>
+        </w:rPr>
+        <w:t>costumers</w:t>
+      </w:r>
+      <w:proofErr w:type="gramEnd"/>
+      <w:r>
+        <w:rPr>
+          <w:rFonts w:cs="Times New Roman"/>
+          <w:szCs w:val="24"/>
+          <w:lang w:val="en-US"/>
+        </w:rPr>
+        <w:t xml:space="preserve"> </w:t>
       </w:r>
       <w:r>
         <w:rPr>
@@ -3566,9 +3596,7 @@
       <w:r>
         <w:fldChar w:fldCharType="end"/>
       </w:r>
-      <w:bookmarkStart w:id="0" w:name="_Toc447650601"/>
-      <w:bookmarkStart w:id="1" w:name="_GoBack"/>
-      <w:bookmarkEnd w:id="0"/>
+      <w:bookmarkStart w:id="1" w:name="_Toc447650601"/>
       <w:bookmarkEnd w:id="1"/>
     </w:p>
     <w:p>
@@ -5064,8 +5092,29 @@
         <w:jc w:val="both"/>
         <w:textAlignment w:val="baseline"/>
       </w:pPr>
-      <w:r>
-        <w:t>Laudon e Laudon (1999) colocam que os sistemas de informação são sistemas sociotécnicos, envolvendo a coordenação de tecnologia, organizações e pessoas, pois os mesmos devem cooperar e ajudar-se mutuamente para otimizar o desempenho do sistema completo, modificando-se e ajustando-se ao longo do tempo.</w:t>
+      <w:proofErr w:type="spellStart"/>
+      <w:r>
+        <w:t>Laudon</w:t>
+      </w:r>
+      <w:proofErr w:type="spellEnd"/>
+      <w:r>
+        <w:t xml:space="preserve"> e </w:t>
+      </w:r>
+      <w:proofErr w:type="spellStart"/>
+      <w:r>
+        <w:t>Laudon</w:t>
+      </w:r>
+      <w:proofErr w:type="spellEnd"/>
+      <w:r>
+        <w:t xml:space="preserve"> (1999) colocam que os sistemas de informação são sistemas </w:t>
+      </w:r>
+      <w:proofErr w:type="spellStart"/>
+      <w:r>
+        <w:t>sociotécnicos</w:t>
+      </w:r>
+      <w:proofErr w:type="spellEnd"/>
+      <w:r>
+        <w:t>, envolvendo a coordenação de tecnologia, organizações e pessoas, pois os mesmos devem cooperar e ajudar-se mutuamente para otimizar o desempenho do sistema completo, modificando-se e ajustando-se ao longo do tempo.</w:t>
       </w:r>
     </w:p>
     <w:p>
@@ -5084,7 +5133,23 @@
         <w:textAlignment w:val="baseline"/>
       </w:pPr>
       <w:r>
-        <w:t>Segundo Laudon e Laudon (2004, p. 7), um sistema de informação pode ser definido como um conjunto de componentes inter-relacionados que coleta (ou recupera), processa, armazena e distribui informações destinadas a apoiar a tomada de decisões, a coordenação e o controle de uma organização. Além de dar suporte à tomada de decisões, à coordenação e ao controle, esses sistemas também auxiliam os gerentes e trabalhadores a analisar problemas, visualizar assuntos complexos e criar novos produtos.</w:t>
+        <w:t xml:space="preserve">Segundo </w:t>
+      </w:r>
+      <w:proofErr w:type="spellStart"/>
+      <w:r>
+        <w:t>Laudon</w:t>
+      </w:r>
+      <w:proofErr w:type="spellEnd"/>
+      <w:r>
+        <w:t xml:space="preserve"> e </w:t>
+      </w:r>
+      <w:proofErr w:type="spellStart"/>
+      <w:r>
+        <w:t>Laudon</w:t>
+      </w:r>
+      <w:proofErr w:type="spellEnd"/>
+      <w:r>
+        <w:t xml:space="preserve"> (2004, p. 7), um sistema de informação pode ser definido como um conjunto de componentes inter-relacionados que coleta (ou recupera), processa, armazena e distribui informações destinadas a apoiar a tomada de decisões, a coordenação e o controle de uma organização. Além de dar suporte à tomada de decisões, à coordenação e ao controle, esses sistemas também auxiliam os gerentes e trabalhadores a analisar problemas, visualizar assuntos complexos e criar novos produtos.</w:t>
       </w:r>
     </w:p>
     <w:p>
@@ -5102,7 +5167,31 @@
       </w:pPr>
       <w:r>
         <w:tab/>
-        <w:t xml:space="preserve">Para Turban, McLean e Wetherbe (2004, p. 39) um sistema de informação baseado em computador (genericamente chamado de sistema de informação) é um método que utiliza tecnologia de computação para executar algumas ou todas as tarefas desejadas. Pode ser composto de apenas um computador pessoas e </w:t>
+        <w:t xml:space="preserve">Para </w:t>
+      </w:r>
+      <w:proofErr w:type="spellStart"/>
+      <w:r>
+        <w:t>Turban</w:t>
+      </w:r>
+      <w:proofErr w:type="spellEnd"/>
+      <w:r>
+        <w:t xml:space="preserve">, </w:t>
+      </w:r>
+      <w:proofErr w:type="spellStart"/>
+      <w:r>
+        <w:t>McLean</w:t>
+      </w:r>
+      <w:proofErr w:type="spellEnd"/>
+      <w:r>
+        <w:t xml:space="preserve"> e </w:t>
+      </w:r>
+      <w:proofErr w:type="spellStart"/>
+      <w:r>
+        <w:t>Wetherbe</w:t>
+      </w:r>
+      <w:proofErr w:type="spellEnd"/>
+      <w:r>
+        <w:t xml:space="preserve"> (2004, p. 39) um sistema de informação baseado em computador (genericamente chamado de sistema de informação) é um método que utiliza tecnologia de computação para executar algumas ou todas as tarefas desejadas. Pode ser composto de apenas um computador pessoas e </w:t>
       </w:r>
       <w:r>
         <w:rPr>
@@ -5186,7 +5275,23 @@
           <w:szCs w:val="24"/>
         </w:rPr>
         <w:tab/>
-        <w:t xml:space="preserve">Segundo Cavalari (2004), </w:t>
+        <w:t xml:space="preserve">Segundo </w:t>
+      </w:r>
+      <w:proofErr w:type="spellStart"/>
+      <w:r>
+        <w:rPr>
+          <w:rFonts w:eastAsia="Times New Roman" w:cs="Times New Roman"/>
+          <w:szCs w:val="24"/>
+        </w:rPr>
+        <w:t>Cavalari</w:t>
+      </w:r>
+      <w:proofErr w:type="spellEnd"/>
+      <w:r>
+        <w:rPr>
+          <w:rFonts w:eastAsia="Times New Roman" w:cs="Times New Roman"/>
+          <w:szCs w:val="24"/>
+        </w:rPr>
+        <w:t xml:space="preserve"> (2004), </w:t>
       </w:r>
       <w:r>
         <w:t xml:space="preserve">sistemas Help-Desk podem ser definidos como sendo um setor da empresa ao qual são endereçadas questões e onde são resolvidos problemas. Entretanto, a concepção de Help-Desk vai além do conceito de suporte técnico. </w:t>
@@ -5274,8 +5379,13 @@
         </w:rPr>
         <w:t xml:space="preserve">Segundo </w:t>
       </w:r>
-      <w:r>
-        <w:t xml:space="preserve">Cavalari (2004), os </w:t>
+      <w:proofErr w:type="spellStart"/>
+      <w:r>
+        <w:t>Cavalari</w:t>
+      </w:r>
+      <w:proofErr w:type="spellEnd"/>
+      <w:r>
+        <w:t xml:space="preserve"> (2004), os </w:t>
       </w:r>
       <w:r>
         <w:rPr>
@@ -5529,7 +5639,23 @@
           <w:rFonts w:cs="Times New Roman"/>
           <w:szCs w:val="24"/>
         </w:rPr>
-        <w:t xml:space="preserve">Segundo Aurich (2002), este trabalho é um estudo descritivo que propõe a construção de um sistema informatizado para auxílio na confecção de escala de pessoal em enfermagem, partindo do pressuposto que esta categoria se encontra sobrecarregada por atividades administrativas, sobretudo as de cunho burocrático, as quais consomem tempo demasiado tendendo a afastar o profissional de sua função doutrinal de prestar assistência ao cliente. </w:t>
+        <w:t xml:space="preserve">Segundo </w:t>
+      </w:r>
+      <w:proofErr w:type="spellStart"/>
+      <w:r>
+        <w:rPr>
+          <w:rFonts w:cs="Times New Roman"/>
+          <w:szCs w:val="24"/>
+        </w:rPr>
+        <w:t>Aurich</w:t>
+      </w:r>
+      <w:proofErr w:type="spellEnd"/>
+      <w:r>
+        <w:rPr>
+          <w:rFonts w:cs="Times New Roman"/>
+          <w:szCs w:val="24"/>
+        </w:rPr>
+        <w:t xml:space="preserve"> (2002), este trabalho é um estudo descritivo que propõe a construção de um sistema informatizado para auxílio na confecção de escala de pessoal em enfermagem, partindo do pressuposto que esta categoria se encontra sobrecarregada por atividades administrativas, sobretudo as de cunho burocrático, as quais consomem tempo demasiado tendendo a afastar o profissional de sua função doutrinal de prestar assistência ao cliente. </w:t>
       </w:r>
     </w:p>
     <w:p>
@@ -5770,7 +5896,23 @@
           <w:rFonts w:cs="Times New Roman"/>
           <w:szCs w:val="24"/>
         </w:rPr>
-        <w:t xml:space="preserve"> aplicado e testado na empresa CedNet Provedor de </w:t>
+        <w:t xml:space="preserve"> aplicado e testado na empresa </w:t>
+      </w:r>
+      <w:proofErr w:type="spellStart"/>
+      <w:r>
+        <w:rPr>
+          <w:rFonts w:cs="Times New Roman"/>
+          <w:szCs w:val="24"/>
+        </w:rPr>
+        <w:t>CedNet</w:t>
+      </w:r>
+      <w:proofErr w:type="spellEnd"/>
+      <w:r>
+        <w:rPr>
+          <w:rFonts w:cs="Times New Roman"/>
+          <w:szCs w:val="24"/>
+        </w:rPr>
+        <w:t xml:space="preserve"> Provedor de </w:t>
       </w:r>
       <w:r>
         <w:rPr>
@@ -5980,7 +6122,23 @@
           <w:rFonts w:eastAsia="Times New Roman" w:cs="Times New Roman"/>
           <w:szCs w:val="24"/>
         </w:rPr>
-        <w:t>, memória RAM de 8 Gb (Gigabits) e 1 Tb (Terabits) de Disco Rígido para armazenamento</w:t>
+        <w:t>, memória RAM de 8 Gb (Gigabits) e 1 Tb (</w:t>
+      </w:r>
+      <w:proofErr w:type="spellStart"/>
+      <w:r>
+        <w:rPr>
+          <w:rFonts w:eastAsia="Times New Roman" w:cs="Times New Roman"/>
+          <w:szCs w:val="24"/>
+        </w:rPr>
+        <w:t>Terabits</w:t>
+      </w:r>
+      <w:proofErr w:type="spellEnd"/>
+      <w:r>
+        <w:rPr>
+          <w:rFonts w:eastAsia="Times New Roman" w:cs="Times New Roman"/>
+          <w:szCs w:val="24"/>
+        </w:rPr>
+        <w:t>) de Disco Rígido para armazenamento</w:t>
       </w:r>
       <w:r>
         <w:rPr>
@@ -6204,12 +6362,14 @@
       <w:r>
         <w:t xml:space="preserve"> </w:t>
       </w:r>
+      <w:proofErr w:type="spellStart"/>
       <w:r>
         <w:rPr>
           <w:i/>
         </w:rPr>
         <w:t>PrimeFaces</w:t>
       </w:r>
+      <w:proofErr w:type="spellEnd"/>
       <w:r>
         <w:t xml:space="preserve"> </w:t>
       </w:r>
@@ -6236,12 +6396,20 @@
         <w:rPr>
           <w:i/>
         </w:rPr>
-        <w:t>Front-End</w:t>
-      </w:r>
+        <w:t>Front-</w:t>
+      </w:r>
+      <w:proofErr w:type="spellStart"/>
       <w:r>
         <w:rPr>
           <w:i/>
         </w:rPr>
+        <w:t>End</w:t>
+      </w:r>
+      <w:proofErr w:type="spellEnd"/>
+      <w:r>
+        <w:rPr>
+          <w:i/>
+        </w:rPr>
         <w:t>)</w:t>
       </w:r>
       <w:r>
@@ -6364,14 +6532,34 @@
         </w:rPr>
         <w:t xml:space="preserve"> SGBD (Sistema Gerenciador de Banco de Dados) MySQL que utiliza a linguagem SQL (</w:t>
       </w:r>
+      <w:proofErr w:type="spellStart"/>
       <w:r>
         <w:rPr>
           <w:rFonts w:eastAsia="Times New Roman" w:cs="Times New Roman"/>
           <w:i/>
           <w:szCs w:val="24"/>
         </w:rPr>
-        <w:t>Structured Query Language</w:t>
-      </w:r>
+        <w:t>Structured</w:t>
+      </w:r>
+      <w:proofErr w:type="spellEnd"/>
+      <w:r>
+        <w:rPr>
+          <w:rFonts w:eastAsia="Times New Roman" w:cs="Times New Roman"/>
+          <w:i/>
+          <w:szCs w:val="24"/>
+        </w:rPr>
+        <w:t xml:space="preserve"> Query </w:t>
+      </w:r>
+      <w:proofErr w:type="spellStart"/>
+      <w:r>
+        <w:rPr>
+          <w:rFonts w:eastAsia="Times New Roman" w:cs="Times New Roman"/>
+          <w:i/>
+          <w:szCs w:val="24"/>
+        </w:rPr>
+        <w:t>Language</w:t>
+      </w:r>
+      <w:proofErr w:type="spellEnd"/>
       <w:r>
         <w:rPr>
           <w:rFonts w:eastAsia="Times New Roman" w:cs="Times New Roman"/>
@@ -6585,7 +6773,15 @@
       </w:pPr>
       <w:r>
         <w:tab/>
-        <w:t>Segundo Sommerville (2003), os diagramas de classe ou os modelos de projeto mostram todas as classes de um sistema e o relacionamento entre elas, assim, esse diagrama pode ser descrito como o próprio projeto. O</w:t>
+        <w:t xml:space="preserve">Segundo </w:t>
+      </w:r>
+      <w:proofErr w:type="spellStart"/>
+      <w:r>
+        <w:t>Sommerville</w:t>
+      </w:r>
+      <w:proofErr w:type="spellEnd"/>
+      <w:r>
+        <w:t xml:space="preserve"> (2003), os diagramas de classe ou os modelos de projeto mostram todas as classes de um sistema e o relacionamento entre elas, assim, esse diagrama pode ser descrito como o próprio projeto. O</w:t>
       </w:r>
       <w:r>
         <w:t xml:space="preserve"> diagrama</w:t>
@@ -6616,7 +6812,15 @@
       </w:pPr>
       <w:r>
         <w:tab/>
-        <w:t xml:space="preserve">Para Heuser (2009), no modelo relacional é irrelevante o usuário saber onde os dados estão ou como eles se encontram, representando apenas as tabelas, as colunas que as tabelas possuem e as restrições de integridade que serão implementadas no banco de dados. O modelo relacional (MR) </w:t>
+        <w:t xml:space="preserve">Para </w:t>
+      </w:r>
+      <w:proofErr w:type="spellStart"/>
+      <w:r>
+        <w:t>Heuser</w:t>
+      </w:r>
+      <w:proofErr w:type="spellEnd"/>
+      <w:r>
+        <w:t xml:space="preserve"> (2009), no modelo relacional é irrelevante o usuário saber onde os dados estão ou como eles se encontram, representando apenas as tabelas, as colunas que as tabelas possuem e as restrições de integridade que serão implementadas no banco de dados. O modelo relacional (MR) </w:t>
       </w:r>
       <w:r>
         <w:t>está no apêndice 4</w:t>
@@ -6823,8 +7027,16 @@
         <w:rPr>
           <w:b/>
         </w:rPr>
-        <w:t xml:space="preserve"> Login</w:t>
-      </w:r>
+        <w:t xml:space="preserve"> </w:t>
+      </w:r>
+      <w:proofErr w:type="spellStart"/>
+      <w:r>
+        <w:rPr>
+          <w:b/>
+        </w:rPr>
+        <w:t>Login</w:t>
+      </w:r>
+      <w:proofErr w:type="spellEnd"/>
     </w:p>
     <w:p>
       <w:pPr>
@@ -6947,21 +7159,25 @@
       <w:r>
         <w:t xml:space="preserve">Tela apresentada ao usuário assim que ele realiza </w:t>
       </w:r>
+      <w:proofErr w:type="spellStart"/>
       <w:r>
         <w:rPr>
           <w:i/>
         </w:rPr>
         <w:t>login</w:t>
       </w:r>
+      <w:proofErr w:type="spellEnd"/>
       <w:r>
         <w:t xml:space="preserve"> no sistema. Vale ressaltar nesta tela que, assim como em todas as outras telas do sistema, no canto superior direito é apresentado um botão de sair, com a função de finalizar a sessão do usuário, ou seja, impedir novamente o acesso ao sistema, até que seja feito um novo </w:t>
       </w:r>
+      <w:proofErr w:type="spellStart"/>
       <w:r>
         <w:rPr>
           <w:i/>
         </w:rPr>
         <w:t>login</w:t>
       </w:r>
+      <w:proofErr w:type="spellEnd"/>
       <w:r>
         <w:t xml:space="preserve">. </w:t>
       </w:r>
@@ -9817,13 +10033,7 @@
         <w:jc w:val="both"/>
       </w:pPr>
       <w:r>
-        <w:t xml:space="preserve">Esta tela apresenta todos os dados do </w:t>
-      </w:r>
-      <w:r>
-        <w:t>funcionário</w:t>
-      </w:r>
-      <w:r>
-        <w:t xml:space="preserve"> escolhido e também a opção de excluir esse funcionário do sistema</w:t>
+        <w:t>Esta tela apresenta todos os dados do funcionário escolhido e também a opção de excluir esse funcionário do sistema</w:t>
       </w:r>
       <w:r>
         <w:t>.</w:t>
@@ -11326,19 +11536,7 @@
         <w:jc w:val="both"/>
       </w:pPr>
       <w:r>
-        <w:t xml:space="preserve">Esta tela apresenta todos os dados do </w:t>
-      </w:r>
-      <w:r>
-        <w:t>perfil</w:t>
-      </w:r>
-      <w:r>
-        <w:t xml:space="preserve"> escolhido e também a opção de excluir esse </w:t>
-      </w:r>
-      <w:r>
-        <w:t>perfil</w:t>
-      </w:r>
-      <w:r>
-        <w:t xml:space="preserve"> do sistema</w:t>
+        <w:t>Esta tela apresenta todos os dados do perfil escolhido e também a opção de excluir esse perfil do sistema</w:t>
       </w:r>
       <w:r>
         <w:t>.</w:t>
@@ -11886,19 +12084,7 @@
         <w:jc w:val="both"/>
       </w:pPr>
       <w:r>
-        <w:t xml:space="preserve">Esta tela apresenta todos os dados do </w:t>
-      </w:r>
-      <w:r>
-        <w:t>plano</w:t>
-      </w:r>
-      <w:r>
-        <w:t xml:space="preserve"> escolhido e também a opção de excluir esse </w:t>
-      </w:r>
-      <w:r>
-        <w:t>plano</w:t>
-      </w:r>
-      <w:r>
-        <w:t xml:space="preserve"> do sistema</w:t>
+        <w:t>Esta tela apresenta todos os dados do plano escolhido e também a opção de excluir esse plano do sistema</w:t>
       </w:r>
       <w:r>
         <w:t>.</w:t>
@@ -11992,10 +12178,7 @@
         <w:jc w:val="both"/>
       </w:pPr>
       <w:r>
-        <w:t xml:space="preserve">Esta tela apresenta </w:t>
-      </w:r>
-      <w:r>
-        <w:t>as opções de filtro para gerar relatórios com os dados contidos no sistema. Podem ser selecionados um ou mais filtros para cada relatório.</w:t>
+        <w:t>Esta tela apresenta as opções de filtro para gerar relatórios com os dados contidos no sistema. Podem ser selecionados um ou mais filtros para cada relatório.</w:t>
       </w:r>
     </w:p>
     <w:p>
@@ -12120,10 +12303,7 @@
         <w:jc w:val="both"/>
       </w:pPr>
       <w:r>
-        <w:t xml:space="preserve">Esta tela apresenta </w:t>
-      </w:r>
-      <w:r>
-        <w:t>um botão para realizar um backup de todos os dados gravados no banco de dados do sistema.</w:t>
+        <w:t>Esta tela apresenta um botão para realizar um backup de todos os dados gravados no banco de dados do sistema.</w:t>
       </w:r>
     </w:p>
     <w:p>
@@ -12339,13 +12519,7 @@
         <w:jc w:val="both"/>
       </w:pPr>
       <w:r>
-        <w:t xml:space="preserve">Esta tela </w:t>
-      </w:r>
-      <w:r>
-        <w:t>fornece ao usuário a possibilidade de alterar</w:t>
-      </w:r>
-      <w:r>
-        <w:t xml:space="preserve"> os dados cadastrados da empresa.</w:t>
+        <w:t>Esta tela fornece ao usuário a possibilidade de alterar os dados cadastrados da empresa.</w:t>
       </w:r>
     </w:p>
     <w:p>
@@ -13013,15 +13187,51 @@
           <w:sz w:val="24"/>
           <w:szCs w:val="24"/>
         </w:rPr>
-        <w:t>telefone*, cpf*,</w:t>
-      </w:r>
+        <w:t xml:space="preserve">telefone*, </w:t>
+      </w:r>
+      <w:proofErr w:type="spellStart"/>
       <w:r>
         <w:rPr>
           <w:rFonts w:ascii="Times New Roman" w:hAnsi="Times New Roman" w:cs="Times New Roman"/>
           <w:sz w:val="24"/>
           <w:szCs w:val="24"/>
         </w:rPr>
-        <w:t xml:space="preserve"> rg*, estado civil*,</w:t>
+        <w:t>cpf</w:t>
+      </w:r>
+      <w:proofErr w:type="spellEnd"/>
+      <w:r>
+        <w:rPr>
+          <w:rFonts w:ascii="Times New Roman" w:hAnsi="Times New Roman" w:cs="Times New Roman"/>
+          <w:sz w:val="24"/>
+          <w:szCs w:val="24"/>
+        </w:rPr>
+        <w:t>*,</w:t>
+      </w:r>
+      <w:r>
+        <w:rPr>
+          <w:rFonts w:ascii="Times New Roman" w:hAnsi="Times New Roman" w:cs="Times New Roman"/>
+          <w:sz w:val="24"/>
+          <w:szCs w:val="24"/>
+        </w:rPr>
+        <w:t xml:space="preserve"> </w:t>
+      </w:r>
+      <w:proofErr w:type="spellStart"/>
+      <w:r>
+        <w:rPr>
+          <w:rFonts w:ascii="Times New Roman" w:hAnsi="Times New Roman" w:cs="Times New Roman"/>
+          <w:sz w:val="24"/>
+          <w:szCs w:val="24"/>
+        </w:rPr>
+        <w:t>rg</w:t>
+      </w:r>
+      <w:proofErr w:type="spellEnd"/>
+      <w:r>
+        <w:rPr>
+          <w:rFonts w:ascii="Times New Roman" w:hAnsi="Times New Roman" w:cs="Times New Roman"/>
+          <w:sz w:val="24"/>
+          <w:szCs w:val="24"/>
+        </w:rPr>
+        <w:t>*, estado civil*,</w:t>
       </w:r>
       <w:r>
         <w:rPr>
@@ -13048,6 +13258,7 @@
         </w:rPr>
         <w:t xml:space="preserve">, data de nascimento*, </w:t>
       </w:r>
+      <w:proofErr w:type="spellStart"/>
       <w:r>
         <w:rPr>
           <w:rFonts w:ascii="Times New Roman" w:hAnsi="Times New Roman" w:cs="Times New Roman"/>
@@ -13057,6 +13268,7 @@
         </w:rPr>
         <w:t>login</w:t>
       </w:r>
+      <w:proofErr w:type="spellEnd"/>
       <w:r>
         <w:rPr>
           <w:rFonts w:ascii="Times New Roman" w:hAnsi="Times New Roman" w:cs="Times New Roman"/>
@@ -13175,7 +13387,43 @@
           <w:sz w:val="24"/>
           <w:szCs w:val="24"/>
         </w:rPr>
-        <w:t xml:space="preserve">mero*, complemento, cidade*, estado*, telefone*, cpf*, rg*, estado civil*, </w:t>
+        <w:t xml:space="preserve">mero*, complemento, cidade*, estado*, telefone*, </w:t>
+      </w:r>
+      <w:proofErr w:type="spellStart"/>
+      <w:r>
+        <w:rPr>
+          <w:rFonts w:ascii="Times New Roman" w:hAnsi="Times New Roman" w:cs="Times New Roman"/>
+          <w:sz w:val="24"/>
+          <w:szCs w:val="24"/>
+        </w:rPr>
+        <w:t>cpf</w:t>
+      </w:r>
+      <w:proofErr w:type="spellEnd"/>
+      <w:r>
+        <w:rPr>
+          <w:rFonts w:ascii="Times New Roman" w:hAnsi="Times New Roman" w:cs="Times New Roman"/>
+          <w:sz w:val="24"/>
+          <w:szCs w:val="24"/>
+        </w:rPr>
+        <w:t xml:space="preserve">*, </w:t>
+      </w:r>
+      <w:proofErr w:type="spellStart"/>
+      <w:r>
+        <w:rPr>
+          <w:rFonts w:ascii="Times New Roman" w:hAnsi="Times New Roman" w:cs="Times New Roman"/>
+          <w:sz w:val="24"/>
+          <w:szCs w:val="24"/>
+        </w:rPr>
+        <w:t>rg</w:t>
+      </w:r>
+      <w:proofErr w:type="spellEnd"/>
+      <w:r>
+        <w:rPr>
+          <w:rFonts w:ascii="Times New Roman" w:hAnsi="Times New Roman" w:cs="Times New Roman"/>
+          <w:sz w:val="24"/>
+          <w:szCs w:val="24"/>
+        </w:rPr>
+        <w:t xml:space="preserve">*, estado civil*, </w:t>
       </w:r>
       <w:r>
         <w:rPr>
@@ -13194,6 +13442,7 @@
         </w:rPr>
         <w:t xml:space="preserve">, data de nascimento*, </w:t>
       </w:r>
+      <w:proofErr w:type="spellStart"/>
       <w:r>
         <w:rPr>
           <w:rFonts w:ascii="Times New Roman" w:hAnsi="Times New Roman" w:cs="Times New Roman"/>
@@ -13203,6 +13452,7 @@
         </w:rPr>
         <w:t>login</w:t>
       </w:r>
+      <w:proofErr w:type="spellEnd"/>
       <w:r>
         <w:rPr>
           <w:rFonts w:ascii="Times New Roman" w:hAnsi="Times New Roman" w:cs="Times New Roman"/>
@@ -13443,23 +13693,25 @@
           <w:sz w:val="24"/>
           <w:szCs w:val="24"/>
         </w:rPr>
-        <w:t xml:space="preserve">As configurações gerais do sistema requerem as seguintes informações: nome da empresa*, razão social*, cnpj*, endereço*, </w:t>
-      </w:r>
+        <w:t xml:space="preserve">As configurações gerais do sistema requerem as seguintes informações: nome da empresa*, razão social*, </w:t>
+      </w:r>
+      <w:proofErr w:type="spellStart"/>
       <w:r>
         <w:rPr>
           <w:rFonts w:ascii="Times New Roman" w:hAnsi="Times New Roman" w:cs="Times New Roman"/>
           <w:sz w:val="24"/>
           <w:szCs w:val="24"/>
         </w:rPr>
-        <w:t>bairro*, nú</w:t>
-      </w:r>
+        <w:t>cnpj</w:t>
+      </w:r>
+      <w:proofErr w:type="spellEnd"/>
       <w:r>
         <w:rPr>
           <w:rFonts w:ascii="Times New Roman" w:hAnsi="Times New Roman" w:cs="Times New Roman"/>
           <w:sz w:val="24"/>
           <w:szCs w:val="24"/>
         </w:rPr>
-        <w:t xml:space="preserve">mero*, cidade*, estado*, e-mail*, </w:t>
+        <w:t xml:space="preserve">*, endereço*, </w:t>
       </w:r>
       <w:r>
         <w:rPr>
@@ -13467,7 +13719,7 @@
           <w:sz w:val="24"/>
           <w:szCs w:val="24"/>
         </w:rPr>
-        <w:t>telefone*</w:t>
+        <w:t>bairro*, nú</w:t>
       </w:r>
       <w:r>
         <w:rPr>
@@ -13475,6 +13727,22 @@
           <w:sz w:val="24"/>
           <w:szCs w:val="24"/>
         </w:rPr>
+        <w:t xml:space="preserve">mero*, cidade*, estado*, e-mail*, </w:t>
+      </w:r>
+      <w:r>
+        <w:rPr>
+          <w:rFonts w:ascii="Times New Roman" w:hAnsi="Times New Roman" w:cs="Times New Roman"/>
+          <w:sz w:val="24"/>
+          <w:szCs w:val="24"/>
+        </w:rPr>
+        <w:t>telefone*</w:t>
+      </w:r>
+      <w:r>
+        <w:rPr>
+          <w:rFonts w:ascii="Times New Roman" w:hAnsi="Times New Roman" w:cs="Times New Roman"/>
+          <w:sz w:val="24"/>
+          <w:szCs w:val="24"/>
+        </w:rPr>
         <w:t>.</w:t>
       </w:r>
     </w:p>
@@ -13502,6 +13770,7 @@
         </w:rPr>
         <w:t xml:space="preserve"> – Realizar </w:t>
       </w:r>
+      <w:proofErr w:type="spellStart"/>
       <w:r>
         <w:rPr>
           <w:rFonts w:cs="Times New Roman"/>
@@ -13511,6 +13780,7 @@
         </w:rPr>
         <w:t>Login</w:t>
       </w:r>
+      <w:proofErr w:type="spellEnd"/>
     </w:p>
     <w:p>
       <w:pPr>
@@ -13557,6 +13827,7 @@
         </w:rPr>
         <w:t xml:space="preserve">Para que seja efetuado com sucesso o usuário deverá fornecer: </w:t>
       </w:r>
+      <w:proofErr w:type="spellStart"/>
       <w:r>
         <w:rPr>
           <w:rFonts w:ascii="Times New Roman" w:hAnsi="Times New Roman" w:cs="Times New Roman"/>
@@ -13566,6 +13837,7 @@
         </w:rPr>
         <w:t>login</w:t>
       </w:r>
+      <w:proofErr w:type="spellEnd"/>
       <w:r>
         <w:rPr>
           <w:rFonts w:ascii="Times New Roman" w:hAnsi="Times New Roman" w:cs="Times New Roman"/>
@@ -13619,7 +13891,27 @@
           <w:szCs w:val="24"/>
           <w:lang w:val="en-US"/>
         </w:rPr>
-        <w:t>– Cadastro de Cargos</w:t>
+        <w:t xml:space="preserve">– </w:t>
+      </w:r>
+      <w:proofErr w:type="spellStart"/>
+      <w:r>
+        <w:rPr>
+          <w:rFonts w:cs="Times New Roman"/>
+          <w:b/>
+          <w:szCs w:val="24"/>
+          <w:lang w:val="en-US"/>
+        </w:rPr>
+        <w:t>Cadastro</w:t>
+      </w:r>
+      <w:proofErr w:type="spellEnd"/>
+      <w:r>
+        <w:rPr>
+          <w:rFonts w:cs="Times New Roman"/>
+          <w:b/>
+          <w:szCs w:val="24"/>
+          <w:lang w:val="en-US"/>
+        </w:rPr>
+        <w:t xml:space="preserve"> de Cargos</w:t>
       </w:r>
     </w:p>
     <w:p>
@@ -13703,8 +13995,9 @@
           <w:szCs w:val="24"/>
           <w:lang w:val="en-US"/>
         </w:rPr>
-        <w:t>– Cadastr</w:t>
-      </w:r>
+        <w:t xml:space="preserve">– </w:t>
+      </w:r>
+      <w:proofErr w:type="spellStart"/>
       <w:r>
         <w:rPr>
           <w:rFonts w:cs="Times New Roman"/>
@@ -13712,7 +14005,7 @@
           <w:szCs w:val="24"/>
           <w:lang w:val="en-US"/>
         </w:rPr>
-        <w:t>o de P</w:t>
+        <w:t>Cadastr</w:t>
       </w:r>
       <w:r>
         <w:rPr>
@@ -13721,8 +14014,38 @@
           <w:szCs w:val="24"/>
           <w:lang w:val="en-US"/>
         </w:rPr>
+        <w:t>o</w:t>
+      </w:r>
+      <w:proofErr w:type="spellEnd"/>
+      <w:r>
+        <w:rPr>
+          <w:rFonts w:cs="Times New Roman"/>
+          <w:b/>
+          <w:szCs w:val="24"/>
+          <w:lang w:val="en-US"/>
+        </w:rPr>
+        <w:t xml:space="preserve"> de </w:t>
+      </w:r>
+      <w:proofErr w:type="spellStart"/>
+      <w:r>
+        <w:rPr>
+          <w:rFonts w:cs="Times New Roman"/>
+          <w:b/>
+          <w:szCs w:val="24"/>
+          <w:lang w:val="en-US"/>
+        </w:rPr>
+        <w:t>P</w:t>
+      </w:r>
+      <w:r>
+        <w:rPr>
+          <w:rFonts w:cs="Times New Roman"/>
+          <w:b/>
+          <w:szCs w:val="24"/>
+          <w:lang w:val="en-US"/>
+        </w:rPr>
         <w:t>lanos</w:t>
       </w:r>
+      <w:proofErr w:type="spellEnd"/>
     </w:p>
     <w:p>
       <w:pPr>
@@ -13796,8 +14119,39 @@
           <w:szCs w:val="24"/>
           <w:lang w:val="en-US"/>
         </w:rPr>
-        <w:t xml:space="preserve"> – Cadastro de Manutenções</w:t>
-      </w:r>
+        <w:t xml:space="preserve"> – </w:t>
+      </w:r>
+      <w:proofErr w:type="spellStart"/>
+      <w:r>
+        <w:rPr>
+          <w:rFonts w:cs="Times New Roman"/>
+          <w:b/>
+          <w:szCs w:val="24"/>
+          <w:lang w:val="en-US"/>
+        </w:rPr>
+        <w:t>Cadastro</w:t>
+      </w:r>
+      <w:proofErr w:type="spellEnd"/>
+      <w:r>
+        <w:rPr>
+          <w:rFonts w:cs="Times New Roman"/>
+          <w:b/>
+          <w:szCs w:val="24"/>
+          <w:lang w:val="en-US"/>
+        </w:rPr>
+        <w:t xml:space="preserve"> de </w:t>
+      </w:r>
+      <w:proofErr w:type="spellStart"/>
+      <w:r>
+        <w:rPr>
+          <w:rFonts w:cs="Times New Roman"/>
+          <w:b/>
+          <w:szCs w:val="24"/>
+          <w:lang w:val="en-US"/>
+        </w:rPr>
+        <w:t>Manutenções</w:t>
+      </w:r>
+      <w:proofErr w:type="spellEnd"/>
     </w:p>
     <w:p>
       <w:pPr>
@@ -13910,6 +14264,7 @@
         </w:rPr>
         <w:t xml:space="preserve">RF09 – </w:t>
       </w:r>
+      <w:proofErr w:type="spellStart"/>
       <w:r>
         <w:rPr>
           <w:rFonts w:cs="Times New Roman"/>
@@ -13917,8 +14272,29 @@
           <w:szCs w:val="24"/>
           <w:lang w:val="en-US"/>
         </w:rPr>
-        <w:t>Gerar relatórios</w:t>
-      </w:r>
+        <w:t>Gerar</w:t>
+      </w:r>
+      <w:proofErr w:type="spellEnd"/>
+      <w:r>
+        <w:rPr>
+          <w:rFonts w:cs="Times New Roman"/>
+          <w:b/>
+          <w:szCs w:val="24"/>
+          <w:lang w:val="en-US"/>
+        </w:rPr>
+        <w:t xml:space="preserve"> </w:t>
+      </w:r>
+      <w:proofErr w:type="spellStart"/>
+      <w:r>
+        <w:rPr>
+          <w:rFonts w:cs="Times New Roman"/>
+          <w:b/>
+          <w:szCs w:val="24"/>
+          <w:lang w:val="en-US"/>
+        </w:rPr>
+        <w:t>relatórios</w:t>
+      </w:r>
+      <w:proofErr w:type="spellEnd"/>
     </w:p>
     <w:p>
       <w:pPr>
@@ -14139,13 +14515,23 @@
           <w:szCs w:val="24"/>
         </w:rPr>
       </w:pPr>
+      <w:proofErr w:type="gramStart"/>
       <w:r>
         <w:rPr>
           <w:rFonts w:cs="Times New Roman"/>
           <w:color w:val="000000"/>
           <w:szCs w:val="24"/>
         </w:rPr>
-        <w:t>2.1 As mensagens de erro deverão ser claras e objetivas, orientando os usuários a solucionar o problema sem dificuldades.</w:t>
+        <w:t>2.1 As</w:t>
+      </w:r>
+      <w:proofErr w:type="gramEnd"/>
+      <w:r>
+        <w:rPr>
+          <w:rFonts w:cs="Times New Roman"/>
+          <w:color w:val="000000"/>
+          <w:szCs w:val="24"/>
+        </w:rPr>
+        <w:t xml:space="preserve"> mensagens de erro deverão ser claras e objetivas, orientando os usuários a solucionar o problema sem dificuldades.</w:t>
       </w:r>
     </w:p>
     <w:p>
@@ -14187,12 +14573,21 @@
           <w:szCs w:val="24"/>
         </w:rPr>
       </w:pPr>
-      <w:r>
-        <w:rPr>
-          <w:rFonts w:cs="Times New Roman"/>
-          <w:szCs w:val="24"/>
-        </w:rPr>
-        <w:t xml:space="preserve">3.1 Deve </w:t>
+      <w:proofErr w:type="gramStart"/>
+      <w:r>
+        <w:rPr>
+          <w:rFonts w:cs="Times New Roman"/>
+          <w:szCs w:val="24"/>
+        </w:rPr>
+        <w:t>3.1 Deve</w:t>
+      </w:r>
+      <w:proofErr w:type="gramEnd"/>
+      <w:r>
+        <w:rPr>
+          <w:rFonts w:cs="Times New Roman"/>
+          <w:szCs w:val="24"/>
+        </w:rPr>
+        <w:t xml:space="preserve"> </w:t>
       </w:r>
       <w:r>
         <w:rPr>
@@ -15087,8 +15482,18 @@
           <w:b/>
           <w:szCs w:val="24"/>
         </w:rPr>
-        <w:t>Realizar Login</w:t>
-      </w:r>
+        <w:t xml:space="preserve">Realizar </w:t>
+      </w:r>
+      <w:proofErr w:type="spellStart"/>
+      <w:r>
+        <w:rPr>
+          <w:rFonts w:cs="Times New Roman"/>
+          <w:b/>
+          <w:szCs w:val="24"/>
+        </w:rPr>
+        <w:t>Login</w:t>
+      </w:r>
+      <w:proofErr w:type="spellEnd"/>
     </w:p>
     <w:p>
       <w:pPr>
@@ -15935,12 +16340,6 @@
     </w:p>
     <w:p>
       <w:pPr>
-        <w:suppressAutoHyphens w:val="0"/>
-        <w:spacing w:after="0"/>
-      </w:pPr>
-    </w:p>
-    <w:p>
-      <w:pPr>
         <w:pStyle w:val="Ttulo2"/>
       </w:pPr>
       <w:bookmarkStart w:id="46" w:name="_Toc465716377"/>
@@ -15949,7 +16348,6 @@
       </w:r>
       <w:bookmarkEnd w:id="46"/>
     </w:p>
-    <w:p/>
     <w:p>
       <w:r>
         <w:rPr>
@@ -15957,10 +16355,10 @@
           <w:lang w:eastAsia="pt-BR"/>
         </w:rPr>
         <w:drawing>
-          <wp:inline distT="0" distB="0" distL="0" distR="0" wp14:anchorId="23E5E75B" wp14:editId="45E94AD3">
-            <wp:extent cx="4682859" cy="7665181"/>
-            <wp:effectExtent l="0" t="0" r="3810" b="0"/>
-            <wp:docPr id="28" name="Imagem 28"/>
+          <wp:inline distT="0" distB="0" distL="0" distR="0">
+            <wp:extent cx="4554747" cy="8250351"/>
+            <wp:effectExtent l="0" t="0" r="0" b="0"/>
+            <wp:docPr id="67" name="Imagem 67"/>
             <wp:cNvGraphicFramePr>
               <a:graphicFrameLocks xmlns:a="http://schemas.openxmlformats.org/drawingml/2006/main" noChangeAspect="1"/>
             </wp:cNvGraphicFramePr>
@@ -15968,7 +16366,7 @@
               <a:graphicData uri="http://schemas.openxmlformats.org/drawingml/2006/picture">
                 <pic:pic xmlns:pic="http://schemas.openxmlformats.org/drawingml/2006/picture">
                   <pic:nvPicPr>
-                    <pic:cNvPr id="28" name="SAST.jpg"/>
+                    <pic:cNvPr id="67" name="SAST.jpg"/>
                     <pic:cNvPicPr/>
                   </pic:nvPicPr>
                   <pic:blipFill>
@@ -15986,7 +16384,7 @@
                   <pic:spPr>
                     <a:xfrm>
                       <a:off x="0" y="0"/>
-                      <a:ext cx="4685993" cy="7670311"/>
+                      <a:ext cx="4565602" cy="8270014"/>
                     </a:xfrm>
                     <a:prstGeom prst="rect">
                       <a:avLst/>
@@ -16465,8 +16863,18 @@
           <w:b/>
           <w:szCs w:val="24"/>
         </w:rPr>
-        <w:t>Realizar Login</w:t>
-      </w:r>
+        <w:t xml:space="preserve">Realizar </w:t>
+      </w:r>
+      <w:proofErr w:type="spellStart"/>
+      <w:r>
+        <w:rPr>
+          <w:rFonts w:cs="Times New Roman"/>
+          <w:b/>
+          <w:szCs w:val="24"/>
+        </w:rPr>
+        <w:t>Login</w:t>
+      </w:r>
+      <w:proofErr w:type="spellEnd"/>
     </w:p>
     <w:p>
       <w:pPr>
@@ -16888,10 +17296,7 @@
         <w:jc w:val="both"/>
       </w:pPr>
       <w:r>
-        <w:t>Par</w:t>
-      </w:r>
-      <w:r>
-        <w:t>a construção do projeto com todas as suas características finais foi utilizado um protótipo que foi elaborado rapidamente e assim, pode ser avaliado e alterado de acordo com as necessidades. A seguir serão apresentadas duas telas que exemplificam o protótipo que foi construído.</w:t>
+        <w:t>Para construção do projeto com todas as suas características finais foi utilizado um protótipo que foi elaborado rapidamente e assim, pode ser avaliado e alterado de acordo com as necessidades. A seguir serão apresentadas duas telas que exemplificam o protótipo que foi construído.</w:t>
       </w:r>
     </w:p>
     <w:p>
@@ -17114,7 +17519,15 @@
         <w:jc w:val="both"/>
       </w:pPr>
       <w:r>
-        <w:t xml:space="preserve">AURICH, Eduardo Antonio. </w:t>
+        <w:t xml:space="preserve">AURICH, Eduardo </w:t>
+      </w:r>
+      <w:proofErr w:type="spellStart"/>
+      <w:r>
+        <w:t>Antonio</w:t>
+      </w:r>
+      <w:proofErr w:type="spellEnd"/>
+      <w:r>
+        <w:t xml:space="preserve">. </w:t>
       </w:r>
       <w:r>
         <w:rPr>
@@ -17148,7 +17561,15 @@
         <w:t>online</w:t>
       </w:r>
       <w:r>
-        <w:t>/?IsisScript=iah/iah.xis&amp;src=google&amp;base=BDENF&amp;lang=p&amp;nextAction=lnk&amp;exprSearch=17563&amp;indexSearch=ID. Acesso em: 27 Out. 2015.</w:t>
+        <w:t xml:space="preserve">/?IsisScript=iah/iah.xis&amp;src=google&amp;base=BDENF&amp;lang=p&amp;nextAction=lnk&amp;exprSearch=17563&amp;indexSearch=ID. Acesso em: 27 </w:t>
+      </w:r>
+      <w:proofErr w:type="gramStart"/>
+      <w:r>
+        <w:t>Out.</w:t>
+      </w:r>
+      <w:proofErr w:type="gramEnd"/>
+      <w:r>
+        <w:t xml:space="preserve"> 2015.</w:t>
       </w:r>
     </w:p>
     <w:p>
@@ -17240,7 +17661,27 @@
           <w:szCs w:val="22"/>
           <w:lang w:eastAsia="en-US"/>
         </w:rPr>
-        <w:t>2012. Disponível em: http://www.devmedia.com.br/artigo-sql-magazine-66-utilizando-uml-diagrama-de-atividade/13577. Acesso em: 12 Abr 2016.</w:t>
+        <w:t xml:space="preserve">2012. Disponível em: http://www.devmedia.com.br/artigo-sql-magazine-66-utilizando-uml-diagrama-de-atividade/13577. Acesso em: 12 </w:t>
+      </w:r>
+      <w:proofErr w:type="spellStart"/>
+      <w:r>
+        <w:rPr>
+          <w:rFonts w:eastAsiaTheme="minorHAnsi" w:cstheme="minorBidi"/>
+          <w:color w:val="000000" w:themeColor="text1"/>
+          <w:szCs w:val="22"/>
+          <w:lang w:eastAsia="en-US"/>
+        </w:rPr>
+        <w:t>Abr</w:t>
+      </w:r>
+      <w:proofErr w:type="spellEnd"/>
+      <w:r>
+        <w:rPr>
+          <w:rFonts w:eastAsiaTheme="minorHAnsi" w:cstheme="minorBidi"/>
+          <w:color w:val="000000" w:themeColor="text1"/>
+          <w:szCs w:val="22"/>
+          <w:lang w:eastAsia="en-US"/>
+        </w:rPr>
+        <w:t xml:space="preserve"> 2016.</w:t>
       </w:r>
     </w:p>
     <w:p>
@@ -17262,7 +17703,15 @@
         <w:t>Introdução à Teoria Geral da Administração.</w:t>
       </w:r>
       <w:r>
-        <w:t>7. ed. Rio de Janeiro: Elsevier, 2003.</w:t>
+        <w:t xml:space="preserve">7. ed. Rio de Janeiro: </w:t>
+      </w:r>
+      <w:proofErr w:type="spellStart"/>
+      <w:r>
+        <w:t>Elsevier</w:t>
+      </w:r>
+      <w:proofErr w:type="spellEnd"/>
+      <w:r>
+        <w:t>, 2003.</w:t>
       </w:r>
     </w:p>
     <w:p>
@@ -17358,7 +17807,15 @@
         <w:t>ADMINISTRAÇÃO – origem e conceitos</w:t>
       </w:r>
       <w:r>
-        <w:t>, 2008. Disponível em: http://www.ufjf.br/admenf/files/2013/05/Aula-Disciplina-Administra%C3%A7%C3%A3o-em-Enfermagem-I-ADMINISTRA%C3%87%C3%83O-%E2%80%93-origem-e-conceitos.pdf. Acesso em: 04 Abr. 2016.</w:t>
+        <w:t xml:space="preserve">, 2008. Disponível em: http://www.ufjf.br/admenf/files/2013/05/Aula-Disciplina-Administra%C3%A7%C3%A3o-em-Enfermagem-I-ADMINISTRA%C3%87%C3%83O-%E2%80%93-origem-e-conceitos.pdf. Acesso em: 04 </w:t>
+      </w:r>
+      <w:proofErr w:type="gramStart"/>
+      <w:r>
+        <w:t>Abr.</w:t>
+      </w:r>
+      <w:proofErr w:type="gramEnd"/>
+      <w:r>
+        <w:t xml:space="preserve"> 2016.</w:t>
       </w:r>
     </w:p>
     <w:p>
@@ -17368,14 +17825,30 @@
       <w:r>
         <w:t xml:space="preserve">GUIMARÃES, Eliane Marina Palhares; ÉVORA, Yolanda Dora Martinez. Sistema de informação: instrumento para tomada de decisão no exercício da gerência. </w:t>
       </w:r>
-      <w:r>
-        <w:rPr>
-          <w:b/>
-        </w:rPr>
-        <w:t>Ci. Inf.</w:t>
-      </w:r>
-      <w:r>
-        <w:t>, Brasília, 33, jan. 2004. Disponível em: http://www.scielo.br/pdf/ci/v33n1/v33n1a09. Acesso em: 27 Out. 2015.</w:t>
+      <w:proofErr w:type="spellStart"/>
+      <w:r>
+        <w:rPr>
+          <w:b/>
+        </w:rPr>
+        <w:t>Ci</w:t>
+      </w:r>
+      <w:proofErr w:type="spellEnd"/>
+      <w:r>
+        <w:rPr>
+          <w:b/>
+        </w:rPr>
+        <w:t>. Inf.</w:t>
+      </w:r>
+      <w:r>
+        <w:t xml:space="preserve">, Brasília, 33, jan. 2004. Disponível em: http://www.scielo.br/pdf/ci/v33n1/v33n1a09. Acesso em: 27 </w:t>
+      </w:r>
+      <w:proofErr w:type="gramStart"/>
+      <w:r>
+        <w:t>Out.</w:t>
+      </w:r>
+      <w:proofErr w:type="gramEnd"/>
+      <w:r>
+        <w:t xml:space="preserve"> 2015.</w:t>
       </w:r>
     </w:p>
     <w:p>
@@ -17392,7 +17865,15 @@
         <w:t>Avaliação da capacidade de gestão de organizações sociais:</w:t>
       </w:r>
       <w:r>
-        <w:t xml:space="preserve"> uma proposta metodológica em desenvolvimento. Rio de Janeiro, dez. 2004. Disponível em: www.scielo.br/scielo.php?pid=S0102-311X2004000600023&amp;script=sci_arttext. Acesso em: 17 Nov. 2015.</w:t>
+        <w:t xml:space="preserve"> uma proposta metodológica em desenvolvimento. Rio de Janeiro, dez. 2004. Disponível em: www.scielo.br/scielo.php?pid=S0102-311X2004000600023&amp;script=sci_arttext. Acesso em: 17 </w:t>
+      </w:r>
+      <w:proofErr w:type="gramStart"/>
+      <w:r>
+        <w:t>Nov.</w:t>
+      </w:r>
+      <w:proofErr w:type="gramEnd"/>
+      <w:r>
+        <w:t xml:space="preserve"> 2015.</w:t>
       </w:r>
     </w:p>
     <w:p>
@@ -17409,7 +17890,15 @@
         <w:t xml:space="preserve">Projeto de banco de dados. </w:t>
       </w:r>
       <w:r>
-        <w:t>6. ed. Porto Alegre: Bookman, 2009.</w:t>
+        <w:t xml:space="preserve">6. ed. Porto Alegre: </w:t>
+      </w:r>
+      <w:proofErr w:type="spellStart"/>
+      <w:r>
+        <w:t>Bookman</w:t>
+      </w:r>
+      <w:proofErr w:type="spellEnd"/>
+      <w:r>
+        <w:t>, 2009.</w:t>
       </w:r>
     </w:p>
     <w:p>
@@ -17435,7 +17924,15 @@
       </w:pPr>
       <w:r>
         <w:lastRenderedPageBreak/>
-        <w:t xml:space="preserve">LAUDON, Kenneth C.; LAUDON, Jane Price. </w:t>
+        <w:t xml:space="preserve">LAUDON, Kenneth C.; LAUDON, Jane </w:t>
+      </w:r>
+      <w:proofErr w:type="spellStart"/>
+      <w:r>
+        <w:t>Price</w:t>
+      </w:r>
+      <w:proofErr w:type="spellEnd"/>
+      <w:r>
+        <w:t xml:space="preserve">. </w:t>
       </w:r>
       <w:r>
         <w:rPr>
@@ -17485,7 +17982,27 @@
           <w:szCs w:val="22"/>
           <w:lang w:eastAsia="en-US"/>
         </w:rPr>
-        <w:t>, 2005. Disponível em: http://www.macoratti.net/vb_uml2.htm. Acesso em: 12 Abr 2016.</w:t>
+        <w:t xml:space="preserve">, 2005. Disponível em: http://www.macoratti.net/vb_uml2.htm. Acesso em: 12 </w:t>
+      </w:r>
+      <w:proofErr w:type="spellStart"/>
+      <w:r>
+        <w:rPr>
+          <w:rFonts w:eastAsiaTheme="minorHAnsi" w:cstheme="minorBidi"/>
+          <w:color w:val="000000" w:themeColor="text1"/>
+          <w:szCs w:val="22"/>
+          <w:lang w:eastAsia="en-US"/>
+        </w:rPr>
+        <w:t>Abr</w:t>
+      </w:r>
+      <w:proofErr w:type="spellEnd"/>
+      <w:r>
+        <w:rPr>
+          <w:rFonts w:eastAsiaTheme="minorHAnsi" w:cstheme="minorBidi"/>
+          <w:color w:val="000000" w:themeColor="text1"/>
+          <w:szCs w:val="22"/>
+          <w:lang w:eastAsia="en-US"/>
+        </w:rPr>
+        <w:t xml:space="preserve"> 2016.</w:t>
       </w:r>
     </w:p>
     <w:p>
@@ -17498,7 +18015,15 @@
         <w:jc w:val="both"/>
       </w:pPr>
       <w:r>
-        <w:t xml:space="preserve">MATOS, Fábio de; FERNANDES Anita Maria da Rocha; MORIRA, Benjamim Grando. Sistema de </w:t>
+        <w:t xml:space="preserve">MATOS, Fábio de; FERNANDES Anita Maria da Rocha; MORIRA, Benjamim </w:t>
+      </w:r>
+      <w:proofErr w:type="spellStart"/>
+      <w:r>
+        <w:t>Grando</w:t>
+      </w:r>
+      <w:proofErr w:type="spellEnd"/>
+      <w:r>
+        <w:t xml:space="preserve">. Sistema de </w:t>
       </w:r>
       <w:r>
         <w:rPr>
@@ -17546,7 +18071,15 @@
         <w:t>Anais SULCOMP</w:t>
       </w:r>
       <w:r>
-        <w:t>, América do Norte, 2, fev. 2013. Disponível em: http://periodicos.unesc.net/index.php/sulcomp/article/view/1000. Acesso em: 27 Out. 2015.</w:t>
+        <w:t xml:space="preserve">, América do Norte, 2, fev. 2013. Disponível em: http://periodicos.unesc.net/index.php/sulcomp/article/view/1000. Acesso em: 27 </w:t>
+      </w:r>
+      <w:proofErr w:type="gramStart"/>
+      <w:r>
+        <w:t>Out.</w:t>
+      </w:r>
+      <w:proofErr w:type="gramEnd"/>
+      <w:r>
+        <w:t xml:space="preserve"> 2015.</w:t>
       </w:r>
     </w:p>
     <w:p>
@@ -17611,6 +18144,7 @@
         </w:rPr>
         <w:t xml:space="preserve">Engenharia de </w:t>
       </w:r>
+      <w:proofErr w:type="spellStart"/>
       <w:r>
         <w:rPr>
           <w:b/>
@@ -17625,7 +18159,11 @@
         <w:t>.</w:t>
       </w:r>
       <w:r>
-        <w:t>Porto Alegre: AMGH, 2010.</w:t>
+        <w:t>Porto</w:t>
+      </w:r>
+      <w:proofErr w:type="spellEnd"/>
+      <w:r>
+        <w:t xml:space="preserve"> Alegre: AMGH, 2010.</w:t>
       </w:r>
     </w:p>
     <w:p>
@@ -17658,10 +18196,56 @@
         <w:rPr>
           <w:b/>
         </w:rPr>
-        <w:t xml:space="preserve">Utilização de ferramentas de sistemas erp para gestão de empresas: </w:t>
-      </w:r>
-      <w:r>
-        <w:t>um estudo de caso na pirelli pneus de feira de santana. 2010. Disponível em: http://www.uefs.br/portal/colegiados/administracao/menus/monografias/2010/monografia%20marcos%20final-1.pdf . Acesso em: 18 Nov. 2015.</w:t>
+        <w:t xml:space="preserve">Utilização de ferramentas de sistemas </w:t>
+      </w:r>
+      <w:proofErr w:type="spellStart"/>
+      <w:r>
+        <w:rPr>
+          <w:b/>
+        </w:rPr>
+        <w:t>erp</w:t>
+      </w:r>
+      <w:proofErr w:type="spellEnd"/>
+      <w:r>
+        <w:rPr>
+          <w:b/>
+        </w:rPr>
+        <w:t xml:space="preserve"> para gestão de empresas: </w:t>
+      </w:r>
+      <w:r>
+        <w:t xml:space="preserve">um estudo de caso na </w:t>
+      </w:r>
+      <w:proofErr w:type="spellStart"/>
+      <w:r>
+        <w:t>pirelli</w:t>
+      </w:r>
+      <w:proofErr w:type="spellEnd"/>
+      <w:r>
+        <w:t xml:space="preserve"> pneus de feira de </w:t>
+      </w:r>
+      <w:proofErr w:type="spellStart"/>
+      <w:r>
+        <w:t>santana</w:t>
+      </w:r>
+      <w:proofErr w:type="spellEnd"/>
+      <w:r>
+        <w:t xml:space="preserve">. 2010. Disponível em: </w:t>
+      </w:r>
+      <w:proofErr w:type="gramStart"/>
+      <w:r>
+        <w:t>http://www.uefs.br/portal/colegiados/administracao/menus/monografias/2010/monografia%20marcos%20final-1.pdf .</w:t>
+      </w:r>
+      <w:proofErr w:type="gramEnd"/>
+      <w:r>
+        <w:t xml:space="preserve"> Acesso em: 18 </w:t>
+      </w:r>
+      <w:proofErr w:type="gramStart"/>
+      <w:r>
+        <w:t>Nov.</w:t>
+      </w:r>
+      <w:proofErr w:type="gramEnd"/>
+      <w:r>
+        <w:t xml:space="preserve"> 2015.</w:t>
       </w:r>
     </w:p>
     <w:p>
@@ -17678,7 +18262,15 @@
         <w:t>Impacto dos Sistemas Colaborativos nas Organizações</w:t>
       </w:r>
       <w:r>
-        <w:t>, 2002. Disponível em: https://repositorium.sdum.uminho.pt/bitstream/1822/285/1/tese%20final%2031DEZ02.pdf. Acesso em: 04 Abr 2016</w:t>
+        <w:t xml:space="preserve">, 2002. Disponível em: https://repositorium.sdum.uminho.pt/bitstream/1822/285/1/tese%20final%2031DEZ02.pdf. Acesso em: 04 </w:t>
+      </w:r>
+      <w:proofErr w:type="spellStart"/>
+      <w:r>
+        <w:t>Abr</w:t>
+      </w:r>
+      <w:proofErr w:type="spellEnd"/>
+      <w:r>
+        <w:t xml:space="preserve"> 2016</w:t>
       </w:r>
     </w:p>
     <w:p>
@@ -17694,12 +18286,21 @@
         </w:rPr>
         <w:t xml:space="preserve">SOMMERVILLE, Ian. </w:t>
       </w:r>
+      <w:proofErr w:type="spellStart"/>
       <w:r>
         <w:rPr>
           <w:b/>
           <w:lang w:val="en-US"/>
         </w:rPr>
-        <w:t xml:space="preserve">Engenharia de </w:t>
+        <w:t>Engenharia</w:t>
+      </w:r>
+      <w:proofErr w:type="spellEnd"/>
+      <w:r>
+        <w:rPr>
+          <w:b/>
+          <w:lang w:val="en-US"/>
+        </w:rPr>
+        <w:t xml:space="preserve"> de </w:t>
       </w:r>
       <w:r>
         <w:rPr>
@@ -17734,19 +18335,81 @@
         <w:rPr>
           <w:lang w:val="en-US"/>
         </w:rPr>
-        <w:t xml:space="preserve">TURBAN, Efraim; McLEAN, Ephraim; WETHERBE, James. </w:t>
-      </w:r>
-      <w:r>
-        <w:rPr>
-          <w:b/>
+        <w:t xml:space="preserve">TURBAN, </w:t>
+      </w:r>
+      <w:proofErr w:type="spellStart"/>
+      <w:r>
+        <w:rPr>
           <w:lang w:val="en-US"/>
         </w:rPr>
-        <w:t>Tecnologia da informação para gestão</w:t>
-      </w:r>
+        <w:t>Efraim</w:t>
+      </w:r>
+      <w:proofErr w:type="spellEnd"/>
       <w:r>
         <w:rPr>
           <w:lang w:val="en-US"/>
         </w:rPr>
+        <w:t xml:space="preserve">; </w:t>
+      </w:r>
+      <w:proofErr w:type="spellStart"/>
+      <w:r>
+        <w:rPr>
+          <w:lang w:val="en-US"/>
+        </w:rPr>
+        <w:t>McLEAN</w:t>
+      </w:r>
+      <w:proofErr w:type="spellEnd"/>
+      <w:r>
+        <w:rPr>
+          <w:lang w:val="en-US"/>
+        </w:rPr>
+        <w:t xml:space="preserve">, Ephraim; WETHERBE, James. </w:t>
+      </w:r>
+      <w:proofErr w:type="spellStart"/>
+      <w:r>
+        <w:rPr>
+          <w:b/>
+          <w:lang w:val="en-US"/>
+        </w:rPr>
+        <w:t>Tecnologia</w:t>
+      </w:r>
+      <w:proofErr w:type="spellEnd"/>
+      <w:r>
+        <w:rPr>
+          <w:b/>
+          <w:lang w:val="en-US"/>
+        </w:rPr>
+        <w:t xml:space="preserve"> da </w:t>
+      </w:r>
+      <w:proofErr w:type="spellStart"/>
+      <w:r>
+        <w:rPr>
+          <w:b/>
+          <w:lang w:val="en-US"/>
+        </w:rPr>
+        <w:t>informação</w:t>
+      </w:r>
+      <w:proofErr w:type="spellEnd"/>
+      <w:r>
+        <w:rPr>
+          <w:b/>
+          <w:lang w:val="en-US"/>
+        </w:rPr>
+        <w:t xml:space="preserve"> para </w:t>
+      </w:r>
+      <w:proofErr w:type="spellStart"/>
+      <w:r>
+        <w:rPr>
+          <w:b/>
+          <w:lang w:val="en-US"/>
+        </w:rPr>
+        <w:t>gestão</w:t>
+      </w:r>
+      <w:proofErr w:type="spellEnd"/>
+      <w:r>
+        <w:rPr>
+          <w:lang w:val="en-US"/>
+        </w:rPr>
         <w:t>. 3. Ed. Porto Alegre: Bookman, 2004.</w:t>
       </w:r>
     </w:p>
@@ -17767,7 +18430,15 @@
         <w:t>CONCEITOS, OBJETIVOS, ORIGEM, REVOLUÇÃO INDUSTRIAL, RECURSOS EMPRESARIAIS, FUNÇÕES DOS GERENTES</w:t>
       </w:r>
       <w:r>
-        <w:t>, 2009. Disponível em: http://www2.ifma.edu.br/proen/arquivos/artigos.php/administracao_carlos_magno_dos_anjos_veras.pdf. Acesso em: 04 Abr 2016.</w:t>
+        <w:t xml:space="preserve">, 2009. Disponível em: http://www2.ifma.edu.br/proen/arquivos/artigos.php/administracao_carlos_magno_dos_anjos_veras.pdf. Acesso em: 04 </w:t>
+      </w:r>
+      <w:proofErr w:type="spellStart"/>
+      <w:r>
+        <w:t>Abr</w:t>
+      </w:r>
+      <w:proofErr w:type="spellEnd"/>
+      <w:r>
+        <w:t xml:space="preserve"> 2016.</w:t>
       </w:r>
     </w:p>
     <w:p>
@@ -17802,7 +18473,7 @@
 </file>
 
 <file path=word/endnotes.xml><?xml version="1.0" encoding="utf-8"?>
-<w:endnotes xmlns:wpc="http://schemas.microsoft.com/office/word/2010/wordprocessingCanvas" xmlns:cx="http://schemas.microsoft.com/office/drawing/2014/chartex" xmlns:mc="http://schemas.openxmlformats.org/markup-compatibility/2006" xmlns:o="urn:schemas-microsoft-com:office:office" xmlns:r="http://schemas.openxmlformats.org/officeDocument/2006/relationships" xmlns:m="http://schemas.openxmlformats.org/officeDocument/2006/math" xmlns:v="urn:schemas-microsoft-com:vml" xmlns:wp14="http://schemas.microsoft.com/office/word/2010/wordprocessingDrawing" xmlns:wp="http://schemas.openxmlformats.org/drawingml/2006/wordprocessingDrawing" xmlns:w10="urn:schemas-microsoft-com:office:word" xmlns:w="http://schemas.openxmlformats.org/wordprocessingml/2006/main" xmlns:w14="http://schemas.microsoft.com/office/word/2010/wordml" xmlns:w15="http://schemas.microsoft.com/office/word/2012/wordml" xmlns:w16se="http://schemas.microsoft.com/office/word/2015/wordml/symex" xmlns:wpg="http://schemas.microsoft.com/office/word/2010/wordprocessingGroup" xmlns:wpi="http://schemas.microsoft.com/office/word/2010/wordprocessingInk" xmlns:wne="http://schemas.microsoft.com/office/word/2006/wordml" xmlns:wps="http://schemas.microsoft.com/office/word/2010/wordprocessingShape" mc:Ignorable="w14 w15 w16se wp14">
+<w:endnotes xmlns:wpc="http://schemas.microsoft.com/office/word/2010/wordprocessingCanvas" xmlns:cx="http://schemas.microsoft.com/office/drawing/2014/chartex" xmlns:cx1="http://schemas.microsoft.com/office/drawing/2015/9/8/chartex" xmlns:cx2="http://schemas.microsoft.com/office/drawing/2015/10/21/chartex" xmlns:cx3="http://schemas.microsoft.com/office/drawing/2016/5/9/chartex" xmlns:cx4="http://schemas.microsoft.com/office/drawing/2016/5/10/chartex" xmlns:cx5="http://schemas.microsoft.com/office/drawing/2016/5/11/chartex" xmlns:mc="http://schemas.openxmlformats.org/markup-compatibility/2006" xmlns:o="urn:schemas-microsoft-com:office:office" xmlns:r="http://schemas.openxmlformats.org/officeDocument/2006/relationships" xmlns:m="http://schemas.openxmlformats.org/officeDocument/2006/math" xmlns:v="urn:schemas-microsoft-com:vml" xmlns:wp14="http://schemas.microsoft.com/office/word/2010/wordprocessingDrawing" xmlns:wp="http://schemas.openxmlformats.org/drawingml/2006/wordprocessingDrawing" xmlns:w10="urn:schemas-microsoft-com:office:word" xmlns:w="http://schemas.openxmlformats.org/wordprocessingml/2006/main" xmlns:w14="http://schemas.microsoft.com/office/word/2010/wordml" xmlns:w15="http://schemas.microsoft.com/office/word/2012/wordml" xmlns:w16se="http://schemas.microsoft.com/office/word/2015/wordml/symex" xmlns:wpg="http://schemas.microsoft.com/office/word/2010/wordprocessingGroup" xmlns:wpi="http://schemas.microsoft.com/office/word/2010/wordprocessingInk" xmlns:wne="http://schemas.microsoft.com/office/word/2006/wordml" xmlns:wps="http://schemas.microsoft.com/office/word/2010/wordprocessingShape" mc:Ignorable="w14 w15 w16se wp14">
   <w:endnote w:type="separator" w:id="-1">
     <w:p>
       <w:pPr>
@@ -17827,7 +18498,7 @@
 </file>
 
 <file path=word/footnotes.xml><?xml version="1.0" encoding="utf-8"?>
-<w:footnotes xmlns:wpc="http://schemas.microsoft.com/office/word/2010/wordprocessingCanvas" xmlns:cx="http://schemas.microsoft.com/office/drawing/2014/chartex" xmlns:mc="http://schemas.openxmlformats.org/markup-compatibility/2006" xmlns:o="urn:schemas-microsoft-com:office:office" xmlns:r="http://schemas.openxmlformats.org/officeDocument/2006/relationships" xmlns:m="http://schemas.openxmlformats.org/officeDocument/2006/math" xmlns:v="urn:schemas-microsoft-com:vml" xmlns:wp14="http://schemas.microsoft.com/office/word/2010/wordprocessingDrawing" xmlns:wp="http://schemas.openxmlformats.org/drawingml/2006/wordprocessingDrawing" xmlns:w10="urn:schemas-microsoft-com:office:word" xmlns:w="http://schemas.openxmlformats.org/wordprocessingml/2006/main" xmlns:w14="http://schemas.microsoft.com/office/word/2010/wordml" xmlns:w15="http://schemas.microsoft.com/office/word/2012/wordml" xmlns:w16se="http://schemas.microsoft.com/office/word/2015/wordml/symex" xmlns:wpg="http://schemas.microsoft.com/office/word/2010/wordprocessingGroup" xmlns:wpi="http://schemas.microsoft.com/office/word/2010/wordprocessingInk" xmlns:wne="http://schemas.microsoft.com/office/word/2006/wordml" xmlns:wps="http://schemas.microsoft.com/office/word/2010/wordprocessingShape" mc:Ignorable="w14 w15 w16se wp14">
+<w:footnotes xmlns:wpc="http://schemas.microsoft.com/office/word/2010/wordprocessingCanvas" xmlns:cx="http://schemas.microsoft.com/office/drawing/2014/chartex" xmlns:cx1="http://schemas.microsoft.com/office/drawing/2015/9/8/chartex" xmlns:cx2="http://schemas.microsoft.com/office/drawing/2015/10/21/chartex" xmlns:cx3="http://schemas.microsoft.com/office/drawing/2016/5/9/chartex" xmlns:cx4="http://schemas.microsoft.com/office/drawing/2016/5/10/chartex" xmlns:cx5="http://schemas.microsoft.com/office/drawing/2016/5/11/chartex" xmlns:mc="http://schemas.openxmlformats.org/markup-compatibility/2006" xmlns:o="urn:schemas-microsoft-com:office:office" xmlns:r="http://schemas.openxmlformats.org/officeDocument/2006/relationships" xmlns:m="http://schemas.openxmlformats.org/officeDocument/2006/math" xmlns:v="urn:schemas-microsoft-com:vml" xmlns:wp14="http://schemas.microsoft.com/office/word/2010/wordprocessingDrawing" xmlns:wp="http://schemas.openxmlformats.org/drawingml/2006/wordprocessingDrawing" xmlns:w10="urn:schemas-microsoft-com:office:word" xmlns:w="http://schemas.openxmlformats.org/wordprocessingml/2006/main" xmlns:w14="http://schemas.microsoft.com/office/word/2010/wordml" xmlns:w15="http://schemas.microsoft.com/office/word/2012/wordml" xmlns:w16se="http://schemas.microsoft.com/office/word/2015/wordml/symex" xmlns:wpg="http://schemas.microsoft.com/office/word/2010/wordprocessingGroup" xmlns:wpi="http://schemas.microsoft.com/office/word/2010/wordprocessingInk" xmlns:wne="http://schemas.microsoft.com/office/word/2006/wordml" xmlns:wps="http://schemas.microsoft.com/office/word/2010/wordprocessingShape" mc:Ignorable="w14 w15 w16se wp14">
   <w:footnote w:type="separator" w:id="-1">
     <w:p>
       <w:pPr>
@@ -17852,7 +18523,7 @@
 </file>
 
 <file path=word/header1.xml><?xml version="1.0" encoding="utf-8"?>
-<w:hdr xmlns:wpc="http://schemas.microsoft.com/office/word/2010/wordprocessingCanvas" xmlns:cx="http://schemas.microsoft.com/office/drawing/2014/chartex" xmlns:mc="http://schemas.openxmlformats.org/markup-compatibility/2006" xmlns:o="urn:schemas-microsoft-com:office:office" xmlns:r="http://schemas.openxmlformats.org/officeDocument/2006/relationships" xmlns:m="http://schemas.openxmlformats.org/officeDocument/2006/math" xmlns:v="urn:schemas-microsoft-com:vml" xmlns:wp14="http://schemas.microsoft.com/office/word/2010/wordprocessingDrawing" xmlns:wp="http://schemas.openxmlformats.org/drawingml/2006/wordprocessingDrawing" xmlns:w10="urn:schemas-microsoft-com:office:word" xmlns:w="http://schemas.openxmlformats.org/wordprocessingml/2006/main" xmlns:w14="http://schemas.microsoft.com/office/word/2010/wordml" xmlns:w15="http://schemas.microsoft.com/office/word/2012/wordml" xmlns:w16se="http://schemas.microsoft.com/office/word/2015/wordml/symex" xmlns:wpg="http://schemas.microsoft.com/office/word/2010/wordprocessingGroup" xmlns:wpi="http://schemas.microsoft.com/office/word/2010/wordprocessingInk" xmlns:wne="http://schemas.microsoft.com/office/word/2006/wordml" xmlns:wps="http://schemas.microsoft.com/office/word/2010/wordprocessingShape" mc:Ignorable="w14 w15 w16se wp14">
+<w:hdr xmlns:wpc="http://schemas.microsoft.com/office/word/2010/wordprocessingCanvas" xmlns:cx="http://schemas.microsoft.com/office/drawing/2014/chartex" xmlns:cx1="http://schemas.microsoft.com/office/drawing/2015/9/8/chartex" xmlns:cx2="http://schemas.microsoft.com/office/drawing/2015/10/21/chartex" xmlns:cx3="http://schemas.microsoft.com/office/drawing/2016/5/9/chartex" xmlns:cx4="http://schemas.microsoft.com/office/drawing/2016/5/10/chartex" xmlns:cx5="http://schemas.microsoft.com/office/drawing/2016/5/11/chartex" xmlns:mc="http://schemas.openxmlformats.org/markup-compatibility/2006" xmlns:o="urn:schemas-microsoft-com:office:office" xmlns:r="http://schemas.openxmlformats.org/officeDocument/2006/relationships" xmlns:m="http://schemas.openxmlformats.org/officeDocument/2006/math" xmlns:v="urn:schemas-microsoft-com:vml" xmlns:wp14="http://schemas.microsoft.com/office/word/2010/wordprocessingDrawing" xmlns:wp="http://schemas.openxmlformats.org/drawingml/2006/wordprocessingDrawing" xmlns:w10="urn:schemas-microsoft-com:office:word" xmlns:w="http://schemas.openxmlformats.org/wordprocessingml/2006/main" xmlns:w14="http://schemas.microsoft.com/office/word/2010/wordml" xmlns:w15="http://schemas.microsoft.com/office/word/2012/wordml" xmlns:w16se="http://schemas.microsoft.com/office/word/2015/wordml/symex" xmlns:wpg="http://schemas.microsoft.com/office/word/2010/wordprocessingGroup" xmlns:wpi="http://schemas.microsoft.com/office/word/2010/wordprocessingInk" xmlns:wne="http://schemas.microsoft.com/office/word/2006/wordml" xmlns:wps="http://schemas.microsoft.com/office/word/2010/wordprocessingShape" mc:Ignorable="w14 w15 w16se wp14">
   <w:p>
     <w:pPr>
       <w:pStyle w:val="Cabealho"/>
@@ -17868,7 +18539,7 @@
 </file>
 
 <file path=word/header2.xml><?xml version="1.0" encoding="utf-8"?>
-<w:hdr xmlns:wpc="http://schemas.microsoft.com/office/word/2010/wordprocessingCanvas" xmlns:cx="http://schemas.microsoft.com/office/drawing/2014/chartex" xmlns:mc="http://schemas.openxmlformats.org/markup-compatibility/2006" xmlns:o="urn:schemas-microsoft-com:office:office" xmlns:r="http://schemas.openxmlformats.org/officeDocument/2006/relationships" xmlns:m="http://schemas.openxmlformats.org/officeDocument/2006/math" xmlns:v="urn:schemas-microsoft-com:vml" xmlns:wp14="http://schemas.microsoft.com/office/word/2010/wordprocessingDrawing" xmlns:wp="http://schemas.openxmlformats.org/drawingml/2006/wordprocessingDrawing" xmlns:w10="urn:schemas-microsoft-com:office:word" xmlns:w="http://schemas.openxmlformats.org/wordprocessingml/2006/main" xmlns:w14="http://schemas.microsoft.com/office/word/2010/wordml" xmlns:w15="http://schemas.microsoft.com/office/word/2012/wordml" xmlns:w16se="http://schemas.microsoft.com/office/word/2015/wordml/symex" xmlns:wpg="http://schemas.microsoft.com/office/word/2010/wordprocessingGroup" xmlns:wpi="http://schemas.microsoft.com/office/word/2010/wordprocessingInk" xmlns:wne="http://schemas.microsoft.com/office/word/2006/wordml" xmlns:wps="http://schemas.microsoft.com/office/word/2010/wordprocessingShape" mc:Ignorable="w14 w15 w16se wp14">
+<w:hdr xmlns:wpc="http://schemas.microsoft.com/office/word/2010/wordprocessingCanvas" xmlns:cx="http://schemas.microsoft.com/office/drawing/2014/chartex" xmlns:cx1="http://schemas.microsoft.com/office/drawing/2015/9/8/chartex" xmlns:cx2="http://schemas.microsoft.com/office/drawing/2015/10/21/chartex" xmlns:cx3="http://schemas.microsoft.com/office/drawing/2016/5/9/chartex" xmlns:cx4="http://schemas.microsoft.com/office/drawing/2016/5/10/chartex" xmlns:cx5="http://schemas.microsoft.com/office/drawing/2016/5/11/chartex" xmlns:mc="http://schemas.openxmlformats.org/markup-compatibility/2006" xmlns:o="urn:schemas-microsoft-com:office:office" xmlns:r="http://schemas.openxmlformats.org/officeDocument/2006/relationships" xmlns:m="http://schemas.openxmlformats.org/officeDocument/2006/math" xmlns:v="urn:schemas-microsoft-com:vml" xmlns:wp14="http://schemas.microsoft.com/office/word/2010/wordprocessingDrawing" xmlns:wp="http://schemas.openxmlformats.org/drawingml/2006/wordprocessingDrawing" xmlns:w10="urn:schemas-microsoft-com:office:word" xmlns:w="http://schemas.openxmlformats.org/wordprocessingml/2006/main" xmlns:w14="http://schemas.microsoft.com/office/word/2010/wordml" xmlns:w15="http://schemas.microsoft.com/office/word/2012/wordml" xmlns:w16se="http://schemas.microsoft.com/office/word/2015/wordml/symex" xmlns:wpg="http://schemas.microsoft.com/office/word/2010/wordprocessingGroup" xmlns:wpi="http://schemas.microsoft.com/office/word/2010/wordprocessingInk" xmlns:wne="http://schemas.microsoft.com/office/word/2006/wordml" xmlns:wps="http://schemas.microsoft.com/office/word/2010/wordprocessingShape" mc:Ignorable="w14 w15 w16se wp14">
   <w:sdt>
     <w:sdtPr>
       <w:id w:val="-2074111608"/>
@@ -17877,6 +18548,7 @@
         <w:docPartUnique/>
       </w:docPartObj>
     </w:sdtPr>
+    <w:sdtEndPr/>
     <w:sdtContent>
       <w:p>
         <w:pPr>
@@ -17896,7 +18568,7 @@
           <w:rPr>
             <w:noProof/>
           </w:rPr>
-          <w:t>7</w:t>
+          <w:t>20</w:t>
         </w:r>
         <w:r>
           <w:fldChar w:fldCharType="end"/>
@@ -17913,7 +18585,7 @@
 </file>
 
 <file path=word/numbering.xml><?xml version="1.0" encoding="utf-8"?>
-<w:numbering xmlns:wpc="http://schemas.microsoft.com/office/word/2010/wordprocessingCanvas" xmlns:cx="http://schemas.microsoft.com/office/drawing/2014/chartex" xmlns:mc="http://schemas.openxmlformats.org/markup-compatibility/2006" xmlns:o="urn:schemas-microsoft-com:office:office" xmlns:r="http://schemas.openxmlformats.org/officeDocument/2006/relationships" xmlns:m="http://schemas.openxmlformats.org/officeDocument/2006/math" xmlns:v="urn:schemas-microsoft-com:vml" xmlns:wp14="http://schemas.microsoft.com/office/word/2010/wordprocessingDrawing" xmlns:wp="http://schemas.openxmlformats.org/drawingml/2006/wordprocessingDrawing" xmlns:w10="urn:schemas-microsoft-com:office:word" xmlns:w="http://schemas.openxmlformats.org/wordprocessingml/2006/main" xmlns:w14="http://schemas.microsoft.com/office/word/2010/wordml" xmlns:w15="http://schemas.microsoft.com/office/word/2012/wordml" xmlns:w16se="http://schemas.microsoft.com/office/word/2015/wordml/symex" xmlns:wpg="http://schemas.microsoft.com/office/word/2010/wordprocessingGroup" xmlns:wpi="http://schemas.microsoft.com/office/word/2010/wordprocessingInk" xmlns:wne="http://schemas.microsoft.com/office/word/2006/wordml" xmlns:wps="http://schemas.microsoft.com/office/word/2010/wordprocessingShape" mc:Ignorable="w14 w15 w16se wp14">
+<w:numbering xmlns:wpc="http://schemas.microsoft.com/office/word/2010/wordprocessingCanvas" xmlns:cx="http://schemas.microsoft.com/office/drawing/2014/chartex" xmlns:cx1="http://schemas.microsoft.com/office/drawing/2015/9/8/chartex" xmlns:cx2="http://schemas.microsoft.com/office/drawing/2015/10/21/chartex" xmlns:cx3="http://schemas.microsoft.com/office/drawing/2016/5/9/chartex" xmlns:cx4="http://schemas.microsoft.com/office/drawing/2016/5/10/chartex" xmlns:cx5="http://schemas.microsoft.com/office/drawing/2016/5/11/chartex" xmlns:mc="http://schemas.openxmlformats.org/markup-compatibility/2006" xmlns:o="urn:schemas-microsoft-com:office:office" xmlns:r="http://schemas.openxmlformats.org/officeDocument/2006/relationships" xmlns:m="http://schemas.openxmlformats.org/officeDocument/2006/math" xmlns:v="urn:schemas-microsoft-com:vml" xmlns:wp14="http://schemas.microsoft.com/office/word/2010/wordprocessingDrawing" xmlns:wp="http://schemas.openxmlformats.org/drawingml/2006/wordprocessingDrawing" xmlns:w10="urn:schemas-microsoft-com:office:word" xmlns:w="http://schemas.openxmlformats.org/wordprocessingml/2006/main" xmlns:w14="http://schemas.microsoft.com/office/word/2010/wordml" xmlns:w15="http://schemas.microsoft.com/office/word/2012/wordml" xmlns:w16se="http://schemas.microsoft.com/office/word/2015/wordml/symex" xmlns:wpg="http://schemas.microsoft.com/office/word/2010/wordprocessingGroup" xmlns:wpi="http://schemas.microsoft.com/office/word/2010/wordprocessingInk" xmlns:wne="http://schemas.microsoft.com/office/word/2006/wordml" xmlns:wps="http://schemas.microsoft.com/office/word/2010/wordprocessingShape" mc:Ignorable="w14 w15 w16se wp14">
   <w:abstractNum w:abstractNumId="0" w15:restartNumberingAfterBreak="0">
     <w:nsid w:val="0FD177C2"/>
     <w:multiLevelType w:val="multilevel"/>
@@ -19698,7 +20370,7 @@
       </w:pPr>
     </w:pPrDefault>
   </w:docDefaults>
-  <w:latentStyles w:defLockedState="0" w:defUIPriority="99" w:defSemiHidden="0" w:defUnhideWhenUsed="0" w:defQFormat="0" w:count="371">
+  <w:latentStyles w:defLockedState="0" w:defUIPriority="99" w:defSemiHidden="0" w:defUnhideWhenUsed="0" w:defQFormat="0" w:count="374">
     <w:lsdException w:name="Normal" w:uiPriority="0" w:qFormat="1"/>
     <w:lsdException w:name="heading 1" w:uiPriority="9" w:qFormat="1"/>
     <w:lsdException w:name="heading 2" w:semiHidden="1" w:uiPriority="9" w:unhideWhenUsed="1" w:qFormat="1"/>
@@ -19804,7 +20476,6 @@
     <w:lsdException w:name="HTML Sample" w:semiHidden="1" w:unhideWhenUsed="1"/>
     <w:lsdException w:name="HTML Typewriter" w:semiHidden="1" w:unhideWhenUsed="1"/>
     <w:lsdException w:name="HTML Variable" w:semiHidden="1" w:unhideWhenUsed="1"/>
-    <w:lsdException w:name="Normal Table" w:semiHidden="1" w:unhideWhenUsed="1"/>
     <w:lsdException w:name="annotation subject" w:semiHidden="1" w:unhideWhenUsed="1"/>
     <w:lsdException w:name="No List" w:semiHidden="1" w:unhideWhenUsed="1"/>
     <w:lsdException w:name="Outline List 1" w:semiHidden="1" w:unhideWhenUsed="1"/>
@@ -19849,7 +20520,6 @@
     <w:lsdException w:name="Table Professional" w:semiHidden="1" w:unhideWhenUsed="1"/>
     <w:lsdException w:name="Table Subtle 1" w:semiHidden="1" w:unhideWhenUsed="1"/>
     <w:lsdException w:name="Table Subtle 2" w:semiHidden="1" w:unhideWhenUsed="1"/>
-    <w:lsdException w:name="Table Web 1" w:semiHidden="1" w:unhideWhenUsed="1"/>
     <w:lsdException w:name="Table Web 2" w:semiHidden="1" w:unhideWhenUsed="1"/>
     <w:lsdException w:name="Table Web 3" w:semiHidden="1" w:unhideWhenUsed="1"/>
     <w:lsdException w:name="Balloon Text" w:semiHidden="1" w:unhideWhenUsed="1"/>
@@ -20070,6 +20740,9 @@
     <w:lsdException w:name="List Table 5 Dark Accent 6" w:uiPriority="50"/>
     <w:lsdException w:name="List Table 6 Colorful Accent 6" w:uiPriority="51"/>
     <w:lsdException w:name="List Table 7 Colorful Accent 6" w:uiPriority="52"/>
+    <w:lsdException w:name="Mention" w:semiHidden="1" w:unhideWhenUsed="1"/>
+    <w:lsdException w:name="Smart Hyperlink" w:semiHidden="1" w:unhideWhenUsed="1"/>
+    <w:lsdException w:name="Hashtag" w:semiHidden="1" w:unhideWhenUsed="1"/>
   </w:latentStyles>
   <w:style w:type="paragraph" w:default="1" w:styleId="Normal">
     <w:name w:val="Normal"/>
@@ -20156,6 +20829,7 @@
   <w:style w:type="character" w:default="1" w:styleId="Fontepargpadro">
     <w:name w:val="Default Paragraph Font"/>
     <w:uiPriority w:val="1"/>
+    <w:semiHidden/>
     <w:unhideWhenUsed/>
   </w:style>
   <w:style w:type="table" w:default="1" w:styleId="Tabelanormal">
@@ -20836,7 +21510,7 @@
 </file>
 
 <file path=customXml/itemProps1.xml><?xml version="1.0" encoding="utf-8"?>
-<ds:datastoreItem xmlns:ds="http://schemas.openxmlformats.org/officeDocument/2006/customXml" ds:itemID="{95899593-7455-43E6-997B-40ED07707273}">
+<ds:datastoreItem xmlns:ds="http://schemas.openxmlformats.org/officeDocument/2006/customXml" ds:itemID="{0808DF9D-9D2A-4DBD-9653-32D081DFD5C8}">
   <ds:schemaRefs>
     <ds:schemaRef ds:uri="http://schemas.openxmlformats.org/officeDocument/2006/bibliography"/>
   </ds:schemaRefs>

</xml_diff>

<commit_message>
Corrigido o tamanho das imagens no doc Word
</commit_message>
<xml_diff>
--- a/Documentos/SAST_Revisado_Sem_Android.docx
+++ b/Documentos/SAST_Revisado_Sem_Android.docx
@@ -1,6 +1,6 @@
 
 <file path=word/document.xml><?xml version="1.0" encoding="utf-8"?>
-<w:document xmlns:wpc="http://schemas.microsoft.com/office/word/2010/wordprocessingCanvas" xmlns:cx="http://schemas.microsoft.com/office/drawing/2014/chartex" xmlns:cx1="http://schemas.microsoft.com/office/drawing/2015/9/8/chartex" xmlns:cx2="http://schemas.microsoft.com/office/drawing/2015/10/21/chartex" xmlns:cx3="http://schemas.microsoft.com/office/drawing/2016/5/9/chartex" xmlns:cx4="http://schemas.microsoft.com/office/drawing/2016/5/10/chartex" xmlns:cx5="http://schemas.microsoft.com/office/drawing/2016/5/11/chartex" xmlns:mc="http://schemas.openxmlformats.org/markup-compatibility/2006" xmlns:o="urn:schemas-microsoft-com:office:office" xmlns:r="http://schemas.openxmlformats.org/officeDocument/2006/relationships" xmlns:m="http://schemas.openxmlformats.org/officeDocument/2006/math" xmlns:v="urn:schemas-microsoft-com:vml" xmlns:wp14="http://schemas.microsoft.com/office/word/2010/wordprocessingDrawing" xmlns:wp="http://schemas.openxmlformats.org/drawingml/2006/wordprocessingDrawing" xmlns:w10="urn:schemas-microsoft-com:office:word" xmlns:w="http://schemas.openxmlformats.org/wordprocessingml/2006/main" xmlns:w14="http://schemas.microsoft.com/office/word/2010/wordml" xmlns:w15="http://schemas.microsoft.com/office/word/2012/wordml" xmlns:w16se="http://schemas.microsoft.com/office/word/2015/wordml/symex" xmlns:wpg="http://schemas.microsoft.com/office/word/2010/wordprocessingGroup" xmlns:wpi="http://schemas.microsoft.com/office/word/2010/wordprocessingInk" xmlns:wne="http://schemas.microsoft.com/office/word/2006/wordml" xmlns:wps="http://schemas.microsoft.com/office/word/2010/wordprocessingShape" mc:Ignorable="w14 w15 w16se wp14">
+<w:document xmlns:wpc="http://schemas.microsoft.com/office/word/2010/wordprocessingCanvas" xmlns:mc="http://schemas.openxmlformats.org/markup-compatibility/2006" xmlns:o="urn:schemas-microsoft-com:office:office" xmlns:r="http://schemas.openxmlformats.org/officeDocument/2006/relationships" xmlns:m="http://schemas.openxmlformats.org/officeDocument/2006/math" xmlns:v="urn:schemas-microsoft-com:vml" xmlns:wp14="http://schemas.microsoft.com/office/word/2010/wordprocessingDrawing" xmlns:wp="http://schemas.openxmlformats.org/drawingml/2006/wordprocessingDrawing" xmlns:w10="urn:schemas-microsoft-com:office:word" xmlns:w="http://schemas.openxmlformats.org/wordprocessingml/2006/main" xmlns:w14="http://schemas.microsoft.com/office/word/2010/wordml" xmlns:w15="http://schemas.microsoft.com/office/word/2012/wordml" xmlns:wpg="http://schemas.microsoft.com/office/word/2010/wordprocessingGroup" xmlns:wpi="http://schemas.microsoft.com/office/word/2010/wordprocessingInk" xmlns:wne="http://schemas.microsoft.com/office/word/2006/wordml" xmlns:wps="http://schemas.microsoft.com/office/word/2010/wordprocessingShape" mc:Ignorable="w14 w15 wp14">
   <w:body>
     <w:p>
       <w:pPr>
@@ -11,8 +11,6 @@
           <w:szCs w:val="28"/>
         </w:rPr>
       </w:pPr>
-      <w:bookmarkStart w:id="0" w:name="_GoBack"/>
-      <w:bookmarkEnd w:id="0"/>
       <w:r>
         <w:rPr>
           <w:rFonts w:cs="Times New Roman"/>
@@ -995,6 +993,7 @@
           <w:rFonts w:cs="Times New Roman"/>
           <w:sz w:val="28"/>
           <w:szCs w:val="28"/>
+          <w:lang w:val="en-US"/>
         </w:rPr>
         <w:br w:type="page"/>
       </w:r>
@@ -3596,8 +3595,8 @@
       <w:r>
         <w:fldChar w:fldCharType="end"/>
       </w:r>
-      <w:bookmarkStart w:id="1" w:name="_Toc447650601"/>
-      <w:bookmarkEnd w:id="1"/>
+      <w:bookmarkStart w:id="0" w:name="_Toc447650601"/>
+      <w:bookmarkEnd w:id="0"/>
     </w:p>
     <w:p>
       <w:pPr>
@@ -3606,7 +3605,7 @@
           <w:rFonts w:cs="Times New Roman"/>
         </w:rPr>
       </w:pPr>
-      <w:bookmarkStart w:id="2" w:name="_Toc465716351"/>
+      <w:bookmarkStart w:id="1" w:name="_Toc465716351"/>
       <w:r>
         <w:rPr>
           <w:rFonts w:cs="Times New Roman"/>
@@ -3614,7 +3613,7 @@
         <w:lastRenderedPageBreak/>
         <w:t>1 Introdução</w:t>
       </w:r>
-      <w:bookmarkEnd w:id="2"/>
+      <w:bookmarkEnd w:id="1"/>
     </w:p>
     <w:p>
       <w:pPr>
@@ -4440,9 +4439,9 @@
           <w:rFonts w:eastAsia="Times New Roman"/>
         </w:rPr>
       </w:pPr>
-      <w:bookmarkStart w:id="3" w:name="_Toc447650602"/>
-      <w:bookmarkStart w:id="4" w:name="_Toc465716352"/>
-      <w:bookmarkEnd w:id="3"/>
+      <w:bookmarkStart w:id="2" w:name="_Toc447650602"/>
+      <w:bookmarkStart w:id="3" w:name="_Toc465716352"/>
+      <w:bookmarkEnd w:id="2"/>
       <w:r>
         <w:rPr>
           <w:rFonts w:eastAsia="Times New Roman"/>
@@ -4450,7 +4449,7 @@
         <w:lastRenderedPageBreak/>
         <w:t>2 Revisão Bibliográfica</w:t>
       </w:r>
-      <w:bookmarkEnd w:id="4"/>
+      <w:bookmarkEnd w:id="3"/>
     </w:p>
     <w:p>
       <w:pPr>
@@ -4490,16 +4489,16 @@
           <w:szCs w:val="28"/>
         </w:rPr>
       </w:pPr>
-      <w:bookmarkStart w:id="5" w:name="_Toc447650603"/>
-      <w:bookmarkStart w:id="6" w:name="_Toc465716353"/>
+      <w:bookmarkStart w:id="4" w:name="_Toc447650603"/>
+      <w:bookmarkStart w:id="5" w:name="_Toc465716353"/>
+      <w:bookmarkEnd w:id="4"/>
+      <w:r>
+        <w:rPr>
+          <w:rStyle w:val="Ttulo2Char"/>
+        </w:rPr>
+        <w:t>2.1 Suporte e suporte técnico</w:t>
+      </w:r>
       <w:bookmarkEnd w:id="5"/>
-      <w:r>
-        <w:rPr>
-          <w:rStyle w:val="Ttulo2Char"/>
-        </w:rPr>
-        <w:t>2.1 Suporte e suporte técnico</w:t>
-      </w:r>
-      <w:bookmarkEnd w:id="6"/>
     </w:p>
     <w:p>
       <w:pPr>
@@ -4640,16 +4639,16 @@
           <w:rFonts w:eastAsia="Times New Roman"/>
         </w:rPr>
       </w:pPr>
-      <w:bookmarkStart w:id="7" w:name="_Toc447650604"/>
-      <w:bookmarkStart w:id="8" w:name="_Toc465716354"/>
+      <w:bookmarkStart w:id="6" w:name="_Toc447650604"/>
+      <w:bookmarkStart w:id="7" w:name="_Toc465716354"/>
+      <w:bookmarkEnd w:id="6"/>
+      <w:r>
+        <w:rPr>
+          <w:rFonts w:eastAsia="Times New Roman"/>
+        </w:rPr>
+        <w:t>2.2 Administração</w:t>
+      </w:r>
       <w:bookmarkEnd w:id="7"/>
-      <w:r>
-        <w:rPr>
-          <w:rFonts w:eastAsia="Times New Roman"/>
-        </w:rPr>
-        <w:t>2.2 Administração</w:t>
-      </w:r>
-      <w:bookmarkEnd w:id="8"/>
     </w:p>
     <w:p/>
     <w:p>
@@ -4789,8 +4788,8 @@
           <w:rFonts w:eastAsia="Times New Roman"/>
         </w:rPr>
       </w:pPr>
-      <w:bookmarkStart w:id="9" w:name="_Toc447650605"/>
-      <w:bookmarkStart w:id="10" w:name="_Toc465716355"/>
+      <w:bookmarkStart w:id="8" w:name="_Toc447650605"/>
+      <w:bookmarkStart w:id="9" w:name="_Toc465716355"/>
       <w:r>
         <w:rPr>
           <w:rFonts w:eastAsia="Times New Roman"/>
@@ -4805,14 +4804,14 @@
         </w:rPr>
         <w:t>Software</w:t>
       </w:r>
+      <w:bookmarkEnd w:id="8"/>
+      <w:r>
+        <w:rPr>
+          <w:rFonts w:eastAsia="Times New Roman"/>
+        </w:rPr>
+        <w:t xml:space="preserve"> administrativo</w:t>
+      </w:r>
       <w:bookmarkEnd w:id="9"/>
-      <w:r>
-        <w:rPr>
-          <w:rFonts w:eastAsia="Times New Roman"/>
-        </w:rPr>
-        <w:t xml:space="preserve"> administrativo</w:t>
-      </w:r>
-      <w:bookmarkEnd w:id="10"/>
     </w:p>
     <w:p>
       <w:pPr>
@@ -4851,13 +4850,13 @@
       <w:pPr>
         <w:pStyle w:val="Ttulo2"/>
       </w:pPr>
-      <w:bookmarkStart w:id="11" w:name="_Toc447650606"/>
-      <w:bookmarkStart w:id="12" w:name="_Toc465716356"/>
+      <w:bookmarkStart w:id="10" w:name="_Toc447650606"/>
+      <w:bookmarkStart w:id="11" w:name="_Toc465716356"/>
+      <w:bookmarkEnd w:id="10"/>
+      <w:r>
+        <w:t>2.4 Gestão</w:t>
+      </w:r>
       <w:bookmarkEnd w:id="11"/>
-      <w:r>
-        <w:t>2.4 Gestão</w:t>
-      </w:r>
-      <w:bookmarkEnd w:id="12"/>
     </w:p>
     <w:p>
       <w:pPr>
@@ -4994,14 +4993,14 @@
           <w:rFonts w:eastAsia="Times New Roman"/>
         </w:rPr>
       </w:pPr>
-      <w:bookmarkStart w:id="13" w:name="_Toc465716357"/>
+      <w:bookmarkStart w:id="12" w:name="_Toc465716357"/>
       <w:r>
         <w:rPr>
           <w:rFonts w:eastAsia="Times New Roman"/>
         </w:rPr>
         <w:t>2.5 Sistemas de Informação - SI</w:t>
       </w:r>
-      <w:bookmarkEnd w:id="13"/>
+      <w:bookmarkEnd w:id="12"/>
     </w:p>
     <w:p/>
     <w:p>
@@ -5224,7 +5223,7 @@
           <w:szCs w:val="26"/>
         </w:rPr>
       </w:pPr>
-      <w:bookmarkStart w:id="14" w:name="_Toc447650607"/>
+      <w:bookmarkStart w:id="13" w:name="_Toc447650607"/>
       <w:r>
         <w:rPr>
           <w:rFonts w:eastAsia="Times New Roman"/>
@@ -5240,7 +5239,7 @@
           <w:rFonts w:eastAsia="Times New Roman"/>
         </w:rPr>
       </w:pPr>
-      <w:bookmarkStart w:id="15" w:name="_Toc465716358"/>
+      <w:bookmarkStart w:id="14" w:name="_Toc465716358"/>
       <w:r>
         <w:rPr>
           <w:rFonts w:eastAsia="Times New Roman"/>
@@ -5255,14 +5254,14 @@
         </w:rPr>
         <w:t>Software</w:t>
       </w:r>
+      <w:bookmarkEnd w:id="13"/>
+      <w:r>
+        <w:rPr>
+          <w:rFonts w:eastAsia="Times New Roman"/>
+        </w:rPr>
+        <w:t xml:space="preserve"> de suporte técnico</w:t>
+      </w:r>
       <w:bookmarkEnd w:id="14"/>
-      <w:r>
-        <w:rPr>
-          <w:rFonts w:eastAsia="Times New Roman"/>
-        </w:rPr>
-        <w:t xml:space="preserve"> de suporte técnico</w:t>
-      </w:r>
-      <w:bookmarkEnd w:id="15"/>
     </w:p>
     <w:p>
       <w:pPr>
@@ -5328,16 +5327,16 @@
           <w:rFonts w:eastAsia="Times New Roman"/>
         </w:rPr>
       </w:pPr>
-      <w:bookmarkStart w:id="16" w:name="_Toc447650608"/>
-      <w:bookmarkStart w:id="17" w:name="_Toc465716359"/>
+      <w:bookmarkStart w:id="15" w:name="_Toc447650608"/>
+      <w:bookmarkStart w:id="16" w:name="_Toc465716359"/>
+      <w:bookmarkEnd w:id="15"/>
+      <w:r>
+        <w:rPr>
+          <w:rFonts w:eastAsia="Times New Roman"/>
+        </w:rPr>
+        <w:t>2.7 Trabalhos correlatos</w:t>
+      </w:r>
       <w:bookmarkEnd w:id="16"/>
-      <w:r>
-        <w:rPr>
-          <w:rFonts w:eastAsia="Times New Roman"/>
-        </w:rPr>
-        <w:t>2.7 Trabalhos correlatos</w:t>
-      </w:r>
-      <w:bookmarkEnd w:id="17"/>
     </w:p>
     <w:p/>
     <w:p>
@@ -5345,22 +5344,22 @@
         <w:pStyle w:val="Ttulo3"/>
         <w:spacing w:after="240"/>
       </w:pPr>
-      <w:bookmarkStart w:id="18" w:name="_Toc447650609"/>
-      <w:bookmarkStart w:id="19" w:name="_Toc465716360"/>
+      <w:bookmarkStart w:id="17" w:name="_Toc447650609"/>
+      <w:bookmarkStart w:id="18" w:name="_Toc465716360"/>
+      <w:bookmarkEnd w:id="17"/>
+      <w:r>
+        <w:t xml:space="preserve">2.7.1 Modelagem e Desenvolvimento de um Sistema </w:t>
+      </w:r>
+      <w:r>
+        <w:rPr>
+          <w:i/>
+        </w:rPr>
+        <w:t>Help-Desk</w:t>
+      </w:r>
+      <w:r>
+        <w:t xml:space="preserve"> para a Prefeitura Municipal de Lavras - MG</w:t>
+      </w:r>
       <w:bookmarkEnd w:id="18"/>
-      <w:r>
-        <w:t xml:space="preserve">2.7.1 Modelagem e Desenvolvimento de um Sistema </w:t>
-      </w:r>
-      <w:r>
-        <w:rPr>
-          <w:i/>
-        </w:rPr>
-        <w:t>Help-Desk</w:t>
-      </w:r>
-      <w:r>
-        <w:t xml:space="preserve"> para a Prefeitura Municipal de Lavras - MG</w:t>
-      </w:r>
-      <w:bookmarkEnd w:id="19"/>
     </w:p>
     <w:p>
       <w:pPr>
@@ -5473,8 +5472,8 @@
         <w:pStyle w:val="Ttulo3"/>
         <w:spacing w:after="240"/>
       </w:pPr>
-      <w:bookmarkStart w:id="20" w:name="_Toc447650610"/>
-      <w:bookmarkStart w:id="21" w:name="_Toc465716361"/>
+      <w:bookmarkStart w:id="19" w:name="_Toc447650610"/>
+      <w:bookmarkStart w:id="20" w:name="_Toc465716361"/>
       <w:r>
         <w:lastRenderedPageBreak/>
         <w:t xml:space="preserve">2.7.2 Sistema de </w:t>
@@ -5494,11 +5493,11 @@
         </w:rPr>
         <w:t>Software</w:t>
       </w:r>
+      <w:bookmarkEnd w:id="19"/>
+      <w:r>
+        <w:t xml:space="preserve"> Legal</w:t>
+      </w:r>
       <w:bookmarkEnd w:id="20"/>
-      <w:r>
-        <w:t xml:space="preserve"> Legal</w:t>
-      </w:r>
-      <w:bookmarkEnd w:id="21"/>
     </w:p>
     <w:p>
       <w:pPr>
@@ -5616,13 +5615,13 @@
         <w:pStyle w:val="Ttulo3"/>
         <w:spacing w:after="240"/>
       </w:pPr>
-      <w:bookmarkStart w:id="22" w:name="_Toc447650611"/>
-      <w:bookmarkStart w:id="23" w:name="_Toc465716362"/>
+      <w:bookmarkStart w:id="21" w:name="_Toc447650611"/>
+      <w:bookmarkStart w:id="22" w:name="_Toc465716362"/>
+      <w:bookmarkEnd w:id="21"/>
+      <w:r>
+        <w:t>2.7.3 Informatização de tarefa administrativo-burocrática em enfermagem: proposta de construção de protótipo de sistema de elaboração de escala mensal de pessoal.</w:t>
+      </w:r>
       <w:bookmarkEnd w:id="22"/>
-      <w:r>
-        <w:t>2.7.3 Informatização de tarefa administrativo-burocrática em enfermagem: proposta de construção de protótipo de sistema de elaboração de escala mensal de pessoal.</w:t>
-      </w:r>
-      <w:bookmarkEnd w:id="23"/>
     </w:p>
     <w:p>
       <w:pPr>
@@ -5756,9 +5755,9 @@
           <w:rFonts w:eastAsia="Times New Roman"/>
         </w:rPr>
       </w:pPr>
-      <w:bookmarkStart w:id="24" w:name="_Toc447650613"/>
-      <w:bookmarkStart w:id="25" w:name="_Toc465716363"/>
-      <w:bookmarkEnd w:id="24"/>
+      <w:bookmarkStart w:id="23" w:name="_Toc447650613"/>
+      <w:bookmarkStart w:id="24" w:name="_Toc465716363"/>
+      <w:bookmarkEnd w:id="23"/>
       <w:r>
         <w:rPr>
           <w:rFonts w:eastAsia="Times New Roman"/>
@@ -5766,7 +5765,7 @@
         <w:lastRenderedPageBreak/>
         <w:t>3 Método</w:t>
       </w:r>
-      <w:bookmarkEnd w:id="25"/>
+      <w:bookmarkEnd w:id="24"/>
     </w:p>
     <w:p>
       <w:pPr>
@@ -5841,16 +5840,16 @@
           <w:rFonts w:eastAsia="Times New Roman"/>
         </w:rPr>
       </w:pPr>
-      <w:bookmarkStart w:id="26" w:name="_Toc447650614"/>
-      <w:bookmarkStart w:id="27" w:name="_Toc465716364"/>
+      <w:bookmarkStart w:id="25" w:name="_Toc447650614"/>
+      <w:bookmarkStart w:id="26" w:name="_Toc465716364"/>
+      <w:bookmarkEnd w:id="25"/>
+      <w:r>
+        <w:rPr>
+          <w:rFonts w:eastAsia="Times New Roman"/>
+        </w:rPr>
+        <w:t>3.1 Ambiente</w:t>
+      </w:r>
       <w:bookmarkEnd w:id="26"/>
-      <w:r>
-        <w:rPr>
-          <w:rFonts w:eastAsia="Times New Roman"/>
-        </w:rPr>
-        <w:t>3.1 Ambiente</w:t>
-      </w:r>
-      <w:bookmarkEnd w:id="27"/>
     </w:p>
     <w:p>
       <w:pPr>
@@ -5896,23 +5895,7 @@
           <w:rFonts w:cs="Times New Roman"/>
           <w:szCs w:val="24"/>
         </w:rPr>
-        <w:t xml:space="preserve"> aplicado e testado na empresa </w:t>
-      </w:r>
-      <w:proofErr w:type="spellStart"/>
-      <w:r>
-        <w:rPr>
-          <w:rFonts w:cs="Times New Roman"/>
-          <w:szCs w:val="24"/>
-        </w:rPr>
-        <w:t>CedNet</w:t>
-      </w:r>
-      <w:proofErr w:type="spellEnd"/>
-      <w:r>
-        <w:rPr>
-          <w:rFonts w:cs="Times New Roman"/>
-          <w:szCs w:val="24"/>
-        </w:rPr>
-        <w:t xml:space="preserve"> Provedor de </w:t>
+        <w:t xml:space="preserve"> aplicado e testado na empresa CedNet Provedor de </w:t>
       </w:r>
       <w:r>
         <w:rPr>
@@ -5961,16 +5944,16 @@
           <w:rFonts w:eastAsia="Times New Roman"/>
         </w:rPr>
       </w:pPr>
-      <w:bookmarkStart w:id="28" w:name="_Toc447650615"/>
-      <w:bookmarkStart w:id="29" w:name="_Toc465716365"/>
+      <w:bookmarkStart w:id="27" w:name="_Toc447650615"/>
+      <w:bookmarkStart w:id="28" w:name="_Toc465716365"/>
+      <w:bookmarkEnd w:id="27"/>
+      <w:r>
+        <w:rPr>
+          <w:rFonts w:eastAsia="Times New Roman"/>
+        </w:rPr>
+        <w:t>3.2 Participantes</w:t>
+      </w:r>
       <w:bookmarkEnd w:id="28"/>
-      <w:r>
-        <w:rPr>
-          <w:rFonts w:eastAsia="Times New Roman"/>
-        </w:rPr>
-        <w:t>3.2 Participantes</w:t>
-      </w:r>
-      <w:bookmarkEnd w:id="29"/>
     </w:p>
     <w:p>
       <w:pPr>
@@ -6008,9 +5991,9 @@
         <w:pStyle w:val="Ttulo2"/>
         <w:jc w:val="both"/>
       </w:pPr>
-      <w:bookmarkStart w:id="30" w:name="_Toc447650616"/>
-      <w:bookmarkStart w:id="31" w:name="_Toc465716366"/>
-      <w:bookmarkEnd w:id="30"/>
+      <w:bookmarkStart w:id="29" w:name="_Toc447650616"/>
+      <w:bookmarkStart w:id="30" w:name="_Toc465716366"/>
+      <w:bookmarkEnd w:id="29"/>
       <w:r>
         <w:rPr>
           <w:rStyle w:val="Ttulo1Char"/>
@@ -6020,7 +6003,7 @@
         </w:rPr>
         <w:t>3.3 Materiais e instrumentos</w:t>
       </w:r>
-      <w:bookmarkEnd w:id="31"/>
+      <w:bookmarkEnd w:id="30"/>
     </w:p>
     <w:p>
       <w:pPr>
@@ -6596,16 +6579,16 @@
           <w:rFonts w:eastAsia="Times New Roman"/>
         </w:rPr>
       </w:pPr>
-      <w:bookmarkStart w:id="32" w:name="_Toc447650617"/>
-      <w:bookmarkStart w:id="33" w:name="_Toc465716367"/>
+      <w:bookmarkStart w:id="31" w:name="_Toc447650617"/>
+      <w:bookmarkStart w:id="32" w:name="_Toc465716367"/>
+      <w:bookmarkEnd w:id="31"/>
+      <w:r>
+        <w:rPr>
+          <w:rFonts w:eastAsia="Times New Roman"/>
+        </w:rPr>
+        <w:t>3.4 Procedimentos</w:t>
+      </w:r>
       <w:bookmarkEnd w:id="32"/>
-      <w:r>
-        <w:rPr>
-          <w:rFonts w:eastAsia="Times New Roman"/>
-        </w:rPr>
-        <w:t>3.4 Procedimentos</w:t>
-      </w:r>
-      <w:bookmarkEnd w:id="33"/>
     </w:p>
     <w:p>
       <w:pPr>
@@ -6862,8 +6845,8 @@
         <w:ind w:firstLine="709"/>
         <w:jc w:val="both"/>
       </w:pPr>
-      <w:bookmarkStart w:id="34" w:name="_Toc447650618"/>
-      <w:bookmarkEnd w:id="34"/>
+      <w:bookmarkStart w:id="33" w:name="_Toc447650618"/>
+      <w:bookmarkEnd w:id="33"/>
       <w:r>
         <w:t xml:space="preserve">O documento de requisitos de </w:t>
       </w:r>
@@ -6931,7 +6914,7 @@
       <w:pPr>
         <w:pStyle w:val="Ttulo1"/>
       </w:pPr>
-      <w:bookmarkStart w:id="35" w:name="_Toc465716368"/>
+      <w:bookmarkStart w:id="34" w:name="_Toc465716368"/>
       <w:r>
         <w:rPr>
           <w:rStyle w:val="Ttulo1Char"/>
@@ -6946,18 +6929,18 @@
       <w:r>
         <w:t>Resultados e Discussões</w:t>
       </w:r>
+      <w:bookmarkEnd w:id="34"/>
+    </w:p>
+    <w:p/>
+    <w:p>
+      <w:pPr>
+        <w:pStyle w:val="Ttulo2"/>
+      </w:pPr>
+      <w:bookmarkStart w:id="35" w:name="_Toc465716369"/>
+      <w:r>
+        <w:t>Telas do Projeto</w:t>
+      </w:r>
       <w:bookmarkEnd w:id="35"/>
-    </w:p>
-    <w:p/>
-    <w:p>
-      <w:pPr>
-        <w:pStyle w:val="Ttulo2"/>
-      </w:pPr>
-      <w:bookmarkStart w:id="36" w:name="_Toc465716369"/>
-      <w:r>
-        <w:t>Telas do Projeto</w:t>
-      </w:r>
-      <w:bookmarkEnd w:id="36"/>
     </w:p>
     <w:p>
       <w:pPr>
@@ -7885,8 +7868,8 @@
         </w:rPr>
         <w:drawing>
           <wp:inline distT="0" distB="0" distL="0" distR="0" wp14:anchorId="6B90C591" wp14:editId="2BF830FB">
-            <wp:extent cx="5626032" cy="2749131"/>
-            <wp:effectExtent l="0" t="0" r="0" b="0"/>
+            <wp:extent cx="5760000" cy="2814594"/>
+            <wp:effectExtent l="0" t="0" r="0" b="5080"/>
             <wp:docPr id="35" name="Imagem 35"/>
             <wp:cNvGraphicFramePr>
               <a:graphicFrameLocks xmlns:a="http://schemas.openxmlformats.org/drawingml/2006/main" noChangeAspect="1"/>
@@ -7913,7 +7896,7 @@
                   <pic:spPr>
                     <a:xfrm>
                       <a:off x="0" y="0"/>
-                      <a:ext cx="5626032" cy="2749131"/>
+                      <a:ext cx="5760000" cy="2814594"/>
                     </a:xfrm>
                     <a:prstGeom prst="rect">
                       <a:avLst/>
@@ -8001,8 +7984,8 @@
         </w:rPr>
         <w:drawing>
           <wp:inline distT="0" distB="0" distL="0" distR="0" wp14:anchorId="6B7BD6D6" wp14:editId="08EDBECA">
-            <wp:extent cx="5478195" cy="2749131"/>
-            <wp:effectExtent l="0" t="0" r="8255" b="0"/>
+            <wp:extent cx="5760000" cy="2890550"/>
+            <wp:effectExtent l="0" t="0" r="0" b="5080"/>
             <wp:docPr id="36" name="Imagem 36"/>
             <wp:cNvGraphicFramePr>
               <a:graphicFrameLocks xmlns:a="http://schemas.openxmlformats.org/drawingml/2006/main" noChangeAspect="1"/>
@@ -8029,11 +8012,15 @@
                   <pic:spPr>
                     <a:xfrm>
                       <a:off x="0" y="0"/>
-                      <a:ext cx="5478195" cy="2749131"/>
+                      <a:ext cx="5760000" cy="2890550"/>
                     </a:xfrm>
                     <a:prstGeom prst="rect">
                       <a:avLst/>
                     </a:prstGeom>
+                    <a:noFill/>
+                    <a:ln>
+                      <a:noFill/>
+                    </a:ln>
                   </pic:spPr>
                 </pic:pic>
               </a:graphicData>
@@ -8112,8 +8099,8 @@
         </w:rPr>
         <w:drawing>
           <wp:inline distT="0" distB="0" distL="0" distR="0" wp14:anchorId="23BD065A" wp14:editId="25A982AA">
-            <wp:extent cx="5478195" cy="2636757"/>
-            <wp:effectExtent l="0" t="0" r="8255" b="0"/>
+            <wp:extent cx="5760000" cy="2772395"/>
+            <wp:effectExtent l="0" t="0" r="0" b="9525"/>
             <wp:docPr id="37" name="Imagem 37"/>
             <wp:cNvGraphicFramePr>
               <a:graphicFrameLocks xmlns:a="http://schemas.openxmlformats.org/drawingml/2006/main" noChangeAspect="1"/>
@@ -8140,7 +8127,7 @@
                   <pic:spPr>
                     <a:xfrm>
                       <a:off x="0" y="0"/>
-                      <a:ext cx="5478195" cy="2636757"/>
+                      <a:ext cx="5760000" cy="2772395"/>
                     </a:xfrm>
                     <a:prstGeom prst="rect">
                       <a:avLst/>
@@ -8218,7 +8205,7 @@
         </w:rPr>
         <w:drawing>
           <wp:inline distT="0" distB="0" distL="0" distR="0" wp14:anchorId="730670AC" wp14:editId="591D6A2C">
-            <wp:extent cx="5300697" cy="2636757"/>
+            <wp:extent cx="5760000" cy="2865231"/>
             <wp:effectExtent l="0" t="0" r="0" b="0"/>
             <wp:docPr id="38" name="Imagem 38"/>
             <wp:cNvGraphicFramePr>
@@ -8246,7 +8233,7 @@
                   <pic:spPr>
                     <a:xfrm>
                       <a:off x="0" y="0"/>
-                      <a:ext cx="5300697" cy="2636757"/>
+                      <a:ext cx="5760000" cy="2865231"/>
                     </a:xfrm>
                     <a:prstGeom prst="rect">
                       <a:avLst/>
@@ -8328,8 +8315,8 @@
         </w:rPr>
         <w:drawing>
           <wp:inline distT="0" distB="0" distL="0" distR="0" wp14:anchorId="587F0535" wp14:editId="1BF79953">
-            <wp:extent cx="5300697" cy="2601807"/>
-            <wp:effectExtent l="0" t="0" r="0" b="8255"/>
+            <wp:extent cx="5760000" cy="2827252"/>
+            <wp:effectExtent l="0" t="0" r="0" b="0"/>
             <wp:docPr id="39" name="Imagem 39"/>
             <wp:cNvGraphicFramePr>
               <a:graphicFrameLocks xmlns:a="http://schemas.openxmlformats.org/drawingml/2006/main" noChangeAspect="1"/>
@@ -8356,7 +8343,7 @@
                   <pic:spPr>
                     <a:xfrm>
                       <a:off x="0" y="0"/>
-                      <a:ext cx="5300697" cy="2601807"/>
+                      <a:ext cx="5760000" cy="2827252"/>
                     </a:xfrm>
                     <a:prstGeom prst="rect">
                       <a:avLst/>
@@ -8422,8 +8409,8 @@
         </w:rPr>
         <w:drawing>
           <wp:inline distT="0" distB="0" distL="0" distR="0" wp14:anchorId="04C1BB2E" wp14:editId="173685C4">
-            <wp:extent cx="5245888" cy="2601807"/>
-            <wp:effectExtent l="0" t="0" r="0" b="8255"/>
+            <wp:extent cx="5760000" cy="2856792"/>
+            <wp:effectExtent l="0" t="0" r="0" b="1270"/>
             <wp:docPr id="40" name="Imagem 40"/>
             <wp:cNvGraphicFramePr>
               <a:graphicFrameLocks xmlns:a="http://schemas.openxmlformats.org/drawingml/2006/main" noChangeAspect="1"/>
@@ -8450,7 +8437,7 @@
                   <pic:spPr>
                     <a:xfrm>
                       <a:off x="0" y="0"/>
-                      <a:ext cx="5245888" cy="2601807"/>
+                      <a:ext cx="5760000" cy="2856792"/>
                     </a:xfrm>
                     <a:prstGeom prst="rect">
                       <a:avLst/>
@@ -8529,8 +8516,8 @@
         </w:rPr>
         <w:drawing>
           <wp:inline distT="0" distB="0" distL="0" distR="0" wp14:anchorId="21B67092" wp14:editId="6F0945A3">
-            <wp:extent cx="5245888" cy="2582591"/>
-            <wp:effectExtent l="0" t="0" r="0" b="8255"/>
+            <wp:extent cx="5760000" cy="2835692"/>
+            <wp:effectExtent l="0" t="0" r="0" b="3175"/>
             <wp:docPr id="41" name="Imagem 41"/>
             <wp:cNvGraphicFramePr>
               <a:graphicFrameLocks xmlns:a="http://schemas.openxmlformats.org/drawingml/2006/main" noChangeAspect="1"/>
@@ -8557,7 +8544,7 @@
                   <pic:spPr>
                     <a:xfrm>
                       <a:off x="0" y="0"/>
-                      <a:ext cx="5245888" cy="2582591"/>
+                      <a:ext cx="5760000" cy="2835692"/>
                     </a:xfrm>
                     <a:prstGeom prst="rect">
                       <a:avLst/>
@@ -8626,7 +8613,7 @@
         </w:rPr>
         <w:drawing>
           <wp:inline distT="0" distB="0" distL="0" distR="0" wp14:anchorId="51C16BAF" wp14:editId="044D00F4">
-            <wp:extent cx="5245888" cy="2555689"/>
+            <wp:extent cx="5760000" cy="2806154"/>
             <wp:effectExtent l="0" t="0" r="0" b="0"/>
             <wp:docPr id="42" name="Imagem 42"/>
             <wp:cNvGraphicFramePr>
@@ -8654,7 +8641,7 @@
                   <pic:spPr>
                     <a:xfrm>
                       <a:off x="0" y="0"/>
-                      <a:ext cx="5245888" cy="2555689"/>
+                      <a:ext cx="5760000" cy="2806154"/>
                     </a:xfrm>
                     <a:prstGeom prst="rect">
                       <a:avLst/>
@@ -8733,8 +8720,8 @@
         </w:rPr>
         <w:drawing>
           <wp:inline distT="0" distB="0" distL="0" distR="0" wp14:anchorId="192A4518" wp14:editId="05A962E5">
-            <wp:extent cx="5137725" cy="2555689"/>
-            <wp:effectExtent l="0" t="0" r="6350" b="0"/>
+            <wp:extent cx="5760000" cy="2865231"/>
+            <wp:effectExtent l="0" t="0" r="0" b="0"/>
             <wp:docPr id="43" name="Imagem 43"/>
             <wp:cNvGraphicFramePr>
               <a:graphicFrameLocks xmlns:a="http://schemas.openxmlformats.org/drawingml/2006/main" noChangeAspect="1"/>
@@ -8761,7 +8748,7 @@
                   <pic:spPr>
                     <a:xfrm>
                       <a:off x="0" y="0"/>
-                      <a:ext cx="5137725" cy="2555689"/>
+                      <a:ext cx="5760000" cy="2865231"/>
                     </a:xfrm>
                     <a:prstGeom prst="rect">
                       <a:avLst/>
@@ -8831,8 +8818,8 @@
         </w:rPr>
         <w:drawing>
           <wp:inline distT="0" distB="0" distL="0" distR="0" wp14:anchorId="4E438F02" wp14:editId="10D212D3">
-            <wp:extent cx="5137725" cy="2533105"/>
-            <wp:effectExtent l="0" t="0" r="6350" b="635"/>
+            <wp:extent cx="5760000" cy="2839912"/>
+            <wp:effectExtent l="0" t="0" r="0" b="0"/>
             <wp:docPr id="44" name="Imagem 44"/>
             <wp:cNvGraphicFramePr>
               <a:graphicFrameLocks xmlns:a="http://schemas.openxmlformats.org/drawingml/2006/main" noChangeAspect="1"/>
@@ -8859,7 +8846,7 @@
                   <pic:spPr>
                     <a:xfrm>
                       <a:off x="0" y="0"/>
-                      <a:ext cx="5137725" cy="2533105"/>
+                      <a:ext cx="5760000" cy="2839912"/>
                     </a:xfrm>
                     <a:prstGeom prst="rect">
                       <a:avLst/>
@@ -8938,8 +8925,8 @@
         </w:rPr>
         <w:drawing>
           <wp:inline distT="0" distB="0" distL="0" distR="0" wp14:anchorId="6628ECFC" wp14:editId="4B187290">
-            <wp:extent cx="5137725" cy="2510522"/>
-            <wp:effectExtent l="0" t="0" r="6350" b="4445"/>
+            <wp:extent cx="5760000" cy="2814593"/>
+            <wp:effectExtent l="0" t="0" r="0" b="5080"/>
             <wp:docPr id="45" name="Imagem 45"/>
             <wp:cNvGraphicFramePr>
               <a:graphicFrameLocks xmlns:a="http://schemas.openxmlformats.org/drawingml/2006/main" noChangeAspect="1"/>
@@ -8966,7 +8953,7 @@
                   <pic:spPr>
                     <a:xfrm>
                       <a:off x="0" y="0"/>
-                      <a:ext cx="5137725" cy="2510522"/>
+                      <a:ext cx="5760000" cy="2814593"/>
                     </a:xfrm>
                     <a:prstGeom prst="rect">
                       <a:avLst/>
@@ -9029,8 +9016,8 @@
         </w:rPr>
         <w:drawing>
           <wp:inline distT="0" distB="0" distL="0" distR="0" wp14:anchorId="03EFD130" wp14:editId="2238CDDF">
-            <wp:extent cx="5137724" cy="2510522"/>
-            <wp:effectExtent l="0" t="0" r="6350" b="4445"/>
+            <wp:extent cx="5760000" cy="2814594"/>
+            <wp:effectExtent l="0" t="0" r="0" b="5080"/>
             <wp:docPr id="46" name="Imagem 46"/>
             <wp:cNvGraphicFramePr>
               <a:graphicFrameLocks xmlns:a="http://schemas.openxmlformats.org/drawingml/2006/main" noChangeAspect="1"/>
@@ -9057,7 +9044,7 @@
                   <pic:spPr>
                     <a:xfrm>
                       <a:off x="0" y="0"/>
-                      <a:ext cx="5137724" cy="2510522"/>
+                      <a:ext cx="5760000" cy="2814594"/>
                     </a:xfrm>
                     <a:prstGeom prst="rect">
                       <a:avLst/>
@@ -9152,8 +9139,8 @@
         </w:rPr>
         <w:drawing>
           <wp:inline distT="0" distB="0" distL="0" distR="0" wp14:anchorId="783E96A9" wp14:editId="1426C982">
-            <wp:extent cx="4959280" cy="2510522"/>
-            <wp:effectExtent l="0" t="0" r="0" b="4445"/>
+            <wp:extent cx="5760000" cy="2915868"/>
+            <wp:effectExtent l="0" t="0" r="0" b="0"/>
             <wp:docPr id="47" name="Imagem 47"/>
             <wp:cNvGraphicFramePr>
               <a:graphicFrameLocks xmlns:a="http://schemas.openxmlformats.org/drawingml/2006/main" noChangeAspect="1"/>
@@ -9180,7 +9167,7 @@
                   <pic:spPr>
                     <a:xfrm>
                       <a:off x="0" y="0"/>
-                      <a:ext cx="4959280" cy="2510522"/>
+                      <a:ext cx="5760000" cy="2915868"/>
                     </a:xfrm>
                     <a:prstGeom prst="rect">
                       <a:avLst/>
@@ -9244,7 +9231,7 @@
         </w:rPr>
         <w:drawing>
           <wp:inline distT="0" distB="0" distL="0" distR="0" wp14:anchorId="2F0D3A4C" wp14:editId="298246AF">
-            <wp:extent cx="4959280" cy="2466923"/>
+            <wp:extent cx="5760000" cy="2865230"/>
             <wp:effectExtent l="0" t="0" r="0" b="0"/>
             <wp:docPr id="48" name="Imagem 48"/>
             <wp:cNvGraphicFramePr>
@@ -9272,7 +9259,7 @@
                   <pic:spPr>
                     <a:xfrm>
                       <a:off x="0" y="0"/>
-                      <a:ext cx="4959280" cy="2466923"/>
+                      <a:ext cx="5760000" cy="2865230"/>
                     </a:xfrm>
                     <a:prstGeom prst="rect">
                       <a:avLst/>
@@ -9351,8 +9338,8 @@
         </w:rPr>
         <w:drawing>
           <wp:inline distT="0" distB="0" distL="0" distR="0" wp14:anchorId="05DE6F96" wp14:editId="416B6FF6">
-            <wp:extent cx="4959280" cy="2456024"/>
-            <wp:effectExtent l="0" t="0" r="0" b="1905"/>
+            <wp:extent cx="5760000" cy="2852571"/>
+            <wp:effectExtent l="0" t="0" r="0" b="5080"/>
             <wp:docPr id="49" name="Imagem 49"/>
             <wp:cNvGraphicFramePr>
               <a:graphicFrameLocks xmlns:a="http://schemas.openxmlformats.org/drawingml/2006/main" noChangeAspect="1"/>
@@ -9379,7 +9366,7 @@
                   <pic:spPr>
                     <a:xfrm>
                       <a:off x="0" y="0"/>
-                      <a:ext cx="4959280" cy="2456024"/>
+                      <a:ext cx="5760000" cy="2852571"/>
                     </a:xfrm>
                     <a:prstGeom prst="rect">
                       <a:avLst/>
@@ -9452,8 +9439,8 @@
         </w:rPr>
         <w:drawing>
           <wp:inline distT="0" distB="0" distL="0" distR="0" wp14:anchorId="51B2F91F" wp14:editId="5A0C0269">
-            <wp:extent cx="4959280" cy="2437858"/>
-            <wp:effectExtent l="0" t="0" r="0" b="635"/>
+            <wp:extent cx="5760000" cy="2831472"/>
+            <wp:effectExtent l="0" t="0" r="0" b="6985"/>
             <wp:docPr id="50" name="Imagem 50"/>
             <wp:cNvGraphicFramePr>
               <a:graphicFrameLocks xmlns:a="http://schemas.openxmlformats.org/drawingml/2006/main" noChangeAspect="1"/>
@@ -9480,7 +9467,7 @@
                   <pic:spPr>
                     <a:xfrm>
                       <a:off x="0" y="0"/>
-                      <a:ext cx="4959280" cy="2437858"/>
+                      <a:ext cx="5760000" cy="2831472"/>
                     </a:xfrm>
                     <a:prstGeom prst="rect">
                       <a:avLst/>
@@ -9560,7 +9547,7 @@
         </w:rPr>
         <w:drawing>
           <wp:inline distT="0" distB="0" distL="0" distR="0" wp14:anchorId="19C5626B" wp14:editId="445D6868">
-            <wp:extent cx="4959280" cy="2383360"/>
+            <wp:extent cx="5760000" cy="2768175"/>
             <wp:effectExtent l="0" t="0" r="0" b="0"/>
             <wp:docPr id="51" name="Imagem 51"/>
             <wp:cNvGraphicFramePr>
@@ -9588,7 +9575,7 @@
                   <pic:spPr>
                     <a:xfrm>
                       <a:off x="0" y="0"/>
-                      <a:ext cx="4959280" cy="2383360"/>
+                      <a:ext cx="5760000" cy="2768175"/>
                     </a:xfrm>
                     <a:prstGeom prst="rect">
                       <a:avLst/>
@@ -9652,7 +9639,7 @@
         </w:rPr>
         <w:drawing>
           <wp:inline distT="0" distB="0" distL="0" distR="0" wp14:anchorId="4E7B26D6" wp14:editId="658DBD67">
-            <wp:extent cx="4826834" cy="2383360"/>
+            <wp:extent cx="5760000" cy="2844132"/>
             <wp:effectExtent l="0" t="0" r="0" b="0"/>
             <wp:docPr id="52" name="Imagem 52"/>
             <wp:cNvGraphicFramePr>
@@ -9680,7 +9667,7 @@
                   <pic:spPr>
                     <a:xfrm>
                       <a:off x="0" y="0"/>
-                      <a:ext cx="4826834" cy="2383360"/>
+                      <a:ext cx="5760000" cy="2844132"/>
                     </a:xfrm>
                     <a:prstGeom prst="rect">
                       <a:avLst/>
@@ -9763,8 +9750,8 @@
         </w:rPr>
         <w:drawing>
           <wp:inline distT="0" distB="0" distL="0" distR="0" wp14:anchorId="09A7F435" wp14:editId="0B505C4A">
-            <wp:extent cx="4756266" cy="2383360"/>
-            <wp:effectExtent l="0" t="0" r="6350" b="0"/>
+            <wp:extent cx="5760000" cy="2886330"/>
+            <wp:effectExtent l="0" t="0" r="0" b="0"/>
             <wp:docPr id="53" name="Imagem 53"/>
             <wp:cNvGraphicFramePr>
               <a:graphicFrameLocks xmlns:a="http://schemas.openxmlformats.org/drawingml/2006/main" noChangeAspect="1"/>
@@ -9791,7 +9778,7 @@
                   <pic:spPr>
                     <a:xfrm>
                       <a:off x="0" y="0"/>
-                      <a:ext cx="4756266" cy="2383360"/>
+                      <a:ext cx="5760000" cy="2886330"/>
                     </a:xfrm>
                     <a:prstGeom prst="rect">
                       <a:avLst/>
@@ -9854,8 +9841,8 @@
         </w:rPr>
         <w:drawing>
           <wp:inline distT="0" distB="0" distL="0" distR="0" wp14:anchorId="24F13DDA" wp14:editId="55DEAC29">
-            <wp:extent cx="4756266" cy="2362453"/>
-            <wp:effectExtent l="0" t="0" r="6350" b="0"/>
+            <wp:extent cx="5760000" cy="2861011"/>
+            <wp:effectExtent l="0" t="0" r="0" b="0"/>
             <wp:docPr id="54" name="Imagem 54"/>
             <wp:cNvGraphicFramePr>
               <a:graphicFrameLocks xmlns:a="http://schemas.openxmlformats.org/drawingml/2006/main" noChangeAspect="1"/>
@@ -9882,7 +9869,7 @@
                   <pic:spPr>
                     <a:xfrm>
                       <a:off x="0" y="0"/>
-                      <a:ext cx="4756266" cy="2362453"/>
+                      <a:ext cx="5760000" cy="2861011"/>
                     </a:xfrm>
                     <a:prstGeom prst="rect">
                       <a:avLst/>
@@ -9961,8 +9948,8 @@
         </w:rPr>
         <w:drawing>
           <wp:inline distT="0" distB="0" distL="0" distR="0" wp14:anchorId="5A7F842C" wp14:editId="68FE7FAC">
-            <wp:extent cx="4756266" cy="2327608"/>
-            <wp:effectExtent l="0" t="0" r="6350" b="0"/>
+            <wp:extent cx="5760000" cy="2818813"/>
+            <wp:effectExtent l="0" t="0" r="0" b="635"/>
             <wp:docPr id="55" name="Imagem 55"/>
             <wp:cNvGraphicFramePr>
               <a:graphicFrameLocks xmlns:a="http://schemas.openxmlformats.org/drawingml/2006/main" noChangeAspect="1"/>
@@ -9989,7 +9976,7 @@
                   <pic:spPr>
                     <a:xfrm>
                       <a:off x="0" y="0"/>
-                      <a:ext cx="4756266" cy="2327608"/>
+                      <a:ext cx="5760000" cy="2818813"/>
                     </a:xfrm>
                     <a:prstGeom prst="rect">
                       <a:avLst/>
@@ -10055,7 +10042,7 @@
         </w:rPr>
         <w:drawing>
           <wp:inline distT="0" distB="0" distL="0" distR="0" wp14:anchorId="0674D4B6" wp14:editId="4B10FAD2">
-            <wp:extent cx="4694496" cy="2383360"/>
+            <wp:extent cx="5760000" cy="2924308"/>
             <wp:effectExtent l="0" t="0" r="0" b="0"/>
             <wp:docPr id="56" name="Imagem 56"/>
             <wp:cNvGraphicFramePr>
@@ -10083,7 +10070,7 @@
                   <pic:spPr>
                     <a:xfrm>
                       <a:off x="0" y="0"/>
-                      <a:ext cx="4694496" cy="2383360"/>
+                      <a:ext cx="5760000" cy="2924308"/>
                     </a:xfrm>
                     <a:prstGeom prst="rect">
                       <a:avLst/>
@@ -10162,7 +10149,7 @@
         </w:rPr>
         <w:drawing>
           <wp:inline distT="0" distB="0" distL="0" distR="0" wp14:anchorId="657326AC" wp14:editId="0D9F9344">
-            <wp:extent cx="4694496" cy="2273305"/>
+            <wp:extent cx="5760000" cy="2789274"/>
             <wp:effectExtent l="0" t="0" r="0" b="0"/>
             <wp:docPr id="57" name="Imagem 57"/>
             <wp:cNvGraphicFramePr>
@@ -10190,7 +10177,7 @@
                   <pic:spPr>
                     <a:xfrm>
                       <a:off x="0" y="0"/>
-                      <a:ext cx="4694496" cy="2273305"/>
+                      <a:ext cx="5760000" cy="2789274"/>
                     </a:xfrm>
                     <a:prstGeom prst="rect">
                       <a:avLst/>
@@ -10262,8 +10249,8 @@
         </w:rPr>
         <w:drawing>
           <wp:inline distT="0" distB="0" distL="0" distR="0" wp14:anchorId="3DE15811" wp14:editId="08FC5F24">
-            <wp:extent cx="4549943" cy="2273305"/>
-            <wp:effectExtent l="0" t="0" r="3175" b="0"/>
+            <wp:extent cx="5760000" cy="2877890"/>
+            <wp:effectExtent l="0" t="0" r="0" b="0"/>
             <wp:docPr id="58" name="Imagem 58"/>
             <wp:cNvGraphicFramePr>
               <a:graphicFrameLocks xmlns:a="http://schemas.openxmlformats.org/drawingml/2006/main" noChangeAspect="1"/>
@@ -10290,7 +10277,7 @@
                   <pic:spPr>
                     <a:xfrm>
                       <a:off x="0" y="0"/>
-                      <a:ext cx="4549943" cy="2273305"/>
+                      <a:ext cx="5760000" cy="2877890"/>
                     </a:xfrm>
                     <a:prstGeom prst="rect">
                       <a:avLst/>
@@ -10363,7 +10350,7 @@
         </w:rPr>
         <w:drawing>
           <wp:inline distT="0" distB="0" distL="0" distR="0" wp14:anchorId="54DAAF2F" wp14:editId="647F865F">
-            <wp:extent cx="4694495" cy="2273305"/>
+            <wp:extent cx="5760000" cy="2789275"/>
             <wp:effectExtent l="0" t="0" r="0" b="0"/>
             <wp:docPr id="59" name="Imagem 59"/>
             <wp:cNvGraphicFramePr>
@@ -10391,7 +10378,7 @@
                   <pic:spPr>
                     <a:xfrm>
                       <a:off x="0" y="0"/>
-                      <a:ext cx="4694495" cy="2273305"/>
+                      <a:ext cx="5760000" cy="2789275"/>
                     </a:xfrm>
                     <a:prstGeom prst="rect">
                       <a:avLst/>
@@ -10470,7 +10457,7 @@
         </w:rPr>
         <w:drawing>
           <wp:inline distT="0" distB="0" distL="0" distR="0" wp14:anchorId="0B52E4B9" wp14:editId="061D4A81">
-            <wp:extent cx="4694495" cy="2211399"/>
+            <wp:extent cx="5760000" cy="2713318"/>
             <wp:effectExtent l="0" t="0" r="0" b="0"/>
             <wp:docPr id="60" name="Imagem 60"/>
             <wp:cNvGraphicFramePr>
@@ -10498,7 +10485,7 @@
                   <pic:spPr>
                     <a:xfrm>
                       <a:off x="0" y="0"/>
-                      <a:ext cx="4694495" cy="2211399"/>
+                      <a:ext cx="5760000" cy="2713318"/>
                     </a:xfrm>
                     <a:prstGeom prst="rect">
                       <a:avLst/>
@@ -10604,7 +10591,7 @@
         </w:rPr>
         <w:drawing>
           <wp:inline distT="0" distB="0" distL="0" distR="0" wp14:anchorId="2CBFDA4E" wp14:editId="5726B8F4">
-            <wp:extent cx="4694495" cy="2269865"/>
+            <wp:extent cx="5760000" cy="2785054"/>
             <wp:effectExtent l="0" t="0" r="0" b="0"/>
             <wp:docPr id="61" name="Imagem 61"/>
             <wp:cNvGraphicFramePr>
@@ -10632,7 +10619,7 @@
                   <pic:spPr>
                     <a:xfrm>
                       <a:off x="0" y="0"/>
-                      <a:ext cx="4694495" cy="2269865"/>
+                      <a:ext cx="5760000" cy="2785054"/>
                     </a:xfrm>
                     <a:prstGeom prst="rect">
                       <a:avLst/>
@@ -10708,8 +10695,8 @@
         </w:rPr>
         <w:drawing>
           <wp:inline distT="0" distB="0" distL="0" distR="0" wp14:anchorId="03924196" wp14:editId="1CEABBE9">
-            <wp:extent cx="4652265" cy="2273305"/>
-            <wp:effectExtent l="0" t="0" r="0" b="0"/>
+            <wp:extent cx="5760000" cy="2814594"/>
+            <wp:effectExtent l="0" t="0" r="0" b="5080"/>
             <wp:docPr id="62" name="Imagem 62"/>
             <wp:cNvGraphicFramePr>
               <a:graphicFrameLocks xmlns:a="http://schemas.openxmlformats.org/drawingml/2006/main" noChangeAspect="1"/>
@@ -10736,7 +10723,7 @@
                   <pic:spPr>
                     <a:xfrm>
                       <a:off x="0" y="0"/>
-                      <a:ext cx="4652265" cy="2273305"/>
+                      <a:ext cx="5760000" cy="2814594"/>
                     </a:xfrm>
                     <a:prstGeom prst="rect">
                       <a:avLst/>
@@ -10830,7 +10817,7 @@
         </w:rPr>
         <w:drawing>
           <wp:inline distT="0" distB="0" distL="0" distR="0" wp14:anchorId="743797C2" wp14:editId="13C5DD93">
-            <wp:extent cx="4631434" cy="2273305"/>
+            <wp:extent cx="5760000" cy="2827253"/>
             <wp:effectExtent l="0" t="0" r="0" b="0"/>
             <wp:docPr id="63" name="Imagem 63"/>
             <wp:cNvGraphicFramePr>
@@ -10858,7 +10845,7 @@
                   <pic:spPr>
                     <a:xfrm>
                       <a:off x="0" y="0"/>
-                      <a:ext cx="4631434" cy="2273305"/>
+                      <a:ext cx="5760000" cy="2827253"/>
                     </a:xfrm>
                     <a:prstGeom prst="rect">
                       <a:avLst/>
@@ -10924,7 +10911,7 @@
         </w:rPr>
         <w:drawing>
           <wp:inline distT="0" distB="0" distL="0" distR="0" wp14:anchorId="28D1F9B1" wp14:editId="1A64B200">
-            <wp:extent cx="4694495" cy="2256108"/>
+            <wp:extent cx="5760000" cy="2768175"/>
             <wp:effectExtent l="0" t="0" r="0" b="0"/>
             <wp:docPr id="64" name="Imagem 64"/>
             <wp:cNvGraphicFramePr>
@@ -10952,7 +10939,7 @@
                   <pic:spPr>
                     <a:xfrm>
                       <a:off x="0" y="0"/>
-                      <a:ext cx="4694495" cy="2256108"/>
+                      <a:ext cx="5760000" cy="2768175"/>
                     </a:xfrm>
                     <a:prstGeom prst="rect">
                       <a:avLst/>
@@ -11047,8 +11034,8 @@
         </w:rPr>
         <w:drawing>
           <wp:inline distT="0" distB="0" distL="0" distR="0" wp14:anchorId="240D7468" wp14:editId="33377B6B">
-            <wp:extent cx="4549943" cy="2273305"/>
-            <wp:effectExtent l="0" t="0" r="3175" b="0"/>
+            <wp:extent cx="5760000" cy="2877890"/>
+            <wp:effectExtent l="0" t="0" r="0" b="0"/>
             <wp:docPr id="68" name="Imagem 68"/>
             <wp:cNvGraphicFramePr>
               <a:graphicFrameLocks xmlns:a="http://schemas.openxmlformats.org/drawingml/2006/main" noChangeAspect="1"/>
@@ -11075,7 +11062,7 @@
                   <pic:spPr>
                     <a:xfrm>
                       <a:off x="0" y="0"/>
-                      <a:ext cx="4549943" cy="2273305"/>
+                      <a:ext cx="5760000" cy="2877890"/>
                     </a:xfrm>
                     <a:prstGeom prst="rect">
                       <a:avLst/>
@@ -11138,8 +11125,8 @@
         </w:rPr>
         <w:drawing>
           <wp:inline distT="0" distB="0" distL="0" distR="0" wp14:anchorId="72869634" wp14:editId="303D3D08">
-            <wp:extent cx="4590327" cy="2273305"/>
-            <wp:effectExtent l="0" t="0" r="1270" b="0"/>
+            <wp:extent cx="5760000" cy="2852572"/>
+            <wp:effectExtent l="0" t="0" r="0" b="5080"/>
             <wp:docPr id="65" name="Imagem 65"/>
             <wp:cNvGraphicFramePr>
               <a:graphicFrameLocks xmlns:a="http://schemas.openxmlformats.org/drawingml/2006/main" noChangeAspect="1"/>
@@ -11166,7 +11153,7 @@
                   <pic:spPr>
                     <a:xfrm>
                       <a:off x="0" y="0"/>
-                      <a:ext cx="4590327" cy="2273305"/>
+                      <a:ext cx="5760000" cy="2852572"/>
                     </a:xfrm>
                     <a:prstGeom prst="rect">
                       <a:avLst/>
@@ -11248,7 +11235,7 @@
         </w:rPr>
         <w:drawing>
           <wp:inline distT="0" distB="0" distL="0" distR="0" wp14:anchorId="385B245D" wp14:editId="1B8ED011">
-            <wp:extent cx="4694495" cy="2180446"/>
+            <wp:extent cx="5760000" cy="2675340"/>
             <wp:effectExtent l="0" t="0" r="0" b="0"/>
             <wp:docPr id="66" name="Imagem 66"/>
             <wp:cNvGraphicFramePr>
@@ -11276,7 +11263,7 @@
                   <pic:spPr>
                     <a:xfrm>
                       <a:off x="0" y="0"/>
-                      <a:ext cx="4694495" cy="2180446"/>
+                      <a:ext cx="5760000" cy="2675340"/>
                     </a:xfrm>
                     <a:prstGeom prst="rect">
                       <a:avLst/>
@@ -11355,8 +11342,8 @@
         </w:rPr>
         <w:drawing>
           <wp:inline distT="0" distB="0" distL="0" distR="0" wp14:anchorId="50D0CC34" wp14:editId="7536D149">
-            <wp:extent cx="4530016" cy="2273305"/>
-            <wp:effectExtent l="0" t="0" r="4445" b="0"/>
+            <wp:extent cx="5760000" cy="2890550"/>
+            <wp:effectExtent l="0" t="0" r="0" b="5080"/>
             <wp:docPr id="69" name="Imagem 69"/>
             <wp:cNvGraphicFramePr>
               <a:graphicFrameLocks xmlns:a="http://schemas.openxmlformats.org/drawingml/2006/main" noChangeAspect="1"/>
@@ -11383,7 +11370,7 @@
                   <pic:spPr>
                     <a:xfrm>
                       <a:off x="0" y="0"/>
-                      <a:ext cx="4530016" cy="2273305"/>
+                      <a:ext cx="5760000" cy="2890550"/>
                     </a:xfrm>
                     <a:prstGeom prst="rect">
                       <a:avLst/>
@@ -11463,8 +11450,8 @@
         </w:rPr>
         <w:drawing>
           <wp:inline distT="0" distB="0" distL="0" distR="0" wp14:anchorId="5307DB06" wp14:editId="6F6A589B">
-            <wp:extent cx="4510263" cy="2273305"/>
-            <wp:effectExtent l="0" t="0" r="5080" b="0"/>
+            <wp:extent cx="5760000" cy="2903209"/>
+            <wp:effectExtent l="0" t="0" r="0" b="0"/>
             <wp:docPr id="70" name="Imagem 70"/>
             <wp:cNvGraphicFramePr>
               <a:graphicFrameLocks xmlns:a="http://schemas.openxmlformats.org/drawingml/2006/main" noChangeAspect="1"/>
@@ -11491,7 +11478,7 @@
                   <pic:spPr>
                     <a:xfrm>
                       <a:off x="0" y="0"/>
-                      <a:ext cx="4510263" cy="2273305"/>
+                      <a:ext cx="5760000" cy="2903209"/>
                     </a:xfrm>
                     <a:prstGeom prst="rect">
                       <a:avLst/>
@@ -11558,8 +11545,8 @@
         </w:rPr>
         <w:drawing>
           <wp:inline distT="0" distB="0" distL="0" distR="0" wp14:anchorId="5DD633EF" wp14:editId="7D933AF3">
-            <wp:extent cx="4530016" cy="2173743"/>
-            <wp:effectExtent l="0" t="0" r="4445" b="0"/>
+            <wp:extent cx="5760000" cy="2763955"/>
+            <wp:effectExtent l="0" t="0" r="0" b="0"/>
             <wp:docPr id="71" name="Imagem 71"/>
             <wp:cNvGraphicFramePr>
               <a:graphicFrameLocks xmlns:a="http://schemas.openxmlformats.org/drawingml/2006/main" noChangeAspect="1"/>
@@ -11586,7 +11573,7 @@
                   <pic:spPr>
                     <a:xfrm>
                       <a:off x="0" y="0"/>
-                      <a:ext cx="4530016" cy="2173743"/>
+                      <a:ext cx="5760000" cy="2763955"/>
                     </a:xfrm>
                     <a:prstGeom prst="rect">
                       <a:avLst/>
@@ -11674,8 +11661,8 @@
         </w:rPr>
         <w:drawing>
           <wp:inline distT="0" distB="0" distL="0" distR="0" wp14:anchorId="14498865" wp14:editId="640257F1">
-            <wp:extent cx="4530016" cy="2177062"/>
-            <wp:effectExtent l="0" t="0" r="4445" b="0"/>
+            <wp:extent cx="5760000" cy="2768175"/>
+            <wp:effectExtent l="0" t="0" r="0" b="0"/>
             <wp:docPr id="72" name="Imagem 72"/>
             <wp:cNvGraphicFramePr>
               <a:graphicFrameLocks xmlns:a="http://schemas.openxmlformats.org/drawingml/2006/main" noChangeAspect="1"/>
@@ -11702,7 +11689,7 @@
                   <pic:spPr>
                     <a:xfrm>
                       <a:off x="0" y="0"/>
-                      <a:ext cx="4530016" cy="2177062"/>
+                      <a:ext cx="5760000" cy="2768175"/>
                     </a:xfrm>
                     <a:prstGeom prst="rect">
                       <a:avLst/>
@@ -11780,8 +11767,8 @@
         </w:rPr>
         <w:drawing>
           <wp:inline distT="0" distB="0" distL="0" distR="0" wp14:anchorId="48F49CCE" wp14:editId="6B306605">
-            <wp:extent cx="4509392" cy="2177062"/>
-            <wp:effectExtent l="0" t="0" r="5715" b="0"/>
+            <wp:extent cx="5760000" cy="2780835"/>
+            <wp:effectExtent l="0" t="0" r="0" b="635"/>
             <wp:docPr id="73" name="Imagem 73"/>
             <wp:cNvGraphicFramePr>
               <a:graphicFrameLocks xmlns:a="http://schemas.openxmlformats.org/drawingml/2006/main" noChangeAspect="1"/>
@@ -11808,7 +11795,7 @@
                   <pic:spPr>
                     <a:xfrm>
                       <a:off x="0" y="0"/>
-                      <a:ext cx="4509392" cy="2177062"/>
+                      <a:ext cx="5760000" cy="2780835"/>
                     </a:xfrm>
                     <a:prstGeom prst="rect">
                       <a:avLst/>
@@ -11890,8 +11877,8 @@
         </w:rPr>
         <w:drawing>
           <wp:inline distT="0" distB="0" distL="0" distR="0" wp14:anchorId="3AC6D031" wp14:editId="782DC3BC">
-            <wp:extent cx="4530016" cy="2167106"/>
-            <wp:effectExtent l="0" t="0" r="4445" b="5080"/>
+            <wp:extent cx="5760000" cy="2755516"/>
+            <wp:effectExtent l="0" t="0" r="0" b="6985"/>
             <wp:docPr id="74" name="Imagem 74"/>
             <wp:cNvGraphicFramePr>
               <a:graphicFrameLocks xmlns:a="http://schemas.openxmlformats.org/drawingml/2006/main" noChangeAspect="1"/>
@@ -11918,7 +11905,7 @@
                   <pic:spPr>
                     <a:xfrm>
                       <a:off x="0" y="0"/>
-                      <a:ext cx="4530016" cy="2167106"/>
+                      <a:ext cx="5760000" cy="2755516"/>
                     </a:xfrm>
                     <a:prstGeom prst="rect">
                       <a:avLst/>
@@ -11984,7 +11971,7 @@
         </w:rPr>
         <w:drawing>
           <wp:inline distT="0" distB="0" distL="0" distR="0" wp14:anchorId="0EBAFEA2" wp14:editId="36C73FBB">
-            <wp:extent cx="4502560" cy="2177062"/>
+            <wp:extent cx="5760000" cy="2785055"/>
             <wp:effectExtent l="0" t="0" r="0" b="0"/>
             <wp:docPr id="75" name="Imagem 75"/>
             <wp:cNvGraphicFramePr>
@@ -12012,7 +11999,7 @@
                   <pic:spPr>
                     <a:xfrm>
                       <a:off x="0" y="0"/>
-                      <a:ext cx="4502560" cy="2177062"/>
+                      <a:ext cx="5760000" cy="2785055"/>
                     </a:xfrm>
                     <a:prstGeom prst="rect">
                       <a:avLst/>
@@ -12106,8 +12093,8 @@
         </w:rPr>
         <w:drawing>
           <wp:inline distT="0" distB="0" distL="0" distR="0" wp14:anchorId="14E4A93A" wp14:editId="233CC3B4">
-            <wp:extent cx="4530016" cy="2155410"/>
-            <wp:effectExtent l="0" t="0" r="4445" b="0"/>
+            <wp:extent cx="5760000" cy="2740644"/>
+            <wp:effectExtent l="0" t="0" r="0" b="3175"/>
             <wp:docPr id="76" name="Imagem 76"/>
             <wp:cNvGraphicFramePr>
               <a:graphicFrameLocks xmlns:a="http://schemas.openxmlformats.org/drawingml/2006/main" noChangeAspect="1"/>
@@ -12134,7 +12121,7 @@
                   <pic:spPr>
                     <a:xfrm>
                       <a:off x="0" y="0"/>
-                      <a:ext cx="4530016" cy="2155410"/>
+                      <a:ext cx="5760000" cy="2740644"/>
                     </a:xfrm>
                     <a:prstGeom prst="rect">
                       <a:avLst/>
@@ -12197,8 +12184,8 @@
         </w:rPr>
         <w:drawing>
           <wp:inline distT="0" distB="0" distL="0" distR="0" wp14:anchorId="6D2C9B9E" wp14:editId="635AE452">
-            <wp:extent cx="4455306" cy="2177062"/>
-            <wp:effectExtent l="0" t="0" r="2540" b="0"/>
+            <wp:extent cx="5760000" cy="2814594"/>
+            <wp:effectExtent l="0" t="0" r="0" b="5080"/>
             <wp:docPr id="77" name="Imagem 77"/>
             <wp:cNvGraphicFramePr>
               <a:graphicFrameLocks xmlns:a="http://schemas.openxmlformats.org/drawingml/2006/main" noChangeAspect="1"/>
@@ -12225,7 +12212,7 @@
                   <pic:spPr>
                     <a:xfrm>
                       <a:off x="0" y="0"/>
-                      <a:ext cx="4455306" cy="2177062"/>
+                      <a:ext cx="5760000" cy="2814594"/>
                     </a:xfrm>
                     <a:prstGeom prst="rect">
                       <a:avLst/>
@@ -12322,8 +12309,8 @@
         </w:rPr>
         <w:drawing>
           <wp:inline distT="0" distB="0" distL="0" distR="0" wp14:anchorId="30F61B98" wp14:editId="6C8D6F15">
-            <wp:extent cx="4523119" cy="2177062"/>
-            <wp:effectExtent l="0" t="0" r="0" b="0"/>
+            <wp:extent cx="5760000" cy="2772396"/>
+            <wp:effectExtent l="0" t="0" r="0" b="9525"/>
             <wp:docPr id="78" name="Imagem 78"/>
             <wp:cNvGraphicFramePr>
               <a:graphicFrameLocks xmlns:a="http://schemas.openxmlformats.org/drawingml/2006/main" noChangeAspect="1"/>
@@ -12350,7 +12337,7 @@
                   <pic:spPr>
                     <a:xfrm>
                       <a:off x="0" y="0"/>
-                      <a:ext cx="4523119" cy="2177062"/>
+                      <a:ext cx="5760000" cy="2772396"/>
                     </a:xfrm>
                     <a:prstGeom prst="rect">
                       <a:avLst/>
@@ -12419,7 +12406,7 @@
         </w:rPr>
         <w:drawing>
           <wp:inline distT="0" distB="0" distL="0" distR="0" wp14:anchorId="08EB62CE" wp14:editId="493A3B26">
-            <wp:extent cx="4350936" cy="2177062"/>
+            <wp:extent cx="5760000" cy="2882110"/>
             <wp:effectExtent l="0" t="0" r="0" b="0"/>
             <wp:docPr id="79" name="Imagem 79"/>
             <wp:cNvGraphicFramePr>
@@ -12447,7 +12434,7 @@
                   <pic:spPr>
                     <a:xfrm>
                       <a:off x="0" y="0"/>
-                      <a:ext cx="4350936" cy="2177062"/>
+                      <a:ext cx="5760000" cy="2882110"/>
                     </a:xfrm>
                     <a:prstGeom prst="rect">
                       <a:avLst/>
@@ -12538,8 +12525,8 @@
         </w:rPr>
         <w:drawing>
           <wp:inline distT="0" distB="0" distL="0" distR="0" wp14:anchorId="59FBF120" wp14:editId="315E4E0A">
-            <wp:extent cx="4350936" cy="2113311"/>
-            <wp:effectExtent l="0" t="0" r="0" b="1270"/>
+            <wp:extent cx="5760000" cy="2797713"/>
+            <wp:effectExtent l="0" t="0" r="0" b="3175"/>
             <wp:docPr id="80" name="Imagem 80"/>
             <wp:cNvGraphicFramePr>
               <a:graphicFrameLocks xmlns:a="http://schemas.openxmlformats.org/drawingml/2006/main" noChangeAspect="1"/>
@@ -12566,7 +12553,7 @@
                   <pic:spPr>
                     <a:xfrm>
                       <a:off x="0" y="0"/>
-                      <a:ext cx="4350936" cy="2113311"/>
+                      <a:ext cx="5760000" cy="2797713"/>
                     </a:xfrm>
                     <a:prstGeom prst="rect">
                       <a:avLst/>
@@ -12630,8 +12617,8 @@
         </w:rPr>
         <w:drawing>
           <wp:inline distT="0" distB="0" distL="0" distR="0" wp14:anchorId="09E4A150" wp14:editId="230D3F13">
-            <wp:extent cx="4267262" cy="2113311"/>
-            <wp:effectExtent l="0" t="0" r="0" b="1270"/>
+            <wp:extent cx="5760000" cy="2852572"/>
+            <wp:effectExtent l="0" t="0" r="0" b="5080"/>
             <wp:docPr id="81" name="Imagem 81"/>
             <wp:cNvGraphicFramePr>
               <a:graphicFrameLocks xmlns:a="http://schemas.openxmlformats.org/drawingml/2006/main" noChangeAspect="1"/>
@@ -12658,7 +12645,7 @@
                   <pic:spPr>
                     <a:xfrm>
                       <a:off x="0" y="0"/>
-                      <a:ext cx="4267262" cy="2113311"/>
+                      <a:ext cx="5760000" cy="2852572"/>
                     </a:xfrm>
                     <a:prstGeom prst="rect">
                       <a:avLst/>
@@ -12704,7 +12691,7 @@
           <w:u w:val="single"/>
         </w:rPr>
       </w:pPr>
-      <w:bookmarkStart w:id="37" w:name="_Toc465716370"/>
+      <w:bookmarkStart w:id="36" w:name="_Toc465716370"/>
       <w:r>
         <w:rPr>
           <w:rStyle w:val="Ttulo1Char"/>
@@ -12719,7 +12706,7 @@
       <w:r>
         <w:t>Conclusão</w:t>
       </w:r>
-      <w:bookmarkEnd w:id="37"/>
+      <w:bookmarkEnd w:id="36"/>
     </w:p>
     <w:p/>
     <w:p>
@@ -12815,7 +12802,7 @@
           <w:lang w:eastAsia="pt-BR"/>
         </w:rPr>
       </w:pPr>
-      <w:bookmarkStart w:id="38" w:name="_Toc465716371"/>
+      <w:bookmarkStart w:id="37" w:name="_Toc465716371"/>
       <w:r>
         <w:rPr>
           <w:rFonts w:eastAsia="Times New Roman"/>
@@ -12831,7 +12818,7 @@
         </w:rPr>
         <w:t>1</w:t>
       </w:r>
-      <w:bookmarkEnd w:id="38"/>
+      <w:bookmarkEnd w:id="37"/>
     </w:p>
     <w:p>
       <w:pPr>
@@ -12888,13 +12875,13 @@
           <w:szCs w:val="24"/>
         </w:rPr>
       </w:pPr>
-      <w:bookmarkStart w:id="39" w:name="_Toc422919110"/>
-      <w:bookmarkStart w:id="40" w:name="_Toc465716372"/>
+      <w:bookmarkStart w:id="38" w:name="_Toc422919110"/>
+      <w:bookmarkStart w:id="39" w:name="_Toc465716372"/>
+      <w:bookmarkEnd w:id="38"/>
+      <w:r>
+        <w:t>Requisitos Funcionais</w:t>
+      </w:r>
       <w:bookmarkEnd w:id="39"/>
-      <w:r>
-        <w:t>Requisitos Funcionais</w:t>
-      </w:r>
-      <w:bookmarkEnd w:id="40"/>
     </w:p>
     <w:p>
       <w:pPr>
@@ -14253,8 +14240,8 @@
           <w:lang w:val="en-US"/>
         </w:rPr>
       </w:pPr>
-      <w:bookmarkStart w:id="41" w:name="_Toc422919111"/>
-      <w:bookmarkEnd w:id="41"/>
+      <w:bookmarkStart w:id="40" w:name="_Toc422919111"/>
+      <w:bookmarkEnd w:id="40"/>
       <w:r>
         <w:rPr>
           <w:rFonts w:cs="Times New Roman"/>
@@ -14427,11 +14414,11 @@
           <w:color w:val="000000"/>
         </w:rPr>
       </w:pPr>
-      <w:bookmarkStart w:id="42" w:name="_Toc465716373"/>
+      <w:bookmarkStart w:id="41" w:name="_Toc465716373"/>
       <w:r>
         <w:t>Requisitos Não-Funcionais</w:t>
       </w:r>
-      <w:bookmarkEnd w:id="42"/>
+      <w:bookmarkEnd w:id="41"/>
     </w:p>
     <w:p>
       <w:pPr>
@@ -14515,23 +14502,13 @@
           <w:szCs w:val="24"/>
         </w:rPr>
       </w:pPr>
-      <w:proofErr w:type="gramStart"/>
       <w:r>
         <w:rPr>
           <w:rFonts w:cs="Times New Roman"/>
           <w:color w:val="000000"/>
           <w:szCs w:val="24"/>
         </w:rPr>
-        <w:t>2.1 As</w:t>
-      </w:r>
-      <w:proofErr w:type="gramEnd"/>
-      <w:r>
-        <w:rPr>
-          <w:rFonts w:cs="Times New Roman"/>
-          <w:color w:val="000000"/>
-          <w:szCs w:val="24"/>
-        </w:rPr>
-        <w:t xml:space="preserve"> mensagens de erro deverão ser claras e objetivas, orientando os usuários a solucionar o problema sem dificuldades.</w:t>
+        <w:t>2.1 As mensagens de erro deverão ser claras e objetivas, orientando os usuários a solucionar o problema sem dificuldades.</w:t>
       </w:r>
     </w:p>
     <w:p>
@@ -14573,21 +14550,12 @@
           <w:szCs w:val="24"/>
         </w:rPr>
       </w:pPr>
-      <w:proofErr w:type="gramStart"/>
-      <w:r>
-        <w:rPr>
-          <w:rFonts w:cs="Times New Roman"/>
-          <w:szCs w:val="24"/>
-        </w:rPr>
-        <w:t>3.1 Deve</w:t>
-      </w:r>
-      <w:proofErr w:type="gramEnd"/>
-      <w:r>
-        <w:rPr>
-          <w:rFonts w:cs="Times New Roman"/>
-          <w:szCs w:val="24"/>
-        </w:rPr>
-        <w:t xml:space="preserve"> </w:t>
+      <w:r>
+        <w:rPr>
+          <w:rFonts w:cs="Times New Roman"/>
+          <w:szCs w:val="24"/>
+        </w:rPr>
+        <w:t xml:space="preserve">3.1 Deve </w:t>
       </w:r>
       <w:r>
         <w:rPr>
@@ -14662,7 +14630,7 @@
           <w:lang w:eastAsia="pt-BR"/>
         </w:rPr>
       </w:pPr>
-      <w:bookmarkStart w:id="43" w:name="_Toc465716374"/>
+      <w:bookmarkStart w:id="42" w:name="_Toc465716374"/>
       <w:r>
         <w:rPr>
           <w:rFonts w:eastAsia="Times New Roman"/>
@@ -14671,27 +14639,27 @@
         <w:lastRenderedPageBreak/>
         <w:t>Apêndice 2</w:t>
       </w:r>
+      <w:bookmarkEnd w:id="42"/>
+    </w:p>
+    <w:p>
+      <w:pPr>
+        <w:rPr>
+          <w:lang w:eastAsia="pt-BR"/>
+        </w:rPr>
+      </w:pPr>
+    </w:p>
+    <w:p>
+      <w:pPr>
+        <w:pStyle w:val="Ttulo2"/>
+        <w:rPr>
+          <w:color w:val="000000"/>
+        </w:rPr>
+      </w:pPr>
+      <w:bookmarkStart w:id="43" w:name="_Toc465716375"/>
+      <w:r>
+        <w:t>Diagramas de Caso de Uso</w:t>
+      </w:r>
       <w:bookmarkEnd w:id="43"/>
-    </w:p>
-    <w:p>
-      <w:pPr>
-        <w:rPr>
-          <w:lang w:eastAsia="pt-BR"/>
-        </w:rPr>
-      </w:pPr>
-    </w:p>
-    <w:p>
-      <w:pPr>
-        <w:pStyle w:val="Ttulo2"/>
-        <w:rPr>
-          <w:color w:val="000000"/>
-        </w:rPr>
-      </w:pPr>
-      <w:bookmarkStart w:id="44" w:name="_Toc465716375"/>
-      <w:r>
-        <w:t>Diagramas de Caso de Uso</w:t>
-      </w:r>
-      <w:bookmarkEnd w:id="44"/>
     </w:p>
     <w:p>
       <w:pPr>
@@ -16327,7 +16295,7 @@
           <w:lang w:eastAsia="pt-BR"/>
         </w:rPr>
       </w:pPr>
-      <w:bookmarkStart w:id="45" w:name="_Toc465716376"/>
+      <w:bookmarkStart w:id="44" w:name="_Toc465716376"/>
       <w:r>
         <w:rPr>
           <w:rFonts w:eastAsia="Times New Roman"/>
@@ -16336,17 +16304,17 @@
         <w:lastRenderedPageBreak/>
         <w:t>Apêndice 3</w:t>
       </w:r>
+      <w:bookmarkEnd w:id="44"/>
+    </w:p>
+    <w:p>
+      <w:pPr>
+        <w:pStyle w:val="Ttulo2"/>
+      </w:pPr>
+      <w:bookmarkStart w:id="45" w:name="_Toc465716377"/>
+      <w:r>
+        <w:t>Diagrama de Classes</w:t>
+      </w:r>
       <w:bookmarkEnd w:id="45"/>
-    </w:p>
-    <w:p>
-      <w:pPr>
-        <w:pStyle w:val="Ttulo2"/>
-      </w:pPr>
-      <w:bookmarkStart w:id="46" w:name="_Toc465716377"/>
-      <w:r>
-        <w:t>Diagrama de Classes</w:t>
-      </w:r>
-      <w:bookmarkEnd w:id="46"/>
     </w:p>
     <w:p>
       <w:r>
@@ -16405,7 +16373,7 @@
           <w:lang w:eastAsia="pt-BR"/>
         </w:rPr>
       </w:pPr>
-      <w:bookmarkStart w:id="47" w:name="_Toc465716378"/>
+      <w:bookmarkStart w:id="46" w:name="_Toc465716378"/>
       <w:r>
         <w:rPr>
           <w:rFonts w:eastAsia="Times New Roman"/>
@@ -16414,18 +16382,18 @@
         <w:lastRenderedPageBreak/>
         <w:t>Apêndice 4</w:t>
       </w:r>
+      <w:bookmarkEnd w:id="46"/>
+    </w:p>
+    <w:p/>
+    <w:p>
+      <w:pPr>
+        <w:pStyle w:val="Ttulo2"/>
+      </w:pPr>
+      <w:bookmarkStart w:id="47" w:name="_Toc465716379"/>
+      <w:r>
+        <w:t>Modelo Relacional</w:t>
+      </w:r>
       <w:bookmarkEnd w:id="47"/>
-    </w:p>
-    <w:p/>
-    <w:p>
-      <w:pPr>
-        <w:pStyle w:val="Ttulo2"/>
-      </w:pPr>
-      <w:bookmarkStart w:id="48" w:name="_Toc465716379"/>
-      <w:r>
-        <w:t>Modelo Relacional</w:t>
-      </w:r>
-      <w:bookmarkEnd w:id="48"/>
     </w:p>
     <w:p>
       <w:pPr>
@@ -16503,7 +16471,7 @@
           <w:lang w:eastAsia="pt-BR"/>
         </w:rPr>
       </w:pPr>
-      <w:bookmarkStart w:id="49" w:name="_Toc465716380"/>
+      <w:bookmarkStart w:id="48" w:name="_Toc465716380"/>
       <w:r>
         <w:rPr>
           <w:rFonts w:eastAsia="Times New Roman"/>
@@ -16512,23 +16480,23 @@
         <w:lastRenderedPageBreak/>
         <w:t>Apêndice 5</w:t>
       </w:r>
+      <w:bookmarkEnd w:id="48"/>
+    </w:p>
+    <w:p>
+      <w:pPr>
+        <w:suppressAutoHyphens w:val="0"/>
+        <w:spacing w:after="0"/>
+      </w:pPr>
+    </w:p>
+    <w:p>
+      <w:pPr>
+        <w:pStyle w:val="Ttulo2"/>
+      </w:pPr>
+      <w:bookmarkStart w:id="49" w:name="_Toc465716381"/>
+      <w:r>
+        <w:t>Diagrama de Atividades</w:t>
+      </w:r>
       <w:bookmarkEnd w:id="49"/>
-    </w:p>
-    <w:p>
-      <w:pPr>
-        <w:suppressAutoHyphens w:val="0"/>
-        <w:spacing w:after="0"/>
-      </w:pPr>
-    </w:p>
-    <w:p>
-      <w:pPr>
-        <w:pStyle w:val="Ttulo2"/>
-      </w:pPr>
-      <w:bookmarkStart w:id="50" w:name="_Toc465716381"/>
-      <w:r>
-        <w:t>Diagrama de Atividades</w:t>
-      </w:r>
-      <w:bookmarkEnd w:id="50"/>
     </w:p>
     <w:p/>
     <w:p>
@@ -17261,7 +17229,7 @@
       <w:r>
         <w:br w:type="page"/>
       </w:r>
-      <w:bookmarkStart w:id="51" w:name="_Toc465716382"/>
+      <w:bookmarkStart w:id="50" w:name="_Toc465716382"/>
       <w:r>
         <w:rPr>
           <w:rFonts w:eastAsia="Times New Roman"/>
@@ -17270,24 +17238,17 @@
         <w:lastRenderedPageBreak/>
         <w:t>Apêndice 6</w:t>
       </w:r>
+      <w:bookmarkEnd w:id="50"/>
+    </w:p>
+    <w:p>
+      <w:pPr>
+        <w:pStyle w:val="Ttulo2"/>
+      </w:pPr>
+      <w:bookmarkStart w:id="51" w:name="_Toc465716383"/>
+      <w:r>
+        <w:t>Protótipos de Tela</w:t>
+      </w:r>
       <w:bookmarkEnd w:id="51"/>
-    </w:p>
-    <w:p>
-      <w:pPr>
-        <w:rPr>
-          <w:lang w:eastAsia="pt-BR"/>
-        </w:rPr>
-      </w:pPr>
-    </w:p>
-    <w:p>
-      <w:pPr>
-        <w:pStyle w:val="Ttulo2"/>
-      </w:pPr>
-      <w:bookmarkStart w:id="52" w:name="_Toc465716383"/>
-      <w:r>
-        <w:t>Protótipos de Tela</w:t>
-      </w:r>
-      <w:bookmarkEnd w:id="52"/>
     </w:p>
     <w:p>
       <w:pPr>
@@ -17342,8 +17303,8 @@
         </w:rPr>
         <w:drawing>
           <wp:inline distT="0" distB="0" distL="0" distR="0" wp14:anchorId="39ADD582" wp14:editId="5CE4BEAE">
-            <wp:extent cx="4800600" cy="2355051"/>
-            <wp:effectExtent l="0" t="0" r="0" b="7620"/>
+            <wp:extent cx="5760000" cy="2825708"/>
+            <wp:effectExtent l="0" t="0" r="0" b="0"/>
             <wp:docPr id="82" name="Imagem 82"/>
             <wp:cNvGraphicFramePr>
               <a:graphicFrameLocks xmlns:a="http://schemas.openxmlformats.org/drawingml/2006/main" noChangeAspect="1"/>
@@ -17370,7 +17331,7 @@
                   <pic:spPr>
                     <a:xfrm>
                       <a:off x="0" y="0"/>
-                      <a:ext cx="4813059" cy="2361163"/>
+                      <a:ext cx="5760000" cy="2825708"/>
                     </a:xfrm>
                     <a:prstGeom prst="rect">
                       <a:avLst/>
@@ -17382,15 +17343,6 @@
           </wp:inline>
         </w:drawing>
       </w:r>
-    </w:p>
-    <w:p>
-      <w:pPr>
-        <w:spacing w:before="240" w:line="360" w:lineRule="auto"/>
-        <w:jc w:val="both"/>
-        <w:rPr>
-          <w:b/>
-        </w:rPr>
-      </w:pPr>
       <w:r>
         <w:rPr>
           <w:b/>
@@ -17434,8 +17386,8 @@
         </w:rPr>
         <w:drawing>
           <wp:inline distT="0" distB="0" distL="0" distR="0" wp14:anchorId="4E740CF9" wp14:editId="55229EA6">
-            <wp:extent cx="4867677" cy="2362200"/>
-            <wp:effectExtent l="0" t="0" r="9525" b="0"/>
+            <wp:extent cx="5760000" cy="2795229"/>
+            <wp:effectExtent l="0" t="0" r="0" b="5715"/>
             <wp:docPr id="83" name="Imagem 83"/>
             <wp:cNvGraphicFramePr>
               <a:graphicFrameLocks xmlns:a="http://schemas.openxmlformats.org/drawingml/2006/main" noChangeAspect="1"/>
@@ -17462,7 +17414,7 @@
                   <pic:spPr>
                     <a:xfrm>
                       <a:off x="0" y="0"/>
-                      <a:ext cx="4885133" cy="2370671"/>
+                      <a:ext cx="5760000" cy="2795229"/>
                     </a:xfrm>
                     <a:prstGeom prst="rect">
                       <a:avLst/>
@@ -17487,7 +17439,9 @@
           <w:szCs w:val="28"/>
         </w:rPr>
       </w:pPr>
-      <w:bookmarkStart w:id="53" w:name="_Toc447650619"/>
+      <w:bookmarkStart w:id="52" w:name="_Toc447650619"/>
+      <w:bookmarkStart w:id="53" w:name="_GoBack"/>
+      <w:bookmarkEnd w:id="52"/>
       <w:bookmarkEnd w:id="53"/>
       <w:r>
         <w:rPr>
@@ -17561,15 +17515,7 @@
         <w:t>online</w:t>
       </w:r>
       <w:r>
-        <w:t xml:space="preserve">/?IsisScript=iah/iah.xis&amp;src=google&amp;base=BDENF&amp;lang=p&amp;nextAction=lnk&amp;exprSearch=17563&amp;indexSearch=ID. Acesso em: 27 </w:t>
-      </w:r>
-      <w:proofErr w:type="gramStart"/>
-      <w:r>
-        <w:t>Out.</w:t>
-      </w:r>
-      <w:proofErr w:type="gramEnd"/>
-      <w:r>
-        <w:t xml:space="preserve"> 2015.</w:t>
+        <w:t>/?IsisScript=iah/iah.xis&amp;src=google&amp;base=BDENF&amp;lang=p&amp;nextAction=lnk&amp;exprSearch=17563&amp;indexSearch=ID. Acesso em: 27 Out. 2015.</w:t>
       </w:r>
     </w:p>
     <w:p>
@@ -17807,15 +17753,7 @@
         <w:t>ADMINISTRAÇÃO – origem e conceitos</w:t>
       </w:r>
       <w:r>
-        <w:t xml:space="preserve">, 2008. Disponível em: http://www.ufjf.br/admenf/files/2013/05/Aula-Disciplina-Administra%C3%A7%C3%A3o-em-Enfermagem-I-ADMINISTRA%C3%87%C3%83O-%E2%80%93-origem-e-conceitos.pdf. Acesso em: 04 </w:t>
-      </w:r>
-      <w:proofErr w:type="gramStart"/>
-      <w:r>
-        <w:t>Abr.</w:t>
-      </w:r>
-      <w:proofErr w:type="gramEnd"/>
-      <w:r>
-        <w:t xml:space="preserve"> 2016.</w:t>
+        <w:t>, 2008. Disponível em: http://www.ufjf.br/admenf/files/2013/05/Aula-Disciplina-Administra%C3%A7%C3%A3o-em-Enfermagem-I-ADMINISTRA%C3%87%C3%83O-%E2%80%93-origem-e-conceitos.pdf. Acesso em: 04 Abr. 2016.</w:t>
       </w:r>
     </w:p>
     <w:p>
@@ -17840,15 +17778,7 @@
         <w:t>. Inf.</w:t>
       </w:r>
       <w:r>
-        <w:t xml:space="preserve">, Brasília, 33, jan. 2004. Disponível em: http://www.scielo.br/pdf/ci/v33n1/v33n1a09. Acesso em: 27 </w:t>
-      </w:r>
-      <w:proofErr w:type="gramStart"/>
-      <w:r>
-        <w:t>Out.</w:t>
-      </w:r>
-      <w:proofErr w:type="gramEnd"/>
-      <w:r>
-        <w:t xml:space="preserve"> 2015.</w:t>
+        <w:t>, Brasília, 33, jan. 2004. Disponível em: http://www.scielo.br/pdf/ci/v33n1/v33n1a09. Acesso em: 27 Out. 2015.</w:t>
       </w:r>
     </w:p>
     <w:p>
@@ -17865,15 +17795,7 @@
         <w:t>Avaliação da capacidade de gestão de organizações sociais:</w:t>
       </w:r>
       <w:r>
-        <w:t xml:space="preserve"> uma proposta metodológica em desenvolvimento. Rio de Janeiro, dez. 2004. Disponível em: www.scielo.br/scielo.php?pid=S0102-311X2004000600023&amp;script=sci_arttext. Acesso em: 17 </w:t>
-      </w:r>
-      <w:proofErr w:type="gramStart"/>
-      <w:r>
-        <w:t>Nov.</w:t>
-      </w:r>
-      <w:proofErr w:type="gramEnd"/>
-      <w:r>
-        <w:t xml:space="preserve"> 2015.</w:t>
+        <w:t xml:space="preserve"> uma proposta metodológica em desenvolvimento. Rio de Janeiro, dez. 2004. Disponível em: www.scielo.br/scielo.php?pid=S0102-311X2004000600023&amp;script=sci_arttext. Acesso em: 17 Nov. 2015.</w:t>
       </w:r>
     </w:p>
     <w:p>
@@ -17904,6 +17826,9 @@
     <w:p>
       <w:pPr>
         <w:jc w:val="both"/>
+        <w:rPr>
+          <w:lang w:val="en-US"/>
+        </w:rPr>
       </w:pPr>
       <w:r>
         <w:t xml:space="preserve">LAUDON, K. C.; LAUDON, J. P. </w:t>
@@ -17915,7 +17840,13 @@
         <w:t>Sistemas de informação gerenciais: administrando a empresa digital.</w:t>
       </w:r>
       <w:r>
-        <w:t xml:space="preserve"> 5. ed. São Paulo: Prentice Hall, 2004.</w:t>
+        <w:t xml:space="preserve"> </w:t>
+      </w:r>
+      <w:r>
+        <w:rPr>
+          <w:lang w:val="en-US"/>
+        </w:rPr>
+        <w:t>5. ed. São Paulo: Prentice Hall, 2004.</w:t>
       </w:r>
     </w:p>
     <w:p>
@@ -17923,16 +17854,11 @@
         <w:jc w:val="both"/>
       </w:pPr>
       <w:r>
+        <w:rPr>
+          <w:lang w:val="en-US"/>
+        </w:rPr>
         <w:lastRenderedPageBreak/>
-        <w:t xml:space="preserve">LAUDON, Kenneth C.; LAUDON, Jane </w:t>
-      </w:r>
-      <w:proofErr w:type="spellStart"/>
-      <w:r>
-        <w:t>Price</w:t>
-      </w:r>
-      <w:proofErr w:type="spellEnd"/>
-      <w:r>
-        <w:t xml:space="preserve">. </w:t>
+        <w:t xml:space="preserve">LAUDON, Kenneth C.; LAUDON, Jane Price. </w:t>
       </w:r>
       <w:r>
         <w:rPr>
@@ -18071,15 +17997,7 @@
         <w:t>Anais SULCOMP</w:t>
       </w:r>
       <w:r>
-        <w:t xml:space="preserve">, América do Norte, 2, fev. 2013. Disponível em: http://periodicos.unesc.net/index.php/sulcomp/article/view/1000. Acesso em: 27 </w:t>
-      </w:r>
-      <w:proofErr w:type="gramStart"/>
-      <w:r>
-        <w:t>Out.</w:t>
-      </w:r>
-      <w:proofErr w:type="gramEnd"/>
-      <w:r>
-        <w:t xml:space="preserve"> 2015.</w:t>
+        <w:t>, América do Norte, 2, fev. 2013. Disponível em: http://periodicos.unesc.net/index.php/sulcomp/article/view/1000. Acesso em: 27 Out. 2015.</w:t>
       </w:r>
     </w:p>
     <w:p>
@@ -18237,15 +18155,7 @@
       </w:r>
       <w:proofErr w:type="gramEnd"/>
       <w:r>
-        <w:t xml:space="preserve"> Acesso em: 18 </w:t>
-      </w:r>
-      <w:proofErr w:type="gramStart"/>
-      <w:r>
-        <w:t>Nov.</w:t>
-      </w:r>
-      <w:proofErr w:type="gramEnd"/>
-      <w:r>
-        <w:t xml:space="preserve"> 2015.</w:t>
+        <w:t xml:space="preserve"> Acesso em: 18 Nov. 2015.</w:t>
       </w:r>
     </w:p>
     <w:p>
@@ -18327,90 +18237,57 @@
     <w:p>
       <w:pPr>
         <w:jc w:val="both"/>
+      </w:pPr>
+      <w:r>
         <w:rPr>
           <w:lang w:val="en-US"/>
         </w:rPr>
-      </w:pPr>
+        <w:t xml:space="preserve">TURBAN, </w:t>
+      </w:r>
+      <w:proofErr w:type="spellStart"/>
       <w:r>
         <w:rPr>
           <w:lang w:val="en-US"/>
         </w:rPr>
-        <w:t xml:space="preserve">TURBAN, </w:t>
+        <w:t>Efraim</w:t>
+      </w:r>
+      <w:proofErr w:type="spellEnd"/>
+      <w:r>
+        <w:rPr>
+          <w:lang w:val="en-US"/>
+        </w:rPr>
+        <w:t xml:space="preserve">; </w:t>
       </w:r>
       <w:proofErr w:type="spellStart"/>
       <w:r>
         <w:rPr>
           <w:lang w:val="en-US"/>
         </w:rPr>
-        <w:t>Efraim</w:t>
+        <w:t>McLEAN</w:t>
       </w:r>
       <w:proofErr w:type="spellEnd"/>
       <w:r>
         <w:rPr>
           <w:lang w:val="en-US"/>
         </w:rPr>
-        <w:t xml:space="preserve">; </w:t>
+        <w:t xml:space="preserve">, Ephraim; WETHERBE, James. </w:t>
+      </w:r>
+      <w:r>
+        <w:rPr>
+          <w:b/>
+        </w:rPr>
+        <w:t>Tecnologia da informação para gestão</w:t>
+      </w:r>
+      <w:r>
+        <w:t xml:space="preserve">. 3. Ed. Porto Alegre: </w:t>
       </w:r>
       <w:proofErr w:type="spellStart"/>
       <w:r>
-        <w:rPr>
-          <w:lang w:val="en-US"/>
-        </w:rPr>
-        <w:t>McLEAN</w:t>
+        <w:t>Bookman</w:t>
       </w:r>
       <w:proofErr w:type="spellEnd"/>
       <w:r>
-        <w:rPr>
-          <w:lang w:val="en-US"/>
-        </w:rPr>
-        <w:t xml:space="preserve">, Ephraim; WETHERBE, James. </w:t>
-      </w:r>
-      <w:proofErr w:type="spellStart"/>
-      <w:r>
-        <w:rPr>
-          <w:b/>
-          <w:lang w:val="en-US"/>
-        </w:rPr>
-        <w:t>Tecnologia</w:t>
-      </w:r>
-      <w:proofErr w:type="spellEnd"/>
-      <w:r>
-        <w:rPr>
-          <w:b/>
-          <w:lang w:val="en-US"/>
-        </w:rPr>
-        <w:t xml:space="preserve"> da </w:t>
-      </w:r>
-      <w:proofErr w:type="spellStart"/>
-      <w:r>
-        <w:rPr>
-          <w:b/>
-          <w:lang w:val="en-US"/>
-        </w:rPr>
-        <w:t>informação</w:t>
-      </w:r>
-      <w:proofErr w:type="spellEnd"/>
-      <w:r>
-        <w:rPr>
-          <w:b/>
-          <w:lang w:val="en-US"/>
-        </w:rPr>
-        <w:t xml:space="preserve"> para </w:t>
-      </w:r>
-      <w:proofErr w:type="spellStart"/>
-      <w:r>
-        <w:rPr>
-          <w:b/>
-          <w:lang w:val="en-US"/>
-        </w:rPr>
-        <w:t>gestão</w:t>
-      </w:r>
-      <w:proofErr w:type="spellEnd"/>
-      <w:r>
-        <w:rPr>
-          <w:lang w:val="en-US"/>
-        </w:rPr>
-        <w:t>. 3. Ed. Porto Alegre: Bookman, 2004.</w:t>
+        <w:t>, 2004.</w:t>
       </w:r>
     </w:p>
     <w:p>
@@ -18473,7 +18350,7 @@
 </file>
 
 <file path=word/endnotes.xml><?xml version="1.0" encoding="utf-8"?>
-<w:endnotes xmlns:wpc="http://schemas.microsoft.com/office/word/2010/wordprocessingCanvas" xmlns:cx="http://schemas.microsoft.com/office/drawing/2014/chartex" xmlns:cx1="http://schemas.microsoft.com/office/drawing/2015/9/8/chartex" xmlns:cx2="http://schemas.microsoft.com/office/drawing/2015/10/21/chartex" xmlns:cx3="http://schemas.microsoft.com/office/drawing/2016/5/9/chartex" xmlns:cx4="http://schemas.microsoft.com/office/drawing/2016/5/10/chartex" xmlns:cx5="http://schemas.microsoft.com/office/drawing/2016/5/11/chartex" xmlns:mc="http://schemas.openxmlformats.org/markup-compatibility/2006" xmlns:o="urn:schemas-microsoft-com:office:office" xmlns:r="http://schemas.openxmlformats.org/officeDocument/2006/relationships" xmlns:m="http://schemas.openxmlformats.org/officeDocument/2006/math" xmlns:v="urn:schemas-microsoft-com:vml" xmlns:wp14="http://schemas.microsoft.com/office/word/2010/wordprocessingDrawing" xmlns:wp="http://schemas.openxmlformats.org/drawingml/2006/wordprocessingDrawing" xmlns:w10="urn:schemas-microsoft-com:office:word" xmlns:w="http://schemas.openxmlformats.org/wordprocessingml/2006/main" xmlns:w14="http://schemas.microsoft.com/office/word/2010/wordml" xmlns:w15="http://schemas.microsoft.com/office/word/2012/wordml" xmlns:w16se="http://schemas.microsoft.com/office/word/2015/wordml/symex" xmlns:wpg="http://schemas.microsoft.com/office/word/2010/wordprocessingGroup" xmlns:wpi="http://schemas.microsoft.com/office/word/2010/wordprocessingInk" xmlns:wne="http://schemas.microsoft.com/office/word/2006/wordml" xmlns:wps="http://schemas.microsoft.com/office/word/2010/wordprocessingShape" mc:Ignorable="w14 w15 w16se wp14">
+<w:endnotes xmlns:wpc="http://schemas.microsoft.com/office/word/2010/wordprocessingCanvas" xmlns:mc="http://schemas.openxmlformats.org/markup-compatibility/2006" xmlns:o="urn:schemas-microsoft-com:office:office" xmlns:r="http://schemas.openxmlformats.org/officeDocument/2006/relationships" xmlns:m="http://schemas.openxmlformats.org/officeDocument/2006/math" xmlns:v="urn:schemas-microsoft-com:vml" xmlns:wp14="http://schemas.microsoft.com/office/word/2010/wordprocessingDrawing" xmlns:wp="http://schemas.openxmlformats.org/drawingml/2006/wordprocessingDrawing" xmlns:w10="urn:schemas-microsoft-com:office:word" xmlns:w="http://schemas.openxmlformats.org/wordprocessingml/2006/main" xmlns:w14="http://schemas.microsoft.com/office/word/2010/wordml" xmlns:w15="http://schemas.microsoft.com/office/word/2012/wordml" xmlns:wpg="http://schemas.microsoft.com/office/word/2010/wordprocessingGroup" xmlns:wpi="http://schemas.microsoft.com/office/word/2010/wordprocessingInk" xmlns:wne="http://schemas.microsoft.com/office/word/2006/wordml" xmlns:wps="http://schemas.microsoft.com/office/word/2010/wordprocessingShape" mc:Ignorable="w14 w15 wp14">
   <w:endnote w:type="separator" w:id="-1">
     <w:p>
       <w:pPr>
@@ -18498,7 +18375,7 @@
 </file>
 
 <file path=word/footnotes.xml><?xml version="1.0" encoding="utf-8"?>
-<w:footnotes xmlns:wpc="http://schemas.microsoft.com/office/word/2010/wordprocessingCanvas" xmlns:cx="http://schemas.microsoft.com/office/drawing/2014/chartex" xmlns:cx1="http://schemas.microsoft.com/office/drawing/2015/9/8/chartex" xmlns:cx2="http://schemas.microsoft.com/office/drawing/2015/10/21/chartex" xmlns:cx3="http://schemas.microsoft.com/office/drawing/2016/5/9/chartex" xmlns:cx4="http://schemas.microsoft.com/office/drawing/2016/5/10/chartex" xmlns:cx5="http://schemas.microsoft.com/office/drawing/2016/5/11/chartex" xmlns:mc="http://schemas.openxmlformats.org/markup-compatibility/2006" xmlns:o="urn:schemas-microsoft-com:office:office" xmlns:r="http://schemas.openxmlformats.org/officeDocument/2006/relationships" xmlns:m="http://schemas.openxmlformats.org/officeDocument/2006/math" xmlns:v="urn:schemas-microsoft-com:vml" xmlns:wp14="http://schemas.microsoft.com/office/word/2010/wordprocessingDrawing" xmlns:wp="http://schemas.openxmlformats.org/drawingml/2006/wordprocessingDrawing" xmlns:w10="urn:schemas-microsoft-com:office:word" xmlns:w="http://schemas.openxmlformats.org/wordprocessingml/2006/main" xmlns:w14="http://schemas.microsoft.com/office/word/2010/wordml" xmlns:w15="http://schemas.microsoft.com/office/word/2012/wordml" xmlns:w16se="http://schemas.microsoft.com/office/word/2015/wordml/symex" xmlns:wpg="http://schemas.microsoft.com/office/word/2010/wordprocessingGroup" xmlns:wpi="http://schemas.microsoft.com/office/word/2010/wordprocessingInk" xmlns:wne="http://schemas.microsoft.com/office/word/2006/wordml" xmlns:wps="http://schemas.microsoft.com/office/word/2010/wordprocessingShape" mc:Ignorable="w14 w15 w16se wp14">
+<w:footnotes xmlns:wpc="http://schemas.microsoft.com/office/word/2010/wordprocessingCanvas" xmlns:mc="http://schemas.openxmlformats.org/markup-compatibility/2006" xmlns:o="urn:schemas-microsoft-com:office:office" xmlns:r="http://schemas.openxmlformats.org/officeDocument/2006/relationships" xmlns:m="http://schemas.openxmlformats.org/officeDocument/2006/math" xmlns:v="urn:schemas-microsoft-com:vml" xmlns:wp14="http://schemas.microsoft.com/office/word/2010/wordprocessingDrawing" xmlns:wp="http://schemas.openxmlformats.org/drawingml/2006/wordprocessingDrawing" xmlns:w10="urn:schemas-microsoft-com:office:word" xmlns:w="http://schemas.openxmlformats.org/wordprocessingml/2006/main" xmlns:w14="http://schemas.microsoft.com/office/word/2010/wordml" xmlns:w15="http://schemas.microsoft.com/office/word/2012/wordml" xmlns:wpg="http://schemas.microsoft.com/office/word/2010/wordprocessingGroup" xmlns:wpi="http://schemas.microsoft.com/office/word/2010/wordprocessingInk" xmlns:wne="http://schemas.microsoft.com/office/word/2006/wordml" xmlns:wps="http://schemas.microsoft.com/office/word/2010/wordprocessingShape" mc:Ignorable="w14 w15 wp14">
   <w:footnote w:type="separator" w:id="-1">
     <w:p>
       <w:pPr>
@@ -18523,7 +18400,7 @@
 </file>
 
 <file path=word/header1.xml><?xml version="1.0" encoding="utf-8"?>
-<w:hdr xmlns:wpc="http://schemas.microsoft.com/office/word/2010/wordprocessingCanvas" xmlns:cx="http://schemas.microsoft.com/office/drawing/2014/chartex" xmlns:cx1="http://schemas.microsoft.com/office/drawing/2015/9/8/chartex" xmlns:cx2="http://schemas.microsoft.com/office/drawing/2015/10/21/chartex" xmlns:cx3="http://schemas.microsoft.com/office/drawing/2016/5/9/chartex" xmlns:cx4="http://schemas.microsoft.com/office/drawing/2016/5/10/chartex" xmlns:cx5="http://schemas.microsoft.com/office/drawing/2016/5/11/chartex" xmlns:mc="http://schemas.openxmlformats.org/markup-compatibility/2006" xmlns:o="urn:schemas-microsoft-com:office:office" xmlns:r="http://schemas.openxmlformats.org/officeDocument/2006/relationships" xmlns:m="http://schemas.openxmlformats.org/officeDocument/2006/math" xmlns:v="urn:schemas-microsoft-com:vml" xmlns:wp14="http://schemas.microsoft.com/office/word/2010/wordprocessingDrawing" xmlns:wp="http://schemas.openxmlformats.org/drawingml/2006/wordprocessingDrawing" xmlns:w10="urn:schemas-microsoft-com:office:word" xmlns:w="http://schemas.openxmlformats.org/wordprocessingml/2006/main" xmlns:w14="http://schemas.microsoft.com/office/word/2010/wordml" xmlns:w15="http://schemas.microsoft.com/office/word/2012/wordml" xmlns:w16se="http://schemas.microsoft.com/office/word/2015/wordml/symex" xmlns:wpg="http://schemas.microsoft.com/office/word/2010/wordprocessingGroup" xmlns:wpi="http://schemas.microsoft.com/office/word/2010/wordprocessingInk" xmlns:wne="http://schemas.microsoft.com/office/word/2006/wordml" xmlns:wps="http://schemas.microsoft.com/office/word/2010/wordprocessingShape" mc:Ignorable="w14 w15 w16se wp14">
+<w:hdr xmlns:wpc="http://schemas.microsoft.com/office/word/2010/wordprocessingCanvas" xmlns:mc="http://schemas.openxmlformats.org/markup-compatibility/2006" xmlns:o="urn:schemas-microsoft-com:office:office" xmlns:r="http://schemas.openxmlformats.org/officeDocument/2006/relationships" xmlns:m="http://schemas.openxmlformats.org/officeDocument/2006/math" xmlns:v="urn:schemas-microsoft-com:vml" xmlns:wp14="http://schemas.microsoft.com/office/word/2010/wordprocessingDrawing" xmlns:wp="http://schemas.openxmlformats.org/drawingml/2006/wordprocessingDrawing" xmlns:w10="urn:schemas-microsoft-com:office:word" xmlns:w="http://schemas.openxmlformats.org/wordprocessingml/2006/main" xmlns:w14="http://schemas.microsoft.com/office/word/2010/wordml" xmlns:w15="http://schemas.microsoft.com/office/word/2012/wordml" xmlns:wpg="http://schemas.microsoft.com/office/word/2010/wordprocessingGroup" xmlns:wpi="http://schemas.microsoft.com/office/word/2010/wordprocessingInk" xmlns:wne="http://schemas.microsoft.com/office/word/2006/wordml" xmlns:wps="http://schemas.microsoft.com/office/word/2010/wordprocessingShape" mc:Ignorable="w14 w15 wp14">
   <w:p>
     <w:pPr>
       <w:pStyle w:val="Cabealho"/>
@@ -18539,7 +18416,7 @@
 </file>
 
 <file path=word/header2.xml><?xml version="1.0" encoding="utf-8"?>
-<w:hdr xmlns:wpc="http://schemas.microsoft.com/office/word/2010/wordprocessingCanvas" xmlns:cx="http://schemas.microsoft.com/office/drawing/2014/chartex" xmlns:cx1="http://schemas.microsoft.com/office/drawing/2015/9/8/chartex" xmlns:cx2="http://schemas.microsoft.com/office/drawing/2015/10/21/chartex" xmlns:cx3="http://schemas.microsoft.com/office/drawing/2016/5/9/chartex" xmlns:cx4="http://schemas.microsoft.com/office/drawing/2016/5/10/chartex" xmlns:cx5="http://schemas.microsoft.com/office/drawing/2016/5/11/chartex" xmlns:mc="http://schemas.openxmlformats.org/markup-compatibility/2006" xmlns:o="urn:schemas-microsoft-com:office:office" xmlns:r="http://schemas.openxmlformats.org/officeDocument/2006/relationships" xmlns:m="http://schemas.openxmlformats.org/officeDocument/2006/math" xmlns:v="urn:schemas-microsoft-com:vml" xmlns:wp14="http://schemas.microsoft.com/office/word/2010/wordprocessingDrawing" xmlns:wp="http://schemas.openxmlformats.org/drawingml/2006/wordprocessingDrawing" xmlns:w10="urn:schemas-microsoft-com:office:word" xmlns:w="http://schemas.openxmlformats.org/wordprocessingml/2006/main" xmlns:w14="http://schemas.microsoft.com/office/word/2010/wordml" xmlns:w15="http://schemas.microsoft.com/office/word/2012/wordml" xmlns:w16se="http://schemas.microsoft.com/office/word/2015/wordml/symex" xmlns:wpg="http://schemas.microsoft.com/office/word/2010/wordprocessingGroup" xmlns:wpi="http://schemas.microsoft.com/office/word/2010/wordprocessingInk" xmlns:wne="http://schemas.microsoft.com/office/word/2006/wordml" xmlns:wps="http://schemas.microsoft.com/office/word/2010/wordprocessingShape" mc:Ignorable="w14 w15 w16se wp14">
+<w:hdr xmlns:wpc="http://schemas.microsoft.com/office/word/2010/wordprocessingCanvas" xmlns:mc="http://schemas.openxmlformats.org/markup-compatibility/2006" xmlns:o="urn:schemas-microsoft-com:office:office" xmlns:r="http://schemas.openxmlformats.org/officeDocument/2006/relationships" xmlns:m="http://schemas.openxmlformats.org/officeDocument/2006/math" xmlns:v="urn:schemas-microsoft-com:vml" xmlns:wp14="http://schemas.microsoft.com/office/word/2010/wordprocessingDrawing" xmlns:wp="http://schemas.openxmlformats.org/drawingml/2006/wordprocessingDrawing" xmlns:w10="urn:schemas-microsoft-com:office:word" xmlns:w="http://schemas.openxmlformats.org/wordprocessingml/2006/main" xmlns:w14="http://schemas.microsoft.com/office/word/2010/wordml" xmlns:w15="http://schemas.microsoft.com/office/word/2012/wordml" xmlns:wpg="http://schemas.microsoft.com/office/word/2010/wordprocessingGroup" xmlns:wpi="http://schemas.microsoft.com/office/word/2010/wordprocessingInk" xmlns:wne="http://schemas.microsoft.com/office/word/2006/wordml" xmlns:wps="http://schemas.microsoft.com/office/word/2010/wordprocessingShape" mc:Ignorable="w14 w15 wp14">
   <w:sdt>
     <w:sdtPr>
       <w:id w:val="-2074111608"/>
@@ -18548,7 +18425,6 @@
         <w:docPartUnique/>
       </w:docPartObj>
     </w:sdtPr>
-    <w:sdtEndPr/>
     <w:sdtContent>
       <w:p>
         <w:pPr>
@@ -18568,7 +18444,7 @@
           <w:rPr>
             <w:noProof/>
           </w:rPr>
-          <w:t>20</w:t>
+          <w:t>38</w:t>
         </w:r>
         <w:r>
           <w:fldChar w:fldCharType="end"/>
@@ -18585,8 +18461,8 @@
 </file>
 
 <file path=word/numbering.xml><?xml version="1.0" encoding="utf-8"?>
-<w:numbering xmlns:wpc="http://schemas.microsoft.com/office/word/2010/wordprocessingCanvas" xmlns:cx="http://schemas.microsoft.com/office/drawing/2014/chartex" xmlns:cx1="http://schemas.microsoft.com/office/drawing/2015/9/8/chartex" xmlns:cx2="http://schemas.microsoft.com/office/drawing/2015/10/21/chartex" xmlns:cx3="http://schemas.microsoft.com/office/drawing/2016/5/9/chartex" xmlns:cx4="http://schemas.microsoft.com/office/drawing/2016/5/10/chartex" xmlns:cx5="http://schemas.microsoft.com/office/drawing/2016/5/11/chartex" xmlns:mc="http://schemas.openxmlformats.org/markup-compatibility/2006" xmlns:o="urn:schemas-microsoft-com:office:office" xmlns:r="http://schemas.openxmlformats.org/officeDocument/2006/relationships" xmlns:m="http://schemas.openxmlformats.org/officeDocument/2006/math" xmlns:v="urn:schemas-microsoft-com:vml" xmlns:wp14="http://schemas.microsoft.com/office/word/2010/wordprocessingDrawing" xmlns:wp="http://schemas.openxmlformats.org/drawingml/2006/wordprocessingDrawing" xmlns:w10="urn:schemas-microsoft-com:office:word" xmlns:w="http://schemas.openxmlformats.org/wordprocessingml/2006/main" xmlns:w14="http://schemas.microsoft.com/office/word/2010/wordml" xmlns:w15="http://schemas.microsoft.com/office/word/2012/wordml" xmlns:w16se="http://schemas.microsoft.com/office/word/2015/wordml/symex" xmlns:wpg="http://schemas.microsoft.com/office/word/2010/wordprocessingGroup" xmlns:wpi="http://schemas.microsoft.com/office/word/2010/wordprocessingInk" xmlns:wne="http://schemas.microsoft.com/office/word/2006/wordml" xmlns:wps="http://schemas.microsoft.com/office/word/2010/wordprocessingShape" mc:Ignorable="w14 w15 w16se wp14">
-  <w:abstractNum w:abstractNumId="0" w15:restartNumberingAfterBreak="0">
+<w:numbering xmlns:wpc="http://schemas.microsoft.com/office/word/2010/wordprocessingCanvas" xmlns:mc="http://schemas.openxmlformats.org/markup-compatibility/2006" xmlns:o="urn:schemas-microsoft-com:office:office" xmlns:r="http://schemas.openxmlformats.org/officeDocument/2006/relationships" xmlns:m="http://schemas.openxmlformats.org/officeDocument/2006/math" xmlns:v="urn:schemas-microsoft-com:vml" xmlns:wp14="http://schemas.microsoft.com/office/word/2010/wordprocessingDrawing" xmlns:wp="http://schemas.openxmlformats.org/drawingml/2006/wordprocessingDrawing" xmlns:w10="urn:schemas-microsoft-com:office:word" xmlns:w="http://schemas.openxmlformats.org/wordprocessingml/2006/main" xmlns:w14="http://schemas.microsoft.com/office/word/2010/wordml" xmlns:w15="http://schemas.microsoft.com/office/word/2012/wordml" xmlns:wpg="http://schemas.microsoft.com/office/word/2010/wordprocessingGroup" xmlns:wpi="http://schemas.microsoft.com/office/word/2010/wordprocessingInk" xmlns:wne="http://schemas.microsoft.com/office/word/2006/wordml" xmlns:wps="http://schemas.microsoft.com/office/word/2010/wordprocessingShape" mc:Ignorable="w14 w15 wp14">
+  <w:abstractNum w:abstractNumId="0">
     <w:nsid w:val="0FD177C2"/>
     <w:multiLevelType w:val="multilevel"/>
     <w:tmpl w:val="208ACE48"/>
@@ -18672,7 +18548,7 @@
       </w:pPr>
     </w:lvl>
   </w:abstractNum>
-  <w:abstractNum w:abstractNumId="1" w15:restartNumberingAfterBreak="0">
+  <w:abstractNum w:abstractNumId="1">
     <w:nsid w:val="106C4194"/>
     <w:multiLevelType w:val="multilevel"/>
     <w:tmpl w:val="0C58F1A6"/>
@@ -18785,7 +18661,7 @@
       </w:rPr>
     </w:lvl>
   </w:abstractNum>
-  <w:abstractNum w:abstractNumId="2" w15:restartNumberingAfterBreak="0">
+  <w:abstractNum w:abstractNumId="2">
     <w:nsid w:val="1CDA1477"/>
     <w:multiLevelType w:val="multilevel"/>
     <w:tmpl w:val="B592446C"/>
@@ -18871,7 +18747,7 @@
       </w:pPr>
     </w:lvl>
   </w:abstractNum>
-  <w:abstractNum w:abstractNumId="3" w15:restartNumberingAfterBreak="0">
+  <w:abstractNum w:abstractNumId="3">
     <w:nsid w:val="1E623B51"/>
     <w:multiLevelType w:val="multilevel"/>
     <w:tmpl w:val="BB86A134"/>
@@ -18993,7 +18869,7 @@
       </w:pPr>
     </w:lvl>
   </w:abstractNum>
-  <w:abstractNum w:abstractNumId="4" w15:restartNumberingAfterBreak="0">
+  <w:abstractNum w:abstractNumId="4">
     <w:nsid w:val="26430961"/>
     <w:multiLevelType w:val="multilevel"/>
     <w:tmpl w:val="1AC2DFE4"/>
@@ -19106,7 +18982,7 @@
       </w:rPr>
     </w:lvl>
   </w:abstractNum>
-  <w:abstractNum w:abstractNumId="5" w15:restartNumberingAfterBreak="0">
+  <w:abstractNum w:abstractNumId="5">
     <w:nsid w:val="2C1F5EB2"/>
     <w:multiLevelType w:val="hybridMultilevel"/>
     <w:tmpl w:val="3C0026E6"/>
@@ -19219,7 +19095,7 @@
       </w:rPr>
     </w:lvl>
   </w:abstractNum>
-  <w:abstractNum w:abstractNumId="6" w15:restartNumberingAfterBreak="0">
+  <w:abstractNum w:abstractNumId="6">
     <w:nsid w:val="2C951814"/>
     <w:multiLevelType w:val="multilevel"/>
     <w:tmpl w:val="F57EA528"/>
@@ -19305,7 +19181,7 @@
       </w:pPr>
     </w:lvl>
   </w:abstractNum>
-  <w:abstractNum w:abstractNumId="7" w15:restartNumberingAfterBreak="0">
+  <w:abstractNum w:abstractNumId="7">
     <w:nsid w:val="2FCF4F82"/>
     <w:multiLevelType w:val="multilevel"/>
     <w:tmpl w:val="D8908A5C"/>
@@ -19391,7 +19267,7 @@
       </w:pPr>
     </w:lvl>
   </w:abstractNum>
-  <w:abstractNum w:abstractNumId="8" w15:restartNumberingAfterBreak="0">
+  <w:abstractNum w:abstractNumId="8">
     <w:nsid w:val="3D286AD9"/>
     <w:multiLevelType w:val="multilevel"/>
     <w:tmpl w:val="89E0D758"/>
@@ -19477,7 +19353,7 @@
       </w:pPr>
     </w:lvl>
   </w:abstractNum>
-  <w:abstractNum w:abstractNumId="9" w15:restartNumberingAfterBreak="0">
+  <w:abstractNum w:abstractNumId="9">
     <w:nsid w:val="3F240A52"/>
     <w:multiLevelType w:val="multilevel"/>
     <w:tmpl w:val="328EF430"/>
@@ -19563,7 +19439,7 @@
       </w:pPr>
     </w:lvl>
   </w:abstractNum>
-  <w:abstractNum w:abstractNumId="10" w15:restartNumberingAfterBreak="0">
+  <w:abstractNum w:abstractNumId="10">
     <w:nsid w:val="49131C56"/>
     <w:multiLevelType w:val="multilevel"/>
     <w:tmpl w:val="7A189052"/>
@@ -19676,7 +19552,7 @@
       </w:rPr>
     </w:lvl>
   </w:abstractNum>
-  <w:abstractNum w:abstractNumId="11" w15:restartNumberingAfterBreak="0">
+  <w:abstractNum w:abstractNumId="11">
     <w:nsid w:val="55FA1D1E"/>
     <w:multiLevelType w:val="multilevel"/>
     <w:tmpl w:val="7A189052"/>
@@ -19789,7 +19665,7 @@
       </w:rPr>
     </w:lvl>
   </w:abstractNum>
-  <w:abstractNum w:abstractNumId="12" w15:restartNumberingAfterBreak="0">
+  <w:abstractNum w:abstractNumId="12">
     <w:nsid w:val="62E531D8"/>
     <w:multiLevelType w:val="multilevel"/>
     <w:tmpl w:val="E28841B8"/>
@@ -19902,7 +19778,7 @@
       </w:rPr>
     </w:lvl>
   </w:abstractNum>
-  <w:abstractNum w:abstractNumId="13" w15:restartNumberingAfterBreak="0">
+  <w:abstractNum w:abstractNumId="13">
     <w:nsid w:val="65D32CC1"/>
     <w:multiLevelType w:val="multilevel"/>
     <w:tmpl w:val="4C8E4DB8"/>
@@ -19988,7 +19864,7 @@
       </w:pPr>
     </w:lvl>
   </w:abstractNum>
-  <w:abstractNum w:abstractNumId="14" w15:restartNumberingAfterBreak="0">
+  <w:abstractNum w:abstractNumId="14">
     <w:nsid w:val="69E71DBE"/>
     <w:multiLevelType w:val="multilevel"/>
     <w:tmpl w:val="633A0B60"/>
@@ -20101,7 +19977,7 @@
       </w:rPr>
     </w:lvl>
   </w:abstractNum>
-  <w:abstractNum w:abstractNumId="15" w15:restartNumberingAfterBreak="0">
+  <w:abstractNum w:abstractNumId="15">
     <w:nsid w:val="77CF1CB6"/>
     <w:multiLevelType w:val="multilevel"/>
     <w:tmpl w:val="37089CA0"/>
@@ -20187,7 +20063,7 @@
       </w:pPr>
     </w:lvl>
   </w:abstractNum>
-  <w:abstractNum w:abstractNumId="16" w15:restartNumberingAfterBreak="0">
+  <w:abstractNum w:abstractNumId="16">
     <w:nsid w:val="7B5A7E83"/>
     <w:multiLevelType w:val="multilevel"/>
     <w:tmpl w:val="7626ED68"/>
@@ -20355,7 +20231,7 @@
 </file>
 
 <file path=word/styles.xml><?xml version="1.0" encoding="utf-8"?>
-<w:styles xmlns:mc="http://schemas.openxmlformats.org/markup-compatibility/2006" xmlns:r="http://schemas.openxmlformats.org/officeDocument/2006/relationships" xmlns:w="http://schemas.openxmlformats.org/wordprocessingml/2006/main" xmlns:w14="http://schemas.microsoft.com/office/word/2010/wordml" xmlns:w15="http://schemas.microsoft.com/office/word/2012/wordml" xmlns:w16se="http://schemas.microsoft.com/office/word/2015/wordml/symex" mc:Ignorable="w14 w15 w16se">
+<w:styles xmlns:mc="http://schemas.openxmlformats.org/markup-compatibility/2006" xmlns:r="http://schemas.openxmlformats.org/officeDocument/2006/relationships" xmlns:w="http://schemas.openxmlformats.org/wordprocessingml/2006/main" xmlns:w14="http://schemas.microsoft.com/office/word/2010/wordml" xmlns:w15="http://schemas.microsoft.com/office/word/2012/wordml" mc:Ignorable="w14 w15">
   <w:docDefaults>
     <w:rPrDefault>
       <w:rPr>
@@ -20370,7 +20246,7 @@
       </w:pPr>
     </w:pPrDefault>
   </w:docDefaults>
-  <w:latentStyles w:defLockedState="0" w:defUIPriority="99" w:defSemiHidden="0" w:defUnhideWhenUsed="0" w:defQFormat="0" w:count="374">
+  <w:latentStyles w:defLockedState="0" w:defUIPriority="99" w:defSemiHidden="0" w:defUnhideWhenUsed="0" w:defQFormat="0" w:count="371">
     <w:lsdException w:name="Normal" w:uiPriority="0" w:qFormat="1"/>
     <w:lsdException w:name="heading 1" w:uiPriority="9" w:qFormat="1"/>
     <w:lsdException w:name="heading 2" w:semiHidden="1" w:uiPriority="9" w:unhideWhenUsed="1" w:qFormat="1"/>
@@ -20742,9 +20618,6 @@
     <w:lsdException w:name="List Table 5 Dark Accent 6" w:uiPriority="50"/>
     <w:lsdException w:name="List Table 6 Colorful Accent 6" w:uiPriority="51"/>
     <w:lsdException w:name="List Table 7 Colorful Accent 6" w:uiPriority="52"/>
-    <w:lsdException w:name="Mention" w:semiHidden="1" w:unhideWhenUsed="1"/>
-    <w:lsdException w:name="Smart Hyperlink" w:semiHidden="1" w:unhideWhenUsed="1"/>
-    <w:lsdException w:name="Hashtag" w:semiHidden="1" w:unhideWhenUsed="1"/>
   </w:latentStyles>
   <w:style w:type="paragraph" w:default="1" w:styleId="Normal">
     <w:name w:val="Normal"/>
@@ -21512,7 +21385,7 @@
 </file>
 
 <file path=customXml/itemProps1.xml><?xml version="1.0" encoding="utf-8"?>
-<ds:datastoreItem xmlns:ds="http://schemas.openxmlformats.org/officeDocument/2006/customXml" ds:itemID="{D4170445-7731-4EA8-885E-06E9167BA782}">
+<ds:datastoreItem xmlns:ds="http://schemas.openxmlformats.org/officeDocument/2006/customXml" ds:itemID="{083D86DA-01C8-46FE-A6C2-5409EC46B5A0}">
   <ds:schemaRefs>
     <ds:schemaRef ds:uri="http://schemas.openxmlformats.org/officeDocument/2006/bibliography"/>
   </ds:schemaRefs>

</xml_diff>